<commit_message>
Engineering document revised :punch:  BROFIST
</commit_message>
<xml_diff>
--- a/Doc/Engineering Method.docx
+++ b/Doc/Engineering Method.docx
@@ -162,7 +162,7 @@
           <w:szCs w:val="24"/>
           <w:rtl w:val="0"/>
         </w:rPr>
-        <w:t xml:space="preserve">The biologists say that we must first read the data already available regarding the mushrooms. Furthermore, the biologists advise us to make graphs and charts about all the available data in order to get a better grasp of the information.  Finally, they want us to use all of the information and determine, given any mushroom’s attributes, whether the mushroom is edible or poisonous. They say that if we do this Alfonso will be able to enjoy mushrooms again without feeling scared and crying.</w:t>
+        <w:t xml:space="preserve">The biologists say that we must first read the data already available regarding the mushrooms. Furthermore, the biologists advise us to make graphs and charts about all the available data in order to get a better grasp of the information. They advise us to make graphs of edible vs. poisonous mushroom quantity, the number of mushrooms with a certain odor, number of rings in each of the mushrooms, number of bruises in each of the mushrooms, and the number of mushrooms with a certain cap color. Finally, they want us to use all of the information and determine, given any mushroom’s attributes, whether the mushroom is edible or poisonous. They say that if we do this Alfonso will be able to enjoy mushrooms again without feeling scared and crying.</w:t>
       </w:r>
     </w:p>
     <w:p>
@@ -263,6 +263,2655 @@
     </w:p>
     <w:p>
       <w:pPr>
+        <w:jc w:val="both"/>
+        <w:rPr>
+          <w:sz w:val="24"/>
+          <w:szCs w:val="24"/>
+        </w:rPr>
+      </w:pPr>
+      <w:r>
+        <w:rPr>
+          <w:sz w:val="24"/>
+          <w:szCs w:val="24"/>
+          <w:rtl w:val="0"/>
+        </w:rPr>
+        <w:t xml:space="preserve">We must also create the graphs to represent the following quantities:</w:t>
+      </w:r>
+    </w:p>
+    <w:p>
+      <w:pPr>
+        <w:jc w:val="both"/>
+        <w:rPr>
+          <w:sz w:val="24"/>
+          <w:szCs w:val="24"/>
+        </w:rPr>
+      </w:pPr>
+      <w:r>
+        <w:rPr>
+          <w:rtl w:val="0"/>
+        </w:rPr>
+      </w:r>
+    </w:p>
+    <w:p>
+      <w:pPr>
+        <w:numPr>
+          <w:ilvl w:val="0"/>
+          <w:numId w:val="1"/>
+        </w:numPr>
+        <w:ind w:left="720" w:hanging="360"/>
+        <w:jc w:val="both"/>
+        <w:rPr>
+          <w:sz w:val="24"/>
+          <w:szCs w:val="24"/>
+          <w:u w:val="none"/>
+        </w:rPr>
+      </w:pPr>
+      <w:r>
+        <w:rPr>
+          <w:sz w:val="24"/>
+          <w:szCs w:val="24"/>
+          <w:rtl w:val="0"/>
+        </w:rPr>
+        <w:t xml:space="preserve">Number of edible vs. poisonous mushrooms</w:t>
+      </w:r>
+    </w:p>
+    <w:p>
+      <w:pPr>
+        <w:numPr>
+          <w:ilvl w:val="0"/>
+          <w:numId w:val="1"/>
+        </w:numPr>
+        <w:ind w:left="720" w:hanging="360"/>
+        <w:jc w:val="both"/>
+        <w:rPr>
+          <w:sz w:val="24"/>
+          <w:szCs w:val="24"/>
+          <w:u w:val="none"/>
+        </w:rPr>
+      </w:pPr>
+      <w:r>
+        <w:rPr>
+          <w:sz w:val="24"/>
+          <w:szCs w:val="24"/>
+          <w:rtl w:val="0"/>
+        </w:rPr>
+        <w:t xml:space="preserve">Number of mushrooms with a certain odor</w:t>
+      </w:r>
+    </w:p>
+    <w:p>
+      <w:pPr>
+        <w:numPr>
+          <w:ilvl w:val="0"/>
+          <w:numId w:val="1"/>
+        </w:numPr>
+        <w:ind w:left="720" w:hanging="360"/>
+        <w:jc w:val="both"/>
+        <w:rPr>
+          <w:sz w:val="24"/>
+          <w:szCs w:val="24"/>
+          <w:u w:val="none"/>
+        </w:rPr>
+      </w:pPr>
+      <w:r>
+        <w:rPr>
+          <w:sz w:val="24"/>
+          <w:szCs w:val="24"/>
+          <w:rtl w:val="0"/>
+        </w:rPr>
+        <w:t xml:space="preserve">Number of mushrooms with a certain amount of rings</w:t>
+      </w:r>
+    </w:p>
+    <w:p>
+      <w:pPr>
+        <w:numPr>
+          <w:ilvl w:val="0"/>
+          <w:numId w:val="1"/>
+        </w:numPr>
+        <w:ind w:left="720" w:hanging="360"/>
+        <w:jc w:val="both"/>
+        <w:rPr>
+          <w:sz w:val="24"/>
+          <w:szCs w:val="24"/>
+          <w:u w:val="none"/>
+        </w:rPr>
+      </w:pPr>
+      <w:r>
+        <w:rPr>
+          <w:sz w:val="24"/>
+          <w:szCs w:val="24"/>
+          <w:rtl w:val="0"/>
+        </w:rPr>
+        <w:t xml:space="preserve">Number of mushrooms with a certain amount of bruises</w:t>
+      </w:r>
+    </w:p>
+    <w:p>
+      <w:pPr>
+        <w:numPr>
+          <w:ilvl w:val="0"/>
+          <w:numId w:val="1"/>
+        </w:numPr>
+        <w:ind w:left="720" w:hanging="360"/>
+        <w:jc w:val="both"/>
+        <w:rPr>
+          <w:sz w:val="24"/>
+          <w:szCs w:val="24"/>
+          <w:u w:val="none"/>
+        </w:rPr>
+      </w:pPr>
+      <w:r>
+        <w:rPr>
+          <w:sz w:val="24"/>
+          <w:szCs w:val="24"/>
+          <w:rtl w:val="0"/>
+        </w:rPr>
+        <w:t xml:space="preserve">Number of mushrooms with a certain cap color</w:t>
+      </w:r>
+    </w:p>
+    <w:p>
+      <w:pPr>
+        <w:jc w:val="both"/>
+        <w:rPr>
+          <w:b w:val="1"/>
+          <w:sz w:val="24"/>
+          <w:szCs w:val="24"/>
+        </w:rPr>
+      </w:pPr>
+      <w:r>
+        <w:rPr>
+          <w:b w:val="1"/>
+          <w:sz w:val="24"/>
+          <w:szCs w:val="24"/>
+          <w:rtl w:val="0"/>
+        </w:rPr>
+        <w:t xml:space="preserve">Functional Requirements:</w:t>
+      </w:r>
+    </w:p>
+    <w:p>
+      <w:pPr>
+        <w:jc w:val="both"/>
+        <w:rPr>
+          <w:sz w:val="24"/>
+          <w:szCs w:val="24"/>
+        </w:rPr>
+      </w:pPr>
+      <w:r>
+        <w:rPr>
+          <w:rtl w:val="0"/>
+        </w:rPr>
+      </w:r>
+    </w:p>
+    <w:p>
+      <w:pPr>
+        <w:jc w:val="both"/>
+        <w:rPr>
+          <w:sz w:val="24"/>
+          <w:szCs w:val="24"/>
+        </w:rPr>
+      </w:pPr>
+      <w:r>
+        <w:rPr>
+          <w:rtl w:val="0"/>
+        </w:rPr>
+      </w:r>
+    </w:p>
+    <w:tbl>
+      <w:tblPr>
+        <w:tblStyle w:val="Table1"/>
+        <w:tblW w:w="9029.0" w:type="dxa"/>
+        <w:jc w:val="left"/>
+        <w:tblInd w:w="100.0" w:type="pct"/>
+        <w:tblBorders>
+          <w:top w:color="000000" w:space="0" w:sz="8" w:val="single"/>
+          <w:left w:color="000000" w:space="0" w:sz="8" w:val="single"/>
+          <w:bottom w:color="000000" w:space="0" w:sz="8" w:val="single"/>
+          <w:right w:color="000000" w:space="0" w:sz="8" w:val="single"/>
+          <w:insideH w:color="000000" w:space="0" w:sz="8" w:val="single"/>
+          <w:insideV w:color="000000" w:space="0" w:sz="8" w:val="single"/>
+        </w:tblBorders>
+        <w:tblLayout w:type="fixed"/>
+        <w:tblLook w:val="0600"/>
+      </w:tblPr>
+      <w:tblGrid>
+        <w:gridCol w:w="4514.5"/>
+        <w:gridCol w:w="4514.5"/>
+        <w:tblGridChange w:id="0">
+          <w:tblGrid>
+            <w:gridCol w:w="4514.5"/>
+            <w:gridCol w:w="4514.5"/>
+          </w:tblGrid>
+        </w:tblGridChange>
+      </w:tblGrid>
+      <w:tr>
+        <w:tc>
+          <w:tcPr>
+            <w:shd w:fill="auto" w:val="clear"/>
+            <w:tcMar>
+              <w:top w:w="100.0" w:type="dxa"/>
+              <w:left w:w="100.0" w:type="dxa"/>
+              <w:bottom w:w="100.0" w:type="dxa"/>
+              <w:right w:w="100.0" w:type="dxa"/>
+            </w:tcMar>
+            <w:vAlign w:val="top"/>
+          </w:tcPr>
+          <w:p>
+            <w:pPr>
+              <w:keepNext w:val="0"/>
+              <w:keepLines w:val="0"/>
+              <w:widowControl w:val="0"/>
+              <w:pBdr>
+                <w:top w:space="0" w:sz="0" w:val="nil"/>
+                <w:left w:space="0" w:sz="0" w:val="nil"/>
+                <w:bottom w:space="0" w:sz="0" w:val="nil"/>
+                <w:right w:space="0" w:sz="0" w:val="nil"/>
+                <w:between w:space="0" w:sz="0" w:val="nil"/>
+              </w:pBdr>
+              <w:shd w:fill="auto" w:val="clear"/>
+              <w:spacing w:after="0" w:before="0" w:line="240" w:lineRule="auto"/>
+              <w:ind w:left="0" w:right="0" w:firstLine="0"/>
+              <w:jc w:val="left"/>
+              <w:rPr>
+                <w:sz w:val="24"/>
+                <w:szCs w:val="24"/>
+              </w:rPr>
+            </w:pPr>
+            <w:r>
+              <w:rPr>
+                <w:sz w:val="24"/>
+                <w:szCs w:val="24"/>
+                <w:rtl w:val="0"/>
+              </w:rPr>
+              <w:t xml:space="preserve">Name</w:t>
+            </w:r>
+          </w:p>
+        </w:tc>
+        <w:tc>
+          <w:tcPr>
+            <w:shd w:fill="auto" w:val="clear"/>
+            <w:tcMar>
+              <w:top w:w="100.0" w:type="dxa"/>
+              <w:left w:w="100.0" w:type="dxa"/>
+              <w:bottom w:w="100.0" w:type="dxa"/>
+              <w:right w:w="100.0" w:type="dxa"/>
+            </w:tcMar>
+            <w:vAlign w:val="top"/>
+          </w:tcPr>
+          <w:p>
+            <w:pPr>
+              <w:keepNext w:val="0"/>
+              <w:keepLines w:val="0"/>
+              <w:widowControl w:val="0"/>
+              <w:pBdr>
+                <w:top w:space="0" w:sz="0" w:val="nil"/>
+                <w:left w:space="0" w:sz="0" w:val="nil"/>
+                <w:bottom w:space="0" w:sz="0" w:val="nil"/>
+                <w:right w:space="0" w:sz="0" w:val="nil"/>
+                <w:between w:space="0" w:sz="0" w:val="nil"/>
+              </w:pBdr>
+              <w:shd w:fill="auto" w:val="clear"/>
+              <w:spacing w:after="0" w:before="0" w:line="240" w:lineRule="auto"/>
+              <w:ind w:left="0" w:right="0" w:firstLine="0"/>
+              <w:jc w:val="left"/>
+              <w:rPr>
+                <w:sz w:val="24"/>
+                <w:szCs w:val="24"/>
+              </w:rPr>
+            </w:pPr>
+            <w:r>
+              <w:rPr>
+                <w:sz w:val="24"/>
+                <w:szCs w:val="24"/>
+                <w:rtl w:val="0"/>
+              </w:rPr>
+              <w:t xml:space="preserve">FR1: Load data</w:t>
+            </w:r>
+          </w:p>
+        </w:tc>
+      </w:tr>
+      <w:tr>
+        <w:tc>
+          <w:tcPr>
+            <w:shd w:fill="auto" w:val="clear"/>
+            <w:tcMar>
+              <w:top w:w="100.0" w:type="dxa"/>
+              <w:left w:w="100.0" w:type="dxa"/>
+              <w:bottom w:w="100.0" w:type="dxa"/>
+              <w:right w:w="100.0" w:type="dxa"/>
+            </w:tcMar>
+            <w:vAlign w:val="top"/>
+          </w:tcPr>
+          <w:p>
+            <w:pPr>
+              <w:keepNext w:val="0"/>
+              <w:keepLines w:val="0"/>
+              <w:widowControl w:val="0"/>
+              <w:pBdr>
+                <w:top w:space="0" w:sz="0" w:val="nil"/>
+                <w:left w:space="0" w:sz="0" w:val="nil"/>
+                <w:bottom w:space="0" w:sz="0" w:val="nil"/>
+                <w:right w:space="0" w:sz="0" w:val="nil"/>
+                <w:between w:space="0" w:sz="0" w:val="nil"/>
+              </w:pBdr>
+              <w:shd w:fill="auto" w:val="clear"/>
+              <w:spacing w:after="0" w:before="0" w:line="240" w:lineRule="auto"/>
+              <w:ind w:left="0" w:right="0" w:firstLine="0"/>
+              <w:jc w:val="left"/>
+              <w:rPr>
+                <w:sz w:val="24"/>
+                <w:szCs w:val="24"/>
+              </w:rPr>
+            </w:pPr>
+            <w:r>
+              <w:rPr>
+                <w:sz w:val="24"/>
+                <w:szCs w:val="24"/>
+                <w:rtl w:val="0"/>
+              </w:rPr>
+              <w:t xml:space="preserve">Summary</w:t>
+            </w:r>
+          </w:p>
+        </w:tc>
+        <w:tc>
+          <w:tcPr>
+            <w:shd w:fill="auto" w:val="clear"/>
+            <w:tcMar>
+              <w:top w:w="100.0" w:type="dxa"/>
+              <w:left w:w="100.0" w:type="dxa"/>
+              <w:bottom w:w="100.0" w:type="dxa"/>
+              <w:right w:w="100.0" w:type="dxa"/>
+            </w:tcMar>
+            <w:vAlign w:val="top"/>
+          </w:tcPr>
+          <w:p>
+            <w:pPr>
+              <w:keepNext w:val="0"/>
+              <w:keepLines w:val="0"/>
+              <w:widowControl w:val="0"/>
+              <w:pBdr>
+                <w:top w:space="0" w:sz="0" w:val="nil"/>
+                <w:left w:space="0" w:sz="0" w:val="nil"/>
+                <w:bottom w:space="0" w:sz="0" w:val="nil"/>
+                <w:right w:space="0" w:sz="0" w:val="nil"/>
+                <w:between w:space="0" w:sz="0" w:val="nil"/>
+              </w:pBdr>
+              <w:shd w:fill="auto" w:val="clear"/>
+              <w:spacing w:after="0" w:before="0" w:line="240" w:lineRule="auto"/>
+              <w:ind w:left="0" w:right="0" w:firstLine="0"/>
+              <w:jc w:val="left"/>
+              <w:rPr>
+                <w:sz w:val="24"/>
+                <w:szCs w:val="24"/>
+              </w:rPr>
+            </w:pPr>
+            <w:r>
+              <w:rPr>
+                <w:sz w:val="24"/>
+                <w:szCs w:val="24"/>
+                <w:rtl w:val="0"/>
+              </w:rPr>
+              <w:t xml:space="preserve">The systems loads the data file of the mushrooms with the following attributes:</w:t>
+            </w:r>
+          </w:p>
+          <w:p>
+            <w:pPr>
+              <w:keepNext w:val="0"/>
+              <w:keepLines w:val="0"/>
+              <w:widowControl w:val="0"/>
+              <w:numPr>
+                <w:ilvl w:val="0"/>
+                <w:numId w:val="2"/>
+              </w:numPr>
+              <w:pBdr>
+                <w:top w:space="0" w:sz="0" w:val="nil"/>
+                <w:left w:space="0" w:sz="0" w:val="nil"/>
+                <w:bottom w:space="0" w:sz="0" w:val="nil"/>
+                <w:right w:space="0" w:sz="0" w:val="nil"/>
+                <w:between w:space="0" w:sz="0" w:val="nil"/>
+              </w:pBdr>
+              <w:shd w:fill="auto" w:val="clear"/>
+              <w:spacing w:after="0" w:before="0" w:line="240" w:lineRule="auto"/>
+              <w:ind w:left="720" w:right="0" w:hanging="360"/>
+              <w:jc w:val="left"/>
+              <w:rPr>
+                <w:sz w:val="24"/>
+                <w:szCs w:val="24"/>
+                <w:u w:val="none"/>
+              </w:rPr>
+            </w:pPr>
+            <w:r>
+              <w:rPr>
+                <w:sz w:val="24"/>
+                <w:szCs w:val="24"/>
+                <w:rtl w:val="0"/>
+              </w:rPr>
+              <w:t xml:space="preserve">Type</w:t>
+            </w:r>
+          </w:p>
+          <w:p>
+            <w:pPr>
+              <w:keepNext w:val="0"/>
+              <w:keepLines w:val="0"/>
+              <w:widowControl w:val="0"/>
+              <w:numPr>
+                <w:ilvl w:val="0"/>
+                <w:numId w:val="2"/>
+              </w:numPr>
+              <w:pBdr>
+                <w:top w:space="0" w:sz="0" w:val="nil"/>
+                <w:left w:space="0" w:sz="0" w:val="nil"/>
+                <w:bottom w:space="0" w:sz="0" w:val="nil"/>
+                <w:right w:space="0" w:sz="0" w:val="nil"/>
+                <w:between w:space="0" w:sz="0" w:val="nil"/>
+              </w:pBdr>
+              <w:shd w:fill="auto" w:val="clear"/>
+              <w:spacing w:after="0" w:before="0" w:line="240" w:lineRule="auto"/>
+              <w:ind w:left="720" w:right="0" w:hanging="360"/>
+              <w:jc w:val="left"/>
+              <w:rPr>
+                <w:sz w:val="24"/>
+                <w:szCs w:val="24"/>
+                <w:u w:val="none"/>
+              </w:rPr>
+            </w:pPr>
+            <w:r>
+              <w:rPr>
+                <w:sz w:val="24"/>
+                <w:szCs w:val="24"/>
+                <w:rtl w:val="0"/>
+              </w:rPr>
+              <w:t xml:space="preserve">Cap shape</w:t>
+            </w:r>
+          </w:p>
+          <w:p>
+            <w:pPr>
+              <w:keepNext w:val="0"/>
+              <w:keepLines w:val="0"/>
+              <w:widowControl w:val="0"/>
+              <w:numPr>
+                <w:ilvl w:val="0"/>
+                <w:numId w:val="2"/>
+              </w:numPr>
+              <w:pBdr>
+                <w:top w:space="0" w:sz="0" w:val="nil"/>
+                <w:left w:space="0" w:sz="0" w:val="nil"/>
+                <w:bottom w:space="0" w:sz="0" w:val="nil"/>
+                <w:right w:space="0" w:sz="0" w:val="nil"/>
+                <w:between w:space="0" w:sz="0" w:val="nil"/>
+              </w:pBdr>
+              <w:shd w:fill="auto" w:val="clear"/>
+              <w:spacing w:after="0" w:before="0" w:line="240" w:lineRule="auto"/>
+              <w:ind w:left="720" w:right="0" w:hanging="360"/>
+              <w:jc w:val="left"/>
+              <w:rPr>
+                <w:sz w:val="24"/>
+                <w:szCs w:val="24"/>
+                <w:u w:val="none"/>
+              </w:rPr>
+            </w:pPr>
+            <w:r>
+              <w:rPr>
+                <w:sz w:val="24"/>
+                <w:szCs w:val="24"/>
+                <w:rtl w:val="0"/>
+              </w:rPr>
+              <w:t xml:space="preserve">Cap surface</w:t>
+            </w:r>
+          </w:p>
+          <w:p>
+            <w:pPr>
+              <w:keepNext w:val="0"/>
+              <w:keepLines w:val="0"/>
+              <w:widowControl w:val="0"/>
+              <w:numPr>
+                <w:ilvl w:val="0"/>
+                <w:numId w:val="2"/>
+              </w:numPr>
+              <w:pBdr>
+                <w:top w:space="0" w:sz="0" w:val="nil"/>
+                <w:left w:space="0" w:sz="0" w:val="nil"/>
+                <w:bottom w:space="0" w:sz="0" w:val="nil"/>
+                <w:right w:space="0" w:sz="0" w:val="nil"/>
+                <w:between w:space="0" w:sz="0" w:val="nil"/>
+              </w:pBdr>
+              <w:shd w:fill="auto" w:val="clear"/>
+              <w:spacing w:after="0" w:before="0" w:line="240" w:lineRule="auto"/>
+              <w:ind w:left="720" w:right="0" w:hanging="360"/>
+              <w:jc w:val="left"/>
+              <w:rPr>
+                <w:sz w:val="24"/>
+                <w:szCs w:val="24"/>
+                <w:u w:val="none"/>
+              </w:rPr>
+            </w:pPr>
+            <w:r>
+              <w:rPr>
+                <w:sz w:val="24"/>
+                <w:szCs w:val="24"/>
+                <w:rtl w:val="0"/>
+              </w:rPr>
+              <w:t xml:space="preserve">Cap color </w:t>
+            </w:r>
+          </w:p>
+          <w:p>
+            <w:pPr>
+              <w:keepNext w:val="0"/>
+              <w:keepLines w:val="0"/>
+              <w:widowControl w:val="0"/>
+              <w:numPr>
+                <w:ilvl w:val="0"/>
+                <w:numId w:val="2"/>
+              </w:numPr>
+              <w:pBdr>
+                <w:top w:space="0" w:sz="0" w:val="nil"/>
+                <w:left w:space="0" w:sz="0" w:val="nil"/>
+                <w:bottom w:space="0" w:sz="0" w:val="nil"/>
+                <w:right w:space="0" w:sz="0" w:val="nil"/>
+                <w:between w:space="0" w:sz="0" w:val="nil"/>
+              </w:pBdr>
+              <w:shd w:fill="auto" w:val="clear"/>
+              <w:spacing w:after="0" w:before="0" w:line="240" w:lineRule="auto"/>
+              <w:ind w:left="720" w:right="0" w:hanging="360"/>
+              <w:jc w:val="left"/>
+              <w:rPr>
+                <w:sz w:val="24"/>
+                <w:szCs w:val="24"/>
+                <w:u w:val="none"/>
+              </w:rPr>
+            </w:pPr>
+            <w:r>
+              <w:rPr>
+                <w:sz w:val="24"/>
+                <w:szCs w:val="24"/>
+                <w:rtl w:val="0"/>
+              </w:rPr>
+              <w:t xml:space="preserve">Bruises </w:t>
+            </w:r>
+          </w:p>
+          <w:p>
+            <w:pPr>
+              <w:keepNext w:val="0"/>
+              <w:keepLines w:val="0"/>
+              <w:widowControl w:val="0"/>
+              <w:numPr>
+                <w:ilvl w:val="0"/>
+                <w:numId w:val="2"/>
+              </w:numPr>
+              <w:pBdr>
+                <w:top w:space="0" w:sz="0" w:val="nil"/>
+                <w:left w:space="0" w:sz="0" w:val="nil"/>
+                <w:bottom w:space="0" w:sz="0" w:val="nil"/>
+                <w:right w:space="0" w:sz="0" w:val="nil"/>
+                <w:between w:space="0" w:sz="0" w:val="nil"/>
+              </w:pBdr>
+              <w:shd w:fill="auto" w:val="clear"/>
+              <w:spacing w:after="0" w:before="0" w:line="240" w:lineRule="auto"/>
+              <w:ind w:left="720" w:right="0" w:hanging="360"/>
+              <w:jc w:val="left"/>
+              <w:rPr>
+                <w:sz w:val="24"/>
+                <w:szCs w:val="24"/>
+                <w:u w:val="none"/>
+              </w:rPr>
+            </w:pPr>
+            <w:r>
+              <w:rPr>
+                <w:sz w:val="24"/>
+                <w:szCs w:val="24"/>
+                <w:rtl w:val="0"/>
+              </w:rPr>
+              <w:t xml:space="preserve">Odor </w:t>
+            </w:r>
+          </w:p>
+          <w:p>
+            <w:pPr>
+              <w:keepNext w:val="0"/>
+              <w:keepLines w:val="0"/>
+              <w:widowControl w:val="0"/>
+              <w:numPr>
+                <w:ilvl w:val="0"/>
+                <w:numId w:val="2"/>
+              </w:numPr>
+              <w:pBdr>
+                <w:top w:space="0" w:sz="0" w:val="nil"/>
+                <w:left w:space="0" w:sz="0" w:val="nil"/>
+                <w:bottom w:space="0" w:sz="0" w:val="nil"/>
+                <w:right w:space="0" w:sz="0" w:val="nil"/>
+                <w:between w:space="0" w:sz="0" w:val="nil"/>
+              </w:pBdr>
+              <w:shd w:fill="auto" w:val="clear"/>
+              <w:spacing w:after="0" w:before="0" w:line="240" w:lineRule="auto"/>
+              <w:ind w:left="720" w:right="0" w:hanging="360"/>
+              <w:jc w:val="left"/>
+              <w:rPr>
+                <w:sz w:val="24"/>
+                <w:szCs w:val="24"/>
+                <w:u w:val="none"/>
+              </w:rPr>
+            </w:pPr>
+            <w:r>
+              <w:rPr>
+                <w:sz w:val="24"/>
+                <w:szCs w:val="24"/>
+                <w:rtl w:val="0"/>
+              </w:rPr>
+              <w:t xml:space="preserve">Gill attachment, </w:t>
+            </w:r>
+          </w:p>
+          <w:p>
+            <w:pPr>
+              <w:keepNext w:val="0"/>
+              <w:keepLines w:val="0"/>
+              <w:widowControl w:val="0"/>
+              <w:numPr>
+                <w:ilvl w:val="0"/>
+                <w:numId w:val="2"/>
+              </w:numPr>
+              <w:pBdr>
+                <w:top w:space="0" w:sz="0" w:val="nil"/>
+                <w:left w:space="0" w:sz="0" w:val="nil"/>
+                <w:bottom w:space="0" w:sz="0" w:val="nil"/>
+                <w:right w:space="0" w:sz="0" w:val="nil"/>
+                <w:between w:space="0" w:sz="0" w:val="nil"/>
+              </w:pBdr>
+              <w:shd w:fill="auto" w:val="clear"/>
+              <w:spacing w:after="0" w:before="0" w:line="240" w:lineRule="auto"/>
+              <w:ind w:left="720" w:right="0" w:hanging="360"/>
+              <w:jc w:val="left"/>
+              <w:rPr>
+                <w:sz w:val="24"/>
+                <w:szCs w:val="24"/>
+                <w:u w:val="none"/>
+              </w:rPr>
+            </w:pPr>
+            <w:r>
+              <w:rPr>
+                <w:sz w:val="24"/>
+                <w:szCs w:val="24"/>
+                <w:rtl w:val="0"/>
+              </w:rPr>
+              <w:t xml:space="preserve">Gill spacing</w:t>
+            </w:r>
+          </w:p>
+          <w:p>
+            <w:pPr>
+              <w:keepNext w:val="0"/>
+              <w:keepLines w:val="0"/>
+              <w:widowControl w:val="0"/>
+              <w:numPr>
+                <w:ilvl w:val="0"/>
+                <w:numId w:val="2"/>
+              </w:numPr>
+              <w:pBdr>
+                <w:top w:space="0" w:sz="0" w:val="nil"/>
+                <w:left w:space="0" w:sz="0" w:val="nil"/>
+                <w:bottom w:space="0" w:sz="0" w:val="nil"/>
+                <w:right w:space="0" w:sz="0" w:val="nil"/>
+                <w:between w:space="0" w:sz="0" w:val="nil"/>
+              </w:pBdr>
+              <w:shd w:fill="auto" w:val="clear"/>
+              <w:spacing w:after="0" w:before="0" w:line="240" w:lineRule="auto"/>
+              <w:ind w:left="720" w:right="0" w:hanging="360"/>
+              <w:jc w:val="left"/>
+              <w:rPr>
+                <w:sz w:val="24"/>
+                <w:szCs w:val="24"/>
+                <w:u w:val="none"/>
+              </w:rPr>
+            </w:pPr>
+            <w:r>
+              <w:rPr>
+                <w:sz w:val="24"/>
+                <w:szCs w:val="24"/>
+                <w:rtl w:val="0"/>
+              </w:rPr>
+              <w:t xml:space="preserve">Gill size </w:t>
+            </w:r>
+          </w:p>
+          <w:p>
+            <w:pPr>
+              <w:keepNext w:val="0"/>
+              <w:keepLines w:val="0"/>
+              <w:widowControl w:val="0"/>
+              <w:numPr>
+                <w:ilvl w:val="0"/>
+                <w:numId w:val="2"/>
+              </w:numPr>
+              <w:pBdr>
+                <w:top w:space="0" w:sz="0" w:val="nil"/>
+                <w:left w:space="0" w:sz="0" w:val="nil"/>
+                <w:bottom w:space="0" w:sz="0" w:val="nil"/>
+                <w:right w:space="0" w:sz="0" w:val="nil"/>
+                <w:between w:space="0" w:sz="0" w:val="nil"/>
+              </w:pBdr>
+              <w:shd w:fill="auto" w:val="clear"/>
+              <w:spacing w:after="0" w:before="0" w:line="240" w:lineRule="auto"/>
+              <w:ind w:left="720" w:right="0" w:hanging="360"/>
+              <w:jc w:val="left"/>
+              <w:rPr>
+                <w:sz w:val="24"/>
+                <w:szCs w:val="24"/>
+                <w:u w:val="none"/>
+              </w:rPr>
+            </w:pPr>
+            <w:r>
+              <w:rPr>
+                <w:sz w:val="24"/>
+                <w:szCs w:val="24"/>
+                <w:rtl w:val="0"/>
+              </w:rPr>
+              <w:t xml:space="preserve">Gill color </w:t>
+            </w:r>
+          </w:p>
+          <w:p>
+            <w:pPr>
+              <w:keepNext w:val="0"/>
+              <w:keepLines w:val="0"/>
+              <w:widowControl w:val="0"/>
+              <w:numPr>
+                <w:ilvl w:val="0"/>
+                <w:numId w:val="2"/>
+              </w:numPr>
+              <w:pBdr>
+                <w:top w:space="0" w:sz="0" w:val="nil"/>
+                <w:left w:space="0" w:sz="0" w:val="nil"/>
+                <w:bottom w:space="0" w:sz="0" w:val="nil"/>
+                <w:right w:space="0" w:sz="0" w:val="nil"/>
+                <w:between w:space="0" w:sz="0" w:val="nil"/>
+              </w:pBdr>
+              <w:shd w:fill="auto" w:val="clear"/>
+              <w:spacing w:after="0" w:before="0" w:line="240" w:lineRule="auto"/>
+              <w:ind w:left="720" w:right="0" w:hanging="360"/>
+              <w:jc w:val="left"/>
+              <w:rPr>
+                <w:sz w:val="24"/>
+                <w:szCs w:val="24"/>
+                <w:u w:val="none"/>
+              </w:rPr>
+            </w:pPr>
+            <w:r>
+              <w:rPr>
+                <w:sz w:val="24"/>
+                <w:szCs w:val="24"/>
+                <w:rtl w:val="0"/>
+              </w:rPr>
+              <w:t xml:space="preserve">Stalk shape </w:t>
+            </w:r>
+          </w:p>
+          <w:p>
+            <w:pPr>
+              <w:keepNext w:val="0"/>
+              <w:keepLines w:val="0"/>
+              <w:widowControl w:val="0"/>
+              <w:numPr>
+                <w:ilvl w:val="0"/>
+                <w:numId w:val="2"/>
+              </w:numPr>
+              <w:pBdr>
+                <w:top w:space="0" w:sz="0" w:val="nil"/>
+                <w:left w:space="0" w:sz="0" w:val="nil"/>
+                <w:bottom w:space="0" w:sz="0" w:val="nil"/>
+                <w:right w:space="0" w:sz="0" w:val="nil"/>
+                <w:between w:space="0" w:sz="0" w:val="nil"/>
+              </w:pBdr>
+              <w:shd w:fill="auto" w:val="clear"/>
+              <w:spacing w:after="0" w:before="0" w:line="240" w:lineRule="auto"/>
+              <w:ind w:left="720" w:right="0" w:hanging="360"/>
+              <w:jc w:val="left"/>
+              <w:rPr>
+                <w:sz w:val="24"/>
+                <w:szCs w:val="24"/>
+                <w:u w:val="none"/>
+              </w:rPr>
+            </w:pPr>
+            <w:r>
+              <w:rPr>
+                <w:sz w:val="24"/>
+                <w:szCs w:val="24"/>
+                <w:rtl w:val="0"/>
+              </w:rPr>
+              <w:t xml:space="preserve">Stalk root </w:t>
+            </w:r>
+          </w:p>
+          <w:p>
+            <w:pPr>
+              <w:keepNext w:val="0"/>
+              <w:keepLines w:val="0"/>
+              <w:widowControl w:val="0"/>
+              <w:numPr>
+                <w:ilvl w:val="0"/>
+                <w:numId w:val="2"/>
+              </w:numPr>
+              <w:pBdr>
+                <w:top w:space="0" w:sz="0" w:val="nil"/>
+                <w:left w:space="0" w:sz="0" w:val="nil"/>
+                <w:bottom w:space="0" w:sz="0" w:val="nil"/>
+                <w:right w:space="0" w:sz="0" w:val="nil"/>
+                <w:between w:space="0" w:sz="0" w:val="nil"/>
+              </w:pBdr>
+              <w:shd w:fill="auto" w:val="clear"/>
+              <w:spacing w:after="0" w:before="0" w:line="240" w:lineRule="auto"/>
+              <w:ind w:left="720" w:right="0" w:hanging="360"/>
+              <w:jc w:val="left"/>
+              <w:rPr>
+                <w:sz w:val="24"/>
+                <w:szCs w:val="24"/>
+                <w:u w:val="none"/>
+              </w:rPr>
+            </w:pPr>
+            <w:r>
+              <w:rPr>
+                <w:sz w:val="24"/>
+                <w:szCs w:val="24"/>
+                <w:rtl w:val="0"/>
+              </w:rPr>
+              <w:t xml:space="preserve">Stalk surface above ring</w:t>
+            </w:r>
+          </w:p>
+          <w:p>
+            <w:pPr>
+              <w:keepNext w:val="0"/>
+              <w:keepLines w:val="0"/>
+              <w:widowControl w:val="0"/>
+              <w:numPr>
+                <w:ilvl w:val="0"/>
+                <w:numId w:val="2"/>
+              </w:numPr>
+              <w:pBdr>
+                <w:top w:space="0" w:sz="0" w:val="nil"/>
+                <w:left w:space="0" w:sz="0" w:val="nil"/>
+                <w:bottom w:space="0" w:sz="0" w:val="nil"/>
+                <w:right w:space="0" w:sz="0" w:val="nil"/>
+                <w:between w:space="0" w:sz="0" w:val="nil"/>
+              </w:pBdr>
+              <w:shd w:fill="auto" w:val="clear"/>
+              <w:spacing w:after="0" w:before="0" w:line="240" w:lineRule="auto"/>
+              <w:ind w:left="720" w:right="0" w:hanging="360"/>
+              <w:jc w:val="left"/>
+              <w:rPr>
+                <w:sz w:val="24"/>
+                <w:szCs w:val="24"/>
+                <w:u w:val="none"/>
+              </w:rPr>
+            </w:pPr>
+            <w:r>
+              <w:rPr>
+                <w:sz w:val="24"/>
+                <w:szCs w:val="24"/>
+                <w:rtl w:val="0"/>
+              </w:rPr>
+              <w:t xml:space="preserve">Stalk surface below ring </w:t>
+            </w:r>
+          </w:p>
+          <w:p>
+            <w:pPr>
+              <w:keepNext w:val="0"/>
+              <w:keepLines w:val="0"/>
+              <w:widowControl w:val="0"/>
+              <w:numPr>
+                <w:ilvl w:val="0"/>
+                <w:numId w:val="2"/>
+              </w:numPr>
+              <w:pBdr>
+                <w:top w:space="0" w:sz="0" w:val="nil"/>
+                <w:left w:space="0" w:sz="0" w:val="nil"/>
+                <w:bottom w:space="0" w:sz="0" w:val="nil"/>
+                <w:right w:space="0" w:sz="0" w:val="nil"/>
+                <w:between w:space="0" w:sz="0" w:val="nil"/>
+              </w:pBdr>
+              <w:shd w:fill="auto" w:val="clear"/>
+              <w:spacing w:after="0" w:before="0" w:line="240" w:lineRule="auto"/>
+              <w:ind w:left="720" w:right="0" w:hanging="360"/>
+              <w:jc w:val="left"/>
+              <w:rPr>
+                <w:sz w:val="24"/>
+                <w:szCs w:val="24"/>
+                <w:u w:val="none"/>
+              </w:rPr>
+            </w:pPr>
+            <w:r>
+              <w:rPr>
+                <w:sz w:val="24"/>
+                <w:szCs w:val="24"/>
+                <w:rtl w:val="0"/>
+              </w:rPr>
+              <w:t xml:space="preserve">Stalk color above ring</w:t>
+            </w:r>
+          </w:p>
+          <w:p>
+            <w:pPr>
+              <w:keepNext w:val="0"/>
+              <w:keepLines w:val="0"/>
+              <w:widowControl w:val="0"/>
+              <w:numPr>
+                <w:ilvl w:val="0"/>
+                <w:numId w:val="2"/>
+              </w:numPr>
+              <w:pBdr>
+                <w:top w:space="0" w:sz="0" w:val="nil"/>
+                <w:left w:space="0" w:sz="0" w:val="nil"/>
+                <w:bottom w:space="0" w:sz="0" w:val="nil"/>
+                <w:right w:space="0" w:sz="0" w:val="nil"/>
+                <w:between w:space="0" w:sz="0" w:val="nil"/>
+              </w:pBdr>
+              <w:shd w:fill="auto" w:val="clear"/>
+              <w:spacing w:after="0" w:before="0" w:line="240" w:lineRule="auto"/>
+              <w:ind w:left="720" w:right="0" w:hanging="360"/>
+              <w:jc w:val="left"/>
+              <w:rPr>
+                <w:sz w:val="24"/>
+                <w:szCs w:val="24"/>
+                <w:u w:val="none"/>
+              </w:rPr>
+            </w:pPr>
+            <w:r>
+              <w:rPr>
+                <w:sz w:val="24"/>
+                <w:szCs w:val="24"/>
+                <w:rtl w:val="0"/>
+              </w:rPr>
+              <w:t xml:space="preserve">Stalk color below ring</w:t>
+            </w:r>
+          </w:p>
+          <w:p>
+            <w:pPr>
+              <w:keepNext w:val="0"/>
+              <w:keepLines w:val="0"/>
+              <w:widowControl w:val="0"/>
+              <w:numPr>
+                <w:ilvl w:val="0"/>
+                <w:numId w:val="2"/>
+              </w:numPr>
+              <w:pBdr>
+                <w:top w:space="0" w:sz="0" w:val="nil"/>
+                <w:left w:space="0" w:sz="0" w:val="nil"/>
+                <w:bottom w:space="0" w:sz="0" w:val="nil"/>
+                <w:right w:space="0" w:sz="0" w:val="nil"/>
+                <w:between w:space="0" w:sz="0" w:val="nil"/>
+              </w:pBdr>
+              <w:shd w:fill="auto" w:val="clear"/>
+              <w:spacing w:after="0" w:before="0" w:line="240" w:lineRule="auto"/>
+              <w:ind w:left="720" w:right="0" w:hanging="360"/>
+              <w:jc w:val="left"/>
+              <w:rPr>
+                <w:sz w:val="24"/>
+                <w:szCs w:val="24"/>
+                <w:u w:val="none"/>
+              </w:rPr>
+            </w:pPr>
+            <w:r>
+              <w:rPr>
+                <w:sz w:val="24"/>
+                <w:szCs w:val="24"/>
+                <w:rtl w:val="0"/>
+              </w:rPr>
+              <w:t xml:space="preserve">Veil type</w:t>
+            </w:r>
+          </w:p>
+          <w:p>
+            <w:pPr>
+              <w:keepNext w:val="0"/>
+              <w:keepLines w:val="0"/>
+              <w:widowControl w:val="0"/>
+              <w:numPr>
+                <w:ilvl w:val="0"/>
+                <w:numId w:val="2"/>
+              </w:numPr>
+              <w:pBdr>
+                <w:top w:space="0" w:sz="0" w:val="nil"/>
+                <w:left w:space="0" w:sz="0" w:val="nil"/>
+                <w:bottom w:space="0" w:sz="0" w:val="nil"/>
+                <w:right w:space="0" w:sz="0" w:val="nil"/>
+                <w:between w:space="0" w:sz="0" w:val="nil"/>
+              </w:pBdr>
+              <w:shd w:fill="auto" w:val="clear"/>
+              <w:spacing w:after="0" w:before="0" w:line="240" w:lineRule="auto"/>
+              <w:ind w:left="720" w:right="0" w:hanging="360"/>
+              <w:jc w:val="left"/>
+              <w:rPr>
+                <w:sz w:val="24"/>
+                <w:szCs w:val="24"/>
+                <w:u w:val="none"/>
+              </w:rPr>
+            </w:pPr>
+            <w:r>
+              <w:rPr>
+                <w:sz w:val="24"/>
+                <w:szCs w:val="24"/>
+                <w:rtl w:val="0"/>
+              </w:rPr>
+              <w:t xml:space="preserve">Veil color </w:t>
+            </w:r>
+          </w:p>
+          <w:p>
+            <w:pPr>
+              <w:keepNext w:val="0"/>
+              <w:keepLines w:val="0"/>
+              <w:widowControl w:val="0"/>
+              <w:numPr>
+                <w:ilvl w:val="0"/>
+                <w:numId w:val="2"/>
+              </w:numPr>
+              <w:pBdr>
+                <w:top w:space="0" w:sz="0" w:val="nil"/>
+                <w:left w:space="0" w:sz="0" w:val="nil"/>
+                <w:bottom w:space="0" w:sz="0" w:val="nil"/>
+                <w:right w:space="0" w:sz="0" w:val="nil"/>
+                <w:between w:space="0" w:sz="0" w:val="nil"/>
+              </w:pBdr>
+              <w:shd w:fill="auto" w:val="clear"/>
+              <w:spacing w:after="0" w:before="0" w:line="240" w:lineRule="auto"/>
+              <w:ind w:left="720" w:right="0" w:hanging="360"/>
+              <w:jc w:val="left"/>
+              <w:rPr>
+                <w:sz w:val="24"/>
+                <w:szCs w:val="24"/>
+                <w:u w:val="none"/>
+              </w:rPr>
+            </w:pPr>
+            <w:r>
+              <w:rPr>
+                <w:sz w:val="24"/>
+                <w:szCs w:val="24"/>
+                <w:rtl w:val="0"/>
+              </w:rPr>
+              <w:t xml:space="preserve">Ring number </w:t>
+            </w:r>
+          </w:p>
+          <w:p>
+            <w:pPr>
+              <w:keepNext w:val="0"/>
+              <w:keepLines w:val="0"/>
+              <w:widowControl w:val="0"/>
+              <w:numPr>
+                <w:ilvl w:val="0"/>
+                <w:numId w:val="2"/>
+              </w:numPr>
+              <w:pBdr>
+                <w:top w:space="0" w:sz="0" w:val="nil"/>
+                <w:left w:space="0" w:sz="0" w:val="nil"/>
+                <w:bottom w:space="0" w:sz="0" w:val="nil"/>
+                <w:right w:space="0" w:sz="0" w:val="nil"/>
+                <w:between w:space="0" w:sz="0" w:val="nil"/>
+              </w:pBdr>
+              <w:shd w:fill="auto" w:val="clear"/>
+              <w:spacing w:after="0" w:before="0" w:line="240" w:lineRule="auto"/>
+              <w:ind w:left="720" w:right="0" w:hanging="360"/>
+              <w:jc w:val="left"/>
+              <w:rPr>
+                <w:sz w:val="24"/>
+                <w:szCs w:val="24"/>
+                <w:u w:val="none"/>
+              </w:rPr>
+            </w:pPr>
+            <w:r>
+              <w:rPr>
+                <w:sz w:val="24"/>
+                <w:szCs w:val="24"/>
+                <w:rtl w:val="0"/>
+              </w:rPr>
+              <w:t xml:space="preserve">Ring type </w:t>
+            </w:r>
+          </w:p>
+          <w:p>
+            <w:pPr>
+              <w:keepNext w:val="0"/>
+              <w:keepLines w:val="0"/>
+              <w:widowControl w:val="0"/>
+              <w:numPr>
+                <w:ilvl w:val="0"/>
+                <w:numId w:val="2"/>
+              </w:numPr>
+              <w:pBdr>
+                <w:top w:space="0" w:sz="0" w:val="nil"/>
+                <w:left w:space="0" w:sz="0" w:val="nil"/>
+                <w:bottom w:space="0" w:sz="0" w:val="nil"/>
+                <w:right w:space="0" w:sz="0" w:val="nil"/>
+                <w:between w:space="0" w:sz="0" w:val="nil"/>
+              </w:pBdr>
+              <w:shd w:fill="auto" w:val="clear"/>
+              <w:spacing w:after="0" w:before="0" w:line="240" w:lineRule="auto"/>
+              <w:ind w:left="720" w:right="0" w:hanging="360"/>
+              <w:jc w:val="left"/>
+              <w:rPr>
+                <w:sz w:val="24"/>
+                <w:szCs w:val="24"/>
+                <w:u w:val="none"/>
+              </w:rPr>
+            </w:pPr>
+            <w:r>
+              <w:rPr>
+                <w:sz w:val="24"/>
+                <w:szCs w:val="24"/>
+                <w:rtl w:val="0"/>
+              </w:rPr>
+              <w:t xml:space="preserve">Spore print color</w:t>
+            </w:r>
+          </w:p>
+          <w:p>
+            <w:pPr>
+              <w:keepNext w:val="0"/>
+              <w:keepLines w:val="0"/>
+              <w:widowControl w:val="0"/>
+              <w:numPr>
+                <w:ilvl w:val="0"/>
+                <w:numId w:val="2"/>
+              </w:numPr>
+              <w:pBdr>
+                <w:top w:space="0" w:sz="0" w:val="nil"/>
+                <w:left w:space="0" w:sz="0" w:val="nil"/>
+                <w:bottom w:space="0" w:sz="0" w:val="nil"/>
+                <w:right w:space="0" w:sz="0" w:val="nil"/>
+                <w:between w:space="0" w:sz="0" w:val="nil"/>
+              </w:pBdr>
+              <w:shd w:fill="auto" w:val="clear"/>
+              <w:spacing w:after="0" w:before="0" w:line="240" w:lineRule="auto"/>
+              <w:ind w:left="720" w:right="0" w:hanging="360"/>
+              <w:jc w:val="left"/>
+              <w:rPr>
+                <w:sz w:val="24"/>
+                <w:szCs w:val="24"/>
+                <w:u w:val="none"/>
+              </w:rPr>
+            </w:pPr>
+            <w:r>
+              <w:rPr>
+                <w:sz w:val="24"/>
+                <w:szCs w:val="24"/>
+                <w:rtl w:val="0"/>
+              </w:rPr>
+              <w:t xml:space="preserve">Population</w:t>
+            </w:r>
+          </w:p>
+          <w:p>
+            <w:pPr>
+              <w:keepNext w:val="0"/>
+              <w:keepLines w:val="0"/>
+              <w:widowControl w:val="0"/>
+              <w:numPr>
+                <w:ilvl w:val="0"/>
+                <w:numId w:val="2"/>
+              </w:numPr>
+              <w:pBdr>
+                <w:top w:space="0" w:sz="0" w:val="nil"/>
+                <w:left w:space="0" w:sz="0" w:val="nil"/>
+                <w:bottom w:space="0" w:sz="0" w:val="nil"/>
+                <w:right w:space="0" w:sz="0" w:val="nil"/>
+                <w:between w:space="0" w:sz="0" w:val="nil"/>
+              </w:pBdr>
+              <w:shd w:fill="auto" w:val="clear"/>
+              <w:spacing w:after="0" w:before="0" w:line="240" w:lineRule="auto"/>
+              <w:ind w:left="720" w:right="0" w:hanging="360"/>
+              <w:jc w:val="left"/>
+              <w:rPr>
+                <w:sz w:val="24"/>
+                <w:szCs w:val="24"/>
+                <w:u w:val="none"/>
+              </w:rPr>
+            </w:pPr>
+            <w:r>
+              <w:rPr>
+                <w:sz w:val="24"/>
+                <w:szCs w:val="24"/>
+                <w:rtl w:val="0"/>
+              </w:rPr>
+              <w:t xml:space="preserve">Habitat</w:t>
+            </w:r>
+          </w:p>
+        </w:tc>
+      </w:tr>
+      <w:tr>
+        <w:tc>
+          <w:tcPr>
+            <w:shd w:fill="auto" w:val="clear"/>
+            <w:tcMar>
+              <w:top w:w="100.0" w:type="dxa"/>
+              <w:left w:w="100.0" w:type="dxa"/>
+              <w:bottom w:w="100.0" w:type="dxa"/>
+              <w:right w:w="100.0" w:type="dxa"/>
+            </w:tcMar>
+            <w:vAlign w:val="top"/>
+          </w:tcPr>
+          <w:p>
+            <w:pPr>
+              <w:keepNext w:val="0"/>
+              <w:keepLines w:val="0"/>
+              <w:widowControl w:val="0"/>
+              <w:pBdr>
+                <w:top w:space="0" w:sz="0" w:val="nil"/>
+                <w:left w:space="0" w:sz="0" w:val="nil"/>
+                <w:bottom w:space="0" w:sz="0" w:val="nil"/>
+                <w:right w:space="0" w:sz="0" w:val="nil"/>
+                <w:between w:space="0" w:sz="0" w:val="nil"/>
+              </w:pBdr>
+              <w:shd w:fill="auto" w:val="clear"/>
+              <w:spacing w:after="0" w:before="0" w:line="240" w:lineRule="auto"/>
+              <w:ind w:left="0" w:right="0" w:firstLine="0"/>
+              <w:jc w:val="left"/>
+              <w:rPr>
+                <w:sz w:val="24"/>
+                <w:szCs w:val="24"/>
+              </w:rPr>
+            </w:pPr>
+            <w:r>
+              <w:rPr>
+                <w:sz w:val="24"/>
+                <w:szCs w:val="24"/>
+                <w:rtl w:val="0"/>
+              </w:rPr>
+              <w:t xml:space="preserve">Input</w:t>
+            </w:r>
+          </w:p>
+        </w:tc>
+        <w:tc>
+          <w:tcPr>
+            <w:shd w:fill="auto" w:val="clear"/>
+            <w:tcMar>
+              <w:top w:w="100.0" w:type="dxa"/>
+              <w:left w:w="100.0" w:type="dxa"/>
+              <w:bottom w:w="100.0" w:type="dxa"/>
+              <w:right w:w="100.0" w:type="dxa"/>
+            </w:tcMar>
+            <w:vAlign w:val="top"/>
+          </w:tcPr>
+          <w:p>
+            <w:pPr>
+              <w:keepNext w:val="0"/>
+              <w:keepLines w:val="0"/>
+              <w:widowControl w:val="0"/>
+              <w:pBdr>
+                <w:top w:space="0" w:sz="0" w:val="nil"/>
+                <w:left w:space="0" w:sz="0" w:val="nil"/>
+                <w:bottom w:space="0" w:sz="0" w:val="nil"/>
+                <w:right w:space="0" w:sz="0" w:val="nil"/>
+                <w:between w:space="0" w:sz="0" w:val="nil"/>
+              </w:pBdr>
+              <w:shd w:fill="auto" w:val="clear"/>
+              <w:spacing w:after="0" w:before="0" w:line="240" w:lineRule="auto"/>
+              <w:ind w:left="0" w:right="0" w:firstLine="0"/>
+              <w:jc w:val="left"/>
+              <w:rPr>
+                <w:sz w:val="24"/>
+                <w:szCs w:val="24"/>
+              </w:rPr>
+            </w:pPr>
+            <w:r>
+              <w:rPr>
+                <w:sz w:val="24"/>
+                <w:szCs w:val="24"/>
+                <w:rtl w:val="0"/>
+              </w:rPr>
+              <w:t xml:space="preserve">The data file with all the mushroom  attribute data</w:t>
+            </w:r>
+          </w:p>
+        </w:tc>
+      </w:tr>
+      <w:tr>
+        <w:tc>
+          <w:tcPr>
+            <w:shd w:fill="auto" w:val="clear"/>
+            <w:tcMar>
+              <w:top w:w="100.0" w:type="dxa"/>
+              <w:left w:w="100.0" w:type="dxa"/>
+              <w:bottom w:w="100.0" w:type="dxa"/>
+              <w:right w:w="100.0" w:type="dxa"/>
+            </w:tcMar>
+            <w:vAlign w:val="top"/>
+          </w:tcPr>
+          <w:p>
+            <w:pPr>
+              <w:keepNext w:val="0"/>
+              <w:keepLines w:val="0"/>
+              <w:widowControl w:val="0"/>
+              <w:pBdr>
+                <w:top w:space="0" w:sz="0" w:val="nil"/>
+                <w:left w:space="0" w:sz="0" w:val="nil"/>
+                <w:bottom w:space="0" w:sz="0" w:val="nil"/>
+                <w:right w:space="0" w:sz="0" w:val="nil"/>
+                <w:between w:space="0" w:sz="0" w:val="nil"/>
+              </w:pBdr>
+              <w:shd w:fill="auto" w:val="clear"/>
+              <w:spacing w:after="0" w:before="0" w:line="240" w:lineRule="auto"/>
+              <w:ind w:left="0" w:right="0" w:firstLine="0"/>
+              <w:jc w:val="left"/>
+              <w:rPr>
+                <w:sz w:val="24"/>
+                <w:szCs w:val="24"/>
+              </w:rPr>
+            </w:pPr>
+            <w:r>
+              <w:rPr>
+                <w:sz w:val="24"/>
+                <w:szCs w:val="24"/>
+                <w:rtl w:val="0"/>
+              </w:rPr>
+              <w:t xml:space="preserve">Output</w:t>
+            </w:r>
+          </w:p>
+        </w:tc>
+        <w:tc>
+          <w:tcPr>
+            <w:shd w:fill="auto" w:val="clear"/>
+            <w:tcMar>
+              <w:top w:w="100.0" w:type="dxa"/>
+              <w:left w:w="100.0" w:type="dxa"/>
+              <w:bottom w:w="100.0" w:type="dxa"/>
+              <w:right w:w="100.0" w:type="dxa"/>
+            </w:tcMar>
+            <w:vAlign w:val="top"/>
+          </w:tcPr>
+          <w:p>
+            <w:pPr>
+              <w:keepNext w:val="0"/>
+              <w:keepLines w:val="0"/>
+              <w:widowControl w:val="0"/>
+              <w:pBdr>
+                <w:top w:space="0" w:sz="0" w:val="nil"/>
+                <w:left w:space="0" w:sz="0" w:val="nil"/>
+                <w:bottom w:space="0" w:sz="0" w:val="nil"/>
+                <w:right w:space="0" w:sz="0" w:val="nil"/>
+                <w:between w:space="0" w:sz="0" w:val="nil"/>
+              </w:pBdr>
+              <w:shd w:fill="auto" w:val="clear"/>
+              <w:spacing w:after="0" w:before="0" w:line="240" w:lineRule="auto"/>
+              <w:ind w:left="0" w:right="0" w:firstLine="0"/>
+              <w:jc w:val="left"/>
+              <w:rPr>
+                <w:sz w:val="24"/>
+                <w:szCs w:val="24"/>
+              </w:rPr>
+            </w:pPr>
+            <w:r>
+              <w:rPr>
+                <w:sz w:val="24"/>
+                <w:szCs w:val="24"/>
+                <w:rtl w:val="0"/>
+              </w:rPr>
+              <w:t xml:space="preserve">The file has been loaded successfully</w:t>
+            </w:r>
+          </w:p>
+        </w:tc>
+      </w:tr>
+    </w:tbl>
+    <w:p>
+      <w:pPr>
+        <w:jc w:val="both"/>
+        <w:rPr>
+          <w:sz w:val="24"/>
+          <w:szCs w:val="24"/>
+        </w:rPr>
+      </w:pPr>
+      <w:r>
+        <w:rPr>
+          <w:rtl w:val="0"/>
+        </w:rPr>
+      </w:r>
+    </w:p>
+    <w:p>
+      <w:pPr>
+        <w:jc w:val="both"/>
+        <w:rPr>
+          <w:sz w:val="24"/>
+          <w:szCs w:val="24"/>
+        </w:rPr>
+      </w:pPr>
+      <w:r>
+        <w:rPr>
+          <w:rtl w:val="0"/>
+        </w:rPr>
+      </w:r>
+    </w:p>
+    <w:tbl>
+      <w:tblPr>
+        <w:tblStyle w:val="Table2"/>
+        <w:tblW w:w="9029.0" w:type="dxa"/>
+        <w:jc w:val="left"/>
+        <w:tblInd w:w="100.0" w:type="pct"/>
+        <w:tblBorders>
+          <w:top w:color="000000" w:space="0" w:sz="8" w:val="single"/>
+          <w:left w:color="000000" w:space="0" w:sz="8" w:val="single"/>
+          <w:bottom w:color="000000" w:space="0" w:sz="8" w:val="single"/>
+          <w:right w:color="000000" w:space="0" w:sz="8" w:val="single"/>
+          <w:insideH w:color="000000" w:space="0" w:sz="8" w:val="single"/>
+          <w:insideV w:color="000000" w:space="0" w:sz="8" w:val="single"/>
+        </w:tblBorders>
+        <w:tblLayout w:type="fixed"/>
+        <w:tblLook w:val="0600"/>
+      </w:tblPr>
+      <w:tblGrid>
+        <w:gridCol w:w="4514.5"/>
+        <w:gridCol w:w="4514.5"/>
+        <w:tblGridChange w:id="0">
+          <w:tblGrid>
+            <w:gridCol w:w="4514.5"/>
+            <w:gridCol w:w="4514.5"/>
+          </w:tblGrid>
+        </w:tblGridChange>
+      </w:tblGrid>
+      <w:tr>
+        <w:tc>
+          <w:tcPr>
+            <w:shd w:fill="auto" w:val="clear"/>
+            <w:tcMar>
+              <w:top w:w="100.0" w:type="dxa"/>
+              <w:left w:w="100.0" w:type="dxa"/>
+              <w:bottom w:w="100.0" w:type="dxa"/>
+              <w:right w:w="100.0" w:type="dxa"/>
+            </w:tcMar>
+            <w:vAlign w:val="top"/>
+          </w:tcPr>
+          <w:p>
+            <w:pPr>
+              <w:widowControl w:val="0"/>
+              <w:spacing w:line="240" w:lineRule="auto"/>
+              <w:rPr>
+                <w:sz w:val="24"/>
+                <w:szCs w:val="24"/>
+              </w:rPr>
+            </w:pPr>
+            <w:r>
+              <w:rPr>
+                <w:sz w:val="24"/>
+                <w:szCs w:val="24"/>
+                <w:rtl w:val="0"/>
+              </w:rPr>
+              <w:t xml:space="preserve">Name</w:t>
+            </w:r>
+          </w:p>
+        </w:tc>
+        <w:tc>
+          <w:tcPr>
+            <w:shd w:fill="auto" w:val="clear"/>
+            <w:tcMar>
+              <w:top w:w="100.0" w:type="dxa"/>
+              <w:left w:w="100.0" w:type="dxa"/>
+              <w:bottom w:w="100.0" w:type="dxa"/>
+              <w:right w:w="100.0" w:type="dxa"/>
+            </w:tcMar>
+            <w:vAlign w:val="top"/>
+          </w:tcPr>
+          <w:p>
+            <w:pPr>
+              <w:widowControl w:val="0"/>
+              <w:spacing w:line="240" w:lineRule="auto"/>
+              <w:rPr>
+                <w:sz w:val="24"/>
+                <w:szCs w:val="24"/>
+              </w:rPr>
+            </w:pPr>
+            <w:r>
+              <w:rPr>
+                <w:sz w:val="24"/>
+                <w:szCs w:val="24"/>
+                <w:rtl w:val="0"/>
+              </w:rPr>
+              <w:t xml:space="preserve">FR2: Create the graphs</w:t>
+            </w:r>
+          </w:p>
+        </w:tc>
+      </w:tr>
+      <w:tr>
+        <w:tc>
+          <w:tcPr>
+            <w:shd w:fill="auto" w:val="clear"/>
+            <w:tcMar>
+              <w:top w:w="100.0" w:type="dxa"/>
+              <w:left w:w="100.0" w:type="dxa"/>
+              <w:bottom w:w="100.0" w:type="dxa"/>
+              <w:right w:w="100.0" w:type="dxa"/>
+            </w:tcMar>
+            <w:vAlign w:val="top"/>
+          </w:tcPr>
+          <w:p>
+            <w:pPr>
+              <w:widowControl w:val="0"/>
+              <w:spacing w:line="240" w:lineRule="auto"/>
+              <w:rPr>
+                <w:sz w:val="24"/>
+                <w:szCs w:val="24"/>
+              </w:rPr>
+            </w:pPr>
+            <w:r>
+              <w:rPr>
+                <w:sz w:val="24"/>
+                <w:szCs w:val="24"/>
+                <w:rtl w:val="0"/>
+              </w:rPr>
+              <w:t xml:space="preserve">Summary</w:t>
+            </w:r>
+          </w:p>
+        </w:tc>
+        <w:tc>
+          <w:tcPr>
+            <w:shd w:fill="auto" w:val="clear"/>
+            <w:tcMar>
+              <w:top w:w="100.0" w:type="dxa"/>
+              <w:left w:w="100.0" w:type="dxa"/>
+              <w:bottom w:w="100.0" w:type="dxa"/>
+              <w:right w:w="100.0" w:type="dxa"/>
+            </w:tcMar>
+            <w:vAlign w:val="top"/>
+          </w:tcPr>
+          <w:p>
+            <w:pPr>
+              <w:jc w:val="both"/>
+              <w:rPr>
+                <w:sz w:val="24"/>
+                <w:szCs w:val="24"/>
+              </w:rPr>
+            </w:pPr>
+            <w:r>
+              <w:rPr>
+                <w:sz w:val="24"/>
+                <w:szCs w:val="24"/>
+                <w:rtl w:val="0"/>
+              </w:rPr>
+              <w:t xml:space="preserve">The system creates five graphs to represent the following quantities:</w:t>
+            </w:r>
+          </w:p>
+          <w:p>
+            <w:pPr>
+              <w:jc w:val="both"/>
+              <w:rPr>
+                <w:sz w:val="24"/>
+                <w:szCs w:val="24"/>
+              </w:rPr>
+            </w:pPr>
+            <w:r>
+              <w:rPr>
+                <w:rtl w:val="0"/>
+              </w:rPr>
+            </w:r>
+          </w:p>
+          <w:p>
+            <w:pPr>
+              <w:numPr>
+                <w:ilvl w:val="0"/>
+                <w:numId w:val="1"/>
+              </w:numPr>
+              <w:ind w:left="720" w:hanging="360"/>
+              <w:jc w:val="both"/>
+              <w:rPr>
+                <w:sz w:val="24"/>
+                <w:szCs w:val="24"/>
+              </w:rPr>
+            </w:pPr>
+            <w:r>
+              <w:rPr>
+                <w:sz w:val="24"/>
+                <w:szCs w:val="24"/>
+                <w:rtl w:val="0"/>
+              </w:rPr>
+              <w:t xml:space="preserve">Number of edible vs. poisonous mushrooms</w:t>
+            </w:r>
+          </w:p>
+          <w:p>
+            <w:pPr>
+              <w:numPr>
+                <w:ilvl w:val="0"/>
+                <w:numId w:val="1"/>
+              </w:numPr>
+              <w:ind w:left="720" w:hanging="360"/>
+              <w:jc w:val="both"/>
+              <w:rPr>
+                <w:sz w:val="24"/>
+                <w:szCs w:val="24"/>
+              </w:rPr>
+            </w:pPr>
+            <w:r>
+              <w:rPr>
+                <w:sz w:val="24"/>
+                <w:szCs w:val="24"/>
+                <w:rtl w:val="0"/>
+              </w:rPr>
+              <w:t xml:space="preserve">Number of mushrooms with a certain odor</w:t>
+            </w:r>
+          </w:p>
+          <w:p>
+            <w:pPr>
+              <w:numPr>
+                <w:ilvl w:val="0"/>
+                <w:numId w:val="1"/>
+              </w:numPr>
+              <w:ind w:left="720" w:hanging="360"/>
+              <w:jc w:val="both"/>
+              <w:rPr>
+                <w:sz w:val="24"/>
+                <w:szCs w:val="24"/>
+              </w:rPr>
+            </w:pPr>
+            <w:r>
+              <w:rPr>
+                <w:sz w:val="24"/>
+                <w:szCs w:val="24"/>
+                <w:rtl w:val="0"/>
+              </w:rPr>
+              <w:t xml:space="preserve">Number of mushrooms with a certain amount of rings</w:t>
+            </w:r>
+          </w:p>
+          <w:p>
+            <w:pPr>
+              <w:numPr>
+                <w:ilvl w:val="0"/>
+                <w:numId w:val="1"/>
+              </w:numPr>
+              <w:ind w:left="720" w:hanging="360"/>
+              <w:jc w:val="both"/>
+              <w:rPr>
+                <w:sz w:val="24"/>
+                <w:szCs w:val="24"/>
+              </w:rPr>
+            </w:pPr>
+            <w:r>
+              <w:rPr>
+                <w:sz w:val="24"/>
+                <w:szCs w:val="24"/>
+                <w:rtl w:val="0"/>
+              </w:rPr>
+              <w:t xml:space="preserve">Number of mushrooms with a certain amount of bruises</w:t>
+            </w:r>
+          </w:p>
+          <w:p>
+            <w:pPr>
+              <w:numPr>
+                <w:ilvl w:val="0"/>
+                <w:numId w:val="1"/>
+              </w:numPr>
+              <w:ind w:left="720" w:hanging="360"/>
+              <w:jc w:val="both"/>
+              <w:rPr>
+                <w:sz w:val="24"/>
+                <w:szCs w:val="24"/>
+              </w:rPr>
+            </w:pPr>
+            <w:r>
+              <w:rPr>
+                <w:sz w:val="24"/>
+                <w:szCs w:val="24"/>
+                <w:rtl w:val="0"/>
+              </w:rPr>
+              <w:t xml:space="preserve">Number of mushrooms with a certain cap color</w:t>
+            </w:r>
+          </w:p>
+        </w:tc>
+      </w:tr>
+      <w:tr>
+        <w:tc>
+          <w:tcPr>
+            <w:shd w:fill="auto" w:val="clear"/>
+            <w:tcMar>
+              <w:top w:w="100.0" w:type="dxa"/>
+              <w:left w:w="100.0" w:type="dxa"/>
+              <w:bottom w:w="100.0" w:type="dxa"/>
+              <w:right w:w="100.0" w:type="dxa"/>
+            </w:tcMar>
+            <w:vAlign w:val="top"/>
+          </w:tcPr>
+          <w:p>
+            <w:pPr>
+              <w:widowControl w:val="0"/>
+              <w:spacing w:line="240" w:lineRule="auto"/>
+              <w:rPr>
+                <w:sz w:val="24"/>
+                <w:szCs w:val="24"/>
+              </w:rPr>
+            </w:pPr>
+            <w:r>
+              <w:rPr>
+                <w:sz w:val="24"/>
+                <w:szCs w:val="24"/>
+                <w:rtl w:val="0"/>
+              </w:rPr>
+              <w:t xml:space="preserve">Input</w:t>
+            </w:r>
+          </w:p>
+        </w:tc>
+        <w:tc>
+          <w:tcPr>
+            <w:shd w:fill="auto" w:val="clear"/>
+            <w:tcMar>
+              <w:top w:w="100.0" w:type="dxa"/>
+              <w:left w:w="100.0" w:type="dxa"/>
+              <w:bottom w:w="100.0" w:type="dxa"/>
+              <w:right w:w="100.0" w:type="dxa"/>
+            </w:tcMar>
+            <w:vAlign w:val="top"/>
+          </w:tcPr>
+          <w:p>
+            <w:pPr>
+              <w:widowControl w:val="0"/>
+              <w:spacing w:line="240" w:lineRule="auto"/>
+              <w:rPr>
+                <w:sz w:val="24"/>
+                <w:szCs w:val="24"/>
+              </w:rPr>
+            </w:pPr>
+            <w:r>
+              <w:rPr>
+                <w:sz w:val="24"/>
+                <w:szCs w:val="24"/>
+                <w:rtl w:val="0"/>
+              </w:rPr>
+              <w:t xml:space="preserve">The mushroom attribute data</w:t>
+            </w:r>
+          </w:p>
+        </w:tc>
+      </w:tr>
+      <w:tr>
+        <w:tc>
+          <w:tcPr>
+            <w:shd w:fill="auto" w:val="clear"/>
+            <w:tcMar>
+              <w:top w:w="100.0" w:type="dxa"/>
+              <w:left w:w="100.0" w:type="dxa"/>
+              <w:bottom w:w="100.0" w:type="dxa"/>
+              <w:right w:w="100.0" w:type="dxa"/>
+            </w:tcMar>
+            <w:vAlign w:val="top"/>
+          </w:tcPr>
+          <w:p>
+            <w:pPr>
+              <w:widowControl w:val="0"/>
+              <w:spacing w:line="240" w:lineRule="auto"/>
+              <w:rPr>
+                <w:sz w:val="24"/>
+                <w:szCs w:val="24"/>
+              </w:rPr>
+            </w:pPr>
+            <w:r>
+              <w:rPr>
+                <w:sz w:val="24"/>
+                <w:szCs w:val="24"/>
+                <w:rtl w:val="0"/>
+              </w:rPr>
+              <w:t xml:space="preserve">Output</w:t>
+            </w:r>
+          </w:p>
+        </w:tc>
+        <w:tc>
+          <w:tcPr>
+            <w:shd w:fill="auto" w:val="clear"/>
+            <w:tcMar>
+              <w:top w:w="100.0" w:type="dxa"/>
+              <w:left w:w="100.0" w:type="dxa"/>
+              <w:bottom w:w="100.0" w:type="dxa"/>
+              <w:right w:w="100.0" w:type="dxa"/>
+            </w:tcMar>
+            <w:vAlign w:val="top"/>
+          </w:tcPr>
+          <w:p>
+            <w:pPr>
+              <w:widowControl w:val="0"/>
+              <w:spacing w:line="240" w:lineRule="auto"/>
+              <w:rPr>
+                <w:sz w:val="24"/>
+                <w:szCs w:val="24"/>
+              </w:rPr>
+            </w:pPr>
+            <w:r>
+              <w:rPr>
+                <w:sz w:val="24"/>
+                <w:szCs w:val="24"/>
+                <w:rtl w:val="0"/>
+              </w:rPr>
+              <w:t xml:space="preserve">The graphs have been generated successfully</w:t>
+            </w:r>
+          </w:p>
+        </w:tc>
+      </w:tr>
+    </w:tbl>
+    <w:p>
+      <w:pPr>
+        <w:jc w:val="both"/>
+        <w:rPr>
+          <w:sz w:val="24"/>
+          <w:szCs w:val="24"/>
+        </w:rPr>
+      </w:pPr>
+      <w:r>
+        <w:rPr>
+          <w:rtl w:val="0"/>
+        </w:rPr>
+      </w:r>
+    </w:p>
+    <w:p>
+      <w:pPr>
+        <w:jc w:val="both"/>
+        <w:rPr>
+          <w:sz w:val="24"/>
+          <w:szCs w:val="24"/>
+        </w:rPr>
+      </w:pPr>
+      <w:r>
+        <w:rPr>
+          <w:rtl w:val="0"/>
+        </w:rPr>
+      </w:r>
+    </w:p>
+    <w:tbl>
+      <w:tblPr>
+        <w:tblStyle w:val="Table3"/>
+        <w:tblW w:w="9029.0" w:type="dxa"/>
+        <w:jc w:val="left"/>
+        <w:tblInd w:w="100.0" w:type="pct"/>
+        <w:tblBorders>
+          <w:top w:color="000000" w:space="0" w:sz="8" w:val="single"/>
+          <w:left w:color="000000" w:space="0" w:sz="8" w:val="single"/>
+          <w:bottom w:color="000000" w:space="0" w:sz="8" w:val="single"/>
+          <w:right w:color="000000" w:space="0" w:sz="8" w:val="single"/>
+          <w:insideH w:color="000000" w:space="0" w:sz="8" w:val="single"/>
+          <w:insideV w:color="000000" w:space="0" w:sz="8" w:val="single"/>
+        </w:tblBorders>
+        <w:tblLayout w:type="fixed"/>
+        <w:tblLook w:val="0600"/>
+      </w:tblPr>
+      <w:tblGrid>
+        <w:gridCol w:w="4514.5"/>
+        <w:gridCol w:w="4514.5"/>
+        <w:tblGridChange w:id="0">
+          <w:tblGrid>
+            <w:gridCol w:w="4514.5"/>
+            <w:gridCol w:w="4514.5"/>
+          </w:tblGrid>
+        </w:tblGridChange>
+      </w:tblGrid>
+      <w:tr>
+        <w:tc>
+          <w:tcPr>
+            <w:shd w:fill="auto" w:val="clear"/>
+            <w:tcMar>
+              <w:top w:w="100.0" w:type="dxa"/>
+              <w:left w:w="100.0" w:type="dxa"/>
+              <w:bottom w:w="100.0" w:type="dxa"/>
+              <w:right w:w="100.0" w:type="dxa"/>
+            </w:tcMar>
+            <w:vAlign w:val="top"/>
+          </w:tcPr>
+          <w:p>
+            <w:pPr>
+              <w:widowControl w:val="0"/>
+              <w:spacing w:line="240" w:lineRule="auto"/>
+              <w:rPr>
+                <w:sz w:val="24"/>
+                <w:szCs w:val="24"/>
+              </w:rPr>
+            </w:pPr>
+            <w:r>
+              <w:rPr>
+                <w:sz w:val="24"/>
+                <w:szCs w:val="24"/>
+                <w:rtl w:val="0"/>
+              </w:rPr>
+              <w:t xml:space="preserve">Name</w:t>
+            </w:r>
+          </w:p>
+        </w:tc>
+        <w:tc>
+          <w:tcPr>
+            <w:shd w:fill="auto" w:val="clear"/>
+            <w:tcMar>
+              <w:top w:w="100.0" w:type="dxa"/>
+              <w:left w:w="100.0" w:type="dxa"/>
+              <w:bottom w:w="100.0" w:type="dxa"/>
+              <w:right w:w="100.0" w:type="dxa"/>
+            </w:tcMar>
+            <w:vAlign w:val="top"/>
+          </w:tcPr>
+          <w:p>
+            <w:pPr>
+              <w:widowControl w:val="0"/>
+              <w:spacing w:line="240" w:lineRule="auto"/>
+              <w:rPr>
+                <w:sz w:val="24"/>
+                <w:szCs w:val="24"/>
+              </w:rPr>
+            </w:pPr>
+            <w:r>
+              <w:rPr>
+                <w:sz w:val="24"/>
+                <w:szCs w:val="24"/>
+                <w:rtl w:val="0"/>
+              </w:rPr>
+              <w:t xml:space="preserve">FR3: Determine the type of a mushroom</w:t>
+            </w:r>
+          </w:p>
+        </w:tc>
+      </w:tr>
+      <w:tr>
+        <w:tc>
+          <w:tcPr>
+            <w:shd w:fill="auto" w:val="clear"/>
+            <w:tcMar>
+              <w:top w:w="100.0" w:type="dxa"/>
+              <w:left w:w="100.0" w:type="dxa"/>
+              <w:bottom w:w="100.0" w:type="dxa"/>
+              <w:right w:w="100.0" w:type="dxa"/>
+            </w:tcMar>
+            <w:vAlign w:val="top"/>
+          </w:tcPr>
+          <w:p>
+            <w:pPr>
+              <w:widowControl w:val="0"/>
+              <w:spacing w:line="240" w:lineRule="auto"/>
+              <w:rPr>
+                <w:sz w:val="24"/>
+                <w:szCs w:val="24"/>
+              </w:rPr>
+            </w:pPr>
+            <w:r>
+              <w:rPr>
+                <w:sz w:val="24"/>
+                <w:szCs w:val="24"/>
+                <w:rtl w:val="0"/>
+              </w:rPr>
+              <w:t xml:space="preserve">Summary</w:t>
+            </w:r>
+          </w:p>
+        </w:tc>
+        <w:tc>
+          <w:tcPr>
+            <w:shd w:fill="auto" w:val="clear"/>
+            <w:tcMar>
+              <w:top w:w="100.0" w:type="dxa"/>
+              <w:left w:w="100.0" w:type="dxa"/>
+              <w:bottom w:w="100.0" w:type="dxa"/>
+              <w:right w:w="100.0" w:type="dxa"/>
+            </w:tcMar>
+            <w:vAlign w:val="top"/>
+          </w:tcPr>
+          <w:p>
+            <w:pPr>
+              <w:widowControl w:val="0"/>
+              <w:spacing w:line="240" w:lineRule="auto"/>
+              <w:rPr>
+                <w:sz w:val="24"/>
+                <w:szCs w:val="24"/>
+              </w:rPr>
+            </w:pPr>
+            <w:r>
+              <w:rPr>
+                <w:sz w:val="24"/>
+                <w:szCs w:val="24"/>
+                <w:rtl w:val="0"/>
+              </w:rPr>
+              <w:t xml:space="preserve">The system determines the type (possible type: edible and poisonous) of a mushroom based on the following attributes about the mushroom:</w:t>
+            </w:r>
+          </w:p>
+          <w:p>
+            <w:pPr>
+              <w:widowControl w:val="0"/>
+              <w:numPr>
+                <w:ilvl w:val="0"/>
+                <w:numId w:val="2"/>
+              </w:numPr>
+              <w:spacing w:line="240" w:lineRule="auto"/>
+              <w:ind w:left="720" w:hanging="360"/>
+              <w:rPr>
+                <w:sz w:val="24"/>
+                <w:szCs w:val="24"/>
+              </w:rPr>
+            </w:pPr>
+            <w:r>
+              <w:rPr>
+                <w:sz w:val="24"/>
+                <w:szCs w:val="24"/>
+                <w:rtl w:val="0"/>
+              </w:rPr>
+              <w:t xml:space="preserve">Cap shape</w:t>
+            </w:r>
+          </w:p>
+          <w:p>
+            <w:pPr>
+              <w:widowControl w:val="0"/>
+              <w:numPr>
+                <w:ilvl w:val="0"/>
+                <w:numId w:val="2"/>
+              </w:numPr>
+              <w:spacing w:line="240" w:lineRule="auto"/>
+              <w:ind w:left="720" w:hanging="360"/>
+              <w:rPr>
+                <w:sz w:val="24"/>
+                <w:szCs w:val="24"/>
+              </w:rPr>
+            </w:pPr>
+            <w:r>
+              <w:rPr>
+                <w:sz w:val="24"/>
+                <w:szCs w:val="24"/>
+                <w:rtl w:val="0"/>
+              </w:rPr>
+              <w:t xml:space="preserve">Cap surface</w:t>
+            </w:r>
+          </w:p>
+          <w:p>
+            <w:pPr>
+              <w:widowControl w:val="0"/>
+              <w:numPr>
+                <w:ilvl w:val="0"/>
+                <w:numId w:val="2"/>
+              </w:numPr>
+              <w:spacing w:line="240" w:lineRule="auto"/>
+              <w:ind w:left="720" w:hanging="360"/>
+              <w:rPr>
+                <w:sz w:val="24"/>
+                <w:szCs w:val="24"/>
+              </w:rPr>
+            </w:pPr>
+            <w:r>
+              <w:rPr>
+                <w:sz w:val="24"/>
+                <w:szCs w:val="24"/>
+                <w:rtl w:val="0"/>
+              </w:rPr>
+              <w:t xml:space="preserve">Cap color </w:t>
+            </w:r>
+          </w:p>
+          <w:p>
+            <w:pPr>
+              <w:widowControl w:val="0"/>
+              <w:numPr>
+                <w:ilvl w:val="0"/>
+                <w:numId w:val="2"/>
+              </w:numPr>
+              <w:spacing w:line="240" w:lineRule="auto"/>
+              <w:ind w:left="720" w:hanging="360"/>
+              <w:rPr>
+                <w:sz w:val="24"/>
+                <w:szCs w:val="24"/>
+              </w:rPr>
+            </w:pPr>
+            <w:r>
+              <w:rPr>
+                <w:sz w:val="24"/>
+                <w:szCs w:val="24"/>
+                <w:rtl w:val="0"/>
+              </w:rPr>
+              <w:t xml:space="preserve">Bruises </w:t>
+            </w:r>
+          </w:p>
+          <w:p>
+            <w:pPr>
+              <w:widowControl w:val="0"/>
+              <w:numPr>
+                <w:ilvl w:val="0"/>
+                <w:numId w:val="2"/>
+              </w:numPr>
+              <w:spacing w:line="240" w:lineRule="auto"/>
+              <w:ind w:left="720" w:hanging="360"/>
+              <w:rPr>
+                <w:sz w:val="24"/>
+                <w:szCs w:val="24"/>
+              </w:rPr>
+            </w:pPr>
+            <w:r>
+              <w:rPr>
+                <w:sz w:val="24"/>
+                <w:szCs w:val="24"/>
+                <w:rtl w:val="0"/>
+              </w:rPr>
+              <w:t xml:space="preserve">Odor </w:t>
+            </w:r>
+          </w:p>
+          <w:p>
+            <w:pPr>
+              <w:widowControl w:val="0"/>
+              <w:numPr>
+                <w:ilvl w:val="0"/>
+                <w:numId w:val="2"/>
+              </w:numPr>
+              <w:spacing w:line="240" w:lineRule="auto"/>
+              <w:ind w:left="720" w:hanging="360"/>
+              <w:rPr>
+                <w:sz w:val="24"/>
+                <w:szCs w:val="24"/>
+              </w:rPr>
+            </w:pPr>
+            <w:r>
+              <w:rPr>
+                <w:sz w:val="24"/>
+                <w:szCs w:val="24"/>
+                <w:rtl w:val="0"/>
+              </w:rPr>
+              <w:t xml:space="preserve">Gill attachment, </w:t>
+            </w:r>
+          </w:p>
+          <w:p>
+            <w:pPr>
+              <w:widowControl w:val="0"/>
+              <w:numPr>
+                <w:ilvl w:val="0"/>
+                <w:numId w:val="2"/>
+              </w:numPr>
+              <w:spacing w:line="240" w:lineRule="auto"/>
+              <w:ind w:left="720" w:hanging="360"/>
+              <w:rPr>
+                <w:sz w:val="24"/>
+                <w:szCs w:val="24"/>
+              </w:rPr>
+            </w:pPr>
+            <w:r>
+              <w:rPr>
+                <w:sz w:val="24"/>
+                <w:szCs w:val="24"/>
+                <w:rtl w:val="0"/>
+              </w:rPr>
+              <w:t xml:space="preserve">Gill spacing</w:t>
+            </w:r>
+          </w:p>
+          <w:p>
+            <w:pPr>
+              <w:widowControl w:val="0"/>
+              <w:numPr>
+                <w:ilvl w:val="0"/>
+                <w:numId w:val="2"/>
+              </w:numPr>
+              <w:spacing w:line="240" w:lineRule="auto"/>
+              <w:ind w:left="720" w:hanging="360"/>
+              <w:rPr>
+                <w:sz w:val="24"/>
+                <w:szCs w:val="24"/>
+              </w:rPr>
+            </w:pPr>
+            <w:r>
+              <w:rPr>
+                <w:sz w:val="24"/>
+                <w:szCs w:val="24"/>
+                <w:rtl w:val="0"/>
+              </w:rPr>
+              <w:t xml:space="preserve">Gill size </w:t>
+            </w:r>
+          </w:p>
+          <w:p>
+            <w:pPr>
+              <w:widowControl w:val="0"/>
+              <w:numPr>
+                <w:ilvl w:val="0"/>
+                <w:numId w:val="2"/>
+              </w:numPr>
+              <w:spacing w:line="240" w:lineRule="auto"/>
+              <w:ind w:left="720" w:hanging="360"/>
+              <w:rPr>
+                <w:sz w:val="24"/>
+                <w:szCs w:val="24"/>
+              </w:rPr>
+            </w:pPr>
+            <w:r>
+              <w:rPr>
+                <w:sz w:val="24"/>
+                <w:szCs w:val="24"/>
+                <w:rtl w:val="0"/>
+              </w:rPr>
+              <w:t xml:space="preserve">Gill color </w:t>
+            </w:r>
+          </w:p>
+          <w:p>
+            <w:pPr>
+              <w:widowControl w:val="0"/>
+              <w:numPr>
+                <w:ilvl w:val="0"/>
+                <w:numId w:val="2"/>
+              </w:numPr>
+              <w:spacing w:line="240" w:lineRule="auto"/>
+              <w:ind w:left="720" w:hanging="360"/>
+              <w:rPr>
+                <w:sz w:val="24"/>
+                <w:szCs w:val="24"/>
+              </w:rPr>
+            </w:pPr>
+            <w:r>
+              <w:rPr>
+                <w:sz w:val="24"/>
+                <w:szCs w:val="24"/>
+                <w:rtl w:val="0"/>
+              </w:rPr>
+              <w:t xml:space="preserve">Stalk shape </w:t>
+            </w:r>
+          </w:p>
+          <w:p>
+            <w:pPr>
+              <w:widowControl w:val="0"/>
+              <w:numPr>
+                <w:ilvl w:val="0"/>
+                <w:numId w:val="2"/>
+              </w:numPr>
+              <w:spacing w:line="240" w:lineRule="auto"/>
+              <w:ind w:left="720" w:hanging="360"/>
+              <w:rPr>
+                <w:sz w:val="24"/>
+                <w:szCs w:val="24"/>
+              </w:rPr>
+            </w:pPr>
+            <w:r>
+              <w:rPr>
+                <w:sz w:val="24"/>
+                <w:szCs w:val="24"/>
+                <w:rtl w:val="0"/>
+              </w:rPr>
+              <w:t xml:space="preserve">Stalk root </w:t>
+            </w:r>
+          </w:p>
+          <w:p>
+            <w:pPr>
+              <w:widowControl w:val="0"/>
+              <w:numPr>
+                <w:ilvl w:val="0"/>
+                <w:numId w:val="2"/>
+              </w:numPr>
+              <w:spacing w:line="240" w:lineRule="auto"/>
+              <w:ind w:left="720" w:hanging="360"/>
+              <w:rPr>
+                <w:sz w:val="24"/>
+                <w:szCs w:val="24"/>
+              </w:rPr>
+            </w:pPr>
+            <w:r>
+              <w:rPr>
+                <w:sz w:val="24"/>
+                <w:szCs w:val="24"/>
+                <w:rtl w:val="0"/>
+              </w:rPr>
+              <w:t xml:space="preserve">Stalk surface above ring</w:t>
+            </w:r>
+          </w:p>
+          <w:p>
+            <w:pPr>
+              <w:widowControl w:val="0"/>
+              <w:numPr>
+                <w:ilvl w:val="0"/>
+                <w:numId w:val="2"/>
+              </w:numPr>
+              <w:spacing w:line="240" w:lineRule="auto"/>
+              <w:ind w:left="720" w:hanging="360"/>
+              <w:rPr>
+                <w:sz w:val="24"/>
+                <w:szCs w:val="24"/>
+              </w:rPr>
+            </w:pPr>
+            <w:r>
+              <w:rPr>
+                <w:sz w:val="24"/>
+                <w:szCs w:val="24"/>
+                <w:rtl w:val="0"/>
+              </w:rPr>
+              <w:t xml:space="preserve">Stalk surface below ring </w:t>
+            </w:r>
+          </w:p>
+          <w:p>
+            <w:pPr>
+              <w:widowControl w:val="0"/>
+              <w:numPr>
+                <w:ilvl w:val="0"/>
+                <w:numId w:val="2"/>
+              </w:numPr>
+              <w:spacing w:line="240" w:lineRule="auto"/>
+              <w:ind w:left="720" w:hanging="360"/>
+              <w:rPr>
+                <w:sz w:val="24"/>
+                <w:szCs w:val="24"/>
+              </w:rPr>
+            </w:pPr>
+            <w:r>
+              <w:rPr>
+                <w:sz w:val="24"/>
+                <w:szCs w:val="24"/>
+                <w:rtl w:val="0"/>
+              </w:rPr>
+              <w:t xml:space="preserve">Stalk color above ring</w:t>
+            </w:r>
+          </w:p>
+          <w:p>
+            <w:pPr>
+              <w:widowControl w:val="0"/>
+              <w:numPr>
+                <w:ilvl w:val="0"/>
+                <w:numId w:val="2"/>
+              </w:numPr>
+              <w:spacing w:line="240" w:lineRule="auto"/>
+              <w:ind w:left="720" w:hanging="360"/>
+              <w:rPr>
+                <w:sz w:val="24"/>
+                <w:szCs w:val="24"/>
+              </w:rPr>
+            </w:pPr>
+            <w:r>
+              <w:rPr>
+                <w:sz w:val="24"/>
+                <w:szCs w:val="24"/>
+                <w:rtl w:val="0"/>
+              </w:rPr>
+              <w:t xml:space="preserve">Stalk color below ring</w:t>
+            </w:r>
+          </w:p>
+          <w:p>
+            <w:pPr>
+              <w:widowControl w:val="0"/>
+              <w:numPr>
+                <w:ilvl w:val="0"/>
+                <w:numId w:val="2"/>
+              </w:numPr>
+              <w:spacing w:line="240" w:lineRule="auto"/>
+              <w:ind w:left="720" w:hanging="360"/>
+              <w:rPr>
+                <w:sz w:val="24"/>
+                <w:szCs w:val="24"/>
+              </w:rPr>
+            </w:pPr>
+            <w:r>
+              <w:rPr>
+                <w:sz w:val="24"/>
+                <w:szCs w:val="24"/>
+                <w:rtl w:val="0"/>
+              </w:rPr>
+              <w:t xml:space="preserve">Veil type</w:t>
+            </w:r>
+          </w:p>
+          <w:p>
+            <w:pPr>
+              <w:widowControl w:val="0"/>
+              <w:numPr>
+                <w:ilvl w:val="0"/>
+                <w:numId w:val="2"/>
+              </w:numPr>
+              <w:spacing w:line="240" w:lineRule="auto"/>
+              <w:ind w:left="720" w:hanging="360"/>
+              <w:rPr>
+                <w:sz w:val="24"/>
+                <w:szCs w:val="24"/>
+              </w:rPr>
+            </w:pPr>
+            <w:r>
+              <w:rPr>
+                <w:sz w:val="24"/>
+                <w:szCs w:val="24"/>
+                <w:rtl w:val="0"/>
+              </w:rPr>
+              <w:t xml:space="preserve">Veil color </w:t>
+            </w:r>
+          </w:p>
+          <w:p>
+            <w:pPr>
+              <w:widowControl w:val="0"/>
+              <w:numPr>
+                <w:ilvl w:val="0"/>
+                <w:numId w:val="2"/>
+              </w:numPr>
+              <w:spacing w:line="240" w:lineRule="auto"/>
+              <w:ind w:left="720" w:hanging="360"/>
+              <w:rPr>
+                <w:sz w:val="24"/>
+                <w:szCs w:val="24"/>
+              </w:rPr>
+            </w:pPr>
+            <w:r>
+              <w:rPr>
+                <w:sz w:val="24"/>
+                <w:szCs w:val="24"/>
+                <w:rtl w:val="0"/>
+              </w:rPr>
+              <w:t xml:space="preserve">Ring number </w:t>
+            </w:r>
+          </w:p>
+          <w:p>
+            <w:pPr>
+              <w:widowControl w:val="0"/>
+              <w:numPr>
+                <w:ilvl w:val="0"/>
+                <w:numId w:val="2"/>
+              </w:numPr>
+              <w:spacing w:line="240" w:lineRule="auto"/>
+              <w:ind w:left="720" w:hanging="360"/>
+              <w:rPr>
+                <w:sz w:val="24"/>
+                <w:szCs w:val="24"/>
+              </w:rPr>
+            </w:pPr>
+            <w:r>
+              <w:rPr>
+                <w:sz w:val="24"/>
+                <w:szCs w:val="24"/>
+                <w:rtl w:val="0"/>
+              </w:rPr>
+              <w:t xml:space="preserve">Ring type </w:t>
+            </w:r>
+          </w:p>
+          <w:p>
+            <w:pPr>
+              <w:widowControl w:val="0"/>
+              <w:numPr>
+                <w:ilvl w:val="0"/>
+                <w:numId w:val="2"/>
+              </w:numPr>
+              <w:spacing w:line="240" w:lineRule="auto"/>
+              <w:ind w:left="720" w:hanging="360"/>
+              <w:rPr>
+                <w:sz w:val="24"/>
+                <w:szCs w:val="24"/>
+              </w:rPr>
+            </w:pPr>
+            <w:r>
+              <w:rPr>
+                <w:sz w:val="24"/>
+                <w:szCs w:val="24"/>
+                <w:rtl w:val="0"/>
+              </w:rPr>
+              <w:t xml:space="preserve">Spore print color</w:t>
+            </w:r>
+          </w:p>
+          <w:p>
+            <w:pPr>
+              <w:widowControl w:val="0"/>
+              <w:numPr>
+                <w:ilvl w:val="0"/>
+                <w:numId w:val="2"/>
+              </w:numPr>
+              <w:spacing w:line="240" w:lineRule="auto"/>
+              <w:ind w:left="720" w:hanging="360"/>
+              <w:rPr>
+                <w:sz w:val="24"/>
+                <w:szCs w:val="24"/>
+              </w:rPr>
+            </w:pPr>
+            <w:r>
+              <w:rPr>
+                <w:sz w:val="24"/>
+                <w:szCs w:val="24"/>
+                <w:rtl w:val="0"/>
+              </w:rPr>
+              <w:t xml:space="preserve">Population</w:t>
+            </w:r>
+          </w:p>
+          <w:p>
+            <w:pPr>
+              <w:widowControl w:val="0"/>
+              <w:numPr>
+                <w:ilvl w:val="0"/>
+                <w:numId w:val="2"/>
+              </w:numPr>
+              <w:spacing w:line="240" w:lineRule="auto"/>
+              <w:ind w:left="720" w:hanging="360"/>
+              <w:rPr>
+                <w:sz w:val="24"/>
+                <w:szCs w:val="24"/>
+              </w:rPr>
+            </w:pPr>
+            <w:r>
+              <w:rPr>
+                <w:sz w:val="24"/>
+                <w:szCs w:val="24"/>
+                <w:rtl w:val="0"/>
+              </w:rPr>
+              <w:t xml:space="preserve">Habitat</w:t>
+            </w:r>
+          </w:p>
+        </w:tc>
+      </w:tr>
+      <w:tr>
+        <w:tc>
+          <w:tcPr>
+            <w:shd w:fill="auto" w:val="clear"/>
+            <w:tcMar>
+              <w:top w:w="100.0" w:type="dxa"/>
+              <w:left w:w="100.0" w:type="dxa"/>
+              <w:bottom w:w="100.0" w:type="dxa"/>
+              <w:right w:w="100.0" w:type="dxa"/>
+            </w:tcMar>
+            <w:vAlign w:val="top"/>
+          </w:tcPr>
+          <w:p>
+            <w:pPr>
+              <w:widowControl w:val="0"/>
+              <w:spacing w:line="240" w:lineRule="auto"/>
+              <w:rPr>
+                <w:sz w:val="24"/>
+                <w:szCs w:val="24"/>
+              </w:rPr>
+            </w:pPr>
+            <w:r>
+              <w:rPr>
+                <w:sz w:val="24"/>
+                <w:szCs w:val="24"/>
+                <w:rtl w:val="0"/>
+              </w:rPr>
+              <w:t xml:space="preserve">Input</w:t>
+            </w:r>
+          </w:p>
+        </w:tc>
+        <w:tc>
+          <w:tcPr>
+            <w:shd w:fill="auto" w:val="clear"/>
+            <w:tcMar>
+              <w:top w:w="100.0" w:type="dxa"/>
+              <w:left w:w="100.0" w:type="dxa"/>
+              <w:bottom w:w="100.0" w:type="dxa"/>
+              <w:right w:w="100.0" w:type="dxa"/>
+            </w:tcMar>
+            <w:vAlign w:val="top"/>
+          </w:tcPr>
+          <w:p>
+            <w:pPr>
+              <w:widowControl w:val="0"/>
+              <w:spacing w:line="240" w:lineRule="auto"/>
+              <w:rPr>
+                <w:sz w:val="24"/>
+                <w:szCs w:val="24"/>
+              </w:rPr>
+            </w:pPr>
+            <w:r>
+              <w:rPr>
+                <w:sz w:val="24"/>
+                <w:szCs w:val="24"/>
+                <w:rtl w:val="0"/>
+              </w:rPr>
+              <w:t xml:space="preserve">The attributes of the mushroom</w:t>
+            </w:r>
+          </w:p>
+        </w:tc>
+      </w:tr>
+      <w:tr>
+        <w:tc>
+          <w:tcPr>
+            <w:shd w:fill="auto" w:val="clear"/>
+            <w:tcMar>
+              <w:top w:w="100.0" w:type="dxa"/>
+              <w:left w:w="100.0" w:type="dxa"/>
+              <w:bottom w:w="100.0" w:type="dxa"/>
+              <w:right w:w="100.0" w:type="dxa"/>
+            </w:tcMar>
+            <w:vAlign w:val="top"/>
+          </w:tcPr>
+          <w:p>
+            <w:pPr>
+              <w:widowControl w:val="0"/>
+              <w:spacing w:line="240" w:lineRule="auto"/>
+              <w:rPr>
+                <w:sz w:val="24"/>
+                <w:szCs w:val="24"/>
+              </w:rPr>
+            </w:pPr>
+            <w:r>
+              <w:rPr>
+                <w:sz w:val="24"/>
+                <w:szCs w:val="24"/>
+                <w:rtl w:val="0"/>
+              </w:rPr>
+              <w:t xml:space="preserve">Output</w:t>
+            </w:r>
+          </w:p>
+        </w:tc>
+        <w:tc>
+          <w:tcPr>
+            <w:shd w:fill="auto" w:val="clear"/>
+            <w:tcMar>
+              <w:top w:w="100.0" w:type="dxa"/>
+              <w:left w:w="100.0" w:type="dxa"/>
+              <w:bottom w:w="100.0" w:type="dxa"/>
+              <w:right w:w="100.0" w:type="dxa"/>
+            </w:tcMar>
+            <w:vAlign w:val="top"/>
+          </w:tcPr>
+          <w:p>
+            <w:pPr>
+              <w:widowControl w:val="0"/>
+              <w:spacing w:line="240" w:lineRule="auto"/>
+              <w:rPr>
+                <w:sz w:val="24"/>
+                <w:szCs w:val="24"/>
+              </w:rPr>
+            </w:pPr>
+            <w:r>
+              <w:rPr>
+                <w:sz w:val="24"/>
+                <w:szCs w:val="24"/>
+                <w:rtl w:val="0"/>
+              </w:rPr>
+              <w:t xml:space="preserve">The type of the mushroom</w:t>
+            </w:r>
+          </w:p>
+        </w:tc>
+      </w:tr>
+    </w:tbl>
+    <w:p>
+      <w:pPr>
+        <w:jc w:val="both"/>
+        <w:rPr>
+          <w:sz w:val="24"/>
+          <w:szCs w:val="24"/>
+        </w:rPr>
+      </w:pPr>
+      <w:r>
+        <w:rPr>
+          <w:rtl w:val="0"/>
+        </w:rPr>
+      </w:r>
+    </w:p>
+    <w:p>
+      <w:pPr>
+        <w:jc w:val="both"/>
+        <w:rPr>
+          <w:sz w:val="24"/>
+          <w:szCs w:val="24"/>
+        </w:rPr>
+      </w:pPr>
+      <w:r>
+        <w:rPr>
+          <w:rtl w:val="0"/>
+        </w:rPr>
+      </w:r>
+    </w:p>
+    <w:p>
+      <w:pPr>
+        <w:jc w:val="both"/>
+        <w:rPr>
+          <w:sz w:val="24"/>
+          <w:szCs w:val="24"/>
+        </w:rPr>
+      </w:pPr>
+      <w:r>
+        <w:rPr>
+          <w:rtl w:val="0"/>
+        </w:rPr>
+      </w:r>
+    </w:p>
+    <w:p>
+      <w:pPr>
         <w:ind w:left="0" w:firstLine="0"/>
         <w:jc w:val="both"/>
         <w:rPr>
@@ -355,43 +3004,27 @@
           <w:szCs w:val="24"/>
           <w:rtl w:val="0"/>
         </w:rPr>
-        <w:t xml:space="preserve">(</w:t>
-      </w:r>
-      <w:r>
-        <w:rPr>
-          <w:sz w:val="24"/>
-          <w:szCs w:val="24"/>
-          <w:rtl w:val="0"/>
-        </w:rPr>
-        <w:t xml:space="preserve">maximaformacion</w:t>
-      </w:r>
-      <w:r>
-        <w:rPr>
-          <w:sz w:val="24"/>
-          <w:szCs w:val="24"/>
-          <w:rtl w:val="0"/>
-        </w:rPr>
-        <w:t xml:space="preserve">, 2020). </w:t>
-      </w:r>
-    </w:p>
-    <w:p>
-      <w:pPr>
-        <w:shd w:fill="ffffff" w:val="clear"/>
-        <w:spacing w:before="180" w:lineRule="auto"/>
-        <w:ind w:right="300"/>
-        <w:jc w:val="both"/>
-        <w:rPr>
-          <w:sz w:val="24"/>
-          <w:szCs w:val="24"/>
-        </w:rPr>
-      </w:pPr>
-      <w:r>
-        <w:rPr>
-          <w:sz w:val="24"/>
-          <w:szCs w:val="24"/>
-          <w:rtl w:val="0"/>
-        </w:rPr>
-        <w:t xml:space="preserve">The process of these is dividing the space of the predictors, grouping observations with similar values for a response or dependent variable, thus dividing the sample space into subregions, of which a series of rules or decisions applies, so that each subregion has the equal greater quantity of the individuals of one of the populations. If one of the sub-regions contains data different from the classes, it is divided into even smaller sub-regions until they are separated into smaller sub-regions that integrate data from the same class (maximaformacion, 2020).</w:t>
+        <w:t xml:space="preserve">(Merayo, 2020). </w:t>
+      </w:r>
+    </w:p>
+    <w:p>
+      <w:pPr>
+        <w:shd w:fill="ffffff" w:val="clear"/>
+        <w:spacing w:before="180" w:lineRule="auto"/>
+        <w:ind w:right="300"/>
+        <w:jc w:val="both"/>
+        <w:rPr>
+          <w:sz w:val="24"/>
+          <w:szCs w:val="24"/>
+        </w:rPr>
+      </w:pPr>
+      <w:r>
+        <w:rPr>
+          <w:sz w:val="24"/>
+          <w:szCs w:val="24"/>
+          <w:rtl w:val="0"/>
+        </w:rPr>
+        <w:t xml:space="preserve">The process of these is dividing the space of the predictors, grouping observations with similar values for a response or dependent variable, thus dividing the sample space into subregions, of which a series of rules or decisions applies, so that each subregion has the equal greater quantity of the individuals of one of the populations. If one of the sub-regions contains data different from the classes, it is divided into even smaller sub-regions until they are separated into smaller sub-regions that integrate data from the same class (Merayo, 2020).</w:t>
       </w:r>
     </w:p>
     <w:p>
@@ -543,17 +3176,18 @@
         <w:rPr>
           <w:sz w:val="24"/>
           <w:szCs w:val="24"/>
-          <w:rtl w:val="0"/>
-        </w:rPr>
-        <w:t xml:space="preserve">caracteristicas.co</w:t>
-      </w:r>
-      <w:r>
-        <w:rPr>
-          <w:sz w:val="24"/>
-          <w:szCs w:val="24"/>
-          <w:rtl w:val="0"/>
-        </w:rPr>
-        <w:t xml:space="preserve">,2020). We recognize when a mushroom is edible given its smell or taste, the shape of the hat. One of the edible mushrooms are the white cap mushrooms, characterized by their strong smell, short and thick feet, likewise truffles are another type of edible mushrooms that grow on the roots of plants. Finally we have the poisonous mushrooms, which their species are: Amanita Phalloides, Amanita Muscaria, Cortinarius Orellanus, Lactarius Scrobiculutus, etc.</w:t>
+          <w:shd w:fill="fcfcfc" w:val="clear"/>
+          <w:rtl w:val="0"/>
+        </w:rPr>
+        <w:t xml:space="preserve">Máxima Uriarte</w:t>
+      </w:r>
+      <w:r>
+        <w:rPr>
+          <w:sz w:val="24"/>
+          <w:szCs w:val="24"/>
+          <w:rtl w:val="0"/>
+        </w:rPr>
+        <w:t xml:space="preserve">,2020). We recognize when a mushroom is edible given its smell or taste, the shape of the hat. One of the edible mushrooms are the white cap mushrooms, characterized by their strong smell, short and thick feet, likewise truffles are another type of edible mushrooms that grow on the roots of plants. Finally we have the poisonous mushrooms, which their species are: Amanita Phalloides, Amanita Muscaria, Cortinarius Orellanus, Lactarius Scrobiculutus, etc. Many species of mushrooms, including some we eat every day, have not been discovered and classified by scientists yet, which, according to scientists,  can be a problem because they could be poisonous or harmful to our overall health (Schultz, 2014).</w:t>
       </w:r>
     </w:p>
     <w:p>
@@ -921,27 +3555,62 @@
           <w:szCs w:val="24"/>
           <w:rtl w:val="0"/>
         </w:rPr>
-        <w:t xml:space="preserve">Máxima formación (2020). What are decision trees and what are they for? Retrieved From https://www.maximaformacion.es/blog-dat/que-son-los-arboles-de-decision-y-para-qué-sirven/</w:t>
-      </w:r>
-    </w:p>
-    <w:p>
-      <w:pPr>
-        <w:shd w:fill="ffffff" w:val="clear"/>
-        <w:spacing w:before="180" w:lineRule="auto"/>
-        <w:ind w:right="300"/>
-        <w:jc w:val="both"/>
-        <w:rPr>
-          <w:sz w:val="24"/>
-          <w:szCs w:val="24"/>
-        </w:rPr>
-      </w:pPr>
-      <w:r>
-        <w:rPr>
-          <w:sz w:val="24"/>
-          <w:szCs w:val="24"/>
-          <w:rtl w:val="0"/>
-        </w:rPr>
-        <w:t xml:space="preserve">caracteristicas.co (2020). Information and characteristics of fungi. Retrieved from </w:t>
+        <w:t xml:space="preserve">Merayo, P. (2020). What are decision trees and what are they for? Retrieved From https://www.maximaformacion.es/blog-dat/que-son-los-arboles-de-decision-y-para-que-sirven/</w:t>
+      </w:r>
+    </w:p>
+    <w:p>
+      <w:pPr>
+        <w:shd w:fill="ffffff" w:val="clear"/>
+        <w:spacing w:before="180" w:lineRule="auto"/>
+        <w:ind w:right="300"/>
+        <w:jc w:val="both"/>
+        <w:rPr>
+          <w:sz w:val="24"/>
+          <w:szCs w:val="24"/>
+          <w:shd w:fill="fcfcfc" w:val="clear"/>
+        </w:rPr>
+      </w:pPr>
+      <w:r>
+        <w:rPr>
+          <w:rtl w:val="0"/>
+        </w:rPr>
+      </w:r>
+    </w:p>
+    <w:p>
+      <w:pPr>
+        <w:shd w:fill="ffffff" w:val="clear"/>
+        <w:spacing w:before="180" w:lineRule="auto"/>
+        <w:ind w:right="300"/>
+        <w:jc w:val="both"/>
+        <w:rPr>
+          <w:sz w:val="24"/>
+          <w:szCs w:val="24"/>
+        </w:rPr>
+      </w:pPr>
+      <w:r>
+        <w:rPr>
+          <w:sz w:val="24"/>
+          <w:szCs w:val="24"/>
+          <w:shd w:fill="fcfcfc" w:val="clear"/>
+          <w:rtl w:val="0"/>
+        </w:rPr>
+        <w:t xml:space="preserve">Máxima, P.</w:t>
+      </w:r>
+      <w:r>
+        <w:rPr>
+          <w:sz w:val="28"/>
+          <w:szCs w:val="28"/>
+          <w:rtl w:val="0"/>
+        </w:rPr>
+        <w:t xml:space="preserve"> </w:t>
+      </w:r>
+      <w:r>
+        <w:rPr>
+          <w:sz w:val="24"/>
+          <w:szCs w:val="24"/>
+          <w:rtl w:val="0"/>
+        </w:rPr>
+        <w:t xml:space="preserve">(2020). Information and characteristics of fungi. Retrieved from </w:t>
       </w:r>
       <w:hyperlink r:id="rId7">
         <w:r>
@@ -1028,6 +3697,23 @@
       </w:pPr>
       <w:r>
         <w:rPr>
+          <w:rtl w:val="0"/>
+        </w:rPr>
+      </w:r>
+    </w:p>
+    <w:p>
+      <w:pPr>
+        <w:shd w:fill="ffffff" w:val="clear"/>
+        <w:spacing w:before="180" w:lineRule="auto"/>
+        <w:ind w:right="300"/>
+        <w:jc w:val="both"/>
+        <w:rPr>
+          <w:sz w:val="24"/>
+          <w:szCs w:val="24"/>
+        </w:rPr>
+      </w:pPr>
+      <w:r>
+        <w:rPr>
           <w:sz w:val="24"/>
           <w:szCs w:val="24"/>
           <w:rtl w:val="0"/>
@@ -1082,6 +3768,43 @@
       </w:pPr>
       <w:r>
         <w:rPr>
+          <w:sz w:val="24"/>
+          <w:szCs w:val="24"/>
+          <w:rtl w:val="0"/>
+        </w:rPr>
+        <w:t xml:space="preserve">Uzman, Z. (2017). What is Kaggle, Why I Participate, What is the Impact? Retrieved from https://www.kaggle.com/getting-started/44916 </w:t>
+      </w:r>
+    </w:p>
+    <w:p>
+      <w:pPr>
+        <w:shd w:fill="ffffff" w:val="clear"/>
+        <w:spacing w:before="180" w:lineRule="auto"/>
+        <w:ind w:right="300"/>
+        <w:jc w:val="both"/>
+        <w:rPr>
+          <w:sz w:val="24"/>
+          <w:szCs w:val="24"/>
+        </w:rPr>
+      </w:pPr>
+      <w:r>
+        <w:rPr>
+          <w:rtl w:val="0"/>
+        </w:rPr>
+      </w:r>
+    </w:p>
+    <w:p>
+      <w:pPr>
+        <w:shd w:fill="ffffff" w:val="clear"/>
+        <w:spacing w:before="180" w:lineRule="auto"/>
+        <w:ind w:right="300"/>
+        <w:jc w:val="both"/>
+        <w:rPr>
+          <w:sz w:val="24"/>
+          <w:szCs w:val="24"/>
+        </w:rPr>
+      </w:pPr>
+      <w:r>
+        <w:rPr>
           <w:rtl w:val="0"/>
         </w:rPr>
       </w:r>
@@ -1139,60 +3862,456 @@
         <w:rPr>
           <w:sz w:val="24"/>
           <w:szCs w:val="24"/>
-          <w:u w:val="single"/>
-        </w:rPr>
-      </w:pPr>
-      <w:r>
-        <w:rPr>
-          <w:rtl w:val="0"/>
-        </w:rPr>
-      </w:r>
-    </w:p>
-    <w:p>
-      <w:pPr>
-        <w:shd w:fill="ffffff" w:val="clear"/>
-        <w:spacing w:before="180" w:lineRule="auto"/>
-        <w:ind w:right="300"/>
-        <w:jc w:val="both"/>
-        <w:rPr>
-          <w:sz w:val="24"/>
-          <w:szCs w:val="24"/>
-        </w:rPr>
-      </w:pPr>
-      <w:r>
-        <w:rPr>
-          <w:rtl w:val="0"/>
-        </w:rPr>
-      </w:r>
-    </w:p>
-    <w:p>
-      <w:pPr>
-        <w:shd w:fill="ffffff" w:val="clear"/>
-        <w:spacing w:before="180" w:lineRule="auto"/>
-        <w:ind w:right="300"/>
-        <w:jc w:val="both"/>
-        <w:rPr>
-          <w:sz w:val="24"/>
-          <w:szCs w:val="24"/>
-        </w:rPr>
-      </w:pPr>
-      <w:r>
-        <w:rPr>
-          <w:rtl w:val="0"/>
-        </w:rPr>
-      </w:r>
-    </w:p>
-    <w:p>
-      <w:pPr>
-        <w:shd w:fill="ffffff" w:val="clear"/>
-        <w:spacing w:before="180" w:lineRule="auto"/>
-        <w:ind w:right="300"/>
-        <w:jc w:val="both"/>
-        <w:rPr>
-          <w:sz w:val="24"/>
-          <w:szCs w:val="24"/>
-        </w:rPr>
-      </w:pPr>
+        </w:rPr>
+      </w:pPr>
+      <w:r>
+        <w:rPr>
+          <w:sz w:val="24"/>
+          <w:szCs w:val="24"/>
+          <w:rtl w:val="0"/>
+        </w:rPr>
+        <w:t xml:space="preserve">Alternative A (The expert alternative): </w:t>
+      </w:r>
+    </w:p>
+    <w:p>
+      <w:pPr>
+        <w:shd w:fill="ffffff" w:val="clear"/>
+        <w:spacing w:before="180" w:lineRule="auto"/>
+        <w:ind w:right="300"/>
+        <w:jc w:val="both"/>
+        <w:rPr>
+          <w:sz w:val="24"/>
+          <w:szCs w:val="24"/>
+        </w:rPr>
+      </w:pPr>
+      <w:r>
+        <w:rPr>
+          <w:sz w:val="24"/>
+          <w:szCs w:val="24"/>
+          <w:rtl w:val="0"/>
+        </w:rPr>
+        <w:tab/>
+        <w:t xml:space="preserve">Hire an expert who specializes in mushrooms to collect all of his knowledge and information available to him into a notebook or database, which he can organize and represent graphically in any way he chooses. Then, when we have a mushroom and need to classify it, we contact (in person or online) the expert and he uses his database, judgement and intuition to tell us whether the mushroom is poisonous or edible.</w:t>
+      </w:r>
+    </w:p>
+    <w:p>
+      <w:pPr>
+        <w:shd w:fill="ffffff" w:val="clear"/>
+        <w:spacing w:before="180" w:lineRule="auto"/>
+        <w:ind w:right="300"/>
+        <w:jc w:val="both"/>
+        <w:rPr>
+          <w:sz w:val="24"/>
+          <w:szCs w:val="24"/>
+        </w:rPr>
+      </w:pPr>
+      <w:r>
+        <w:rPr>
+          <w:rtl w:val="0"/>
+        </w:rPr>
+      </w:r>
+    </w:p>
+    <w:p>
+      <w:pPr>
+        <w:shd w:fill="ffffff" w:val="clear"/>
+        <w:spacing w:before="180" w:lineRule="auto"/>
+        <w:ind w:right="300"/>
+        <w:jc w:val="both"/>
+        <w:rPr>
+          <w:sz w:val="24"/>
+          <w:szCs w:val="24"/>
+        </w:rPr>
+      </w:pPr>
+      <w:r>
+        <w:rPr>
+          <w:sz w:val="24"/>
+          <w:szCs w:val="24"/>
+          <w:rtl w:val="0"/>
+        </w:rPr>
+        <w:t xml:space="preserve">Alternative B (The lab rat alternative): </w:t>
+      </w:r>
+    </w:p>
+    <w:p>
+      <w:pPr>
+        <w:shd w:fill="ffffff" w:val="clear"/>
+        <w:spacing w:before="180" w:lineRule="auto"/>
+        <w:ind w:right="300"/>
+        <w:jc w:val="both"/>
+        <w:rPr>
+          <w:sz w:val="24"/>
+          <w:szCs w:val="24"/>
+        </w:rPr>
+      </w:pPr>
+      <w:r>
+        <w:rPr>
+          <w:sz w:val="24"/>
+          <w:szCs w:val="24"/>
+          <w:rtl w:val="0"/>
+        </w:rPr>
+        <w:tab/>
+        <w:t xml:space="preserve">Obtain all the information about the mushrooms from Kaggle and use Excel to create all the tables and charts needed to solve the problem. Then, when we have a mushroom and need to classify it, we check to see if the mushroom is already in the database. If it is not, we feed the mushroom to a lab rat. If the lab rat dies, we can conclude that the mushroom is poisonous. If the lab rat survives, we can conclude that the mushroom is not poisonous. </w:t>
+      </w:r>
+    </w:p>
+    <w:p>
+      <w:pPr>
+        <w:shd w:fill="ffffff" w:val="clear"/>
+        <w:spacing w:before="180" w:lineRule="auto"/>
+        <w:ind w:right="300"/>
+        <w:jc w:val="both"/>
+        <w:rPr>
+          <w:sz w:val="24"/>
+          <w:szCs w:val="24"/>
+        </w:rPr>
+      </w:pPr>
+      <w:r>
+        <w:rPr>
+          <w:rtl w:val="0"/>
+        </w:rPr>
+      </w:r>
+    </w:p>
+    <w:p>
+      <w:pPr>
+        <w:shd w:fill="ffffff" w:val="clear"/>
+        <w:spacing w:before="180" w:lineRule="auto"/>
+        <w:ind w:right="300"/>
+        <w:jc w:val="both"/>
+        <w:rPr>
+          <w:sz w:val="24"/>
+          <w:szCs w:val="24"/>
+        </w:rPr>
+      </w:pPr>
+      <w:r>
+        <w:rPr>
+          <w:sz w:val="24"/>
+          <w:szCs w:val="24"/>
+          <w:rtl w:val="0"/>
+        </w:rPr>
+        <w:t xml:space="preserve">Alternative C (Hill Climbing alternative):</w:t>
+      </w:r>
+    </w:p>
+    <w:p>
+      <w:pPr>
+        <w:shd w:fill="ffffff" w:val="clear"/>
+        <w:spacing w:before="180" w:lineRule="auto"/>
+        <w:ind w:right="300"/>
+        <w:jc w:val="both"/>
+        <w:rPr>
+          <w:sz w:val="24"/>
+          <w:szCs w:val="24"/>
+        </w:rPr>
+      </w:pPr>
+      <w:r>
+        <w:rPr>
+          <w:sz w:val="24"/>
+          <w:szCs w:val="24"/>
+          <w:rtl w:val="0"/>
+        </w:rPr>
+        <w:tab/>
+        <w:t xml:space="preserve">Using the information from an online database on the experimentation of edible and toxic mushrooms that is updated every time an experiment is done, using the hill climbing algorithm, given the set of experiments on the experimentation of mushrooms, find a solution on which mushrooms are edible</w:t>
+      </w:r>
+    </w:p>
+    <w:p>
+      <w:pPr>
+        <w:shd w:fill="ffffff" w:val="clear"/>
+        <w:spacing w:before="180" w:lineRule="auto"/>
+        <w:ind w:right="300"/>
+        <w:jc w:val="both"/>
+        <w:rPr>
+          <w:sz w:val="24"/>
+          <w:szCs w:val="24"/>
+        </w:rPr>
+      </w:pPr>
+      <w:r>
+        <w:rPr>
+          <w:rtl w:val="0"/>
+        </w:rPr>
+      </w:r>
+    </w:p>
+    <w:p>
+      <w:pPr>
+        <w:shd w:fill="ffffff" w:val="clear"/>
+        <w:spacing w:before="180" w:lineRule="auto"/>
+        <w:ind w:right="300"/>
+        <w:jc w:val="both"/>
+        <w:rPr>
+          <w:sz w:val="24"/>
+          <w:szCs w:val="24"/>
+        </w:rPr>
+      </w:pPr>
+      <w:r>
+        <w:rPr>
+          <w:sz w:val="24"/>
+          <w:szCs w:val="24"/>
+          <w:rtl w:val="0"/>
+        </w:rPr>
+        <w:t xml:space="preserve">Alternative D (Java alternative):</w:t>
+      </w:r>
+    </w:p>
+    <w:p>
+      <w:pPr>
+        <w:shd w:fill="ffffff" w:val="clear"/>
+        <w:spacing w:before="180" w:lineRule="auto"/>
+        <w:ind w:right="300" w:firstLine="720"/>
+        <w:jc w:val="both"/>
+        <w:rPr>
+          <w:sz w:val="24"/>
+          <w:szCs w:val="24"/>
+        </w:rPr>
+      </w:pPr>
+      <w:r>
+        <w:rPr>
+          <w:sz w:val="24"/>
+          <w:szCs w:val="24"/>
+          <w:rtl w:val="0"/>
+        </w:rPr>
+        <w:t xml:space="preserve">Obtain all the information on edible mushrooms from the FAO investigation document, updating it each time new experimentation data appears, classifying them using divide and conquer within an array, whether the mushroom is edible or toxic. Using JavaFX and displaying them in both table and graphs.</w:t>
+      </w:r>
+    </w:p>
+    <w:p>
+      <w:pPr>
+        <w:shd w:fill="ffffff" w:val="clear"/>
+        <w:spacing w:before="180" w:lineRule="auto"/>
+        <w:ind w:right="300"/>
+        <w:jc w:val="both"/>
+        <w:rPr>
+          <w:sz w:val="24"/>
+          <w:szCs w:val="24"/>
+        </w:rPr>
+      </w:pPr>
+      <w:r>
+        <w:rPr>
+          <w:rtl w:val="0"/>
+        </w:rPr>
+      </w:r>
+    </w:p>
+    <w:p>
+      <w:pPr>
+        <w:shd w:fill="ffffff" w:val="clear"/>
+        <w:spacing w:before="180" w:lineRule="auto"/>
+        <w:ind w:right="300"/>
+        <w:jc w:val="both"/>
+        <w:rPr>
+          <w:sz w:val="24"/>
+          <w:szCs w:val="24"/>
+        </w:rPr>
+      </w:pPr>
+      <w:r>
+        <w:rPr>
+          <w:sz w:val="24"/>
+          <w:szCs w:val="24"/>
+          <w:rtl w:val="0"/>
+        </w:rPr>
+        <w:t xml:space="preserve">Alternative E (SQL alternative):</w:t>
+      </w:r>
+    </w:p>
+    <w:p>
+      <w:pPr>
+        <w:shd w:fill="ffffff" w:val="clear"/>
+        <w:spacing w:before="180" w:lineRule="auto"/>
+        <w:ind w:right="300" w:firstLine="720"/>
+        <w:jc w:val="both"/>
+        <w:rPr>
+          <w:sz w:val="24"/>
+          <w:szCs w:val="24"/>
+        </w:rPr>
+      </w:pPr>
+      <w:r>
+        <w:rPr>
+          <w:sz w:val="24"/>
+          <w:szCs w:val="24"/>
+          <w:rtl w:val="0"/>
+        </w:rPr>
+        <w:t xml:space="preserve">Using SQL (Server Query Language) as a language, read all the information from an online database about edible and toxic mushrooms, also update it every time an experiment is made to, classify them and connect them to a server to display it on a web page.</w:t>
+      </w:r>
+    </w:p>
+    <w:p>
+      <w:pPr>
+        <w:shd w:fill="ffffff" w:val="clear"/>
+        <w:spacing w:before="180" w:lineRule="auto"/>
+        <w:ind w:right="300"/>
+        <w:jc w:val="both"/>
+        <w:rPr>
+          <w:sz w:val="24"/>
+          <w:szCs w:val="24"/>
+        </w:rPr>
+      </w:pPr>
+      <w:r>
+        <w:rPr>
+          <w:rtl w:val="0"/>
+        </w:rPr>
+      </w:r>
+    </w:p>
+    <w:p>
+      <w:pPr>
+        <w:shd w:fill="ffffff" w:val="clear"/>
+        <w:spacing w:before="180" w:lineRule="auto"/>
+        <w:ind w:right="300"/>
+        <w:jc w:val="both"/>
+        <w:rPr>
+          <w:sz w:val="24"/>
+          <w:szCs w:val="24"/>
+        </w:rPr>
+      </w:pPr>
+      <w:r>
+        <w:rPr>
+          <w:sz w:val="24"/>
+          <w:szCs w:val="24"/>
+          <w:rtl w:val="0"/>
+        </w:rPr>
+        <w:t xml:space="preserve">Alternative F (C# Decision Tree alternative):</w:t>
+      </w:r>
+    </w:p>
+    <w:p>
+      <w:pPr>
+        <w:shd w:fill="ffffff" w:val="clear"/>
+        <w:spacing w:before="180" w:lineRule="auto"/>
+        <w:ind w:right="300" w:firstLine="720"/>
+        <w:jc w:val="both"/>
+        <w:rPr>
+          <w:sz w:val="24"/>
+          <w:szCs w:val="24"/>
+        </w:rPr>
+      </w:pPr>
+      <w:r>
+        <w:rPr>
+          <w:sz w:val="24"/>
+          <w:szCs w:val="24"/>
+          <w:rtl w:val="0"/>
+        </w:rPr>
+        <w:t xml:space="preserve">Obtain the database from the University of California Irvine Machine Learning Repository, and then use C# and all available .NET libraries to read and save all the data and display all the graphs. Then create a decision tree algorithm that can determine if a mushroom is poisonous or edible given its attributes.</w:t>
+      </w:r>
+    </w:p>
+    <w:p>
+      <w:pPr>
+        <w:shd w:fill="ffffff" w:val="clear"/>
+        <w:spacing w:before="180" w:lineRule="auto"/>
+        <w:ind w:right="300"/>
+        <w:jc w:val="both"/>
+        <w:rPr>
+          <w:sz w:val="24"/>
+          <w:szCs w:val="24"/>
+        </w:rPr>
+      </w:pPr>
+      <w:r>
+        <w:rPr>
+          <w:rtl w:val="0"/>
+        </w:rPr>
+      </w:r>
+    </w:p>
+    <w:p>
+      <w:pPr>
+        <w:shd w:fill="ffffff" w:val="clear"/>
+        <w:spacing w:before="180" w:lineRule="auto"/>
+        <w:ind w:right="300"/>
+        <w:jc w:val="both"/>
+        <w:rPr>
+          <w:sz w:val="24"/>
+          <w:szCs w:val="24"/>
+        </w:rPr>
+      </w:pPr>
+      <w:r>
+        <w:rPr>
+          <w:sz w:val="24"/>
+          <w:szCs w:val="24"/>
+          <w:rtl w:val="0"/>
+        </w:rPr>
+        <w:t xml:space="preserve">Alternative G (Human experiment alternative) :</w:t>
+      </w:r>
+    </w:p>
+    <w:p>
+      <w:pPr>
+        <w:shd w:fill="ffffff" w:val="clear"/>
+        <w:spacing w:before="180" w:lineRule="auto"/>
+        <w:ind w:right="300"/>
+        <w:jc w:val="both"/>
+        <w:rPr>
+          <w:sz w:val="24"/>
+          <w:szCs w:val="24"/>
+        </w:rPr>
+      </w:pPr>
+      <w:r>
+        <w:rPr>
+          <w:sz w:val="24"/>
+          <w:szCs w:val="24"/>
+          <w:rtl w:val="0"/>
+        </w:rPr>
+        <w:t xml:space="preserve">Do an experiment in humans, making them consume the different types of edible and toxic mushrooms, to see their reaction and from there read all the information (updating it each time a new discovery arises in the experimentation) and manually enter the values one by one. Also, classify it given the criterion that the fungus is edible or toxic</w:t>
+      </w:r>
+    </w:p>
+    <w:p>
+      <w:pPr>
+        <w:shd w:fill="ffffff" w:val="clear"/>
+        <w:spacing w:before="180" w:lineRule="auto"/>
+        <w:ind w:right="300"/>
+        <w:jc w:val="both"/>
+        <w:rPr>
+          <w:sz w:val="24"/>
+          <w:szCs w:val="24"/>
+        </w:rPr>
+      </w:pPr>
+      <w:r>
+        <w:rPr>
+          <w:rtl w:val="0"/>
+        </w:rPr>
+      </w:r>
+    </w:p>
+    <w:p>
+      <w:pPr>
+        <w:shd w:fill="ffffff" w:val="clear"/>
+        <w:spacing w:before="180" w:lineRule="auto"/>
+        <w:ind w:right="300"/>
+        <w:jc w:val="both"/>
+        <w:rPr>
+          <w:sz w:val="24"/>
+          <w:szCs w:val="24"/>
+        </w:rPr>
+      </w:pPr>
+      <w:r>
+        <w:rPr>
+          <w:sz w:val="24"/>
+          <w:szCs w:val="24"/>
+          <w:rtl w:val="0"/>
+        </w:rPr>
+        <w:t xml:space="preserve">Alternative H (Program from scratch alternative):</w:t>
+      </w:r>
+    </w:p>
+    <w:p>
+      <w:pPr>
+        <w:shd w:fill="ffffff" w:val="clear"/>
+        <w:spacing w:before="180" w:lineRule="auto"/>
+        <w:ind w:right="300"/>
+        <w:jc w:val="both"/>
+        <w:rPr>
+          <w:sz w:val="24"/>
+          <w:szCs w:val="24"/>
+        </w:rPr>
+      </w:pPr>
+      <w:r>
+        <w:rPr>
+          <w:rtl w:val="0"/>
+        </w:rPr>
+      </w:r>
+    </w:p>
+    <w:p>
+      <w:pPr>
+        <w:shd w:fill="ffffff" w:val="clear"/>
+        <w:spacing w:before="180" w:lineRule="auto"/>
+        <w:ind w:right="300"/>
+        <w:jc w:val="both"/>
+        <w:rPr>
+          <w:sz w:val="24"/>
+          <w:szCs w:val="24"/>
+        </w:rPr>
+      </w:pPr>
+      <w:r>
+        <w:rPr>
+          <w:sz w:val="24"/>
+          <w:szCs w:val="24"/>
+          <w:rtl w:val="0"/>
+        </w:rPr>
+        <w:tab/>
+        <w:t xml:space="preserve">Obtain the database from Kaggle, then create a program from scratch in any programming language without using any external libraries to create a program that can read the data, display the graphs and use a machine learning algorithm to determine if a mushroom is poisonous or edible. This way, we can have more control over our program and will not have the risk of using external libraries with bugs.</w:t>
+      </w:r>
       <w:r>
         <w:rPr>
           <w:rtl w:val="0"/>
@@ -1320,7 +4439,234 @@
 </file>
 
 <file path=word/numbering.xml><?xml version="1.0" encoding="utf-8"?>
-<w:numbering xmlns:mc="http://schemas.openxmlformats.org/markup-compatibility/2006" xmlns:o="urn:schemas-microsoft-com:office:office" xmlns:r="http://schemas.openxmlformats.org/officeDocument/2006/relationships" xmlns:m="http://schemas.openxmlformats.org/officeDocument/2006/math" xmlns:v="urn:schemas-microsoft-com:vml" xmlns:wp="http://schemas.openxmlformats.org/drawingml/2006/wordprocessingDrawing" xmlns:w10="urn:schemas-microsoft-com:office:word" xmlns:w="http://schemas.openxmlformats.org/wordprocessingml/2006/main" xmlns:wne="http://schemas.microsoft.com/office/word/2006/wordml" xmlns:sl="http://schemas.openxmlformats.org/schemaLibrary/2006/main" xmlns:a="http://schemas.openxmlformats.org/drawingml/2006/main" xmlns:pic="http://schemas.openxmlformats.org/drawingml/2006/picture" xmlns:c="http://schemas.openxmlformats.org/drawingml/2006/chart" xmlns:lc="http://schemas.openxmlformats.org/drawingml/2006/lockedCanvas" xmlns:dgm="http://schemas.openxmlformats.org/drawingml/2006/diagram" xmlns:wps="http://schemas.microsoft.com/office/word/2010/wordprocessingShape" xmlns:wpg="http://schemas.microsoft.com/office/word/2010/wordprocessingGroup" xmlns:w14="http://schemas.microsoft.com/office/word/2010/wordml" xmlns:w15="http://schemas.microsoft.com/office/word/2012/wordml"/>
+<w:numbering xmlns:mc="http://schemas.openxmlformats.org/markup-compatibility/2006" xmlns:o="urn:schemas-microsoft-com:office:office" xmlns:r="http://schemas.openxmlformats.org/officeDocument/2006/relationships" xmlns:m="http://schemas.openxmlformats.org/officeDocument/2006/math" xmlns:v="urn:schemas-microsoft-com:vml" xmlns:wp="http://schemas.openxmlformats.org/drawingml/2006/wordprocessingDrawing" xmlns:w10="urn:schemas-microsoft-com:office:word" xmlns:w="http://schemas.openxmlformats.org/wordprocessingml/2006/main" xmlns:wne="http://schemas.microsoft.com/office/word/2006/wordml" xmlns:sl="http://schemas.openxmlformats.org/schemaLibrary/2006/main" xmlns:a="http://schemas.openxmlformats.org/drawingml/2006/main" xmlns:pic="http://schemas.openxmlformats.org/drawingml/2006/picture" xmlns:c="http://schemas.openxmlformats.org/drawingml/2006/chart" xmlns:lc="http://schemas.openxmlformats.org/drawingml/2006/lockedCanvas" xmlns:dgm="http://schemas.openxmlformats.org/drawingml/2006/diagram" xmlns:wps="http://schemas.microsoft.com/office/word/2010/wordprocessingShape" xmlns:wpg="http://schemas.microsoft.com/office/word/2010/wordprocessingGroup" xmlns:w14="http://schemas.microsoft.com/office/word/2010/wordml" xmlns:w15="http://schemas.microsoft.com/office/word/2012/wordml">
+  <w:abstractNum w:abstractNumId="1">
+    <w:lvl w:ilvl="0">
+      <w:start w:val="1"/>
+      <w:numFmt w:val="bullet"/>
+      <w:lvlText w:val="●"/>
+      <w:lvlJc w:val="left"/>
+      <w:pPr>
+        <w:ind w:left="720" w:hanging="360"/>
+      </w:pPr>
+      <w:rPr>
+        <w:u w:val="none"/>
+      </w:rPr>
+    </w:lvl>
+    <w:lvl w:ilvl="1">
+      <w:start w:val="1"/>
+      <w:numFmt w:val="bullet"/>
+      <w:lvlText w:val="○"/>
+      <w:lvlJc w:val="left"/>
+      <w:pPr>
+        <w:ind w:left="1440" w:hanging="360"/>
+      </w:pPr>
+      <w:rPr>
+        <w:u w:val="none"/>
+      </w:rPr>
+    </w:lvl>
+    <w:lvl w:ilvl="2">
+      <w:start w:val="1"/>
+      <w:numFmt w:val="bullet"/>
+      <w:lvlText w:val="■"/>
+      <w:lvlJc w:val="left"/>
+      <w:pPr>
+        <w:ind w:left="2160" w:hanging="360"/>
+      </w:pPr>
+      <w:rPr>
+        <w:u w:val="none"/>
+      </w:rPr>
+    </w:lvl>
+    <w:lvl w:ilvl="3">
+      <w:start w:val="1"/>
+      <w:numFmt w:val="bullet"/>
+      <w:lvlText w:val="●"/>
+      <w:lvlJc w:val="left"/>
+      <w:pPr>
+        <w:ind w:left="2880" w:hanging="360"/>
+      </w:pPr>
+      <w:rPr>
+        <w:u w:val="none"/>
+      </w:rPr>
+    </w:lvl>
+    <w:lvl w:ilvl="4">
+      <w:start w:val="1"/>
+      <w:numFmt w:val="bullet"/>
+      <w:lvlText w:val="○"/>
+      <w:lvlJc w:val="left"/>
+      <w:pPr>
+        <w:ind w:left="3600" w:hanging="360"/>
+      </w:pPr>
+      <w:rPr>
+        <w:u w:val="none"/>
+      </w:rPr>
+    </w:lvl>
+    <w:lvl w:ilvl="5">
+      <w:start w:val="1"/>
+      <w:numFmt w:val="bullet"/>
+      <w:lvlText w:val="■"/>
+      <w:lvlJc w:val="left"/>
+      <w:pPr>
+        <w:ind w:left="4320" w:hanging="360"/>
+      </w:pPr>
+      <w:rPr>
+        <w:u w:val="none"/>
+      </w:rPr>
+    </w:lvl>
+    <w:lvl w:ilvl="6">
+      <w:start w:val="1"/>
+      <w:numFmt w:val="bullet"/>
+      <w:lvlText w:val="●"/>
+      <w:lvlJc w:val="left"/>
+      <w:pPr>
+        <w:ind w:left="5040" w:hanging="360"/>
+      </w:pPr>
+      <w:rPr>
+        <w:u w:val="none"/>
+      </w:rPr>
+    </w:lvl>
+    <w:lvl w:ilvl="7">
+      <w:start w:val="1"/>
+      <w:numFmt w:val="bullet"/>
+      <w:lvlText w:val="○"/>
+      <w:lvlJc w:val="left"/>
+      <w:pPr>
+        <w:ind w:left="5760" w:hanging="360"/>
+      </w:pPr>
+      <w:rPr>
+        <w:u w:val="none"/>
+      </w:rPr>
+    </w:lvl>
+    <w:lvl w:ilvl="8">
+      <w:start w:val="1"/>
+      <w:numFmt w:val="bullet"/>
+      <w:lvlText w:val="■"/>
+      <w:lvlJc w:val="left"/>
+      <w:pPr>
+        <w:ind w:left="6480" w:hanging="360"/>
+      </w:pPr>
+      <w:rPr>
+        <w:u w:val="none"/>
+      </w:rPr>
+    </w:lvl>
+  </w:abstractNum>
+  <w:abstractNum w:abstractNumId="2">
+    <w:lvl w:ilvl="0">
+      <w:start w:val="1"/>
+      <w:numFmt w:val="bullet"/>
+      <w:lvlText w:val="●"/>
+      <w:lvlJc w:val="left"/>
+      <w:pPr>
+        <w:ind w:left="720" w:hanging="360"/>
+      </w:pPr>
+      <w:rPr>
+        <w:u w:val="none"/>
+      </w:rPr>
+    </w:lvl>
+    <w:lvl w:ilvl="1">
+      <w:start w:val="1"/>
+      <w:numFmt w:val="bullet"/>
+      <w:lvlText w:val="○"/>
+      <w:lvlJc w:val="left"/>
+      <w:pPr>
+        <w:ind w:left="1440" w:hanging="360"/>
+      </w:pPr>
+      <w:rPr>
+        <w:u w:val="none"/>
+      </w:rPr>
+    </w:lvl>
+    <w:lvl w:ilvl="2">
+      <w:start w:val="1"/>
+      <w:numFmt w:val="bullet"/>
+      <w:lvlText w:val="■"/>
+      <w:lvlJc w:val="left"/>
+      <w:pPr>
+        <w:ind w:left="2160" w:hanging="360"/>
+      </w:pPr>
+      <w:rPr>
+        <w:u w:val="none"/>
+      </w:rPr>
+    </w:lvl>
+    <w:lvl w:ilvl="3">
+      <w:start w:val="1"/>
+      <w:numFmt w:val="bullet"/>
+      <w:lvlText w:val="●"/>
+      <w:lvlJc w:val="left"/>
+      <w:pPr>
+        <w:ind w:left="2880" w:hanging="360"/>
+      </w:pPr>
+      <w:rPr>
+        <w:u w:val="none"/>
+      </w:rPr>
+    </w:lvl>
+    <w:lvl w:ilvl="4">
+      <w:start w:val="1"/>
+      <w:numFmt w:val="bullet"/>
+      <w:lvlText w:val="○"/>
+      <w:lvlJc w:val="left"/>
+      <w:pPr>
+        <w:ind w:left="3600" w:hanging="360"/>
+      </w:pPr>
+      <w:rPr>
+        <w:u w:val="none"/>
+      </w:rPr>
+    </w:lvl>
+    <w:lvl w:ilvl="5">
+      <w:start w:val="1"/>
+      <w:numFmt w:val="bullet"/>
+      <w:lvlText w:val="■"/>
+      <w:lvlJc w:val="left"/>
+      <w:pPr>
+        <w:ind w:left="4320" w:hanging="360"/>
+      </w:pPr>
+      <w:rPr>
+        <w:u w:val="none"/>
+      </w:rPr>
+    </w:lvl>
+    <w:lvl w:ilvl="6">
+      <w:start w:val="1"/>
+      <w:numFmt w:val="bullet"/>
+      <w:lvlText w:val="●"/>
+      <w:lvlJc w:val="left"/>
+      <w:pPr>
+        <w:ind w:left="5040" w:hanging="360"/>
+      </w:pPr>
+      <w:rPr>
+        <w:u w:val="none"/>
+      </w:rPr>
+    </w:lvl>
+    <w:lvl w:ilvl="7">
+      <w:start w:val="1"/>
+      <w:numFmt w:val="bullet"/>
+      <w:lvlText w:val="○"/>
+      <w:lvlJc w:val="left"/>
+      <w:pPr>
+        <w:ind w:left="5760" w:hanging="360"/>
+      </w:pPr>
+      <w:rPr>
+        <w:u w:val="none"/>
+      </w:rPr>
+    </w:lvl>
+    <w:lvl w:ilvl="8">
+      <w:start w:val="1"/>
+      <w:numFmt w:val="bullet"/>
+      <w:lvlText w:val="■"/>
+      <w:lvlJc w:val="left"/>
+      <w:pPr>
+        <w:ind w:left="6480" w:hanging="360"/>
+      </w:pPr>
+      <w:rPr>
+        <w:u w:val="none"/>
+      </w:rPr>
+    </w:lvl>
+  </w:abstractNum>
+  <w:num w:numId="1">
+    <w:abstractNumId w:val="1"/>
+  </w:num>
+  <w:num w:numId="2">
+    <w:abstractNumId w:val="2"/>
+  </w:num>
+</w:numbering>
 </file>
 
 <file path=word/styles.xml><?xml version="1.0" encoding="utf-8"?>
@@ -1467,6 +4813,45 @@
       <w:sz w:val="30"/>
       <w:szCs w:val="30"/>
     </w:rPr>
+  </w:style>
+  <w:style w:type="table" w:styleId="Table1">
+    <w:basedOn w:val="TableNormal"/>
+    <w:tblPr>
+      <w:tblStyleRowBandSize w:val="1"/>
+      <w:tblStyleColBandSize w:val="1"/>
+      <w:tblCellMar>
+        <w:top w:w="100.0" w:type="dxa"/>
+        <w:left w:w="100.0" w:type="dxa"/>
+        <w:bottom w:w="100.0" w:type="dxa"/>
+        <w:right w:w="100.0" w:type="dxa"/>
+      </w:tblCellMar>
+    </w:tblPr>
+  </w:style>
+  <w:style w:type="table" w:styleId="Table2">
+    <w:basedOn w:val="TableNormal"/>
+    <w:tblPr>
+      <w:tblStyleRowBandSize w:val="1"/>
+      <w:tblStyleColBandSize w:val="1"/>
+      <w:tblCellMar>
+        <w:top w:w="100.0" w:type="dxa"/>
+        <w:left w:w="100.0" w:type="dxa"/>
+        <w:bottom w:w="100.0" w:type="dxa"/>
+        <w:right w:w="100.0" w:type="dxa"/>
+      </w:tblCellMar>
+    </w:tblPr>
+  </w:style>
+  <w:style w:type="table" w:styleId="Table3">
+    <w:basedOn w:val="TableNormal"/>
+    <w:tblPr>
+      <w:tblStyleRowBandSize w:val="1"/>
+      <w:tblStyleColBandSize w:val="1"/>
+      <w:tblCellMar>
+        <w:top w:w="100.0" w:type="dxa"/>
+        <w:left w:w="100.0" w:type="dxa"/>
+        <w:bottom w:w="100.0" w:type="dxa"/>
+        <w:right w:w="100.0" w:type="dxa"/>
+      </w:tblCellMar>
+    </w:tblPr>
   </w:style>
 </w:styles>
 </file>

</xml_diff>

<commit_message>
I added the Non-functional requirements
Also I changed the functional requirements
</commit_message>
<xml_diff>
--- a/Doc/Engineering Method.docx
+++ b/Doc/Engineering Method.docx
@@ -558,11 +558,20 @@
             </w:pPr>
             <w:r>
               <w:rPr>
-                <w:sz w:val="24"/>
-                <w:szCs w:val="24"/>
-                <w:rtl w:val="0"/>
-              </w:rPr>
-              <w:t xml:space="preserve">FR1: Load data</w:t>
+                <w:b w:val="1"/>
+                <w:sz w:val="24"/>
+                <w:szCs w:val="24"/>
+                <w:rtl w:val="0"/>
+              </w:rPr>
+              <w:t xml:space="preserve">FR1:</w:t>
+            </w:r>
+            <w:r>
+              <w:rPr>
+                <w:sz w:val="24"/>
+                <w:szCs w:val="24"/>
+                <w:rtl w:val="0"/>
+              </w:rPr>
+              <w:t xml:space="preserve"> Load data</w:t>
             </w:r>
           </w:p>
         </w:tc>
@@ -1739,11 +1748,20 @@
             </w:pPr>
             <w:r>
               <w:rPr>
-                <w:sz w:val="24"/>
-                <w:szCs w:val="24"/>
-                <w:rtl w:val="0"/>
-              </w:rPr>
-              <w:t xml:space="preserve">FR2: Create the graphs</w:t>
+                <w:b w:val="1"/>
+                <w:sz w:val="24"/>
+                <w:szCs w:val="24"/>
+                <w:rtl w:val="0"/>
+              </w:rPr>
+              <w:t xml:space="preserve">FR2:</w:t>
+            </w:r>
+            <w:r>
+              <w:rPr>
+                <w:sz w:val="24"/>
+                <w:szCs w:val="24"/>
+                <w:rtl w:val="0"/>
+              </w:rPr>
+              <w:t xml:space="preserve"> Create the graphs</w:t>
             </w:r>
           </w:p>
         </w:tc>
@@ -2166,11 +2184,20 @@
             </w:pPr>
             <w:r>
               <w:rPr>
-                <w:sz w:val="24"/>
-                <w:szCs w:val="24"/>
-                <w:rtl w:val="0"/>
-              </w:rPr>
-              <w:t xml:space="preserve">FR3: Determine the type of a mushroom</w:t>
+                <w:b w:val="1"/>
+                <w:sz w:val="24"/>
+                <w:szCs w:val="24"/>
+                <w:rtl w:val="0"/>
+              </w:rPr>
+              <w:t xml:space="preserve">FR3</w:t>
+            </w:r>
+            <w:r>
+              <w:rPr>
+                <w:sz w:val="24"/>
+                <w:szCs w:val="24"/>
+                <w:rtl w:val="0"/>
+              </w:rPr>
+              <w:t xml:space="preserve">: Determine the type of a mushroom</w:t>
             </w:r>
           </w:p>
         </w:tc>
@@ -2880,6 +2907,859 @@
         <w:rPr>
           <w:rtl w:val="0"/>
         </w:rPr>
+      </w:r>
+    </w:p>
+    <w:p>
+      <w:pPr>
+        <w:jc w:val="both"/>
+        <w:rPr>
+          <w:sz w:val="24"/>
+          <w:szCs w:val="24"/>
+        </w:rPr>
+      </w:pPr>
+      <w:r>
+        <w:rPr>
+          <w:rtl w:val="0"/>
+        </w:rPr>
+      </w:r>
+    </w:p>
+    <w:tbl>
+      <w:tblPr>
+        <w:tblStyle w:val="Table4"/>
+        <w:tblW w:w="9029.0" w:type="dxa"/>
+        <w:jc w:val="left"/>
+        <w:tblInd w:w="100.0" w:type="pct"/>
+        <w:tblBorders>
+          <w:top w:color="000000" w:space="0" w:sz="8" w:val="single"/>
+          <w:left w:color="000000" w:space="0" w:sz="8" w:val="single"/>
+          <w:bottom w:color="000000" w:space="0" w:sz="8" w:val="single"/>
+          <w:right w:color="000000" w:space="0" w:sz="8" w:val="single"/>
+          <w:insideH w:color="000000" w:space="0" w:sz="8" w:val="single"/>
+          <w:insideV w:color="000000" w:space="0" w:sz="8" w:val="single"/>
+        </w:tblBorders>
+        <w:tblLayout w:type="fixed"/>
+        <w:tblLook w:val="0600"/>
+      </w:tblPr>
+      <w:tblGrid>
+        <w:gridCol w:w="4514.5"/>
+        <w:gridCol w:w="4514.5"/>
+        <w:tblGridChange w:id="0">
+          <w:tblGrid>
+            <w:gridCol w:w="4514.5"/>
+            <w:gridCol w:w="4514.5"/>
+          </w:tblGrid>
+        </w:tblGridChange>
+      </w:tblGrid>
+      <w:tr>
+        <w:tc>
+          <w:tcPr>
+            <w:shd w:fill="auto" w:val="clear"/>
+            <w:tcMar>
+              <w:top w:w="100.0" w:type="dxa"/>
+              <w:left w:w="100.0" w:type="dxa"/>
+              <w:bottom w:w="100.0" w:type="dxa"/>
+              <w:right w:w="100.0" w:type="dxa"/>
+            </w:tcMar>
+            <w:vAlign w:val="top"/>
+          </w:tcPr>
+          <w:p>
+            <w:pPr>
+              <w:keepNext w:val="0"/>
+              <w:keepLines w:val="0"/>
+              <w:widowControl w:val="0"/>
+              <w:pBdr>
+                <w:top w:space="0" w:sz="0" w:val="nil"/>
+                <w:left w:space="0" w:sz="0" w:val="nil"/>
+                <w:bottom w:space="0" w:sz="0" w:val="nil"/>
+                <w:right w:space="0" w:sz="0" w:val="nil"/>
+                <w:between w:space="0" w:sz="0" w:val="nil"/>
+              </w:pBdr>
+              <w:shd w:fill="auto" w:val="clear"/>
+              <w:spacing w:after="0" w:before="0" w:line="240" w:lineRule="auto"/>
+              <w:ind w:left="0" w:right="0" w:firstLine="0"/>
+              <w:jc w:val="left"/>
+              <w:rPr>
+                <w:sz w:val="24"/>
+                <w:szCs w:val="24"/>
+              </w:rPr>
+            </w:pPr>
+            <w:r>
+              <w:rPr>
+                <w:sz w:val="24"/>
+                <w:szCs w:val="24"/>
+                <w:rtl w:val="0"/>
+              </w:rPr>
+              <w:t xml:space="preserve">Name:</w:t>
+            </w:r>
+          </w:p>
+        </w:tc>
+        <w:tc>
+          <w:tcPr>
+            <w:shd w:fill="auto" w:val="clear"/>
+            <w:tcMar>
+              <w:top w:w="100.0" w:type="dxa"/>
+              <w:left w:w="100.0" w:type="dxa"/>
+              <w:bottom w:w="100.0" w:type="dxa"/>
+              <w:right w:w="100.0" w:type="dxa"/>
+            </w:tcMar>
+            <w:vAlign w:val="top"/>
+          </w:tcPr>
+          <w:p>
+            <w:pPr>
+              <w:keepNext w:val="0"/>
+              <w:keepLines w:val="0"/>
+              <w:widowControl w:val="0"/>
+              <w:pBdr>
+                <w:top w:space="0" w:sz="0" w:val="nil"/>
+                <w:left w:space="0" w:sz="0" w:val="nil"/>
+                <w:bottom w:space="0" w:sz="0" w:val="nil"/>
+                <w:right w:space="0" w:sz="0" w:val="nil"/>
+                <w:between w:space="0" w:sz="0" w:val="nil"/>
+              </w:pBdr>
+              <w:shd w:fill="auto" w:val="clear"/>
+              <w:spacing w:after="0" w:before="0" w:line="240" w:lineRule="auto"/>
+              <w:ind w:left="0" w:right="0" w:firstLine="0"/>
+              <w:jc w:val="left"/>
+              <w:rPr>
+                <w:sz w:val="24"/>
+                <w:szCs w:val="24"/>
+              </w:rPr>
+            </w:pPr>
+            <w:r>
+              <w:rPr>
+                <w:b w:val="1"/>
+                <w:sz w:val="24"/>
+                <w:szCs w:val="24"/>
+                <w:rtl w:val="0"/>
+              </w:rPr>
+              <w:t xml:space="preserve">FR4: </w:t>
+            </w:r>
+            <w:r>
+              <w:rPr>
+                <w:sz w:val="24"/>
+                <w:szCs w:val="24"/>
+                <w:rtl w:val="0"/>
+              </w:rPr>
+              <w:t xml:space="preserve">Generate Table</w:t>
+            </w:r>
+          </w:p>
+        </w:tc>
+      </w:tr>
+      <w:tr>
+        <w:tc>
+          <w:tcPr>
+            <w:shd w:fill="auto" w:val="clear"/>
+            <w:tcMar>
+              <w:top w:w="100.0" w:type="dxa"/>
+              <w:left w:w="100.0" w:type="dxa"/>
+              <w:bottom w:w="100.0" w:type="dxa"/>
+              <w:right w:w="100.0" w:type="dxa"/>
+            </w:tcMar>
+            <w:vAlign w:val="top"/>
+          </w:tcPr>
+          <w:p>
+            <w:pPr>
+              <w:keepNext w:val="0"/>
+              <w:keepLines w:val="0"/>
+              <w:widowControl w:val="0"/>
+              <w:pBdr>
+                <w:top w:space="0" w:sz="0" w:val="nil"/>
+                <w:left w:space="0" w:sz="0" w:val="nil"/>
+                <w:bottom w:space="0" w:sz="0" w:val="nil"/>
+                <w:right w:space="0" w:sz="0" w:val="nil"/>
+                <w:between w:space="0" w:sz="0" w:val="nil"/>
+              </w:pBdr>
+              <w:shd w:fill="auto" w:val="clear"/>
+              <w:spacing w:after="0" w:before="0" w:line="240" w:lineRule="auto"/>
+              <w:ind w:left="0" w:right="0" w:firstLine="0"/>
+              <w:jc w:val="left"/>
+              <w:rPr>
+                <w:sz w:val="24"/>
+                <w:szCs w:val="24"/>
+              </w:rPr>
+            </w:pPr>
+            <w:r>
+              <w:rPr>
+                <w:sz w:val="24"/>
+                <w:szCs w:val="24"/>
+                <w:rtl w:val="0"/>
+              </w:rPr>
+              <w:t xml:space="preserve">Summary:</w:t>
+            </w:r>
+          </w:p>
+        </w:tc>
+        <w:tc>
+          <w:tcPr>
+            <w:shd w:fill="auto" w:val="clear"/>
+            <w:tcMar>
+              <w:top w:w="100.0" w:type="dxa"/>
+              <w:left w:w="100.0" w:type="dxa"/>
+              <w:bottom w:w="100.0" w:type="dxa"/>
+              <w:right w:w="100.0" w:type="dxa"/>
+            </w:tcMar>
+            <w:vAlign w:val="top"/>
+          </w:tcPr>
+          <w:p>
+            <w:pPr>
+              <w:keepNext w:val="0"/>
+              <w:keepLines w:val="0"/>
+              <w:widowControl w:val="0"/>
+              <w:pBdr>
+                <w:top w:space="0" w:sz="0" w:val="nil"/>
+                <w:left w:space="0" w:sz="0" w:val="nil"/>
+                <w:bottom w:space="0" w:sz="0" w:val="nil"/>
+                <w:right w:space="0" w:sz="0" w:val="nil"/>
+                <w:between w:space="0" w:sz="0" w:val="nil"/>
+              </w:pBdr>
+              <w:shd w:fill="auto" w:val="clear"/>
+              <w:spacing w:after="0" w:before="0" w:line="240" w:lineRule="auto"/>
+              <w:ind w:left="0" w:right="0" w:firstLine="0"/>
+              <w:jc w:val="left"/>
+              <w:rPr>
+                <w:sz w:val="24"/>
+                <w:szCs w:val="24"/>
+              </w:rPr>
+            </w:pPr>
+            <w:r>
+              <w:rPr>
+                <w:sz w:val="24"/>
+                <w:szCs w:val="24"/>
+                <w:rtl w:val="0"/>
+              </w:rPr>
+              <w:t xml:space="preserve">The system creates a table with the mushroom attributes</w:t>
+            </w:r>
+          </w:p>
+        </w:tc>
+      </w:tr>
+      <w:tr>
+        <w:trPr>
+          <w:trHeight w:val="500.9765625" w:hRule="atLeast"/>
+        </w:trPr>
+        <w:tc>
+          <w:tcPr>
+            <w:shd w:fill="auto" w:val="clear"/>
+            <w:tcMar>
+              <w:top w:w="100.0" w:type="dxa"/>
+              <w:left w:w="100.0" w:type="dxa"/>
+              <w:bottom w:w="100.0" w:type="dxa"/>
+              <w:right w:w="100.0" w:type="dxa"/>
+            </w:tcMar>
+            <w:vAlign w:val="top"/>
+          </w:tcPr>
+          <w:p>
+            <w:pPr>
+              <w:keepNext w:val="0"/>
+              <w:keepLines w:val="0"/>
+              <w:widowControl w:val="0"/>
+              <w:pBdr>
+                <w:top w:space="0" w:sz="0" w:val="nil"/>
+                <w:left w:space="0" w:sz="0" w:val="nil"/>
+                <w:bottom w:space="0" w:sz="0" w:val="nil"/>
+                <w:right w:space="0" w:sz="0" w:val="nil"/>
+                <w:between w:space="0" w:sz="0" w:val="nil"/>
+              </w:pBdr>
+              <w:shd w:fill="auto" w:val="clear"/>
+              <w:spacing w:after="0" w:before="0" w:line="240" w:lineRule="auto"/>
+              <w:ind w:left="0" w:right="0" w:firstLine="0"/>
+              <w:jc w:val="left"/>
+              <w:rPr>
+                <w:sz w:val="24"/>
+                <w:szCs w:val="24"/>
+              </w:rPr>
+            </w:pPr>
+            <w:r>
+              <w:rPr>
+                <w:sz w:val="24"/>
+                <w:szCs w:val="24"/>
+                <w:rtl w:val="0"/>
+              </w:rPr>
+              <w:t xml:space="preserve">Input:</w:t>
+            </w:r>
+          </w:p>
+        </w:tc>
+        <w:tc>
+          <w:tcPr>
+            <w:shd w:fill="auto" w:val="clear"/>
+            <w:tcMar>
+              <w:top w:w="100.0" w:type="dxa"/>
+              <w:left w:w="100.0" w:type="dxa"/>
+              <w:bottom w:w="100.0" w:type="dxa"/>
+              <w:right w:w="100.0" w:type="dxa"/>
+            </w:tcMar>
+            <w:vAlign w:val="top"/>
+          </w:tcPr>
+          <w:p>
+            <w:pPr>
+              <w:keepNext w:val="0"/>
+              <w:keepLines w:val="0"/>
+              <w:widowControl w:val="0"/>
+              <w:pBdr>
+                <w:top w:space="0" w:sz="0" w:val="nil"/>
+                <w:left w:space="0" w:sz="0" w:val="nil"/>
+                <w:bottom w:space="0" w:sz="0" w:val="nil"/>
+                <w:right w:space="0" w:sz="0" w:val="nil"/>
+                <w:between w:space="0" w:sz="0" w:val="nil"/>
+              </w:pBdr>
+              <w:shd w:fill="auto" w:val="clear"/>
+              <w:spacing w:after="0" w:before="0" w:line="240" w:lineRule="auto"/>
+              <w:ind w:left="0" w:right="0" w:firstLine="0"/>
+              <w:jc w:val="left"/>
+              <w:rPr>
+                <w:sz w:val="24"/>
+                <w:szCs w:val="24"/>
+              </w:rPr>
+            </w:pPr>
+            <w:r>
+              <w:rPr>
+                <w:sz w:val="24"/>
+                <w:szCs w:val="24"/>
+                <w:rtl w:val="0"/>
+              </w:rPr>
+              <w:t xml:space="preserve">-</w:t>
+            </w:r>
+          </w:p>
+        </w:tc>
+      </w:tr>
+      <w:tr>
+        <w:tc>
+          <w:tcPr>
+            <w:shd w:fill="auto" w:val="clear"/>
+            <w:tcMar>
+              <w:top w:w="100.0" w:type="dxa"/>
+              <w:left w:w="100.0" w:type="dxa"/>
+              <w:bottom w:w="100.0" w:type="dxa"/>
+              <w:right w:w="100.0" w:type="dxa"/>
+            </w:tcMar>
+            <w:vAlign w:val="top"/>
+          </w:tcPr>
+          <w:p>
+            <w:pPr>
+              <w:keepNext w:val="0"/>
+              <w:keepLines w:val="0"/>
+              <w:widowControl w:val="0"/>
+              <w:pBdr>
+                <w:top w:space="0" w:sz="0" w:val="nil"/>
+                <w:left w:space="0" w:sz="0" w:val="nil"/>
+                <w:bottom w:space="0" w:sz="0" w:val="nil"/>
+                <w:right w:space="0" w:sz="0" w:val="nil"/>
+                <w:between w:space="0" w:sz="0" w:val="nil"/>
+              </w:pBdr>
+              <w:shd w:fill="auto" w:val="clear"/>
+              <w:spacing w:after="0" w:before="0" w:line="240" w:lineRule="auto"/>
+              <w:ind w:left="0" w:right="0" w:firstLine="0"/>
+              <w:jc w:val="left"/>
+              <w:rPr>
+                <w:sz w:val="24"/>
+                <w:szCs w:val="24"/>
+              </w:rPr>
+            </w:pPr>
+            <w:r>
+              <w:rPr>
+                <w:sz w:val="24"/>
+                <w:szCs w:val="24"/>
+                <w:rtl w:val="0"/>
+              </w:rPr>
+              <w:t xml:space="preserve">Output:</w:t>
+            </w:r>
+          </w:p>
+        </w:tc>
+        <w:tc>
+          <w:tcPr>
+            <w:shd w:fill="auto" w:val="clear"/>
+            <w:tcMar>
+              <w:top w:w="100.0" w:type="dxa"/>
+              <w:left w:w="100.0" w:type="dxa"/>
+              <w:bottom w:w="100.0" w:type="dxa"/>
+              <w:right w:w="100.0" w:type="dxa"/>
+            </w:tcMar>
+            <w:vAlign w:val="top"/>
+          </w:tcPr>
+          <w:p>
+            <w:pPr>
+              <w:keepNext w:val="0"/>
+              <w:keepLines w:val="0"/>
+              <w:widowControl w:val="0"/>
+              <w:pBdr>
+                <w:top w:space="0" w:sz="0" w:val="nil"/>
+                <w:left w:space="0" w:sz="0" w:val="nil"/>
+                <w:bottom w:space="0" w:sz="0" w:val="nil"/>
+                <w:right w:space="0" w:sz="0" w:val="nil"/>
+                <w:between w:space="0" w:sz="0" w:val="nil"/>
+              </w:pBdr>
+              <w:shd w:fill="auto" w:val="clear"/>
+              <w:spacing w:after="0" w:before="0" w:line="240" w:lineRule="auto"/>
+              <w:ind w:left="0" w:right="0" w:firstLine="0"/>
+              <w:jc w:val="left"/>
+              <w:rPr>
+                <w:sz w:val="24"/>
+                <w:szCs w:val="24"/>
+              </w:rPr>
+            </w:pPr>
+            <w:r>
+              <w:rPr>
+                <w:sz w:val="24"/>
+                <w:szCs w:val="24"/>
+                <w:rtl w:val="0"/>
+              </w:rPr>
+              <w:t xml:space="preserve">The table was created successfully</w:t>
+            </w:r>
+          </w:p>
+        </w:tc>
+      </w:tr>
+    </w:tbl>
+    <w:p>
+      <w:pPr>
+        <w:jc w:val="both"/>
+        <w:rPr>
+          <w:sz w:val="24"/>
+          <w:szCs w:val="24"/>
+        </w:rPr>
+      </w:pPr>
+      <w:r>
+        <w:rPr>
+          <w:rtl w:val="0"/>
+        </w:rPr>
+      </w:r>
+    </w:p>
+    <w:p>
+      <w:pPr>
+        <w:jc w:val="both"/>
+        <w:rPr>
+          <w:sz w:val="24"/>
+          <w:szCs w:val="24"/>
+        </w:rPr>
+      </w:pPr>
+      <w:r>
+        <w:rPr>
+          <w:rtl w:val="0"/>
+        </w:rPr>
+      </w:r>
+    </w:p>
+    <w:tbl>
+      <w:tblPr>
+        <w:tblStyle w:val="Table5"/>
+        <w:tblW w:w="9029.0" w:type="dxa"/>
+        <w:jc w:val="left"/>
+        <w:tblInd w:w="100.0" w:type="pct"/>
+        <w:tblBorders>
+          <w:top w:color="000000" w:space="0" w:sz="8" w:val="single"/>
+          <w:left w:color="000000" w:space="0" w:sz="8" w:val="single"/>
+          <w:bottom w:color="000000" w:space="0" w:sz="8" w:val="single"/>
+          <w:right w:color="000000" w:space="0" w:sz="8" w:val="single"/>
+          <w:insideH w:color="000000" w:space="0" w:sz="8" w:val="single"/>
+          <w:insideV w:color="000000" w:space="0" w:sz="8" w:val="single"/>
+        </w:tblBorders>
+        <w:tblLayout w:type="fixed"/>
+        <w:tblLook w:val="0600"/>
+      </w:tblPr>
+      <w:tblGrid>
+        <w:gridCol w:w="4514.5"/>
+        <w:gridCol w:w="4514.5"/>
+        <w:tblGridChange w:id="0">
+          <w:tblGrid>
+            <w:gridCol w:w="4514.5"/>
+            <w:gridCol w:w="4514.5"/>
+          </w:tblGrid>
+        </w:tblGridChange>
+      </w:tblGrid>
+      <w:tr>
+        <w:tc>
+          <w:tcPr>
+            <w:shd w:fill="auto" w:val="clear"/>
+            <w:tcMar>
+              <w:top w:w="100.0" w:type="dxa"/>
+              <w:left w:w="100.0" w:type="dxa"/>
+              <w:bottom w:w="100.0" w:type="dxa"/>
+              <w:right w:w="100.0" w:type="dxa"/>
+            </w:tcMar>
+            <w:vAlign w:val="top"/>
+          </w:tcPr>
+          <w:p>
+            <w:pPr>
+              <w:widowControl w:val="0"/>
+              <w:spacing w:line="240" w:lineRule="auto"/>
+              <w:rPr>
+                <w:sz w:val="24"/>
+                <w:szCs w:val="24"/>
+              </w:rPr>
+            </w:pPr>
+            <w:r>
+              <w:rPr>
+                <w:sz w:val="24"/>
+                <w:szCs w:val="24"/>
+                <w:rtl w:val="0"/>
+              </w:rPr>
+              <w:t xml:space="preserve">Name:</w:t>
+            </w:r>
+          </w:p>
+        </w:tc>
+        <w:tc>
+          <w:tcPr>
+            <w:shd w:fill="auto" w:val="clear"/>
+            <w:tcMar>
+              <w:top w:w="100.0" w:type="dxa"/>
+              <w:left w:w="100.0" w:type="dxa"/>
+              <w:bottom w:w="100.0" w:type="dxa"/>
+              <w:right w:w="100.0" w:type="dxa"/>
+            </w:tcMar>
+            <w:vAlign w:val="top"/>
+          </w:tcPr>
+          <w:p>
+            <w:pPr>
+              <w:widowControl w:val="0"/>
+              <w:spacing w:line="240" w:lineRule="auto"/>
+              <w:rPr>
+                <w:sz w:val="24"/>
+                <w:szCs w:val="24"/>
+              </w:rPr>
+            </w:pPr>
+            <w:r>
+              <w:rPr>
+                <w:b w:val="1"/>
+                <w:sz w:val="24"/>
+                <w:szCs w:val="24"/>
+                <w:rtl w:val="0"/>
+              </w:rPr>
+              <w:t xml:space="preserve">FR5: </w:t>
+            </w:r>
+            <w:r>
+              <w:rPr>
+                <w:sz w:val="24"/>
+                <w:szCs w:val="24"/>
+                <w:rtl w:val="0"/>
+              </w:rPr>
+              <w:t xml:space="preserve">Filter the table</w:t>
+            </w:r>
+          </w:p>
+        </w:tc>
+      </w:tr>
+      <w:tr>
+        <w:tc>
+          <w:tcPr>
+            <w:shd w:fill="auto" w:val="clear"/>
+            <w:tcMar>
+              <w:top w:w="100.0" w:type="dxa"/>
+              <w:left w:w="100.0" w:type="dxa"/>
+              <w:bottom w:w="100.0" w:type="dxa"/>
+              <w:right w:w="100.0" w:type="dxa"/>
+            </w:tcMar>
+            <w:vAlign w:val="top"/>
+          </w:tcPr>
+          <w:p>
+            <w:pPr>
+              <w:widowControl w:val="0"/>
+              <w:spacing w:line="240" w:lineRule="auto"/>
+              <w:rPr>
+                <w:sz w:val="24"/>
+                <w:szCs w:val="24"/>
+              </w:rPr>
+            </w:pPr>
+            <w:r>
+              <w:rPr>
+                <w:sz w:val="24"/>
+                <w:szCs w:val="24"/>
+                <w:rtl w:val="0"/>
+              </w:rPr>
+              <w:t xml:space="preserve">Summary:</w:t>
+            </w:r>
+          </w:p>
+        </w:tc>
+        <w:tc>
+          <w:tcPr>
+            <w:shd w:fill="auto" w:val="clear"/>
+            <w:tcMar>
+              <w:top w:w="100.0" w:type="dxa"/>
+              <w:left w:w="100.0" w:type="dxa"/>
+              <w:bottom w:w="100.0" w:type="dxa"/>
+              <w:right w:w="100.0" w:type="dxa"/>
+            </w:tcMar>
+            <w:vAlign w:val="top"/>
+          </w:tcPr>
+          <w:p>
+            <w:pPr>
+              <w:widowControl w:val="0"/>
+              <w:spacing w:line="240" w:lineRule="auto"/>
+              <w:rPr>
+                <w:sz w:val="24"/>
+                <w:szCs w:val="24"/>
+              </w:rPr>
+            </w:pPr>
+            <w:r>
+              <w:rPr>
+                <w:sz w:val="24"/>
+                <w:szCs w:val="24"/>
+                <w:rtl w:val="0"/>
+              </w:rPr>
+              <w:t xml:space="preserve">The system allows filtering a table by all fields (mushroom attributes)</w:t>
+            </w:r>
+          </w:p>
+        </w:tc>
+      </w:tr>
+      <w:tr>
+        <w:trPr>
+          <w:trHeight w:val="500.9765625" w:hRule="atLeast"/>
+        </w:trPr>
+        <w:tc>
+          <w:tcPr>
+            <w:shd w:fill="auto" w:val="clear"/>
+            <w:tcMar>
+              <w:top w:w="100.0" w:type="dxa"/>
+              <w:left w:w="100.0" w:type="dxa"/>
+              <w:bottom w:w="100.0" w:type="dxa"/>
+              <w:right w:w="100.0" w:type="dxa"/>
+            </w:tcMar>
+            <w:vAlign w:val="top"/>
+          </w:tcPr>
+          <w:p>
+            <w:pPr>
+              <w:widowControl w:val="0"/>
+              <w:spacing w:line="240" w:lineRule="auto"/>
+              <w:rPr>
+                <w:sz w:val="24"/>
+                <w:szCs w:val="24"/>
+              </w:rPr>
+            </w:pPr>
+            <w:r>
+              <w:rPr>
+                <w:sz w:val="24"/>
+                <w:szCs w:val="24"/>
+                <w:rtl w:val="0"/>
+              </w:rPr>
+              <w:t xml:space="preserve">Input:</w:t>
+            </w:r>
+          </w:p>
+        </w:tc>
+        <w:tc>
+          <w:tcPr>
+            <w:shd w:fill="auto" w:val="clear"/>
+            <w:tcMar>
+              <w:top w:w="100.0" w:type="dxa"/>
+              <w:left w:w="100.0" w:type="dxa"/>
+              <w:bottom w:w="100.0" w:type="dxa"/>
+              <w:right w:w="100.0" w:type="dxa"/>
+            </w:tcMar>
+            <w:vAlign w:val="top"/>
+          </w:tcPr>
+          <w:p>
+            <w:pPr>
+              <w:widowControl w:val="0"/>
+              <w:spacing w:line="240" w:lineRule="auto"/>
+              <w:rPr>
+                <w:sz w:val="24"/>
+                <w:szCs w:val="24"/>
+              </w:rPr>
+            </w:pPr>
+            <w:r>
+              <w:rPr>
+                <w:sz w:val="24"/>
+                <w:szCs w:val="24"/>
+                <w:rtl w:val="0"/>
+              </w:rPr>
+              <w:t xml:space="preserve">The attribute and the value</w:t>
+            </w:r>
+          </w:p>
+        </w:tc>
+      </w:tr>
+      <w:tr>
+        <w:tc>
+          <w:tcPr>
+            <w:shd w:fill="auto" w:val="clear"/>
+            <w:tcMar>
+              <w:top w:w="100.0" w:type="dxa"/>
+              <w:left w:w="100.0" w:type="dxa"/>
+              <w:bottom w:w="100.0" w:type="dxa"/>
+              <w:right w:w="100.0" w:type="dxa"/>
+            </w:tcMar>
+            <w:vAlign w:val="top"/>
+          </w:tcPr>
+          <w:p>
+            <w:pPr>
+              <w:widowControl w:val="0"/>
+              <w:spacing w:line="240" w:lineRule="auto"/>
+              <w:rPr>
+                <w:sz w:val="24"/>
+                <w:szCs w:val="24"/>
+              </w:rPr>
+            </w:pPr>
+            <w:r>
+              <w:rPr>
+                <w:sz w:val="24"/>
+                <w:szCs w:val="24"/>
+                <w:rtl w:val="0"/>
+              </w:rPr>
+              <w:t xml:space="preserve">Output:</w:t>
+            </w:r>
+          </w:p>
+        </w:tc>
+        <w:tc>
+          <w:tcPr>
+            <w:shd w:fill="auto" w:val="clear"/>
+            <w:tcMar>
+              <w:top w:w="100.0" w:type="dxa"/>
+              <w:left w:w="100.0" w:type="dxa"/>
+              <w:bottom w:w="100.0" w:type="dxa"/>
+              <w:right w:w="100.0" w:type="dxa"/>
+            </w:tcMar>
+            <w:vAlign w:val="top"/>
+          </w:tcPr>
+          <w:p>
+            <w:pPr>
+              <w:widowControl w:val="0"/>
+              <w:spacing w:line="240" w:lineRule="auto"/>
+              <w:rPr>
+                <w:sz w:val="24"/>
+                <w:szCs w:val="24"/>
+              </w:rPr>
+            </w:pPr>
+            <w:r>
+              <w:rPr>
+                <w:sz w:val="24"/>
+                <w:szCs w:val="24"/>
+                <w:rtl w:val="0"/>
+              </w:rPr>
+              <w:t xml:space="preserve">A table filtered by the value specified</w:t>
+            </w:r>
+          </w:p>
+        </w:tc>
+      </w:tr>
+    </w:tbl>
+    <w:p>
+      <w:pPr>
+        <w:jc w:val="both"/>
+        <w:rPr>
+          <w:sz w:val="24"/>
+          <w:szCs w:val="24"/>
+        </w:rPr>
+      </w:pPr>
+      <w:r>
+        <w:rPr>
+          <w:rtl w:val="0"/>
+        </w:rPr>
+      </w:r>
+    </w:p>
+    <w:p>
+      <w:pPr>
+        <w:jc w:val="both"/>
+        <w:rPr>
+          <w:b w:val="1"/>
+          <w:sz w:val="24"/>
+          <w:szCs w:val="24"/>
+        </w:rPr>
+      </w:pPr>
+      <w:r>
+        <w:rPr>
+          <w:b w:val="1"/>
+          <w:sz w:val="24"/>
+          <w:szCs w:val="24"/>
+          <w:rtl w:val="0"/>
+        </w:rPr>
+        <w:t xml:space="preserve">Non-functional requirements</w:t>
+      </w:r>
+    </w:p>
+    <w:p>
+      <w:pPr>
+        <w:jc w:val="both"/>
+        <w:rPr>
+          <w:b w:val="1"/>
+          <w:sz w:val="24"/>
+          <w:szCs w:val="24"/>
+        </w:rPr>
+      </w:pPr>
+      <w:r>
+        <w:rPr>
+          <w:rtl w:val="0"/>
+        </w:rPr>
+      </w:r>
+    </w:p>
+    <w:p>
+      <w:pPr>
+        <w:numPr>
+          <w:ilvl w:val="0"/>
+          <w:numId w:val="3"/>
+        </w:numPr>
+        <w:ind w:left="720" w:hanging="360"/>
+        <w:jc w:val="both"/>
+        <w:rPr>
+          <w:sz w:val="24"/>
+          <w:szCs w:val="24"/>
+        </w:rPr>
+      </w:pPr>
+      <w:r>
+        <w:rPr>
+          <w:sz w:val="24"/>
+          <w:szCs w:val="24"/>
+          <w:rtl w:val="0"/>
+        </w:rPr>
+        <w:t xml:space="preserve">The program has to be implemented using C#.</w:t>
+      </w:r>
+    </w:p>
+    <w:p>
+      <w:pPr>
+        <w:numPr>
+          <w:ilvl w:val="0"/>
+          <w:numId w:val="3"/>
+        </w:numPr>
+        <w:ind w:left="720" w:hanging="360"/>
+        <w:jc w:val="both"/>
+        <w:rPr>
+          <w:sz w:val="24"/>
+          <w:szCs w:val="24"/>
+          <w:u w:val="none"/>
+        </w:rPr>
+      </w:pPr>
+      <w:r>
+        <w:rPr>
+          <w:sz w:val="24"/>
+          <w:szCs w:val="24"/>
+          <w:rtl w:val="0"/>
+        </w:rPr>
+        <w:t xml:space="preserve">The program has to load a classifiable database (normally used for machine learning) from a file.</w:t>
+      </w:r>
+    </w:p>
+    <w:p>
+      <w:pPr>
+        <w:numPr>
+          <w:ilvl w:val="0"/>
+          <w:numId w:val="3"/>
+        </w:numPr>
+        <w:ind w:left="720" w:hanging="360"/>
+        <w:jc w:val="both"/>
+        <w:rPr>
+          <w:sz w:val="24"/>
+          <w:szCs w:val="24"/>
+          <w:u w:val="none"/>
+        </w:rPr>
+      </w:pPr>
+      <w:r>
+        <w:rPr>
+          <w:sz w:val="24"/>
+          <w:szCs w:val="24"/>
+          <w:rtl w:val="0"/>
+        </w:rPr>
+        <w:t xml:space="preserve">There must be an own implementation of decision trees.</w:t>
+      </w:r>
+    </w:p>
+    <w:p>
+      <w:pPr>
+        <w:numPr>
+          <w:ilvl w:val="0"/>
+          <w:numId w:val="3"/>
+        </w:numPr>
+        <w:ind w:left="720" w:hanging="360"/>
+        <w:jc w:val="both"/>
+        <w:rPr>
+          <w:sz w:val="24"/>
+          <w:szCs w:val="24"/>
+          <w:u w:val="none"/>
+        </w:rPr>
+      </w:pPr>
+      <w:r>
+        <w:rPr>
+          <w:sz w:val="24"/>
+          <w:szCs w:val="24"/>
+          <w:rtl w:val="0"/>
+        </w:rPr>
+        <w:t xml:space="preserve">There must be at least five charts of different types (pie chart, bar chart, scatter chart, etc.).</w:t>
       </w:r>
     </w:p>
     <w:p>
@@ -4660,11 +5540,124 @@
       </w:rPr>
     </w:lvl>
   </w:abstractNum>
+  <w:abstractNum w:abstractNumId="3">
+    <w:lvl w:ilvl="0">
+      <w:start w:val="1"/>
+      <w:numFmt w:val="bullet"/>
+      <w:lvlText w:val="-"/>
+      <w:lvlJc w:val="left"/>
+      <w:pPr>
+        <w:ind w:left="720" w:hanging="360"/>
+      </w:pPr>
+      <w:rPr>
+        <w:u w:val="none"/>
+      </w:rPr>
+    </w:lvl>
+    <w:lvl w:ilvl="1">
+      <w:start w:val="1"/>
+      <w:numFmt w:val="bullet"/>
+      <w:lvlText w:val="-"/>
+      <w:lvlJc w:val="left"/>
+      <w:pPr>
+        <w:ind w:left="1440" w:hanging="360"/>
+      </w:pPr>
+      <w:rPr>
+        <w:u w:val="none"/>
+      </w:rPr>
+    </w:lvl>
+    <w:lvl w:ilvl="2">
+      <w:start w:val="1"/>
+      <w:numFmt w:val="bullet"/>
+      <w:lvlText w:val="-"/>
+      <w:lvlJc w:val="left"/>
+      <w:pPr>
+        <w:ind w:left="2160" w:hanging="360"/>
+      </w:pPr>
+      <w:rPr>
+        <w:u w:val="none"/>
+      </w:rPr>
+    </w:lvl>
+    <w:lvl w:ilvl="3">
+      <w:start w:val="1"/>
+      <w:numFmt w:val="bullet"/>
+      <w:lvlText w:val="-"/>
+      <w:lvlJc w:val="left"/>
+      <w:pPr>
+        <w:ind w:left="2880" w:hanging="360"/>
+      </w:pPr>
+      <w:rPr>
+        <w:u w:val="none"/>
+      </w:rPr>
+    </w:lvl>
+    <w:lvl w:ilvl="4">
+      <w:start w:val="1"/>
+      <w:numFmt w:val="bullet"/>
+      <w:lvlText w:val="-"/>
+      <w:lvlJc w:val="left"/>
+      <w:pPr>
+        <w:ind w:left="3600" w:hanging="360"/>
+      </w:pPr>
+      <w:rPr>
+        <w:u w:val="none"/>
+      </w:rPr>
+    </w:lvl>
+    <w:lvl w:ilvl="5">
+      <w:start w:val="1"/>
+      <w:numFmt w:val="bullet"/>
+      <w:lvlText w:val="-"/>
+      <w:lvlJc w:val="left"/>
+      <w:pPr>
+        <w:ind w:left="4320" w:hanging="360"/>
+      </w:pPr>
+      <w:rPr>
+        <w:u w:val="none"/>
+      </w:rPr>
+    </w:lvl>
+    <w:lvl w:ilvl="6">
+      <w:start w:val="1"/>
+      <w:numFmt w:val="bullet"/>
+      <w:lvlText w:val="-"/>
+      <w:lvlJc w:val="left"/>
+      <w:pPr>
+        <w:ind w:left="5040" w:hanging="360"/>
+      </w:pPr>
+      <w:rPr>
+        <w:u w:val="none"/>
+      </w:rPr>
+    </w:lvl>
+    <w:lvl w:ilvl="7">
+      <w:start w:val="1"/>
+      <w:numFmt w:val="bullet"/>
+      <w:lvlText w:val="-"/>
+      <w:lvlJc w:val="left"/>
+      <w:pPr>
+        <w:ind w:left="5760" w:hanging="360"/>
+      </w:pPr>
+      <w:rPr>
+        <w:u w:val="none"/>
+      </w:rPr>
+    </w:lvl>
+    <w:lvl w:ilvl="8">
+      <w:start w:val="1"/>
+      <w:numFmt w:val="bullet"/>
+      <w:lvlText w:val="-"/>
+      <w:lvlJc w:val="left"/>
+      <w:pPr>
+        <w:ind w:left="6480" w:hanging="360"/>
+      </w:pPr>
+      <w:rPr>
+        <w:u w:val="none"/>
+      </w:rPr>
+    </w:lvl>
+  </w:abstractNum>
   <w:num w:numId="1">
     <w:abstractNumId w:val="1"/>
   </w:num>
   <w:num w:numId="2">
     <w:abstractNumId w:val="2"/>
+  </w:num>
+  <w:num w:numId="3">
+    <w:abstractNumId w:val="3"/>
   </w:num>
 </w:numbering>
 </file>
@@ -4841,6 +5834,32 @@
     </w:tblPr>
   </w:style>
   <w:style w:type="table" w:styleId="Table3">
+    <w:basedOn w:val="TableNormal"/>
+    <w:tblPr>
+      <w:tblStyleRowBandSize w:val="1"/>
+      <w:tblStyleColBandSize w:val="1"/>
+      <w:tblCellMar>
+        <w:top w:w="100.0" w:type="dxa"/>
+        <w:left w:w="100.0" w:type="dxa"/>
+        <w:bottom w:w="100.0" w:type="dxa"/>
+        <w:right w:w="100.0" w:type="dxa"/>
+      </w:tblCellMar>
+    </w:tblPr>
+  </w:style>
+  <w:style w:type="table" w:styleId="Table4">
+    <w:basedOn w:val="TableNormal"/>
+    <w:tblPr>
+      <w:tblStyleRowBandSize w:val="1"/>
+      <w:tblStyleColBandSize w:val="1"/>
+      <w:tblCellMar>
+        <w:top w:w="100.0" w:type="dxa"/>
+        <w:left w:w="100.0" w:type="dxa"/>
+        <w:bottom w:w="100.0" w:type="dxa"/>
+        <w:right w:w="100.0" w:type="dxa"/>
+      </w:tblCellMar>
+    </w:tblPr>
+  </w:style>
+  <w:style w:type="table" w:styleId="Table5">
     <w:basedOn w:val="TableNormal"/>
     <w:tblPr>
       <w:tblStyleRowBandSize w:val="1"/>

</xml_diff>

<commit_message>
Minor engineering method corrections
put the bibliography at the bottom and fixed some mistakes
</commit_message>
<xml_diff>
--- a/Doc/Engineering Method.docx
+++ b/Doc/Engineering Method.docx
@@ -3126,7 +3126,536 @@
                 <w:szCs w:val="24"/>
                 <w:rtl w:val="0"/>
               </w:rPr>
-              <w:t xml:space="preserve">The system creates a table with the mushroom attributes</w:t>
+              <w:t xml:space="preserve">The system creates a table with the following mushroom attributes:</w:t>
+            </w:r>
+          </w:p>
+          <w:p>
+            <w:pPr>
+              <w:widowControl w:val="0"/>
+              <w:numPr>
+                <w:ilvl w:val="0"/>
+                <w:numId w:val="2"/>
+              </w:numPr>
+              <w:spacing w:line="240" w:lineRule="auto"/>
+              <w:ind w:left="720" w:hanging="360"/>
+              <w:rPr>
+                <w:sz w:val="24"/>
+                <w:szCs w:val="24"/>
+              </w:rPr>
+            </w:pPr>
+            <w:r>
+              <w:rPr>
+                <w:sz w:val="24"/>
+                <w:szCs w:val="24"/>
+                <w:rtl w:val="0"/>
+              </w:rPr>
+              <w:t xml:space="preserve">Type</w:t>
+            </w:r>
+          </w:p>
+          <w:p>
+            <w:pPr>
+              <w:widowControl w:val="0"/>
+              <w:numPr>
+                <w:ilvl w:val="0"/>
+                <w:numId w:val="2"/>
+              </w:numPr>
+              <w:spacing w:line="240" w:lineRule="auto"/>
+              <w:ind w:left="720" w:hanging="360"/>
+              <w:rPr>
+                <w:sz w:val="24"/>
+                <w:szCs w:val="24"/>
+              </w:rPr>
+            </w:pPr>
+            <w:r>
+              <w:rPr>
+                <w:sz w:val="24"/>
+                <w:szCs w:val="24"/>
+                <w:rtl w:val="0"/>
+              </w:rPr>
+              <w:t xml:space="preserve">Cap shape</w:t>
+            </w:r>
+          </w:p>
+          <w:p>
+            <w:pPr>
+              <w:widowControl w:val="0"/>
+              <w:numPr>
+                <w:ilvl w:val="0"/>
+                <w:numId w:val="2"/>
+              </w:numPr>
+              <w:spacing w:line="240" w:lineRule="auto"/>
+              <w:ind w:left="720" w:hanging="360"/>
+              <w:rPr>
+                <w:sz w:val="24"/>
+                <w:szCs w:val="24"/>
+              </w:rPr>
+            </w:pPr>
+            <w:r>
+              <w:rPr>
+                <w:sz w:val="24"/>
+                <w:szCs w:val="24"/>
+                <w:rtl w:val="0"/>
+              </w:rPr>
+              <w:t xml:space="preserve">Cap surface</w:t>
+            </w:r>
+          </w:p>
+          <w:p>
+            <w:pPr>
+              <w:widowControl w:val="0"/>
+              <w:numPr>
+                <w:ilvl w:val="0"/>
+                <w:numId w:val="2"/>
+              </w:numPr>
+              <w:spacing w:line="240" w:lineRule="auto"/>
+              <w:ind w:left="720" w:hanging="360"/>
+              <w:rPr>
+                <w:sz w:val="24"/>
+                <w:szCs w:val="24"/>
+              </w:rPr>
+            </w:pPr>
+            <w:r>
+              <w:rPr>
+                <w:sz w:val="24"/>
+                <w:szCs w:val="24"/>
+                <w:rtl w:val="0"/>
+              </w:rPr>
+              <w:t xml:space="preserve">Cap color </w:t>
+            </w:r>
+          </w:p>
+          <w:p>
+            <w:pPr>
+              <w:widowControl w:val="0"/>
+              <w:numPr>
+                <w:ilvl w:val="0"/>
+                <w:numId w:val="2"/>
+              </w:numPr>
+              <w:spacing w:line="240" w:lineRule="auto"/>
+              <w:ind w:left="720" w:hanging="360"/>
+              <w:rPr>
+                <w:sz w:val="24"/>
+                <w:szCs w:val="24"/>
+              </w:rPr>
+            </w:pPr>
+            <w:r>
+              <w:rPr>
+                <w:sz w:val="24"/>
+                <w:szCs w:val="24"/>
+                <w:rtl w:val="0"/>
+              </w:rPr>
+              <w:t xml:space="preserve">Bruises </w:t>
+            </w:r>
+          </w:p>
+          <w:p>
+            <w:pPr>
+              <w:widowControl w:val="0"/>
+              <w:numPr>
+                <w:ilvl w:val="0"/>
+                <w:numId w:val="2"/>
+              </w:numPr>
+              <w:spacing w:line="240" w:lineRule="auto"/>
+              <w:ind w:left="720" w:hanging="360"/>
+              <w:rPr>
+                <w:sz w:val="24"/>
+                <w:szCs w:val="24"/>
+              </w:rPr>
+            </w:pPr>
+            <w:r>
+              <w:rPr>
+                <w:sz w:val="24"/>
+                <w:szCs w:val="24"/>
+                <w:rtl w:val="0"/>
+              </w:rPr>
+              <w:t xml:space="preserve">Odor </w:t>
+            </w:r>
+          </w:p>
+          <w:p>
+            <w:pPr>
+              <w:widowControl w:val="0"/>
+              <w:numPr>
+                <w:ilvl w:val="0"/>
+                <w:numId w:val="2"/>
+              </w:numPr>
+              <w:spacing w:line="240" w:lineRule="auto"/>
+              <w:ind w:left="720" w:hanging="360"/>
+              <w:rPr>
+                <w:sz w:val="24"/>
+                <w:szCs w:val="24"/>
+              </w:rPr>
+            </w:pPr>
+            <w:r>
+              <w:rPr>
+                <w:sz w:val="24"/>
+                <w:szCs w:val="24"/>
+                <w:rtl w:val="0"/>
+              </w:rPr>
+              <w:t xml:space="preserve">Gill attachment, </w:t>
+            </w:r>
+          </w:p>
+          <w:p>
+            <w:pPr>
+              <w:widowControl w:val="0"/>
+              <w:numPr>
+                <w:ilvl w:val="0"/>
+                <w:numId w:val="2"/>
+              </w:numPr>
+              <w:spacing w:line="240" w:lineRule="auto"/>
+              <w:ind w:left="720" w:hanging="360"/>
+              <w:rPr>
+                <w:sz w:val="24"/>
+                <w:szCs w:val="24"/>
+              </w:rPr>
+            </w:pPr>
+            <w:r>
+              <w:rPr>
+                <w:sz w:val="24"/>
+                <w:szCs w:val="24"/>
+                <w:rtl w:val="0"/>
+              </w:rPr>
+              <w:t xml:space="preserve">Gill spacing</w:t>
+            </w:r>
+          </w:p>
+          <w:p>
+            <w:pPr>
+              <w:widowControl w:val="0"/>
+              <w:numPr>
+                <w:ilvl w:val="0"/>
+                <w:numId w:val="2"/>
+              </w:numPr>
+              <w:spacing w:line="240" w:lineRule="auto"/>
+              <w:ind w:left="720" w:hanging="360"/>
+              <w:rPr>
+                <w:sz w:val="24"/>
+                <w:szCs w:val="24"/>
+              </w:rPr>
+            </w:pPr>
+            <w:r>
+              <w:rPr>
+                <w:sz w:val="24"/>
+                <w:szCs w:val="24"/>
+                <w:rtl w:val="0"/>
+              </w:rPr>
+              <w:t xml:space="preserve">Gill size </w:t>
+            </w:r>
+          </w:p>
+          <w:p>
+            <w:pPr>
+              <w:widowControl w:val="0"/>
+              <w:numPr>
+                <w:ilvl w:val="0"/>
+                <w:numId w:val="2"/>
+              </w:numPr>
+              <w:spacing w:line="240" w:lineRule="auto"/>
+              <w:ind w:left="720" w:hanging="360"/>
+              <w:rPr>
+                <w:sz w:val="24"/>
+                <w:szCs w:val="24"/>
+              </w:rPr>
+            </w:pPr>
+            <w:r>
+              <w:rPr>
+                <w:sz w:val="24"/>
+                <w:szCs w:val="24"/>
+                <w:rtl w:val="0"/>
+              </w:rPr>
+              <w:t xml:space="preserve">Gill color </w:t>
+            </w:r>
+          </w:p>
+          <w:p>
+            <w:pPr>
+              <w:widowControl w:val="0"/>
+              <w:numPr>
+                <w:ilvl w:val="0"/>
+                <w:numId w:val="2"/>
+              </w:numPr>
+              <w:spacing w:line="240" w:lineRule="auto"/>
+              <w:ind w:left="720" w:hanging="360"/>
+              <w:rPr>
+                <w:sz w:val="24"/>
+                <w:szCs w:val="24"/>
+              </w:rPr>
+            </w:pPr>
+            <w:r>
+              <w:rPr>
+                <w:sz w:val="24"/>
+                <w:szCs w:val="24"/>
+                <w:rtl w:val="0"/>
+              </w:rPr>
+              <w:t xml:space="preserve">Stalk shape </w:t>
+            </w:r>
+          </w:p>
+          <w:p>
+            <w:pPr>
+              <w:widowControl w:val="0"/>
+              <w:numPr>
+                <w:ilvl w:val="0"/>
+                <w:numId w:val="2"/>
+              </w:numPr>
+              <w:spacing w:line="240" w:lineRule="auto"/>
+              <w:ind w:left="720" w:hanging="360"/>
+              <w:rPr>
+                <w:sz w:val="24"/>
+                <w:szCs w:val="24"/>
+              </w:rPr>
+            </w:pPr>
+            <w:r>
+              <w:rPr>
+                <w:sz w:val="24"/>
+                <w:szCs w:val="24"/>
+                <w:rtl w:val="0"/>
+              </w:rPr>
+              <w:t xml:space="preserve">Stalk root </w:t>
+            </w:r>
+          </w:p>
+          <w:p>
+            <w:pPr>
+              <w:widowControl w:val="0"/>
+              <w:numPr>
+                <w:ilvl w:val="0"/>
+                <w:numId w:val="2"/>
+              </w:numPr>
+              <w:spacing w:line="240" w:lineRule="auto"/>
+              <w:ind w:left="720" w:hanging="360"/>
+              <w:rPr>
+                <w:sz w:val="24"/>
+                <w:szCs w:val="24"/>
+              </w:rPr>
+            </w:pPr>
+            <w:r>
+              <w:rPr>
+                <w:sz w:val="24"/>
+                <w:szCs w:val="24"/>
+                <w:rtl w:val="0"/>
+              </w:rPr>
+              <w:t xml:space="preserve">Stalk surface above ring</w:t>
+            </w:r>
+          </w:p>
+          <w:p>
+            <w:pPr>
+              <w:widowControl w:val="0"/>
+              <w:numPr>
+                <w:ilvl w:val="0"/>
+                <w:numId w:val="2"/>
+              </w:numPr>
+              <w:spacing w:line="240" w:lineRule="auto"/>
+              <w:ind w:left="720" w:hanging="360"/>
+              <w:rPr>
+                <w:sz w:val="24"/>
+                <w:szCs w:val="24"/>
+              </w:rPr>
+            </w:pPr>
+            <w:r>
+              <w:rPr>
+                <w:sz w:val="24"/>
+                <w:szCs w:val="24"/>
+                <w:rtl w:val="0"/>
+              </w:rPr>
+              <w:t xml:space="preserve">Stalk surface below ring </w:t>
+            </w:r>
+          </w:p>
+          <w:p>
+            <w:pPr>
+              <w:widowControl w:val="0"/>
+              <w:numPr>
+                <w:ilvl w:val="0"/>
+                <w:numId w:val="2"/>
+              </w:numPr>
+              <w:spacing w:line="240" w:lineRule="auto"/>
+              <w:ind w:left="720" w:hanging="360"/>
+              <w:rPr>
+                <w:sz w:val="24"/>
+                <w:szCs w:val="24"/>
+              </w:rPr>
+            </w:pPr>
+            <w:r>
+              <w:rPr>
+                <w:sz w:val="24"/>
+                <w:szCs w:val="24"/>
+                <w:rtl w:val="0"/>
+              </w:rPr>
+              <w:t xml:space="preserve">Stalk color above ring</w:t>
+            </w:r>
+          </w:p>
+          <w:p>
+            <w:pPr>
+              <w:widowControl w:val="0"/>
+              <w:numPr>
+                <w:ilvl w:val="0"/>
+                <w:numId w:val="2"/>
+              </w:numPr>
+              <w:spacing w:line="240" w:lineRule="auto"/>
+              <w:ind w:left="720" w:hanging="360"/>
+              <w:rPr>
+                <w:sz w:val="24"/>
+                <w:szCs w:val="24"/>
+              </w:rPr>
+            </w:pPr>
+            <w:r>
+              <w:rPr>
+                <w:sz w:val="24"/>
+                <w:szCs w:val="24"/>
+                <w:rtl w:val="0"/>
+              </w:rPr>
+              <w:t xml:space="preserve">Stalk color below ring</w:t>
+            </w:r>
+          </w:p>
+          <w:p>
+            <w:pPr>
+              <w:widowControl w:val="0"/>
+              <w:numPr>
+                <w:ilvl w:val="0"/>
+                <w:numId w:val="2"/>
+              </w:numPr>
+              <w:spacing w:line="240" w:lineRule="auto"/>
+              <w:ind w:left="720" w:hanging="360"/>
+              <w:rPr>
+                <w:sz w:val="24"/>
+                <w:szCs w:val="24"/>
+              </w:rPr>
+            </w:pPr>
+            <w:r>
+              <w:rPr>
+                <w:sz w:val="24"/>
+                <w:szCs w:val="24"/>
+                <w:rtl w:val="0"/>
+              </w:rPr>
+              <w:t xml:space="preserve">Veil type</w:t>
+            </w:r>
+          </w:p>
+          <w:p>
+            <w:pPr>
+              <w:widowControl w:val="0"/>
+              <w:numPr>
+                <w:ilvl w:val="0"/>
+                <w:numId w:val="2"/>
+              </w:numPr>
+              <w:spacing w:line="240" w:lineRule="auto"/>
+              <w:ind w:left="720" w:hanging="360"/>
+              <w:rPr>
+                <w:sz w:val="24"/>
+                <w:szCs w:val="24"/>
+              </w:rPr>
+            </w:pPr>
+            <w:r>
+              <w:rPr>
+                <w:sz w:val="24"/>
+                <w:szCs w:val="24"/>
+                <w:rtl w:val="0"/>
+              </w:rPr>
+              <w:t xml:space="preserve">Veil color </w:t>
+            </w:r>
+          </w:p>
+          <w:p>
+            <w:pPr>
+              <w:widowControl w:val="0"/>
+              <w:numPr>
+                <w:ilvl w:val="0"/>
+                <w:numId w:val="2"/>
+              </w:numPr>
+              <w:spacing w:line="240" w:lineRule="auto"/>
+              <w:ind w:left="720" w:hanging="360"/>
+              <w:rPr>
+                <w:sz w:val="24"/>
+                <w:szCs w:val="24"/>
+              </w:rPr>
+            </w:pPr>
+            <w:r>
+              <w:rPr>
+                <w:sz w:val="24"/>
+                <w:szCs w:val="24"/>
+                <w:rtl w:val="0"/>
+              </w:rPr>
+              <w:t xml:space="preserve">Ring number </w:t>
+            </w:r>
+          </w:p>
+          <w:p>
+            <w:pPr>
+              <w:widowControl w:val="0"/>
+              <w:numPr>
+                <w:ilvl w:val="0"/>
+                <w:numId w:val="2"/>
+              </w:numPr>
+              <w:spacing w:line="240" w:lineRule="auto"/>
+              <w:ind w:left="720" w:hanging="360"/>
+              <w:rPr>
+                <w:sz w:val="24"/>
+                <w:szCs w:val="24"/>
+              </w:rPr>
+            </w:pPr>
+            <w:r>
+              <w:rPr>
+                <w:sz w:val="24"/>
+                <w:szCs w:val="24"/>
+                <w:rtl w:val="0"/>
+              </w:rPr>
+              <w:t xml:space="preserve">Ring type </w:t>
+            </w:r>
+          </w:p>
+          <w:p>
+            <w:pPr>
+              <w:widowControl w:val="0"/>
+              <w:numPr>
+                <w:ilvl w:val="0"/>
+                <w:numId w:val="2"/>
+              </w:numPr>
+              <w:spacing w:line="240" w:lineRule="auto"/>
+              <w:ind w:left="720" w:hanging="360"/>
+              <w:rPr>
+                <w:sz w:val="24"/>
+                <w:szCs w:val="24"/>
+              </w:rPr>
+            </w:pPr>
+            <w:r>
+              <w:rPr>
+                <w:sz w:val="24"/>
+                <w:szCs w:val="24"/>
+                <w:rtl w:val="0"/>
+              </w:rPr>
+              <w:t xml:space="preserve">Spore print color</w:t>
+            </w:r>
+          </w:p>
+          <w:p>
+            <w:pPr>
+              <w:widowControl w:val="0"/>
+              <w:numPr>
+                <w:ilvl w:val="0"/>
+                <w:numId w:val="2"/>
+              </w:numPr>
+              <w:spacing w:line="240" w:lineRule="auto"/>
+              <w:ind w:left="720" w:hanging="360"/>
+              <w:rPr>
+                <w:sz w:val="24"/>
+                <w:szCs w:val="24"/>
+              </w:rPr>
+            </w:pPr>
+            <w:r>
+              <w:rPr>
+                <w:sz w:val="24"/>
+                <w:szCs w:val="24"/>
+                <w:rtl w:val="0"/>
+              </w:rPr>
+              <w:t xml:space="preserve">Population</w:t>
+            </w:r>
+          </w:p>
+          <w:p>
+            <w:pPr>
+              <w:widowControl w:val="0"/>
+              <w:numPr>
+                <w:ilvl w:val="0"/>
+                <w:numId w:val="2"/>
+              </w:numPr>
+              <w:spacing w:line="240" w:lineRule="auto"/>
+              <w:ind w:left="720" w:hanging="360"/>
+              <w:rPr>
+                <w:sz w:val="24"/>
+                <w:szCs w:val="24"/>
+              </w:rPr>
+            </w:pPr>
+            <w:r>
+              <w:rPr>
+                <w:sz w:val="24"/>
+                <w:szCs w:val="24"/>
+                <w:rtl w:val="0"/>
+              </w:rPr>
+              <w:t xml:space="preserve">Habitat</w:t>
             </w:r>
           </w:p>
         </w:tc>
@@ -3490,7 +4019,536 @@
                 <w:szCs w:val="24"/>
                 <w:rtl w:val="0"/>
               </w:rPr>
-              <w:t xml:space="preserve">The system allows filtering a table by all fields (mushroom attributes)</w:t>
+              <w:t xml:space="preserve">The system allows filtering the table by any field value (mushroom attribute) chosen by the user. The possible fields are:</w:t>
+            </w:r>
+          </w:p>
+          <w:p>
+            <w:pPr>
+              <w:widowControl w:val="0"/>
+              <w:numPr>
+                <w:ilvl w:val="0"/>
+                <w:numId w:val="2"/>
+              </w:numPr>
+              <w:spacing w:line="240" w:lineRule="auto"/>
+              <w:ind w:left="720" w:hanging="360"/>
+              <w:rPr>
+                <w:sz w:val="24"/>
+                <w:szCs w:val="24"/>
+              </w:rPr>
+            </w:pPr>
+            <w:r>
+              <w:rPr>
+                <w:sz w:val="24"/>
+                <w:szCs w:val="24"/>
+                <w:rtl w:val="0"/>
+              </w:rPr>
+              <w:t xml:space="preserve">Type</w:t>
+            </w:r>
+          </w:p>
+          <w:p>
+            <w:pPr>
+              <w:widowControl w:val="0"/>
+              <w:numPr>
+                <w:ilvl w:val="0"/>
+                <w:numId w:val="2"/>
+              </w:numPr>
+              <w:spacing w:line="240" w:lineRule="auto"/>
+              <w:ind w:left="720" w:hanging="360"/>
+              <w:rPr>
+                <w:sz w:val="24"/>
+                <w:szCs w:val="24"/>
+              </w:rPr>
+            </w:pPr>
+            <w:r>
+              <w:rPr>
+                <w:sz w:val="24"/>
+                <w:szCs w:val="24"/>
+                <w:rtl w:val="0"/>
+              </w:rPr>
+              <w:t xml:space="preserve">Cap shape</w:t>
+            </w:r>
+          </w:p>
+          <w:p>
+            <w:pPr>
+              <w:widowControl w:val="0"/>
+              <w:numPr>
+                <w:ilvl w:val="0"/>
+                <w:numId w:val="2"/>
+              </w:numPr>
+              <w:spacing w:line="240" w:lineRule="auto"/>
+              <w:ind w:left="720" w:hanging="360"/>
+              <w:rPr>
+                <w:sz w:val="24"/>
+                <w:szCs w:val="24"/>
+              </w:rPr>
+            </w:pPr>
+            <w:r>
+              <w:rPr>
+                <w:sz w:val="24"/>
+                <w:szCs w:val="24"/>
+                <w:rtl w:val="0"/>
+              </w:rPr>
+              <w:t xml:space="preserve">Cap surface</w:t>
+            </w:r>
+          </w:p>
+          <w:p>
+            <w:pPr>
+              <w:widowControl w:val="0"/>
+              <w:numPr>
+                <w:ilvl w:val="0"/>
+                <w:numId w:val="2"/>
+              </w:numPr>
+              <w:spacing w:line="240" w:lineRule="auto"/>
+              <w:ind w:left="720" w:hanging="360"/>
+              <w:rPr>
+                <w:sz w:val="24"/>
+                <w:szCs w:val="24"/>
+              </w:rPr>
+            </w:pPr>
+            <w:r>
+              <w:rPr>
+                <w:sz w:val="24"/>
+                <w:szCs w:val="24"/>
+                <w:rtl w:val="0"/>
+              </w:rPr>
+              <w:t xml:space="preserve">Cap color </w:t>
+            </w:r>
+          </w:p>
+          <w:p>
+            <w:pPr>
+              <w:widowControl w:val="0"/>
+              <w:numPr>
+                <w:ilvl w:val="0"/>
+                <w:numId w:val="2"/>
+              </w:numPr>
+              <w:spacing w:line="240" w:lineRule="auto"/>
+              <w:ind w:left="720" w:hanging="360"/>
+              <w:rPr>
+                <w:sz w:val="24"/>
+                <w:szCs w:val="24"/>
+              </w:rPr>
+            </w:pPr>
+            <w:r>
+              <w:rPr>
+                <w:sz w:val="24"/>
+                <w:szCs w:val="24"/>
+                <w:rtl w:val="0"/>
+              </w:rPr>
+              <w:t xml:space="preserve">Bruises </w:t>
+            </w:r>
+          </w:p>
+          <w:p>
+            <w:pPr>
+              <w:widowControl w:val="0"/>
+              <w:numPr>
+                <w:ilvl w:val="0"/>
+                <w:numId w:val="2"/>
+              </w:numPr>
+              <w:spacing w:line="240" w:lineRule="auto"/>
+              <w:ind w:left="720" w:hanging="360"/>
+              <w:rPr>
+                <w:sz w:val="24"/>
+                <w:szCs w:val="24"/>
+              </w:rPr>
+            </w:pPr>
+            <w:r>
+              <w:rPr>
+                <w:sz w:val="24"/>
+                <w:szCs w:val="24"/>
+                <w:rtl w:val="0"/>
+              </w:rPr>
+              <w:t xml:space="preserve">Odor </w:t>
+            </w:r>
+          </w:p>
+          <w:p>
+            <w:pPr>
+              <w:widowControl w:val="0"/>
+              <w:numPr>
+                <w:ilvl w:val="0"/>
+                <w:numId w:val="2"/>
+              </w:numPr>
+              <w:spacing w:line="240" w:lineRule="auto"/>
+              <w:ind w:left="720" w:hanging="360"/>
+              <w:rPr>
+                <w:sz w:val="24"/>
+                <w:szCs w:val="24"/>
+              </w:rPr>
+            </w:pPr>
+            <w:r>
+              <w:rPr>
+                <w:sz w:val="24"/>
+                <w:szCs w:val="24"/>
+                <w:rtl w:val="0"/>
+              </w:rPr>
+              <w:t xml:space="preserve">Gill attachment, </w:t>
+            </w:r>
+          </w:p>
+          <w:p>
+            <w:pPr>
+              <w:widowControl w:val="0"/>
+              <w:numPr>
+                <w:ilvl w:val="0"/>
+                <w:numId w:val="2"/>
+              </w:numPr>
+              <w:spacing w:line="240" w:lineRule="auto"/>
+              <w:ind w:left="720" w:hanging="360"/>
+              <w:rPr>
+                <w:sz w:val="24"/>
+                <w:szCs w:val="24"/>
+              </w:rPr>
+            </w:pPr>
+            <w:r>
+              <w:rPr>
+                <w:sz w:val="24"/>
+                <w:szCs w:val="24"/>
+                <w:rtl w:val="0"/>
+              </w:rPr>
+              <w:t xml:space="preserve">Gill spacing</w:t>
+            </w:r>
+          </w:p>
+          <w:p>
+            <w:pPr>
+              <w:widowControl w:val="0"/>
+              <w:numPr>
+                <w:ilvl w:val="0"/>
+                <w:numId w:val="2"/>
+              </w:numPr>
+              <w:spacing w:line="240" w:lineRule="auto"/>
+              <w:ind w:left="720" w:hanging="360"/>
+              <w:rPr>
+                <w:sz w:val="24"/>
+                <w:szCs w:val="24"/>
+              </w:rPr>
+            </w:pPr>
+            <w:r>
+              <w:rPr>
+                <w:sz w:val="24"/>
+                <w:szCs w:val="24"/>
+                <w:rtl w:val="0"/>
+              </w:rPr>
+              <w:t xml:space="preserve">Gill size </w:t>
+            </w:r>
+          </w:p>
+          <w:p>
+            <w:pPr>
+              <w:widowControl w:val="0"/>
+              <w:numPr>
+                <w:ilvl w:val="0"/>
+                <w:numId w:val="2"/>
+              </w:numPr>
+              <w:spacing w:line="240" w:lineRule="auto"/>
+              <w:ind w:left="720" w:hanging="360"/>
+              <w:rPr>
+                <w:sz w:val="24"/>
+                <w:szCs w:val="24"/>
+              </w:rPr>
+            </w:pPr>
+            <w:r>
+              <w:rPr>
+                <w:sz w:val="24"/>
+                <w:szCs w:val="24"/>
+                <w:rtl w:val="0"/>
+              </w:rPr>
+              <w:t xml:space="preserve">Gill color </w:t>
+            </w:r>
+          </w:p>
+          <w:p>
+            <w:pPr>
+              <w:widowControl w:val="0"/>
+              <w:numPr>
+                <w:ilvl w:val="0"/>
+                <w:numId w:val="2"/>
+              </w:numPr>
+              <w:spacing w:line="240" w:lineRule="auto"/>
+              <w:ind w:left="720" w:hanging="360"/>
+              <w:rPr>
+                <w:sz w:val="24"/>
+                <w:szCs w:val="24"/>
+              </w:rPr>
+            </w:pPr>
+            <w:r>
+              <w:rPr>
+                <w:sz w:val="24"/>
+                <w:szCs w:val="24"/>
+                <w:rtl w:val="0"/>
+              </w:rPr>
+              <w:t xml:space="preserve">Stalk shape </w:t>
+            </w:r>
+          </w:p>
+          <w:p>
+            <w:pPr>
+              <w:widowControl w:val="0"/>
+              <w:numPr>
+                <w:ilvl w:val="0"/>
+                <w:numId w:val="2"/>
+              </w:numPr>
+              <w:spacing w:line="240" w:lineRule="auto"/>
+              <w:ind w:left="720" w:hanging="360"/>
+              <w:rPr>
+                <w:sz w:val="24"/>
+                <w:szCs w:val="24"/>
+              </w:rPr>
+            </w:pPr>
+            <w:r>
+              <w:rPr>
+                <w:sz w:val="24"/>
+                <w:szCs w:val="24"/>
+                <w:rtl w:val="0"/>
+              </w:rPr>
+              <w:t xml:space="preserve">Stalk root </w:t>
+            </w:r>
+          </w:p>
+          <w:p>
+            <w:pPr>
+              <w:widowControl w:val="0"/>
+              <w:numPr>
+                <w:ilvl w:val="0"/>
+                <w:numId w:val="2"/>
+              </w:numPr>
+              <w:spacing w:line="240" w:lineRule="auto"/>
+              <w:ind w:left="720" w:hanging="360"/>
+              <w:rPr>
+                <w:sz w:val="24"/>
+                <w:szCs w:val="24"/>
+              </w:rPr>
+            </w:pPr>
+            <w:r>
+              <w:rPr>
+                <w:sz w:val="24"/>
+                <w:szCs w:val="24"/>
+                <w:rtl w:val="0"/>
+              </w:rPr>
+              <w:t xml:space="preserve">Stalk surface above ring</w:t>
+            </w:r>
+          </w:p>
+          <w:p>
+            <w:pPr>
+              <w:widowControl w:val="0"/>
+              <w:numPr>
+                <w:ilvl w:val="0"/>
+                <w:numId w:val="2"/>
+              </w:numPr>
+              <w:spacing w:line="240" w:lineRule="auto"/>
+              <w:ind w:left="720" w:hanging="360"/>
+              <w:rPr>
+                <w:sz w:val="24"/>
+                <w:szCs w:val="24"/>
+              </w:rPr>
+            </w:pPr>
+            <w:r>
+              <w:rPr>
+                <w:sz w:val="24"/>
+                <w:szCs w:val="24"/>
+                <w:rtl w:val="0"/>
+              </w:rPr>
+              <w:t xml:space="preserve">Stalk surface below ring </w:t>
+            </w:r>
+          </w:p>
+          <w:p>
+            <w:pPr>
+              <w:widowControl w:val="0"/>
+              <w:numPr>
+                <w:ilvl w:val="0"/>
+                <w:numId w:val="2"/>
+              </w:numPr>
+              <w:spacing w:line="240" w:lineRule="auto"/>
+              <w:ind w:left="720" w:hanging="360"/>
+              <w:rPr>
+                <w:sz w:val="24"/>
+                <w:szCs w:val="24"/>
+              </w:rPr>
+            </w:pPr>
+            <w:r>
+              <w:rPr>
+                <w:sz w:val="24"/>
+                <w:szCs w:val="24"/>
+                <w:rtl w:val="0"/>
+              </w:rPr>
+              <w:t xml:space="preserve">Stalk color above ring</w:t>
+            </w:r>
+          </w:p>
+          <w:p>
+            <w:pPr>
+              <w:widowControl w:val="0"/>
+              <w:numPr>
+                <w:ilvl w:val="0"/>
+                <w:numId w:val="2"/>
+              </w:numPr>
+              <w:spacing w:line="240" w:lineRule="auto"/>
+              <w:ind w:left="720" w:hanging="360"/>
+              <w:rPr>
+                <w:sz w:val="24"/>
+                <w:szCs w:val="24"/>
+              </w:rPr>
+            </w:pPr>
+            <w:r>
+              <w:rPr>
+                <w:sz w:val="24"/>
+                <w:szCs w:val="24"/>
+                <w:rtl w:val="0"/>
+              </w:rPr>
+              <w:t xml:space="preserve">Stalk color below ring</w:t>
+            </w:r>
+          </w:p>
+          <w:p>
+            <w:pPr>
+              <w:widowControl w:val="0"/>
+              <w:numPr>
+                <w:ilvl w:val="0"/>
+                <w:numId w:val="2"/>
+              </w:numPr>
+              <w:spacing w:line="240" w:lineRule="auto"/>
+              <w:ind w:left="720" w:hanging="360"/>
+              <w:rPr>
+                <w:sz w:val="24"/>
+                <w:szCs w:val="24"/>
+              </w:rPr>
+            </w:pPr>
+            <w:r>
+              <w:rPr>
+                <w:sz w:val="24"/>
+                <w:szCs w:val="24"/>
+                <w:rtl w:val="0"/>
+              </w:rPr>
+              <w:t xml:space="preserve">Veil type</w:t>
+            </w:r>
+          </w:p>
+          <w:p>
+            <w:pPr>
+              <w:widowControl w:val="0"/>
+              <w:numPr>
+                <w:ilvl w:val="0"/>
+                <w:numId w:val="2"/>
+              </w:numPr>
+              <w:spacing w:line="240" w:lineRule="auto"/>
+              <w:ind w:left="720" w:hanging="360"/>
+              <w:rPr>
+                <w:sz w:val="24"/>
+                <w:szCs w:val="24"/>
+              </w:rPr>
+            </w:pPr>
+            <w:r>
+              <w:rPr>
+                <w:sz w:val="24"/>
+                <w:szCs w:val="24"/>
+                <w:rtl w:val="0"/>
+              </w:rPr>
+              <w:t xml:space="preserve">Veil color </w:t>
+            </w:r>
+          </w:p>
+          <w:p>
+            <w:pPr>
+              <w:widowControl w:val="0"/>
+              <w:numPr>
+                <w:ilvl w:val="0"/>
+                <w:numId w:val="2"/>
+              </w:numPr>
+              <w:spacing w:line="240" w:lineRule="auto"/>
+              <w:ind w:left="720" w:hanging="360"/>
+              <w:rPr>
+                <w:sz w:val="24"/>
+                <w:szCs w:val="24"/>
+              </w:rPr>
+            </w:pPr>
+            <w:r>
+              <w:rPr>
+                <w:sz w:val="24"/>
+                <w:szCs w:val="24"/>
+                <w:rtl w:val="0"/>
+              </w:rPr>
+              <w:t xml:space="preserve">Ring number </w:t>
+            </w:r>
+          </w:p>
+          <w:p>
+            <w:pPr>
+              <w:widowControl w:val="0"/>
+              <w:numPr>
+                <w:ilvl w:val="0"/>
+                <w:numId w:val="2"/>
+              </w:numPr>
+              <w:spacing w:line="240" w:lineRule="auto"/>
+              <w:ind w:left="720" w:hanging="360"/>
+              <w:rPr>
+                <w:sz w:val="24"/>
+                <w:szCs w:val="24"/>
+              </w:rPr>
+            </w:pPr>
+            <w:r>
+              <w:rPr>
+                <w:sz w:val="24"/>
+                <w:szCs w:val="24"/>
+                <w:rtl w:val="0"/>
+              </w:rPr>
+              <w:t xml:space="preserve">Ring type </w:t>
+            </w:r>
+          </w:p>
+          <w:p>
+            <w:pPr>
+              <w:widowControl w:val="0"/>
+              <w:numPr>
+                <w:ilvl w:val="0"/>
+                <w:numId w:val="2"/>
+              </w:numPr>
+              <w:spacing w:line="240" w:lineRule="auto"/>
+              <w:ind w:left="720" w:hanging="360"/>
+              <w:rPr>
+                <w:sz w:val="24"/>
+                <w:szCs w:val="24"/>
+              </w:rPr>
+            </w:pPr>
+            <w:r>
+              <w:rPr>
+                <w:sz w:val="24"/>
+                <w:szCs w:val="24"/>
+                <w:rtl w:val="0"/>
+              </w:rPr>
+              <w:t xml:space="preserve">Spore print color</w:t>
+            </w:r>
+          </w:p>
+          <w:p>
+            <w:pPr>
+              <w:widowControl w:val="0"/>
+              <w:numPr>
+                <w:ilvl w:val="0"/>
+                <w:numId w:val="2"/>
+              </w:numPr>
+              <w:spacing w:line="240" w:lineRule="auto"/>
+              <w:ind w:left="720" w:hanging="360"/>
+              <w:rPr>
+                <w:sz w:val="24"/>
+                <w:szCs w:val="24"/>
+              </w:rPr>
+            </w:pPr>
+            <w:r>
+              <w:rPr>
+                <w:sz w:val="24"/>
+                <w:szCs w:val="24"/>
+                <w:rtl w:val="0"/>
+              </w:rPr>
+              <w:t xml:space="preserve">Population</w:t>
+            </w:r>
+          </w:p>
+          <w:p>
+            <w:pPr>
+              <w:widowControl w:val="0"/>
+              <w:numPr>
+                <w:ilvl w:val="0"/>
+                <w:numId w:val="2"/>
+              </w:numPr>
+              <w:spacing w:line="240" w:lineRule="auto"/>
+              <w:ind w:left="720" w:hanging="360"/>
+              <w:rPr>
+                <w:sz w:val="24"/>
+                <w:szCs w:val="24"/>
+              </w:rPr>
+            </w:pPr>
+            <w:r>
+              <w:rPr>
+                <w:sz w:val="24"/>
+                <w:szCs w:val="24"/>
+                <w:rtl w:val="0"/>
+              </w:rPr>
+              <w:t xml:space="preserve">Habitat</w:t>
             </w:r>
           </w:p>
         </w:tc>
@@ -3876,7 +4934,7 @@
           <w:szCs w:val="24"/>
           <w:rtl w:val="0"/>
         </w:rPr>
-        <w:t xml:space="preserve">Decision trees is “a predictive model that divides the predictor space by grouping observations with similar values for the response or dependent variable” </w:t>
+        <w:t xml:space="preserve">Decision trees are “a predictive model that divides the predictor space by grouping observations with similar values for the response or dependent variable” </w:t>
       </w:r>
       <w:r>
         <w:rPr>
@@ -4306,6 +5364,544 @@
           <w:rtl w:val="0"/>
         </w:rPr>
         <w:t xml:space="preserve">Windows Form is a UI Framework that is part of the .NET Framework. It can be used to create desktop applications and various features to process and visualize data; furthermore, it has a visual designer integrated in Visual Studio (Microsoft Corporation, 2020). </w:t>
+      </w:r>
+    </w:p>
+    <w:p>
+      <w:pPr>
+        <w:shd w:fill="ffffff" w:val="clear"/>
+        <w:spacing w:before="180" w:lineRule="auto"/>
+        <w:ind w:right="300"/>
+        <w:jc w:val="both"/>
+        <w:rPr>
+          <w:sz w:val="24"/>
+          <w:szCs w:val="24"/>
+        </w:rPr>
+      </w:pPr>
+      <w:r>
+        <w:rPr>
+          <w:rtl w:val="0"/>
+        </w:rPr>
+      </w:r>
+    </w:p>
+    <w:p>
+      <w:pPr>
+        <w:shd w:fill="ffffff" w:val="clear"/>
+        <w:spacing w:before="180" w:lineRule="auto"/>
+        <w:ind w:right="300"/>
+        <w:jc w:val="both"/>
+        <w:rPr>
+          <w:sz w:val="24"/>
+          <w:szCs w:val="24"/>
+        </w:rPr>
+      </w:pPr>
+      <w:r>
+        <w:rPr>
+          <w:rtl w:val="0"/>
+        </w:rPr>
+      </w:r>
+    </w:p>
+    <w:p>
+      <w:pPr>
+        <w:shd w:fill="ffffff" w:val="clear"/>
+        <w:spacing w:before="180" w:lineRule="auto"/>
+        <w:ind w:right="300"/>
+        <w:jc w:val="both"/>
+        <w:rPr>
+          <w:b w:val="1"/>
+          <w:sz w:val="24"/>
+          <w:szCs w:val="24"/>
+        </w:rPr>
+      </w:pPr>
+      <w:r>
+        <w:rPr>
+          <w:b w:val="1"/>
+          <w:sz w:val="24"/>
+          <w:szCs w:val="24"/>
+          <w:rtl w:val="0"/>
+        </w:rPr>
+        <w:t xml:space="preserve">Creative solutions:</w:t>
+      </w:r>
+    </w:p>
+    <w:p>
+      <w:pPr>
+        <w:shd w:fill="ffffff" w:val="clear"/>
+        <w:spacing w:before="180" w:lineRule="auto"/>
+        <w:ind w:right="300"/>
+        <w:jc w:val="both"/>
+        <w:rPr>
+          <w:sz w:val="24"/>
+          <w:szCs w:val="24"/>
+          <w:u w:val="single"/>
+        </w:rPr>
+      </w:pPr>
+      <w:r>
+        <w:rPr>
+          <w:sz w:val="24"/>
+          <w:szCs w:val="24"/>
+          <w:u w:val="single"/>
+          <w:rtl w:val="0"/>
+        </w:rPr>
+        <w:t xml:space="preserve">Brainstorming:</w:t>
+      </w:r>
+    </w:p>
+    <w:p>
+      <w:pPr>
+        <w:shd w:fill="ffffff" w:val="clear"/>
+        <w:spacing w:before="180" w:lineRule="auto"/>
+        <w:ind w:right="300"/>
+        <w:jc w:val="both"/>
+        <w:rPr>
+          <w:sz w:val="24"/>
+          <w:szCs w:val="24"/>
+        </w:rPr>
+      </w:pPr>
+      <w:r>
+        <w:rPr>
+          <w:sz w:val="24"/>
+          <w:szCs w:val="24"/>
+          <w:rtl w:val="0"/>
+        </w:rPr>
+        <w:t xml:space="preserve">Alternative A (The expert alternative): </w:t>
+      </w:r>
+    </w:p>
+    <w:p>
+      <w:pPr>
+        <w:shd w:fill="ffffff" w:val="clear"/>
+        <w:spacing w:before="180" w:lineRule="auto"/>
+        <w:ind w:right="300"/>
+        <w:jc w:val="both"/>
+        <w:rPr>
+          <w:sz w:val="24"/>
+          <w:szCs w:val="24"/>
+        </w:rPr>
+      </w:pPr>
+      <w:r>
+        <w:rPr>
+          <w:sz w:val="24"/>
+          <w:szCs w:val="24"/>
+          <w:rtl w:val="0"/>
+        </w:rPr>
+        <w:tab/>
+        <w:t xml:space="preserve">Hire an expert who specializes in mushrooms to collect all of his knowledge and information available to him into a notebook or database, which he can organize and represent graphically in any way he chooses. Then, when we have a mushroom and need to classify it, we contact (in person or online) the expert and he uses his database, judgement and intuition to tell us whether the mushroom is poisonous or edible.</w:t>
+      </w:r>
+    </w:p>
+    <w:p>
+      <w:pPr>
+        <w:shd w:fill="ffffff" w:val="clear"/>
+        <w:spacing w:before="180" w:lineRule="auto"/>
+        <w:ind w:right="300"/>
+        <w:jc w:val="both"/>
+        <w:rPr>
+          <w:sz w:val="24"/>
+          <w:szCs w:val="24"/>
+        </w:rPr>
+      </w:pPr>
+      <w:r>
+        <w:rPr>
+          <w:rtl w:val="0"/>
+        </w:rPr>
+      </w:r>
+    </w:p>
+    <w:p>
+      <w:pPr>
+        <w:shd w:fill="ffffff" w:val="clear"/>
+        <w:spacing w:before="180" w:lineRule="auto"/>
+        <w:ind w:right="300"/>
+        <w:jc w:val="both"/>
+        <w:rPr>
+          <w:sz w:val="24"/>
+          <w:szCs w:val="24"/>
+        </w:rPr>
+      </w:pPr>
+      <w:r>
+        <w:rPr>
+          <w:sz w:val="24"/>
+          <w:szCs w:val="24"/>
+          <w:rtl w:val="0"/>
+        </w:rPr>
+        <w:t xml:space="preserve">Alternative B (The lab rat alternative): </w:t>
+      </w:r>
+    </w:p>
+    <w:p>
+      <w:pPr>
+        <w:shd w:fill="ffffff" w:val="clear"/>
+        <w:spacing w:before="180" w:lineRule="auto"/>
+        <w:ind w:right="300"/>
+        <w:jc w:val="both"/>
+        <w:rPr>
+          <w:sz w:val="24"/>
+          <w:szCs w:val="24"/>
+        </w:rPr>
+      </w:pPr>
+      <w:r>
+        <w:rPr>
+          <w:sz w:val="24"/>
+          <w:szCs w:val="24"/>
+          <w:rtl w:val="0"/>
+        </w:rPr>
+        <w:tab/>
+        <w:t xml:space="preserve">Obtain all the information about the mushrooms from Kaggle and use Excel to create all the tables and charts needed to solve the problem. Then, when we have a mushroom and need to classify it, we check to see if the mushroom is already in the database. If it is not, we feed the mushroom to a lab rat. If the lab rat dies, we can conclude that the mushroom is poisonous. If the lab rat survives, we can conclude that the mushroom is not poisonous. </w:t>
+      </w:r>
+    </w:p>
+    <w:p>
+      <w:pPr>
+        <w:shd w:fill="ffffff" w:val="clear"/>
+        <w:spacing w:before="180" w:lineRule="auto"/>
+        <w:ind w:right="300"/>
+        <w:jc w:val="both"/>
+        <w:rPr>
+          <w:sz w:val="24"/>
+          <w:szCs w:val="24"/>
+        </w:rPr>
+      </w:pPr>
+      <w:r>
+        <w:rPr>
+          <w:rtl w:val="0"/>
+        </w:rPr>
+      </w:r>
+    </w:p>
+    <w:p>
+      <w:pPr>
+        <w:shd w:fill="ffffff" w:val="clear"/>
+        <w:spacing w:before="180" w:lineRule="auto"/>
+        <w:ind w:right="300"/>
+        <w:jc w:val="both"/>
+        <w:rPr>
+          <w:sz w:val="24"/>
+          <w:szCs w:val="24"/>
+        </w:rPr>
+      </w:pPr>
+      <w:r>
+        <w:rPr>
+          <w:sz w:val="24"/>
+          <w:szCs w:val="24"/>
+          <w:rtl w:val="0"/>
+        </w:rPr>
+        <w:t xml:space="preserve">Alternative C (Hill Climbing alternative):</w:t>
+      </w:r>
+    </w:p>
+    <w:p>
+      <w:pPr>
+        <w:shd w:fill="ffffff" w:val="clear"/>
+        <w:spacing w:before="180" w:lineRule="auto"/>
+        <w:ind w:right="300"/>
+        <w:jc w:val="both"/>
+        <w:rPr>
+          <w:sz w:val="24"/>
+          <w:szCs w:val="24"/>
+        </w:rPr>
+      </w:pPr>
+      <w:r>
+        <w:rPr>
+          <w:sz w:val="24"/>
+          <w:szCs w:val="24"/>
+          <w:rtl w:val="0"/>
+        </w:rPr>
+        <w:tab/>
+        <w:t xml:space="preserve">Using the information from an online database on the experimentation of edible and toxic mushrooms that is updated every time an experiment is done, using the hill climbing algorithm, given the set of experiments on the experimentation of mushrooms, find a solution on which mushrooms are edible</w:t>
+      </w:r>
+    </w:p>
+    <w:p>
+      <w:pPr>
+        <w:shd w:fill="ffffff" w:val="clear"/>
+        <w:spacing w:before="180" w:lineRule="auto"/>
+        <w:ind w:right="300"/>
+        <w:jc w:val="both"/>
+        <w:rPr>
+          <w:sz w:val="24"/>
+          <w:szCs w:val="24"/>
+        </w:rPr>
+      </w:pPr>
+      <w:r>
+        <w:rPr>
+          <w:rtl w:val="0"/>
+        </w:rPr>
+      </w:r>
+    </w:p>
+    <w:p>
+      <w:pPr>
+        <w:shd w:fill="ffffff" w:val="clear"/>
+        <w:spacing w:before="180" w:lineRule="auto"/>
+        <w:ind w:right="300"/>
+        <w:jc w:val="both"/>
+        <w:rPr>
+          <w:sz w:val="24"/>
+          <w:szCs w:val="24"/>
+        </w:rPr>
+      </w:pPr>
+      <w:r>
+        <w:rPr>
+          <w:sz w:val="24"/>
+          <w:szCs w:val="24"/>
+          <w:rtl w:val="0"/>
+        </w:rPr>
+        <w:t xml:space="preserve">Alternative D (Java alternative):</w:t>
+      </w:r>
+    </w:p>
+    <w:p>
+      <w:pPr>
+        <w:shd w:fill="ffffff" w:val="clear"/>
+        <w:spacing w:before="180" w:lineRule="auto"/>
+        <w:ind w:right="300" w:firstLine="720"/>
+        <w:jc w:val="both"/>
+        <w:rPr>
+          <w:sz w:val="24"/>
+          <w:szCs w:val="24"/>
+        </w:rPr>
+      </w:pPr>
+      <w:r>
+        <w:rPr>
+          <w:sz w:val="24"/>
+          <w:szCs w:val="24"/>
+          <w:rtl w:val="0"/>
+        </w:rPr>
+        <w:t xml:space="preserve">Obtain all the information on edible mushrooms from the FAO investigation document, updating it each time new experimentation data appears, classifying them using divide and conquer within an array, whether the mushroom is edible or toxic. Using JavaFX and displaying them in both table and graphs.</w:t>
+      </w:r>
+    </w:p>
+    <w:p>
+      <w:pPr>
+        <w:shd w:fill="ffffff" w:val="clear"/>
+        <w:spacing w:before="180" w:lineRule="auto"/>
+        <w:ind w:right="300"/>
+        <w:jc w:val="both"/>
+        <w:rPr>
+          <w:sz w:val="24"/>
+          <w:szCs w:val="24"/>
+        </w:rPr>
+      </w:pPr>
+      <w:r>
+        <w:rPr>
+          <w:rtl w:val="0"/>
+        </w:rPr>
+      </w:r>
+    </w:p>
+    <w:p>
+      <w:pPr>
+        <w:shd w:fill="ffffff" w:val="clear"/>
+        <w:spacing w:before="180" w:lineRule="auto"/>
+        <w:ind w:right="300"/>
+        <w:jc w:val="both"/>
+        <w:rPr>
+          <w:sz w:val="24"/>
+          <w:szCs w:val="24"/>
+        </w:rPr>
+      </w:pPr>
+      <w:r>
+        <w:rPr>
+          <w:sz w:val="24"/>
+          <w:szCs w:val="24"/>
+          <w:rtl w:val="0"/>
+        </w:rPr>
+        <w:t xml:space="preserve">Alternative E (SQL alternative):</w:t>
+      </w:r>
+    </w:p>
+    <w:p>
+      <w:pPr>
+        <w:shd w:fill="ffffff" w:val="clear"/>
+        <w:spacing w:before="180" w:lineRule="auto"/>
+        <w:ind w:right="300" w:firstLine="720"/>
+        <w:jc w:val="both"/>
+        <w:rPr>
+          <w:sz w:val="24"/>
+          <w:szCs w:val="24"/>
+        </w:rPr>
+      </w:pPr>
+      <w:r>
+        <w:rPr>
+          <w:sz w:val="24"/>
+          <w:szCs w:val="24"/>
+          <w:rtl w:val="0"/>
+        </w:rPr>
+        <w:t xml:space="preserve">Using SQL (Server Query Language) as a language, read all the information from an online database about edible and toxic mushrooms, also update it every time an experiment is made to, classify them and connect them to a server to display it on a web page.</w:t>
+      </w:r>
+    </w:p>
+    <w:p>
+      <w:pPr>
+        <w:shd w:fill="ffffff" w:val="clear"/>
+        <w:spacing w:before="180" w:lineRule="auto"/>
+        <w:ind w:right="300"/>
+        <w:jc w:val="both"/>
+        <w:rPr>
+          <w:sz w:val="24"/>
+          <w:szCs w:val="24"/>
+        </w:rPr>
+      </w:pPr>
+      <w:r>
+        <w:rPr>
+          <w:rtl w:val="0"/>
+        </w:rPr>
+      </w:r>
+    </w:p>
+    <w:p>
+      <w:pPr>
+        <w:shd w:fill="ffffff" w:val="clear"/>
+        <w:spacing w:before="180" w:lineRule="auto"/>
+        <w:ind w:right="300"/>
+        <w:jc w:val="both"/>
+        <w:rPr>
+          <w:sz w:val="24"/>
+          <w:szCs w:val="24"/>
+        </w:rPr>
+      </w:pPr>
+      <w:r>
+        <w:rPr>
+          <w:sz w:val="24"/>
+          <w:szCs w:val="24"/>
+          <w:rtl w:val="0"/>
+        </w:rPr>
+        <w:t xml:space="preserve">Alternative F (C# Decision Tree alternative):</w:t>
+      </w:r>
+    </w:p>
+    <w:p>
+      <w:pPr>
+        <w:shd w:fill="ffffff" w:val="clear"/>
+        <w:spacing w:before="180" w:lineRule="auto"/>
+        <w:ind w:right="300" w:firstLine="720"/>
+        <w:jc w:val="both"/>
+        <w:rPr>
+          <w:sz w:val="24"/>
+          <w:szCs w:val="24"/>
+        </w:rPr>
+      </w:pPr>
+      <w:r>
+        <w:rPr>
+          <w:sz w:val="24"/>
+          <w:szCs w:val="24"/>
+          <w:rtl w:val="0"/>
+        </w:rPr>
+        <w:t xml:space="preserve">Obtain the database from the University of California Irvine Machine Learning Repository, and then use C# and all available .NET libraries to read and save all the data and display all the graphs. Then create a decision tree algorithm that can determine if a mushroom is poisonous or edible given its attributes.</w:t>
+      </w:r>
+    </w:p>
+    <w:p>
+      <w:pPr>
+        <w:shd w:fill="ffffff" w:val="clear"/>
+        <w:spacing w:before="180" w:lineRule="auto"/>
+        <w:ind w:right="300"/>
+        <w:jc w:val="both"/>
+        <w:rPr>
+          <w:sz w:val="24"/>
+          <w:szCs w:val="24"/>
+        </w:rPr>
+      </w:pPr>
+      <w:r>
+        <w:rPr>
+          <w:rtl w:val="0"/>
+        </w:rPr>
+      </w:r>
+    </w:p>
+    <w:p>
+      <w:pPr>
+        <w:shd w:fill="ffffff" w:val="clear"/>
+        <w:spacing w:before="180" w:lineRule="auto"/>
+        <w:ind w:right="300"/>
+        <w:jc w:val="both"/>
+        <w:rPr>
+          <w:sz w:val="24"/>
+          <w:szCs w:val="24"/>
+        </w:rPr>
+      </w:pPr>
+      <w:r>
+        <w:rPr>
+          <w:sz w:val="24"/>
+          <w:szCs w:val="24"/>
+          <w:rtl w:val="0"/>
+        </w:rPr>
+        <w:t xml:space="preserve">Alternative G (Human experiment alternative) :</w:t>
+      </w:r>
+    </w:p>
+    <w:p>
+      <w:pPr>
+        <w:shd w:fill="ffffff" w:val="clear"/>
+        <w:spacing w:before="180" w:lineRule="auto"/>
+        <w:ind w:right="300"/>
+        <w:jc w:val="both"/>
+        <w:rPr>
+          <w:sz w:val="24"/>
+          <w:szCs w:val="24"/>
+        </w:rPr>
+      </w:pPr>
+      <w:r>
+        <w:rPr>
+          <w:sz w:val="24"/>
+          <w:szCs w:val="24"/>
+          <w:rtl w:val="0"/>
+        </w:rPr>
+        <w:t xml:space="preserve">Do an experiment in humans, making them consume the different types of edible and toxic mushrooms, to see their reaction and from there read all the information (updating it each time a new discovery arises in the experimentation) and manually enter the values one by one. Also, classify it given the criterion that the fungus is edible or toxic</w:t>
+      </w:r>
+    </w:p>
+    <w:p>
+      <w:pPr>
+        <w:shd w:fill="ffffff" w:val="clear"/>
+        <w:spacing w:before="180" w:lineRule="auto"/>
+        <w:ind w:right="300"/>
+        <w:jc w:val="both"/>
+        <w:rPr>
+          <w:sz w:val="24"/>
+          <w:szCs w:val="24"/>
+        </w:rPr>
+      </w:pPr>
+      <w:r>
+        <w:rPr>
+          <w:rtl w:val="0"/>
+        </w:rPr>
+      </w:r>
+    </w:p>
+    <w:p>
+      <w:pPr>
+        <w:shd w:fill="ffffff" w:val="clear"/>
+        <w:spacing w:before="180" w:lineRule="auto"/>
+        <w:ind w:right="300"/>
+        <w:jc w:val="both"/>
+        <w:rPr>
+          <w:sz w:val="24"/>
+          <w:szCs w:val="24"/>
+        </w:rPr>
+      </w:pPr>
+      <w:r>
+        <w:rPr>
+          <w:sz w:val="24"/>
+          <w:szCs w:val="24"/>
+          <w:rtl w:val="0"/>
+        </w:rPr>
+        <w:t xml:space="preserve">Alternative H (Program from scratch alternative):</w:t>
+      </w:r>
+    </w:p>
+    <w:p>
+      <w:pPr>
+        <w:shd w:fill="ffffff" w:val="clear"/>
+        <w:spacing w:before="180" w:lineRule="auto"/>
+        <w:ind w:right="300"/>
+        <w:jc w:val="both"/>
+        <w:rPr>
+          <w:sz w:val="24"/>
+          <w:szCs w:val="24"/>
+        </w:rPr>
+      </w:pPr>
+      <w:r>
+        <w:rPr>
+          <w:rtl w:val="0"/>
+        </w:rPr>
+      </w:r>
+    </w:p>
+    <w:p>
+      <w:pPr>
+        <w:shd w:fill="ffffff" w:val="clear"/>
+        <w:spacing w:before="180" w:lineRule="auto"/>
+        <w:ind w:right="300"/>
+        <w:jc w:val="both"/>
+        <w:rPr>
+          <w:sz w:val="24"/>
+          <w:szCs w:val="24"/>
+        </w:rPr>
+      </w:pPr>
+      <w:r>
+        <w:rPr>
+          <w:sz w:val="24"/>
+          <w:szCs w:val="24"/>
+          <w:rtl w:val="0"/>
+        </w:rPr>
+        <w:tab/>
+        <w:t xml:space="preserve">Obtain the database from Kaggle, then create a program from scratch in any programming language without using any external libraries to create a program that can read the data, display the graphs and use a machine learning algorithm to determine if a mushroom is poisonous or edible. This way, we can have more control over our program and will not have the risk of using external libraries with bugs.</w:t>
       </w:r>
     </w:p>
     <w:p>
@@ -4654,544 +6250,6 @@
         </w:rPr>
         <w:t xml:space="preserve">Uzman, Z. (2017). What is Kaggle, Why I Participate, What is the Impact? Retrieved from https://www.kaggle.com/getting-started/44916 </w:t>
       </w:r>
-    </w:p>
-    <w:p>
-      <w:pPr>
-        <w:shd w:fill="ffffff" w:val="clear"/>
-        <w:spacing w:before="180" w:lineRule="auto"/>
-        <w:ind w:right="300"/>
-        <w:jc w:val="both"/>
-        <w:rPr>
-          <w:sz w:val="24"/>
-          <w:szCs w:val="24"/>
-        </w:rPr>
-      </w:pPr>
-      <w:r>
-        <w:rPr>
-          <w:rtl w:val="0"/>
-        </w:rPr>
-      </w:r>
-    </w:p>
-    <w:p>
-      <w:pPr>
-        <w:shd w:fill="ffffff" w:val="clear"/>
-        <w:spacing w:before="180" w:lineRule="auto"/>
-        <w:ind w:right="300"/>
-        <w:jc w:val="both"/>
-        <w:rPr>
-          <w:sz w:val="24"/>
-          <w:szCs w:val="24"/>
-        </w:rPr>
-      </w:pPr>
-      <w:r>
-        <w:rPr>
-          <w:rtl w:val="0"/>
-        </w:rPr>
-      </w:r>
-    </w:p>
-    <w:p>
-      <w:pPr>
-        <w:shd w:fill="ffffff" w:val="clear"/>
-        <w:spacing w:before="180" w:lineRule="auto"/>
-        <w:ind w:right="300"/>
-        <w:jc w:val="both"/>
-        <w:rPr>
-          <w:b w:val="1"/>
-          <w:sz w:val="24"/>
-          <w:szCs w:val="24"/>
-        </w:rPr>
-      </w:pPr>
-      <w:r>
-        <w:rPr>
-          <w:b w:val="1"/>
-          <w:sz w:val="24"/>
-          <w:szCs w:val="24"/>
-          <w:rtl w:val="0"/>
-        </w:rPr>
-        <w:t xml:space="preserve">Creative solutions:</w:t>
-      </w:r>
-    </w:p>
-    <w:p>
-      <w:pPr>
-        <w:shd w:fill="ffffff" w:val="clear"/>
-        <w:spacing w:before="180" w:lineRule="auto"/>
-        <w:ind w:right="300"/>
-        <w:jc w:val="both"/>
-        <w:rPr>
-          <w:sz w:val="24"/>
-          <w:szCs w:val="24"/>
-          <w:u w:val="single"/>
-        </w:rPr>
-      </w:pPr>
-      <w:r>
-        <w:rPr>
-          <w:sz w:val="24"/>
-          <w:szCs w:val="24"/>
-          <w:u w:val="single"/>
-          <w:rtl w:val="0"/>
-        </w:rPr>
-        <w:t xml:space="preserve">Brainstorming:</w:t>
-      </w:r>
-    </w:p>
-    <w:p>
-      <w:pPr>
-        <w:shd w:fill="ffffff" w:val="clear"/>
-        <w:spacing w:before="180" w:lineRule="auto"/>
-        <w:ind w:right="300"/>
-        <w:jc w:val="both"/>
-        <w:rPr>
-          <w:sz w:val="24"/>
-          <w:szCs w:val="24"/>
-        </w:rPr>
-      </w:pPr>
-      <w:r>
-        <w:rPr>
-          <w:sz w:val="24"/>
-          <w:szCs w:val="24"/>
-          <w:rtl w:val="0"/>
-        </w:rPr>
-        <w:t xml:space="preserve">Alternative A (The expert alternative): </w:t>
-      </w:r>
-    </w:p>
-    <w:p>
-      <w:pPr>
-        <w:shd w:fill="ffffff" w:val="clear"/>
-        <w:spacing w:before="180" w:lineRule="auto"/>
-        <w:ind w:right="300"/>
-        <w:jc w:val="both"/>
-        <w:rPr>
-          <w:sz w:val="24"/>
-          <w:szCs w:val="24"/>
-        </w:rPr>
-      </w:pPr>
-      <w:r>
-        <w:rPr>
-          <w:sz w:val="24"/>
-          <w:szCs w:val="24"/>
-          <w:rtl w:val="0"/>
-        </w:rPr>
-        <w:tab/>
-        <w:t xml:space="preserve">Hire an expert who specializes in mushrooms to collect all of his knowledge and information available to him into a notebook or database, which he can organize and represent graphically in any way he chooses. Then, when we have a mushroom and need to classify it, we contact (in person or online) the expert and he uses his database, judgement and intuition to tell us whether the mushroom is poisonous or edible.</w:t>
-      </w:r>
-    </w:p>
-    <w:p>
-      <w:pPr>
-        <w:shd w:fill="ffffff" w:val="clear"/>
-        <w:spacing w:before="180" w:lineRule="auto"/>
-        <w:ind w:right="300"/>
-        <w:jc w:val="both"/>
-        <w:rPr>
-          <w:sz w:val="24"/>
-          <w:szCs w:val="24"/>
-        </w:rPr>
-      </w:pPr>
-      <w:r>
-        <w:rPr>
-          <w:rtl w:val="0"/>
-        </w:rPr>
-      </w:r>
-    </w:p>
-    <w:p>
-      <w:pPr>
-        <w:shd w:fill="ffffff" w:val="clear"/>
-        <w:spacing w:before="180" w:lineRule="auto"/>
-        <w:ind w:right="300"/>
-        <w:jc w:val="both"/>
-        <w:rPr>
-          <w:sz w:val="24"/>
-          <w:szCs w:val="24"/>
-        </w:rPr>
-      </w:pPr>
-      <w:r>
-        <w:rPr>
-          <w:sz w:val="24"/>
-          <w:szCs w:val="24"/>
-          <w:rtl w:val="0"/>
-        </w:rPr>
-        <w:t xml:space="preserve">Alternative B (The lab rat alternative): </w:t>
-      </w:r>
-    </w:p>
-    <w:p>
-      <w:pPr>
-        <w:shd w:fill="ffffff" w:val="clear"/>
-        <w:spacing w:before="180" w:lineRule="auto"/>
-        <w:ind w:right="300"/>
-        <w:jc w:val="both"/>
-        <w:rPr>
-          <w:sz w:val="24"/>
-          <w:szCs w:val="24"/>
-        </w:rPr>
-      </w:pPr>
-      <w:r>
-        <w:rPr>
-          <w:sz w:val="24"/>
-          <w:szCs w:val="24"/>
-          <w:rtl w:val="0"/>
-        </w:rPr>
-        <w:tab/>
-        <w:t xml:space="preserve">Obtain all the information about the mushrooms from Kaggle and use Excel to create all the tables and charts needed to solve the problem. Then, when we have a mushroom and need to classify it, we check to see if the mushroom is already in the database. If it is not, we feed the mushroom to a lab rat. If the lab rat dies, we can conclude that the mushroom is poisonous. If the lab rat survives, we can conclude that the mushroom is not poisonous. </w:t>
-      </w:r>
-    </w:p>
-    <w:p>
-      <w:pPr>
-        <w:shd w:fill="ffffff" w:val="clear"/>
-        <w:spacing w:before="180" w:lineRule="auto"/>
-        <w:ind w:right="300"/>
-        <w:jc w:val="both"/>
-        <w:rPr>
-          <w:sz w:val="24"/>
-          <w:szCs w:val="24"/>
-        </w:rPr>
-      </w:pPr>
-      <w:r>
-        <w:rPr>
-          <w:rtl w:val="0"/>
-        </w:rPr>
-      </w:r>
-    </w:p>
-    <w:p>
-      <w:pPr>
-        <w:shd w:fill="ffffff" w:val="clear"/>
-        <w:spacing w:before="180" w:lineRule="auto"/>
-        <w:ind w:right="300"/>
-        <w:jc w:val="both"/>
-        <w:rPr>
-          <w:sz w:val="24"/>
-          <w:szCs w:val="24"/>
-        </w:rPr>
-      </w:pPr>
-      <w:r>
-        <w:rPr>
-          <w:sz w:val="24"/>
-          <w:szCs w:val="24"/>
-          <w:rtl w:val="0"/>
-        </w:rPr>
-        <w:t xml:space="preserve">Alternative C (Hill Climbing alternative):</w:t>
-      </w:r>
-    </w:p>
-    <w:p>
-      <w:pPr>
-        <w:shd w:fill="ffffff" w:val="clear"/>
-        <w:spacing w:before="180" w:lineRule="auto"/>
-        <w:ind w:right="300"/>
-        <w:jc w:val="both"/>
-        <w:rPr>
-          <w:sz w:val="24"/>
-          <w:szCs w:val="24"/>
-        </w:rPr>
-      </w:pPr>
-      <w:r>
-        <w:rPr>
-          <w:sz w:val="24"/>
-          <w:szCs w:val="24"/>
-          <w:rtl w:val="0"/>
-        </w:rPr>
-        <w:tab/>
-        <w:t xml:space="preserve">Using the information from an online database on the experimentation of edible and toxic mushrooms that is updated every time an experiment is done, using the hill climbing algorithm, given the set of experiments on the experimentation of mushrooms, find a solution on which mushrooms are edible</w:t>
-      </w:r>
-    </w:p>
-    <w:p>
-      <w:pPr>
-        <w:shd w:fill="ffffff" w:val="clear"/>
-        <w:spacing w:before="180" w:lineRule="auto"/>
-        <w:ind w:right="300"/>
-        <w:jc w:val="both"/>
-        <w:rPr>
-          <w:sz w:val="24"/>
-          <w:szCs w:val="24"/>
-        </w:rPr>
-      </w:pPr>
-      <w:r>
-        <w:rPr>
-          <w:rtl w:val="0"/>
-        </w:rPr>
-      </w:r>
-    </w:p>
-    <w:p>
-      <w:pPr>
-        <w:shd w:fill="ffffff" w:val="clear"/>
-        <w:spacing w:before="180" w:lineRule="auto"/>
-        <w:ind w:right="300"/>
-        <w:jc w:val="both"/>
-        <w:rPr>
-          <w:sz w:val="24"/>
-          <w:szCs w:val="24"/>
-        </w:rPr>
-      </w:pPr>
-      <w:r>
-        <w:rPr>
-          <w:sz w:val="24"/>
-          <w:szCs w:val="24"/>
-          <w:rtl w:val="0"/>
-        </w:rPr>
-        <w:t xml:space="preserve">Alternative D (Java alternative):</w:t>
-      </w:r>
-    </w:p>
-    <w:p>
-      <w:pPr>
-        <w:shd w:fill="ffffff" w:val="clear"/>
-        <w:spacing w:before="180" w:lineRule="auto"/>
-        <w:ind w:right="300" w:firstLine="720"/>
-        <w:jc w:val="both"/>
-        <w:rPr>
-          <w:sz w:val="24"/>
-          <w:szCs w:val="24"/>
-        </w:rPr>
-      </w:pPr>
-      <w:r>
-        <w:rPr>
-          <w:sz w:val="24"/>
-          <w:szCs w:val="24"/>
-          <w:rtl w:val="0"/>
-        </w:rPr>
-        <w:t xml:space="preserve">Obtain all the information on edible mushrooms from the FAO investigation document, updating it each time new experimentation data appears, classifying them using divide and conquer within an array, whether the mushroom is edible or toxic. Using JavaFX and displaying them in both table and graphs.</w:t>
-      </w:r>
-    </w:p>
-    <w:p>
-      <w:pPr>
-        <w:shd w:fill="ffffff" w:val="clear"/>
-        <w:spacing w:before="180" w:lineRule="auto"/>
-        <w:ind w:right="300"/>
-        <w:jc w:val="both"/>
-        <w:rPr>
-          <w:sz w:val="24"/>
-          <w:szCs w:val="24"/>
-        </w:rPr>
-      </w:pPr>
-      <w:r>
-        <w:rPr>
-          <w:rtl w:val="0"/>
-        </w:rPr>
-      </w:r>
-    </w:p>
-    <w:p>
-      <w:pPr>
-        <w:shd w:fill="ffffff" w:val="clear"/>
-        <w:spacing w:before="180" w:lineRule="auto"/>
-        <w:ind w:right="300"/>
-        <w:jc w:val="both"/>
-        <w:rPr>
-          <w:sz w:val="24"/>
-          <w:szCs w:val="24"/>
-        </w:rPr>
-      </w:pPr>
-      <w:r>
-        <w:rPr>
-          <w:sz w:val="24"/>
-          <w:szCs w:val="24"/>
-          <w:rtl w:val="0"/>
-        </w:rPr>
-        <w:t xml:space="preserve">Alternative E (SQL alternative):</w:t>
-      </w:r>
-    </w:p>
-    <w:p>
-      <w:pPr>
-        <w:shd w:fill="ffffff" w:val="clear"/>
-        <w:spacing w:before="180" w:lineRule="auto"/>
-        <w:ind w:right="300" w:firstLine="720"/>
-        <w:jc w:val="both"/>
-        <w:rPr>
-          <w:sz w:val="24"/>
-          <w:szCs w:val="24"/>
-        </w:rPr>
-      </w:pPr>
-      <w:r>
-        <w:rPr>
-          <w:sz w:val="24"/>
-          <w:szCs w:val="24"/>
-          <w:rtl w:val="0"/>
-        </w:rPr>
-        <w:t xml:space="preserve">Using SQL (Server Query Language) as a language, read all the information from an online database about edible and toxic mushrooms, also update it every time an experiment is made to, classify them and connect them to a server to display it on a web page.</w:t>
-      </w:r>
-    </w:p>
-    <w:p>
-      <w:pPr>
-        <w:shd w:fill="ffffff" w:val="clear"/>
-        <w:spacing w:before="180" w:lineRule="auto"/>
-        <w:ind w:right="300"/>
-        <w:jc w:val="both"/>
-        <w:rPr>
-          <w:sz w:val="24"/>
-          <w:szCs w:val="24"/>
-        </w:rPr>
-      </w:pPr>
-      <w:r>
-        <w:rPr>
-          <w:rtl w:val="0"/>
-        </w:rPr>
-      </w:r>
-    </w:p>
-    <w:p>
-      <w:pPr>
-        <w:shd w:fill="ffffff" w:val="clear"/>
-        <w:spacing w:before="180" w:lineRule="auto"/>
-        <w:ind w:right="300"/>
-        <w:jc w:val="both"/>
-        <w:rPr>
-          <w:sz w:val="24"/>
-          <w:szCs w:val="24"/>
-        </w:rPr>
-      </w:pPr>
-      <w:r>
-        <w:rPr>
-          <w:sz w:val="24"/>
-          <w:szCs w:val="24"/>
-          <w:rtl w:val="0"/>
-        </w:rPr>
-        <w:t xml:space="preserve">Alternative F (C# Decision Tree alternative):</w:t>
-      </w:r>
-    </w:p>
-    <w:p>
-      <w:pPr>
-        <w:shd w:fill="ffffff" w:val="clear"/>
-        <w:spacing w:before="180" w:lineRule="auto"/>
-        <w:ind w:right="300" w:firstLine="720"/>
-        <w:jc w:val="both"/>
-        <w:rPr>
-          <w:sz w:val="24"/>
-          <w:szCs w:val="24"/>
-        </w:rPr>
-      </w:pPr>
-      <w:r>
-        <w:rPr>
-          <w:sz w:val="24"/>
-          <w:szCs w:val="24"/>
-          <w:rtl w:val="0"/>
-        </w:rPr>
-        <w:t xml:space="preserve">Obtain the database from the University of California Irvine Machine Learning Repository, and then use C# and all available .NET libraries to read and save all the data and display all the graphs. Then create a decision tree algorithm that can determine if a mushroom is poisonous or edible given its attributes.</w:t>
-      </w:r>
-    </w:p>
-    <w:p>
-      <w:pPr>
-        <w:shd w:fill="ffffff" w:val="clear"/>
-        <w:spacing w:before="180" w:lineRule="auto"/>
-        <w:ind w:right="300"/>
-        <w:jc w:val="both"/>
-        <w:rPr>
-          <w:sz w:val="24"/>
-          <w:szCs w:val="24"/>
-        </w:rPr>
-      </w:pPr>
-      <w:r>
-        <w:rPr>
-          <w:rtl w:val="0"/>
-        </w:rPr>
-      </w:r>
-    </w:p>
-    <w:p>
-      <w:pPr>
-        <w:shd w:fill="ffffff" w:val="clear"/>
-        <w:spacing w:before="180" w:lineRule="auto"/>
-        <w:ind w:right="300"/>
-        <w:jc w:val="both"/>
-        <w:rPr>
-          <w:sz w:val="24"/>
-          <w:szCs w:val="24"/>
-        </w:rPr>
-      </w:pPr>
-      <w:r>
-        <w:rPr>
-          <w:sz w:val="24"/>
-          <w:szCs w:val="24"/>
-          <w:rtl w:val="0"/>
-        </w:rPr>
-        <w:t xml:space="preserve">Alternative G (Human experiment alternative) :</w:t>
-      </w:r>
-    </w:p>
-    <w:p>
-      <w:pPr>
-        <w:shd w:fill="ffffff" w:val="clear"/>
-        <w:spacing w:before="180" w:lineRule="auto"/>
-        <w:ind w:right="300"/>
-        <w:jc w:val="both"/>
-        <w:rPr>
-          <w:sz w:val="24"/>
-          <w:szCs w:val="24"/>
-        </w:rPr>
-      </w:pPr>
-      <w:r>
-        <w:rPr>
-          <w:sz w:val="24"/>
-          <w:szCs w:val="24"/>
-          <w:rtl w:val="0"/>
-        </w:rPr>
-        <w:t xml:space="preserve">Do an experiment in humans, making them consume the different types of edible and toxic mushrooms, to see their reaction and from there read all the information (updating it each time a new discovery arises in the experimentation) and manually enter the values one by one. Also, classify it given the criterion that the fungus is edible or toxic</w:t>
-      </w:r>
-    </w:p>
-    <w:p>
-      <w:pPr>
-        <w:shd w:fill="ffffff" w:val="clear"/>
-        <w:spacing w:before="180" w:lineRule="auto"/>
-        <w:ind w:right="300"/>
-        <w:jc w:val="both"/>
-        <w:rPr>
-          <w:sz w:val="24"/>
-          <w:szCs w:val="24"/>
-        </w:rPr>
-      </w:pPr>
-      <w:r>
-        <w:rPr>
-          <w:rtl w:val="0"/>
-        </w:rPr>
-      </w:r>
-    </w:p>
-    <w:p>
-      <w:pPr>
-        <w:shd w:fill="ffffff" w:val="clear"/>
-        <w:spacing w:before="180" w:lineRule="auto"/>
-        <w:ind w:right="300"/>
-        <w:jc w:val="both"/>
-        <w:rPr>
-          <w:sz w:val="24"/>
-          <w:szCs w:val="24"/>
-        </w:rPr>
-      </w:pPr>
-      <w:r>
-        <w:rPr>
-          <w:sz w:val="24"/>
-          <w:szCs w:val="24"/>
-          <w:rtl w:val="0"/>
-        </w:rPr>
-        <w:t xml:space="preserve">Alternative H (Program from scratch alternative):</w:t>
-      </w:r>
-    </w:p>
-    <w:p>
-      <w:pPr>
-        <w:shd w:fill="ffffff" w:val="clear"/>
-        <w:spacing w:before="180" w:lineRule="auto"/>
-        <w:ind w:right="300"/>
-        <w:jc w:val="both"/>
-        <w:rPr>
-          <w:sz w:val="24"/>
-          <w:szCs w:val="24"/>
-        </w:rPr>
-      </w:pPr>
-      <w:r>
-        <w:rPr>
-          <w:rtl w:val="0"/>
-        </w:rPr>
-      </w:r>
-    </w:p>
-    <w:p>
-      <w:pPr>
-        <w:shd w:fill="ffffff" w:val="clear"/>
-        <w:spacing w:before="180" w:lineRule="auto"/>
-        <w:ind w:right="300"/>
-        <w:jc w:val="both"/>
-        <w:rPr>
-          <w:sz w:val="24"/>
-          <w:szCs w:val="24"/>
-        </w:rPr>
-      </w:pPr>
-      <w:r>
-        <w:rPr>
-          <w:sz w:val="24"/>
-          <w:szCs w:val="24"/>
-          <w:rtl w:val="0"/>
-        </w:rPr>
-        <w:tab/>
-        <w:t xml:space="preserve">Obtain the database from Kaggle, then create a program from scratch in any programming language without using any external libraries to create a program that can read the data, display the graphs and use a machine learning algorithm to determine if a mushroom is poisonous or edible. This way, we can have more control over our program and will not have the risk of using external libraries with bugs.</w:t>
-      </w:r>
       <w:r>
         <w:rPr>
           <w:rtl w:val="0"/>
@@ -5203,7 +6261,7 @@
       <w:headerReference r:id="rId11" w:type="first"/>
       <w:footerReference r:id="rId12" w:type="default"/>
       <w:footerReference r:id="rId13" w:type="first"/>
-      <w:pgSz w:h="16834" w:w="11909"/>
+      <w:pgSz w:h="16834" w:w="11909" w:orient="portrait"/>
       <w:pgMar w:bottom="1440" w:top="1417.3228346456694" w:left="1440" w:right="1440" w:header="720.0000000000001" w:footer="720.0000000000001"/>
       <w:pgNumType w:start="1"/>
       <w:titlePg w:val="1"/>

</xml_diff>

<commit_message>
Engineering method updated (with part 4 - unfinished)
I still have to finish part 4 and start part 5

Co-Authored-By: BerserkGutts <47890848+JuanJoseRestrepo@users.noreply.github.com>
</commit_message>
<xml_diff>
--- a/Doc/Engineering Method.docx
+++ b/Doc/Engineering Method.docx
@@ -5902,6 +5902,430 @@
         </w:rPr>
         <w:tab/>
         <w:t xml:space="preserve">Obtain the database from Kaggle, then create a program from scratch in any programming language without using any external libraries to create a program that can read the data, display the graphs and use a machine learning algorithm to determine if a mushroom is poisonous or edible. This way, we can have more control over our program and will not have the risk of using external libraries with bugs.</w:t>
+      </w:r>
+    </w:p>
+    <w:p>
+      <w:pPr>
+        <w:shd w:fill="ffffff" w:val="clear"/>
+        <w:spacing w:before="180" w:lineRule="auto"/>
+        <w:ind w:right="300"/>
+        <w:jc w:val="both"/>
+        <w:rPr>
+          <w:sz w:val="24"/>
+          <w:szCs w:val="24"/>
+        </w:rPr>
+      </w:pPr>
+      <w:r>
+        <w:rPr>
+          <w:rtl w:val="0"/>
+        </w:rPr>
+      </w:r>
+    </w:p>
+    <w:p>
+      <w:pPr>
+        <w:shd w:fill="ffffff" w:val="clear"/>
+        <w:spacing w:before="180" w:lineRule="auto"/>
+        <w:ind w:right="300"/>
+        <w:jc w:val="both"/>
+        <w:rPr>
+          <w:b w:val="1"/>
+          <w:sz w:val="24"/>
+          <w:szCs w:val="24"/>
+        </w:rPr>
+      </w:pPr>
+      <w:r>
+        <w:rPr>
+          <w:b w:val="1"/>
+          <w:sz w:val="24"/>
+          <w:szCs w:val="24"/>
+          <w:rtl w:val="0"/>
+        </w:rPr>
+        <w:t xml:space="preserve">Transition to preliminary designs:</w:t>
+      </w:r>
+    </w:p>
+    <w:p>
+      <w:pPr>
+        <w:shd w:fill="ffffff" w:val="clear"/>
+        <w:spacing w:before="180" w:lineRule="auto"/>
+        <w:ind w:right="300"/>
+        <w:jc w:val="both"/>
+        <w:rPr>
+          <w:sz w:val="24"/>
+          <w:szCs w:val="24"/>
+        </w:rPr>
+      </w:pPr>
+      <w:r>
+        <w:rPr>
+          <w:sz w:val="24"/>
+          <w:szCs w:val="24"/>
+          <w:rtl w:val="0"/>
+        </w:rPr>
+        <w:t xml:space="preserve">Alternative A (The expert alternative): </w:t>
+      </w:r>
+    </w:p>
+    <w:p>
+      <w:pPr>
+        <w:shd w:fill="ffffff" w:val="clear"/>
+        <w:spacing w:before="180" w:lineRule="auto"/>
+        <w:ind w:right="300"/>
+        <w:jc w:val="both"/>
+        <w:rPr>
+          <w:sz w:val="24"/>
+          <w:szCs w:val="24"/>
+        </w:rPr>
+      </w:pPr>
+      <w:r>
+        <w:rPr>
+          <w:sz w:val="24"/>
+          <w:szCs w:val="24"/>
+          <w:rtl w:val="0"/>
+        </w:rPr>
+        <w:tab/>
+        <w:t xml:space="preserve">This alternative could be very expensive because we might have to hire the expert for a long time. Also, depending on the circumstances, we might even have to hire more than one expert, which will make this alternative even more expensive. Therefore, we must discard this alternative and look for a better one.</w:t>
+      </w:r>
+    </w:p>
+    <w:p>
+      <w:pPr>
+        <w:shd w:fill="ffffff" w:val="clear"/>
+        <w:spacing w:before="180" w:lineRule="auto"/>
+        <w:ind w:right="300"/>
+        <w:jc w:val="both"/>
+        <w:rPr>
+          <w:sz w:val="24"/>
+          <w:szCs w:val="24"/>
+        </w:rPr>
+      </w:pPr>
+      <w:r>
+        <w:rPr>
+          <w:rtl w:val="0"/>
+        </w:rPr>
+      </w:r>
+    </w:p>
+    <w:p>
+      <w:pPr>
+        <w:shd w:fill="ffffff" w:val="clear"/>
+        <w:spacing w:before="180" w:lineRule="auto"/>
+        <w:ind w:right="300"/>
+        <w:jc w:val="both"/>
+        <w:rPr>
+          <w:sz w:val="24"/>
+          <w:szCs w:val="24"/>
+        </w:rPr>
+      </w:pPr>
+      <w:r>
+        <w:rPr>
+          <w:sz w:val="24"/>
+          <w:szCs w:val="24"/>
+          <w:rtl w:val="0"/>
+        </w:rPr>
+        <w:t xml:space="preserve">Alternative B (The lab rat alternative): </w:t>
+      </w:r>
+    </w:p>
+    <w:p>
+      <w:pPr>
+        <w:shd w:fill="ffffff" w:val="clear"/>
+        <w:spacing w:before="180" w:lineRule="auto"/>
+        <w:ind w:right="300"/>
+        <w:jc w:val="both"/>
+        <w:rPr>
+          <w:sz w:val="24"/>
+          <w:szCs w:val="24"/>
+        </w:rPr>
+      </w:pPr>
+      <w:r>
+        <w:rPr>
+          <w:sz w:val="24"/>
+          <w:szCs w:val="24"/>
+          <w:rtl w:val="0"/>
+        </w:rPr>
+        <w:tab/>
+        <w:t xml:space="preserve">This alternative seems to have many problems. None of us know very much about animals or biology, so we don’t know how to deal with lab rats. We also have to feed them and clean their waste.  For these reasons we must discard this alternative and look for a better one. </w:t>
+      </w:r>
+    </w:p>
+    <w:p>
+      <w:pPr>
+        <w:shd w:fill="ffffff" w:val="clear"/>
+        <w:spacing w:before="180" w:lineRule="auto"/>
+        <w:ind w:right="300"/>
+        <w:jc w:val="both"/>
+        <w:rPr>
+          <w:sz w:val="24"/>
+          <w:szCs w:val="24"/>
+        </w:rPr>
+      </w:pPr>
+      <w:r>
+        <w:rPr>
+          <w:sz w:val="24"/>
+          <w:szCs w:val="24"/>
+          <w:rtl w:val="0"/>
+        </w:rPr>
+        <w:t xml:space="preserve">Alternative C (Hill Climbing alternative):</w:t>
+      </w:r>
+    </w:p>
+    <w:p>
+      <w:pPr>
+        <w:shd w:fill="ffffff" w:val="clear"/>
+        <w:spacing w:before="180" w:lineRule="auto"/>
+        <w:ind w:right="300"/>
+        <w:jc w:val="both"/>
+        <w:rPr>
+          <w:sz w:val="24"/>
+          <w:szCs w:val="24"/>
+        </w:rPr>
+      </w:pPr>
+      <w:r>
+        <w:rPr>
+          <w:sz w:val="24"/>
+          <w:szCs w:val="24"/>
+          <w:rtl w:val="0"/>
+        </w:rPr>
+        <w:tab/>
+        <w:t xml:space="preserve">The hill climbing algorithm is a solid algorithm that can solve the problem we are trying to solve. We must consider this alternative.</w:t>
+      </w:r>
+    </w:p>
+    <w:p>
+      <w:pPr>
+        <w:shd w:fill="ffffff" w:val="clear"/>
+        <w:spacing w:before="180" w:lineRule="auto"/>
+        <w:ind w:right="300"/>
+        <w:jc w:val="both"/>
+        <w:rPr>
+          <w:sz w:val="24"/>
+          <w:szCs w:val="24"/>
+        </w:rPr>
+      </w:pPr>
+      <w:r>
+        <w:rPr>
+          <w:sz w:val="24"/>
+          <w:szCs w:val="24"/>
+          <w:rtl w:val="0"/>
+        </w:rPr>
+        <w:t xml:space="preserve">Alternative D (Java alternative):</w:t>
+      </w:r>
+    </w:p>
+    <w:p>
+      <w:pPr>
+        <w:shd w:fill="ffffff" w:val="clear"/>
+        <w:spacing w:before="180" w:lineRule="auto"/>
+        <w:ind w:right="300"/>
+        <w:jc w:val="both"/>
+        <w:rPr>
+          <w:sz w:val="24"/>
+          <w:szCs w:val="24"/>
+        </w:rPr>
+      </w:pPr>
+      <w:r>
+        <w:rPr>
+          <w:sz w:val="24"/>
+          <w:szCs w:val="24"/>
+          <w:rtl w:val="0"/>
+        </w:rPr>
+        <w:tab/>
+        <w:t xml:space="preserve">Since we have </w:t>
+      </w:r>
+    </w:p>
+    <w:p>
+      <w:pPr>
+        <w:shd w:fill="ffffff" w:val="clear"/>
+        <w:spacing w:before="180" w:lineRule="auto"/>
+        <w:ind w:right="300"/>
+        <w:jc w:val="both"/>
+        <w:rPr>
+          <w:sz w:val="24"/>
+          <w:szCs w:val="24"/>
+        </w:rPr>
+      </w:pPr>
+      <w:r>
+        <w:rPr>
+          <w:sz w:val="24"/>
+          <w:szCs w:val="24"/>
+          <w:rtl w:val="0"/>
+        </w:rPr>
+        <w:t xml:space="preserve">Alternative E (SQL alternative):</w:t>
+      </w:r>
+    </w:p>
+    <w:p>
+      <w:pPr>
+        <w:shd w:fill="ffffff" w:val="clear"/>
+        <w:spacing w:before="180" w:lineRule="auto"/>
+        <w:ind w:right="300"/>
+        <w:jc w:val="both"/>
+        <w:rPr>
+          <w:sz w:val="24"/>
+          <w:szCs w:val="24"/>
+        </w:rPr>
+      </w:pPr>
+      <w:r>
+        <w:rPr>
+          <w:sz w:val="24"/>
+          <w:szCs w:val="24"/>
+          <w:rtl w:val="0"/>
+        </w:rPr>
+        <w:t xml:space="preserve">Alternative F (C# Decision Tree alternative):</w:t>
+      </w:r>
+    </w:p>
+    <w:p>
+      <w:pPr>
+        <w:shd w:fill="ffffff" w:val="clear"/>
+        <w:spacing w:before="180" w:lineRule="auto"/>
+        <w:ind w:right="300"/>
+        <w:jc w:val="both"/>
+        <w:rPr>
+          <w:sz w:val="24"/>
+          <w:szCs w:val="24"/>
+        </w:rPr>
+      </w:pPr>
+      <w:r>
+        <w:rPr>
+          <w:sz w:val="24"/>
+          <w:szCs w:val="24"/>
+          <w:rtl w:val="0"/>
+        </w:rPr>
+        <w:t xml:space="preserve">Alternative G (Human experiment alternative) :</w:t>
+      </w:r>
+    </w:p>
+    <w:p>
+      <w:pPr>
+        <w:shd w:fill="ffffff" w:val="clear"/>
+        <w:spacing w:before="180" w:lineRule="auto"/>
+        <w:ind w:right="300"/>
+        <w:jc w:val="both"/>
+        <w:rPr>
+          <w:sz w:val="24"/>
+          <w:szCs w:val="24"/>
+        </w:rPr>
+      </w:pPr>
+      <w:r>
+        <w:rPr>
+          <w:rtl w:val="0"/>
+        </w:rPr>
+      </w:r>
+    </w:p>
+    <w:p>
+      <w:pPr>
+        <w:shd w:fill="ffffff" w:val="clear"/>
+        <w:spacing w:before="180" w:lineRule="auto"/>
+        <w:ind w:right="300"/>
+        <w:jc w:val="both"/>
+        <w:rPr>
+          <w:sz w:val="24"/>
+          <w:szCs w:val="24"/>
+        </w:rPr>
+      </w:pPr>
+      <w:r>
+        <w:rPr>
+          <w:rtl w:val="0"/>
+        </w:rPr>
+      </w:r>
+    </w:p>
+    <w:p>
+      <w:pPr>
+        <w:shd w:fill="ffffff" w:val="clear"/>
+        <w:spacing w:before="180" w:lineRule="auto"/>
+        <w:ind w:right="300"/>
+        <w:jc w:val="both"/>
+        <w:rPr>
+          <w:sz w:val="24"/>
+          <w:szCs w:val="24"/>
+        </w:rPr>
+      </w:pPr>
+      <w:r>
+        <w:rPr>
+          <w:sz w:val="24"/>
+          <w:szCs w:val="24"/>
+          <w:rtl w:val="0"/>
+        </w:rPr>
+        <w:t xml:space="preserve">Alternative H (Program from scratch alternative):</w:t>
+      </w:r>
+    </w:p>
+    <w:p>
+      <w:pPr>
+        <w:shd w:fill="ffffff" w:val="clear"/>
+        <w:spacing w:before="180" w:lineRule="auto"/>
+        <w:ind w:right="300"/>
+        <w:jc w:val="both"/>
+        <w:rPr>
+          <w:sz w:val="24"/>
+          <w:szCs w:val="24"/>
+        </w:rPr>
+      </w:pPr>
+      <w:r>
+        <w:rPr>
+          <w:rtl w:val="0"/>
+        </w:rPr>
+      </w:r>
+    </w:p>
+    <w:p>
+      <w:pPr>
+        <w:shd w:fill="ffffff" w:val="clear"/>
+        <w:spacing w:before="180" w:lineRule="auto"/>
+        <w:ind w:right="300"/>
+        <w:jc w:val="both"/>
+        <w:rPr>
+          <w:sz w:val="24"/>
+          <w:szCs w:val="24"/>
+        </w:rPr>
+      </w:pPr>
+      <w:r>
+        <w:rPr>
+          <w:rtl w:val="0"/>
+        </w:rPr>
+      </w:r>
+    </w:p>
+    <w:p>
+      <w:pPr>
+        <w:shd w:fill="ffffff" w:val="clear"/>
+        <w:spacing w:before="180" w:lineRule="auto"/>
+        <w:ind w:right="300"/>
+        <w:jc w:val="both"/>
+        <w:rPr>
+          <w:sz w:val="24"/>
+          <w:szCs w:val="24"/>
+        </w:rPr>
+      </w:pPr>
+      <w:r>
+        <w:rPr>
+          <w:rtl w:val="0"/>
+        </w:rPr>
+      </w:r>
+    </w:p>
+    <w:p>
+      <w:pPr>
+        <w:shd w:fill="ffffff" w:val="clear"/>
+        <w:spacing w:before="180" w:lineRule="auto"/>
+        <w:ind w:right="300"/>
+        <w:jc w:val="both"/>
+        <w:rPr>
+          <w:b w:val="1"/>
+          <w:sz w:val="24"/>
+          <w:szCs w:val="24"/>
+        </w:rPr>
+      </w:pPr>
+      <w:r>
+        <w:rPr>
+          <w:b w:val="1"/>
+          <w:sz w:val="24"/>
+          <w:szCs w:val="24"/>
+          <w:rtl w:val="0"/>
+        </w:rPr>
+        <w:t xml:space="preserve">Evaluation and selection of the best solution:</w:t>
+      </w:r>
+    </w:p>
+    <w:p>
+      <w:pPr>
+        <w:shd w:fill="ffffff" w:val="clear"/>
+        <w:spacing w:before="180" w:lineRule="auto"/>
+        <w:ind w:right="300"/>
+        <w:jc w:val="both"/>
+        <w:rPr>
+          <w:sz w:val="24"/>
+          <w:szCs w:val="24"/>
+        </w:rPr>
+      </w:pPr>
+      <w:r>
+        <w:rPr>
+          <w:rtl w:val="0"/>
+        </w:rPr>
       </w:r>
     </w:p>
     <w:p>

</xml_diff>

<commit_message>
Engineering method - finished part 4
I still have not finished part 5. I will complete it later.
</commit_message>
<xml_diff>
--- a/Doc/Engineering Method.docx
+++ b/Doc/Engineering Method.docx
@@ -5997,23 +5997,6 @@
       </w:pPr>
       <w:r>
         <w:rPr>
-          <w:rtl w:val="0"/>
-        </w:rPr>
-      </w:r>
-    </w:p>
-    <w:p>
-      <w:pPr>
-        <w:shd w:fill="ffffff" w:val="clear"/>
-        <w:spacing w:before="180" w:lineRule="auto"/>
-        <w:ind w:right="300"/>
-        <w:jc w:val="both"/>
-        <w:rPr>
-          <w:sz w:val="24"/>
-          <w:szCs w:val="24"/>
-        </w:rPr>
-      </w:pPr>
-      <w:r>
-        <w:rPr>
           <w:sz w:val="24"/>
           <w:szCs w:val="24"/>
           <w:rtl w:val="0"/>
@@ -6080,7 +6063,7 @@
           <w:rtl w:val="0"/>
         </w:rPr>
         <w:tab/>
-        <w:t xml:space="preserve">The hill climbing algorithm is a solid algorithm that can solve the problem we are trying to solve. We must consider this alternative.</w:t>
+        <w:t xml:space="preserve">The hill climbing algorithm is a solid algorithm that can solve the problem we are trying to solve. We must consider this alternative lest we might throw away a perfectly viable choice to help us accomplish our goal.</w:t>
       </w:r>
     </w:p>
     <w:p>
@@ -6121,7 +6104,7 @@
           <w:rtl w:val="0"/>
         </w:rPr>
         <w:tab/>
-        <w:t xml:space="preserve">Since we have </w:t>
+        <w:t xml:space="preserve">Since we all have a solid grasp of the Java programming language and the JavaFX library, this is a very good choice. Java is a great language that can tackle all sorts of problems.Therefore we must consider this alternative. </w:t>
       </w:r>
     </w:p>
     <w:p>
@@ -6161,6 +6144,27 @@
           <w:szCs w:val="24"/>
           <w:rtl w:val="0"/>
         </w:rPr>
+        <w:tab/>
+        <w:t xml:space="preserve">This is a perfectly viable choice because we are dealing with lots of data, and SQL is especially good at managing and obtaining information from large databases. Thus we must consider this alternative.</w:t>
+      </w:r>
+    </w:p>
+    <w:p>
+      <w:pPr>
+        <w:shd w:fill="ffffff" w:val="clear"/>
+        <w:spacing w:before="180" w:lineRule="auto"/>
+        <w:ind w:right="300"/>
+        <w:jc w:val="both"/>
+        <w:rPr>
+          <w:sz w:val="24"/>
+          <w:szCs w:val="24"/>
+        </w:rPr>
+      </w:pPr>
+      <w:r>
+        <w:rPr>
+          <w:sz w:val="24"/>
+          <w:szCs w:val="24"/>
+          <w:rtl w:val="0"/>
+        </w:rPr>
         <w:t xml:space="preserve">Alternative F (C# Decision Tree alternative):</w:t>
       </w:r>
     </w:p>
@@ -6181,6 +6185,27 @@
           <w:szCs w:val="24"/>
           <w:rtl w:val="0"/>
         </w:rPr>
+        <w:tab/>
+        <w:t xml:space="preserve">This alternative is great because we already have experience with C# and decision trees are perfect for our type of problem, and implementing this is not extremely difficult or time consuming. We must consider this alternative.</w:t>
+      </w:r>
+    </w:p>
+    <w:p>
+      <w:pPr>
+        <w:shd w:fill="ffffff" w:val="clear"/>
+        <w:spacing w:before="180" w:lineRule="auto"/>
+        <w:ind w:right="300"/>
+        <w:jc w:val="both"/>
+        <w:rPr>
+          <w:sz w:val="24"/>
+          <w:szCs w:val="24"/>
+        </w:rPr>
+      </w:pPr>
+      <w:r>
+        <w:rPr>
+          <w:sz w:val="24"/>
+          <w:szCs w:val="24"/>
+          <w:rtl w:val="0"/>
+        </w:rPr>
         <w:t xml:space="preserve">Alternative G (Human experiment alternative) :</w:t>
       </w:r>
     </w:p>
@@ -6197,8 +6222,12 @@
       </w:pPr>
       <w:r>
         <w:rPr>
-          <w:rtl w:val="0"/>
-        </w:rPr>
+          <w:sz w:val="24"/>
+          <w:szCs w:val="24"/>
+          <w:rtl w:val="0"/>
+        </w:rPr>
+        <w:tab/>
+        <w:t xml:space="preserve">This alternative is unethical, dangerous, and could land us into legal trouble. We must discard this alternative post-haste.</w:t>
       </w:r>
     </w:p>
     <w:p>
@@ -6251,25 +6280,12 @@
       </w:pPr>
       <w:r>
         <w:rPr>
-          <w:rtl w:val="0"/>
-        </w:rPr>
-      </w:r>
-    </w:p>
-    <w:p>
-      <w:pPr>
-        <w:shd w:fill="ffffff" w:val="clear"/>
-        <w:spacing w:before="180" w:lineRule="auto"/>
-        <w:ind w:right="300"/>
-        <w:jc w:val="both"/>
-        <w:rPr>
-          <w:sz w:val="24"/>
-          <w:szCs w:val="24"/>
-        </w:rPr>
-      </w:pPr>
-      <w:r>
-        <w:rPr>
-          <w:rtl w:val="0"/>
-        </w:rPr>
+          <w:sz w:val="24"/>
+          <w:szCs w:val="24"/>
+          <w:rtl w:val="0"/>
+        </w:rPr>
+        <w:tab/>
+        <w:t xml:space="preserve">This alternative will give us more control over our application, but it might prove to be too difficult and time consuming. For this reason we will discard this alternative and look for a better one.</w:t>
       </w:r>
     </w:p>
     <w:p>

</xml_diff>

<commit_message>
Engineering method - started part 5
I must finish it today
</commit_message>
<xml_diff>
--- a/Doc/Engineering Method.docx
+++ b/Doc/Engineering Method.docx
@@ -667,7 +667,7 @@
               <w:widowControl w:val="0"/>
               <w:numPr>
                 <w:ilvl w:val="0"/>
-                <w:numId w:val="2"/>
+                <w:numId w:val="3"/>
               </w:numPr>
               <w:pBdr>
                 <w:top w:space="0" w:sz="0" w:val="nil"/>
@@ -702,7 +702,7 @@
               <w:widowControl w:val="0"/>
               <w:numPr>
                 <w:ilvl w:val="0"/>
-                <w:numId w:val="2"/>
+                <w:numId w:val="3"/>
               </w:numPr>
               <w:pBdr>
                 <w:top w:space="0" w:sz="0" w:val="nil"/>
@@ -737,7 +737,7 @@
               <w:widowControl w:val="0"/>
               <w:numPr>
                 <w:ilvl w:val="0"/>
-                <w:numId w:val="2"/>
+                <w:numId w:val="3"/>
               </w:numPr>
               <w:pBdr>
                 <w:top w:space="0" w:sz="0" w:val="nil"/>
@@ -772,7 +772,7 @@
               <w:widowControl w:val="0"/>
               <w:numPr>
                 <w:ilvl w:val="0"/>
-                <w:numId w:val="2"/>
+                <w:numId w:val="3"/>
               </w:numPr>
               <w:pBdr>
                 <w:top w:space="0" w:sz="0" w:val="nil"/>
@@ -807,7 +807,7 @@
               <w:widowControl w:val="0"/>
               <w:numPr>
                 <w:ilvl w:val="0"/>
-                <w:numId w:val="2"/>
+                <w:numId w:val="3"/>
               </w:numPr>
               <w:pBdr>
                 <w:top w:space="0" w:sz="0" w:val="nil"/>
@@ -842,7 +842,7 @@
               <w:widowControl w:val="0"/>
               <w:numPr>
                 <w:ilvl w:val="0"/>
-                <w:numId w:val="2"/>
+                <w:numId w:val="3"/>
               </w:numPr>
               <w:pBdr>
                 <w:top w:space="0" w:sz="0" w:val="nil"/>
@@ -877,7 +877,7 @@
               <w:widowControl w:val="0"/>
               <w:numPr>
                 <w:ilvl w:val="0"/>
-                <w:numId w:val="2"/>
+                <w:numId w:val="3"/>
               </w:numPr>
               <w:pBdr>
                 <w:top w:space="0" w:sz="0" w:val="nil"/>
@@ -912,7 +912,7 @@
               <w:widowControl w:val="0"/>
               <w:numPr>
                 <w:ilvl w:val="0"/>
-                <w:numId w:val="2"/>
+                <w:numId w:val="3"/>
               </w:numPr>
               <w:pBdr>
                 <w:top w:space="0" w:sz="0" w:val="nil"/>
@@ -947,7 +947,7 @@
               <w:widowControl w:val="0"/>
               <w:numPr>
                 <w:ilvl w:val="0"/>
-                <w:numId w:val="2"/>
+                <w:numId w:val="3"/>
               </w:numPr>
               <w:pBdr>
                 <w:top w:space="0" w:sz="0" w:val="nil"/>
@@ -982,7 +982,7 @@
               <w:widowControl w:val="0"/>
               <w:numPr>
                 <w:ilvl w:val="0"/>
-                <w:numId w:val="2"/>
+                <w:numId w:val="3"/>
               </w:numPr>
               <w:pBdr>
                 <w:top w:space="0" w:sz="0" w:val="nil"/>
@@ -1017,7 +1017,7 @@
               <w:widowControl w:val="0"/>
               <w:numPr>
                 <w:ilvl w:val="0"/>
-                <w:numId w:val="2"/>
+                <w:numId w:val="3"/>
               </w:numPr>
               <w:pBdr>
                 <w:top w:space="0" w:sz="0" w:val="nil"/>
@@ -1052,7 +1052,7 @@
               <w:widowControl w:val="0"/>
               <w:numPr>
                 <w:ilvl w:val="0"/>
-                <w:numId w:val="2"/>
+                <w:numId w:val="3"/>
               </w:numPr>
               <w:pBdr>
                 <w:top w:space="0" w:sz="0" w:val="nil"/>
@@ -1087,7 +1087,7 @@
               <w:widowControl w:val="0"/>
               <w:numPr>
                 <w:ilvl w:val="0"/>
-                <w:numId w:val="2"/>
+                <w:numId w:val="3"/>
               </w:numPr>
               <w:pBdr>
                 <w:top w:space="0" w:sz="0" w:val="nil"/>
@@ -1122,7 +1122,7 @@
               <w:widowControl w:val="0"/>
               <w:numPr>
                 <w:ilvl w:val="0"/>
-                <w:numId w:val="2"/>
+                <w:numId w:val="3"/>
               </w:numPr>
               <w:pBdr>
                 <w:top w:space="0" w:sz="0" w:val="nil"/>
@@ -1157,7 +1157,7 @@
               <w:widowControl w:val="0"/>
               <w:numPr>
                 <w:ilvl w:val="0"/>
-                <w:numId w:val="2"/>
+                <w:numId w:val="3"/>
               </w:numPr>
               <w:pBdr>
                 <w:top w:space="0" w:sz="0" w:val="nil"/>
@@ -1192,7 +1192,7 @@
               <w:widowControl w:val="0"/>
               <w:numPr>
                 <w:ilvl w:val="0"/>
-                <w:numId w:val="2"/>
+                <w:numId w:val="3"/>
               </w:numPr>
               <w:pBdr>
                 <w:top w:space="0" w:sz="0" w:val="nil"/>
@@ -1227,7 +1227,7 @@
               <w:widowControl w:val="0"/>
               <w:numPr>
                 <w:ilvl w:val="0"/>
-                <w:numId w:val="2"/>
+                <w:numId w:val="3"/>
               </w:numPr>
               <w:pBdr>
                 <w:top w:space="0" w:sz="0" w:val="nil"/>
@@ -1262,7 +1262,7 @@
               <w:widowControl w:val="0"/>
               <w:numPr>
                 <w:ilvl w:val="0"/>
-                <w:numId w:val="2"/>
+                <w:numId w:val="3"/>
               </w:numPr>
               <w:pBdr>
                 <w:top w:space="0" w:sz="0" w:val="nil"/>
@@ -1297,7 +1297,7 @@
               <w:widowControl w:val="0"/>
               <w:numPr>
                 <w:ilvl w:val="0"/>
-                <w:numId w:val="2"/>
+                <w:numId w:val="3"/>
               </w:numPr>
               <w:pBdr>
                 <w:top w:space="0" w:sz="0" w:val="nil"/>
@@ -1332,7 +1332,7 @@
               <w:widowControl w:val="0"/>
               <w:numPr>
                 <w:ilvl w:val="0"/>
-                <w:numId w:val="2"/>
+                <w:numId w:val="3"/>
               </w:numPr>
               <w:pBdr>
                 <w:top w:space="0" w:sz="0" w:val="nil"/>
@@ -1367,7 +1367,7 @@
               <w:widowControl w:val="0"/>
               <w:numPr>
                 <w:ilvl w:val="0"/>
-                <w:numId w:val="2"/>
+                <w:numId w:val="3"/>
               </w:numPr>
               <w:pBdr>
                 <w:top w:space="0" w:sz="0" w:val="nil"/>
@@ -1402,7 +1402,7 @@
               <w:widowControl w:val="0"/>
               <w:numPr>
                 <w:ilvl w:val="0"/>
-                <w:numId w:val="2"/>
+                <w:numId w:val="3"/>
               </w:numPr>
               <w:pBdr>
                 <w:top w:space="0" w:sz="0" w:val="nil"/>
@@ -1437,7 +1437,7 @@
               <w:widowControl w:val="0"/>
               <w:numPr>
                 <w:ilvl w:val="0"/>
-                <w:numId w:val="2"/>
+                <w:numId w:val="3"/>
               </w:numPr>
               <w:pBdr>
                 <w:top w:space="0" w:sz="0" w:val="nil"/>
@@ -2267,7 +2267,7 @@
               <w:widowControl w:val="0"/>
               <w:numPr>
                 <w:ilvl w:val="0"/>
-                <w:numId w:val="2"/>
+                <w:numId w:val="3"/>
               </w:numPr>
               <w:spacing w:line="240" w:lineRule="auto"/>
               <w:ind w:left="720" w:hanging="360"/>
@@ -2290,7 +2290,7 @@
               <w:widowControl w:val="0"/>
               <w:numPr>
                 <w:ilvl w:val="0"/>
-                <w:numId w:val="2"/>
+                <w:numId w:val="3"/>
               </w:numPr>
               <w:spacing w:line="240" w:lineRule="auto"/>
               <w:ind w:left="720" w:hanging="360"/>
@@ -2313,7 +2313,7 @@
               <w:widowControl w:val="0"/>
               <w:numPr>
                 <w:ilvl w:val="0"/>
-                <w:numId w:val="2"/>
+                <w:numId w:val="3"/>
               </w:numPr>
               <w:spacing w:line="240" w:lineRule="auto"/>
               <w:ind w:left="720" w:hanging="360"/>
@@ -2336,7 +2336,7 @@
               <w:widowControl w:val="0"/>
               <w:numPr>
                 <w:ilvl w:val="0"/>
-                <w:numId w:val="2"/>
+                <w:numId w:val="3"/>
               </w:numPr>
               <w:spacing w:line="240" w:lineRule="auto"/>
               <w:ind w:left="720" w:hanging="360"/>
@@ -2359,7 +2359,7 @@
               <w:widowControl w:val="0"/>
               <w:numPr>
                 <w:ilvl w:val="0"/>
-                <w:numId w:val="2"/>
+                <w:numId w:val="3"/>
               </w:numPr>
               <w:spacing w:line="240" w:lineRule="auto"/>
               <w:ind w:left="720" w:hanging="360"/>
@@ -2382,7 +2382,7 @@
               <w:widowControl w:val="0"/>
               <w:numPr>
                 <w:ilvl w:val="0"/>
-                <w:numId w:val="2"/>
+                <w:numId w:val="3"/>
               </w:numPr>
               <w:spacing w:line="240" w:lineRule="auto"/>
               <w:ind w:left="720" w:hanging="360"/>
@@ -2405,7 +2405,7 @@
               <w:widowControl w:val="0"/>
               <w:numPr>
                 <w:ilvl w:val="0"/>
-                <w:numId w:val="2"/>
+                <w:numId w:val="3"/>
               </w:numPr>
               <w:spacing w:line="240" w:lineRule="auto"/>
               <w:ind w:left="720" w:hanging="360"/>
@@ -2428,7 +2428,7 @@
               <w:widowControl w:val="0"/>
               <w:numPr>
                 <w:ilvl w:val="0"/>
-                <w:numId w:val="2"/>
+                <w:numId w:val="3"/>
               </w:numPr>
               <w:spacing w:line="240" w:lineRule="auto"/>
               <w:ind w:left="720" w:hanging="360"/>
@@ -2451,7 +2451,7 @@
               <w:widowControl w:val="0"/>
               <w:numPr>
                 <w:ilvl w:val="0"/>
-                <w:numId w:val="2"/>
+                <w:numId w:val="3"/>
               </w:numPr>
               <w:spacing w:line="240" w:lineRule="auto"/>
               <w:ind w:left="720" w:hanging="360"/>
@@ -2474,7 +2474,7 @@
               <w:widowControl w:val="0"/>
               <w:numPr>
                 <w:ilvl w:val="0"/>
-                <w:numId w:val="2"/>
+                <w:numId w:val="3"/>
               </w:numPr>
               <w:spacing w:line="240" w:lineRule="auto"/>
               <w:ind w:left="720" w:hanging="360"/>
@@ -2497,7 +2497,7 @@
               <w:widowControl w:val="0"/>
               <w:numPr>
                 <w:ilvl w:val="0"/>
-                <w:numId w:val="2"/>
+                <w:numId w:val="3"/>
               </w:numPr>
               <w:spacing w:line="240" w:lineRule="auto"/>
               <w:ind w:left="720" w:hanging="360"/>
@@ -2520,7 +2520,7 @@
               <w:widowControl w:val="0"/>
               <w:numPr>
                 <w:ilvl w:val="0"/>
-                <w:numId w:val="2"/>
+                <w:numId w:val="3"/>
               </w:numPr>
               <w:spacing w:line="240" w:lineRule="auto"/>
               <w:ind w:left="720" w:hanging="360"/>
@@ -2543,7 +2543,7 @@
               <w:widowControl w:val="0"/>
               <w:numPr>
                 <w:ilvl w:val="0"/>
-                <w:numId w:val="2"/>
+                <w:numId w:val="3"/>
               </w:numPr>
               <w:spacing w:line="240" w:lineRule="auto"/>
               <w:ind w:left="720" w:hanging="360"/>
@@ -2566,7 +2566,7 @@
               <w:widowControl w:val="0"/>
               <w:numPr>
                 <w:ilvl w:val="0"/>
-                <w:numId w:val="2"/>
+                <w:numId w:val="3"/>
               </w:numPr>
               <w:spacing w:line="240" w:lineRule="auto"/>
               <w:ind w:left="720" w:hanging="360"/>
@@ -2589,7 +2589,7 @@
               <w:widowControl w:val="0"/>
               <w:numPr>
                 <w:ilvl w:val="0"/>
-                <w:numId w:val="2"/>
+                <w:numId w:val="3"/>
               </w:numPr>
               <w:spacing w:line="240" w:lineRule="auto"/>
               <w:ind w:left="720" w:hanging="360"/>
@@ -2612,7 +2612,7 @@
               <w:widowControl w:val="0"/>
               <w:numPr>
                 <w:ilvl w:val="0"/>
-                <w:numId w:val="2"/>
+                <w:numId w:val="3"/>
               </w:numPr>
               <w:spacing w:line="240" w:lineRule="auto"/>
               <w:ind w:left="720" w:hanging="360"/>
@@ -2635,7 +2635,7 @@
               <w:widowControl w:val="0"/>
               <w:numPr>
                 <w:ilvl w:val="0"/>
-                <w:numId w:val="2"/>
+                <w:numId w:val="3"/>
               </w:numPr>
               <w:spacing w:line="240" w:lineRule="auto"/>
               <w:ind w:left="720" w:hanging="360"/>
@@ -2658,7 +2658,7 @@
               <w:widowControl w:val="0"/>
               <w:numPr>
                 <w:ilvl w:val="0"/>
-                <w:numId w:val="2"/>
+                <w:numId w:val="3"/>
               </w:numPr>
               <w:spacing w:line="240" w:lineRule="auto"/>
               <w:ind w:left="720" w:hanging="360"/>
@@ -2681,7 +2681,7 @@
               <w:widowControl w:val="0"/>
               <w:numPr>
                 <w:ilvl w:val="0"/>
-                <w:numId w:val="2"/>
+                <w:numId w:val="3"/>
               </w:numPr>
               <w:spacing w:line="240" w:lineRule="auto"/>
               <w:ind w:left="720" w:hanging="360"/>
@@ -2704,7 +2704,7 @@
               <w:widowControl w:val="0"/>
               <w:numPr>
                 <w:ilvl w:val="0"/>
-                <w:numId w:val="2"/>
+                <w:numId w:val="3"/>
               </w:numPr>
               <w:spacing w:line="240" w:lineRule="auto"/>
               <w:ind w:left="720" w:hanging="360"/>
@@ -2727,7 +2727,7 @@
               <w:widowControl w:val="0"/>
               <w:numPr>
                 <w:ilvl w:val="0"/>
-                <w:numId w:val="2"/>
+                <w:numId w:val="3"/>
               </w:numPr>
               <w:spacing w:line="240" w:lineRule="auto"/>
               <w:ind w:left="720" w:hanging="360"/>
@@ -2750,7 +2750,7 @@
               <w:widowControl w:val="0"/>
               <w:numPr>
                 <w:ilvl w:val="0"/>
-                <w:numId w:val="2"/>
+                <w:numId w:val="3"/>
               </w:numPr>
               <w:spacing w:line="240" w:lineRule="auto"/>
               <w:ind w:left="720" w:hanging="360"/>
@@ -3134,7 +3134,7 @@
               <w:widowControl w:val="0"/>
               <w:numPr>
                 <w:ilvl w:val="0"/>
-                <w:numId w:val="2"/>
+                <w:numId w:val="3"/>
               </w:numPr>
               <w:spacing w:line="240" w:lineRule="auto"/>
               <w:ind w:left="720" w:hanging="360"/>
@@ -3157,7 +3157,7 @@
               <w:widowControl w:val="0"/>
               <w:numPr>
                 <w:ilvl w:val="0"/>
-                <w:numId w:val="2"/>
+                <w:numId w:val="3"/>
               </w:numPr>
               <w:spacing w:line="240" w:lineRule="auto"/>
               <w:ind w:left="720" w:hanging="360"/>
@@ -3180,7 +3180,7 @@
               <w:widowControl w:val="0"/>
               <w:numPr>
                 <w:ilvl w:val="0"/>
-                <w:numId w:val="2"/>
+                <w:numId w:val="3"/>
               </w:numPr>
               <w:spacing w:line="240" w:lineRule="auto"/>
               <w:ind w:left="720" w:hanging="360"/>
@@ -3203,7 +3203,7 @@
               <w:widowControl w:val="0"/>
               <w:numPr>
                 <w:ilvl w:val="0"/>
-                <w:numId w:val="2"/>
+                <w:numId w:val="3"/>
               </w:numPr>
               <w:spacing w:line="240" w:lineRule="auto"/>
               <w:ind w:left="720" w:hanging="360"/>
@@ -3226,7 +3226,7 @@
               <w:widowControl w:val="0"/>
               <w:numPr>
                 <w:ilvl w:val="0"/>
-                <w:numId w:val="2"/>
+                <w:numId w:val="3"/>
               </w:numPr>
               <w:spacing w:line="240" w:lineRule="auto"/>
               <w:ind w:left="720" w:hanging="360"/>
@@ -3249,7 +3249,7 @@
               <w:widowControl w:val="0"/>
               <w:numPr>
                 <w:ilvl w:val="0"/>
-                <w:numId w:val="2"/>
+                <w:numId w:val="3"/>
               </w:numPr>
               <w:spacing w:line="240" w:lineRule="auto"/>
               <w:ind w:left="720" w:hanging="360"/>
@@ -3272,7 +3272,7 @@
               <w:widowControl w:val="0"/>
               <w:numPr>
                 <w:ilvl w:val="0"/>
-                <w:numId w:val="2"/>
+                <w:numId w:val="3"/>
               </w:numPr>
               <w:spacing w:line="240" w:lineRule="auto"/>
               <w:ind w:left="720" w:hanging="360"/>
@@ -3295,7 +3295,7 @@
               <w:widowControl w:val="0"/>
               <w:numPr>
                 <w:ilvl w:val="0"/>
-                <w:numId w:val="2"/>
+                <w:numId w:val="3"/>
               </w:numPr>
               <w:spacing w:line="240" w:lineRule="auto"/>
               <w:ind w:left="720" w:hanging="360"/>
@@ -3318,7 +3318,7 @@
               <w:widowControl w:val="0"/>
               <w:numPr>
                 <w:ilvl w:val="0"/>
-                <w:numId w:val="2"/>
+                <w:numId w:val="3"/>
               </w:numPr>
               <w:spacing w:line="240" w:lineRule="auto"/>
               <w:ind w:left="720" w:hanging="360"/>
@@ -3341,7 +3341,7 @@
               <w:widowControl w:val="0"/>
               <w:numPr>
                 <w:ilvl w:val="0"/>
-                <w:numId w:val="2"/>
+                <w:numId w:val="3"/>
               </w:numPr>
               <w:spacing w:line="240" w:lineRule="auto"/>
               <w:ind w:left="720" w:hanging="360"/>
@@ -3364,7 +3364,7 @@
               <w:widowControl w:val="0"/>
               <w:numPr>
                 <w:ilvl w:val="0"/>
-                <w:numId w:val="2"/>
+                <w:numId w:val="3"/>
               </w:numPr>
               <w:spacing w:line="240" w:lineRule="auto"/>
               <w:ind w:left="720" w:hanging="360"/>
@@ -3387,7 +3387,7 @@
               <w:widowControl w:val="0"/>
               <w:numPr>
                 <w:ilvl w:val="0"/>
-                <w:numId w:val="2"/>
+                <w:numId w:val="3"/>
               </w:numPr>
               <w:spacing w:line="240" w:lineRule="auto"/>
               <w:ind w:left="720" w:hanging="360"/>
@@ -3410,7 +3410,7 @@
               <w:widowControl w:val="0"/>
               <w:numPr>
                 <w:ilvl w:val="0"/>
-                <w:numId w:val="2"/>
+                <w:numId w:val="3"/>
               </w:numPr>
               <w:spacing w:line="240" w:lineRule="auto"/>
               <w:ind w:left="720" w:hanging="360"/>
@@ -3433,7 +3433,7 @@
               <w:widowControl w:val="0"/>
               <w:numPr>
                 <w:ilvl w:val="0"/>
-                <w:numId w:val="2"/>
+                <w:numId w:val="3"/>
               </w:numPr>
               <w:spacing w:line="240" w:lineRule="auto"/>
               <w:ind w:left="720" w:hanging="360"/>
@@ -3456,7 +3456,7 @@
               <w:widowControl w:val="0"/>
               <w:numPr>
                 <w:ilvl w:val="0"/>
-                <w:numId w:val="2"/>
+                <w:numId w:val="3"/>
               </w:numPr>
               <w:spacing w:line="240" w:lineRule="auto"/>
               <w:ind w:left="720" w:hanging="360"/>
@@ -3479,7 +3479,7 @@
               <w:widowControl w:val="0"/>
               <w:numPr>
                 <w:ilvl w:val="0"/>
-                <w:numId w:val="2"/>
+                <w:numId w:val="3"/>
               </w:numPr>
               <w:spacing w:line="240" w:lineRule="auto"/>
               <w:ind w:left="720" w:hanging="360"/>
@@ -3502,7 +3502,7 @@
               <w:widowControl w:val="0"/>
               <w:numPr>
                 <w:ilvl w:val="0"/>
-                <w:numId w:val="2"/>
+                <w:numId w:val="3"/>
               </w:numPr>
               <w:spacing w:line="240" w:lineRule="auto"/>
               <w:ind w:left="720" w:hanging="360"/>
@@ -3525,7 +3525,7 @@
               <w:widowControl w:val="0"/>
               <w:numPr>
                 <w:ilvl w:val="0"/>
-                <w:numId w:val="2"/>
+                <w:numId w:val="3"/>
               </w:numPr>
               <w:spacing w:line="240" w:lineRule="auto"/>
               <w:ind w:left="720" w:hanging="360"/>
@@ -3548,7 +3548,7 @@
               <w:widowControl w:val="0"/>
               <w:numPr>
                 <w:ilvl w:val="0"/>
-                <w:numId w:val="2"/>
+                <w:numId w:val="3"/>
               </w:numPr>
               <w:spacing w:line="240" w:lineRule="auto"/>
               <w:ind w:left="720" w:hanging="360"/>
@@ -3571,7 +3571,7 @@
               <w:widowControl w:val="0"/>
               <w:numPr>
                 <w:ilvl w:val="0"/>
-                <w:numId w:val="2"/>
+                <w:numId w:val="3"/>
               </w:numPr>
               <w:spacing w:line="240" w:lineRule="auto"/>
               <w:ind w:left="720" w:hanging="360"/>
@@ -3594,7 +3594,7 @@
               <w:widowControl w:val="0"/>
               <w:numPr>
                 <w:ilvl w:val="0"/>
-                <w:numId w:val="2"/>
+                <w:numId w:val="3"/>
               </w:numPr>
               <w:spacing w:line="240" w:lineRule="auto"/>
               <w:ind w:left="720" w:hanging="360"/>
@@ -3617,7 +3617,7 @@
               <w:widowControl w:val="0"/>
               <w:numPr>
                 <w:ilvl w:val="0"/>
-                <w:numId w:val="2"/>
+                <w:numId w:val="3"/>
               </w:numPr>
               <w:spacing w:line="240" w:lineRule="auto"/>
               <w:ind w:left="720" w:hanging="360"/>
@@ -3640,7 +3640,7 @@
               <w:widowControl w:val="0"/>
               <w:numPr>
                 <w:ilvl w:val="0"/>
-                <w:numId w:val="2"/>
+                <w:numId w:val="3"/>
               </w:numPr>
               <w:spacing w:line="240" w:lineRule="auto"/>
               <w:ind w:left="720" w:hanging="360"/>
@@ -4027,7 +4027,7 @@
               <w:widowControl w:val="0"/>
               <w:numPr>
                 <w:ilvl w:val="0"/>
-                <w:numId w:val="2"/>
+                <w:numId w:val="3"/>
               </w:numPr>
               <w:spacing w:line="240" w:lineRule="auto"/>
               <w:ind w:left="720" w:hanging="360"/>
@@ -4050,7 +4050,7 @@
               <w:widowControl w:val="0"/>
               <w:numPr>
                 <w:ilvl w:val="0"/>
-                <w:numId w:val="2"/>
+                <w:numId w:val="3"/>
               </w:numPr>
               <w:spacing w:line="240" w:lineRule="auto"/>
               <w:ind w:left="720" w:hanging="360"/>
@@ -4073,7 +4073,7 @@
               <w:widowControl w:val="0"/>
               <w:numPr>
                 <w:ilvl w:val="0"/>
-                <w:numId w:val="2"/>
+                <w:numId w:val="3"/>
               </w:numPr>
               <w:spacing w:line="240" w:lineRule="auto"/>
               <w:ind w:left="720" w:hanging="360"/>
@@ -4096,7 +4096,7 @@
               <w:widowControl w:val="0"/>
               <w:numPr>
                 <w:ilvl w:val="0"/>
-                <w:numId w:val="2"/>
+                <w:numId w:val="3"/>
               </w:numPr>
               <w:spacing w:line="240" w:lineRule="auto"/>
               <w:ind w:left="720" w:hanging="360"/>
@@ -4119,7 +4119,7 @@
               <w:widowControl w:val="0"/>
               <w:numPr>
                 <w:ilvl w:val="0"/>
-                <w:numId w:val="2"/>
+                <w:numId w:val="3"/>
               </w:numPr>
               <w:spacing w:line="240" w:lineRule="auto"/>
               <w:ind w:left="720" w:hanging="360"/>
@@ -4142,7 +4142,7 @@
               <w:widowControl w:val="0"/>
               <w:numPr>
                 <w:ilvl w:val="0"/>
-                <w:numId w:val="2"/>
+                <w:numId w:val="3"/>
               </w:numPr>
               <w:spacing w:line="240" w:lineRule="auto"/>
               <w:ind w:left="720" w:hanging="360"/>
@@ -4165,7 +4165,7 @@
               <w:widowControl w:val="0"/>
               <w:numPr>
                 <w:ilvl w:val="0"/>
-                <w:numId w:val="2"/>
+                <w:numId w:val="3"/>
               </w:numPr>
               <w:spacing w:line="240" w:lineRule="auto"/>
               <w:ind w:left="720" w:hanging="360"/>
@@ -4188,7 +4188,7 @@
               <w:widowControl w:val="0"/>
               <w:numPr>
                 <w:ilvl w:val="0"/>
-                <w:numId w:val="2"/>
+                <w:numId w:val="3"/>
               </w:numPr>
               <w:spacing w:line="240" w:lineRule="auto"/>
               <w:ind w:left="720" w:hanging="360"/>
@@ -4211,7 +4211,7 @@
               <w:widowControl w:val="0"/>
               <w:numPr>
                 <w:ilvl w:val="0"/>
-                <w:numId w:val="2"/>
+                <w:numId w:val="3"/>
               </w:numPr>
               <w:spacing w:line="240" w:lineRule="auto"/>
               <w:ind w:left="720" w:hanging="360"/>
@@ -4234,7 +4234,7 @@
               <w:widowControl w:val="0"/>
               <w:numPr>
                 <w:ilvl w:val="0"/>
-                <w:numId w:val="2"/>
+                <w:numId w:val="3"/>
               </w:numPr>
               <w:spacing w:line="240" w:lineRule="auto"/>
               <w:ind w:left="720" w:hanging="360"/>
@@ -4257,7 +4257,7 @@
               <w:widowControl w:val="0"/>
               <w:numPr>
                 <w:ilvl w:val="0"/>
-                <w:numId w:val="2"/>
+                <w:numId w:val="3"/>
               </w:numPr>
               <w:spacing w:line="240" w:lineRule="auto"/>
               <w:ind w:left="720" w:hanging="360"/>
@@ -4280,7 +4280,7 @@
               <w:widowControl w:val="0"/>
               <w:numPr>
                 <w:ilvl w:val="0"/>
-                <w:numId w:val="2"/>
+                <w:numId w:val="3"/>
               </w:numPr>
               <w:spacing w:line="240" w:lineRule="auto"/>
               <w:ind w:left="720" w:hanging="360"/>
@@ -4303,7 +4303,7 @@
               <w:widowControl w:val="0"/>
               <w:numPr>
                 <w:ilvl w:val="0"/>
-                <w:numId w:val="2"/>
+                <w:numId w:val="3"/>
               </w:numPr>
               <w:spacing w:line="240" w:lineRule="auto"/>
               <w:ind w:left="720" w:hanging="360"/>
@@ -4326,7 +4326,7 @@
               <w:widowControl w:val="0"/>
               <w:numPr>
                 <w:ilvl w:val="0"/>
-                <w:numId w:val="2"/>
+                <w:numId w:val="3"/>
               </w:numPr>
               <w:spacing w:line="240" w:lineRule="auto"/>
               <w:ind w:left="720" w:hanging="360"/>
@@ -4349,7 +4349,7 @@
               <w:widowControl w:val="0"/>
               <w:numPr>
                 <w:ilvl w:val="0"/>
-                <w:numId w:val="2"/>
+                <w:numId w:val="3"/>
               </w:numPr>
               <w:spacing w:line="240" w:lineRule="auto"/>
               <w:ind w:left="720" w:hanging="360"/>
@@ -4372,7 +4372,7 @@
               <w:widowControl w:val="0"/>
               <w:numPr>
                 <w:ilvl w:val="0"/>
-                <w:numId w:val="2"/>
+                <w:numId w:val="3"/>
               </w:numPr>
               <w:spacing w:line="240" w:lineRule="auto"/>
               <w:ind w:left="720" w:hanging="360"/>
@@ -4395,7 +4395,7 @@
               <w:widowControl w:val="0"/>
               <w:numPr>
                 <w:ilvl w:val="0"/>
-                <w:numId w:val="2"/>
+                <w:numId w:val="3"/>
               </w:numPr>
               <w:spacing w:line="240" w:lineRule="auto"/>
               <w:ind w:left="720" w:hanging="360"/>
@@ -4418,7 +4418,7 @@
               <w:widowControl w:val="0"/>
               <w:numPr>
                 <w:ilvl w:val="0"/>
-                <w:numId w:val="2"/>
+                <w:numId w:val="3"/>
               </w:numPr>
               <w:spacing w:line="240" w:lineRule="auto"/>
               <w:ind w:left="720" w:hanging="360"/>
@@ -4441,7 +4441,7 @@
               <w:widowControl w:val="0"/>
               <w:numPr>
                 <w:ilvl w:val="0"/>
-                <w:numId w:val="2"/>
+                <w:numId w:val="3"/>
               </w:numPr>
               <w:spacing w:line="240" w:lineRule="auto"/>
               <w:ind w:left="720" w:hanging="360"/>
@@ -4464,7 +4464,7 @@
               <w:widowControl w:val="0"/>
               <w:numPr>
                 <w:ilvl w:val="0"/>
-                <w:numId w:val="2"/>
+                <w:numId w:val="3"/>
               </w:numPr>
               <w:spacing w:line="240" w:lineRule="auto"/>
               <w:ind w:left="720" w:hanging="360"/>
@@ -4487,7 +4487,7 @@
               <w:widowControl w:val="0"/>
               <w:numPr>
                 <w:ilvl w:val="0"/>
-                <w:numId w:val="2"/>
+                <w:numId w:val="3"/>
               </w:numPr>
               <w:spacing w:line="240" w:lineRule="auto"/>
               <w:ind w:left="720" w:hanging="360"/>
@@ -4510,7 +4510,7 @@
               <w:widowControl w:val="0"/>
               <w:numPr>
                 <w:ilvl w:val="0"/>
-                <w:numId w:val="2"/>
+                <w:numId w:val="3"/>
               </w:numPr>
               <w:spacing w:line="240" w:lineRule="auto"/>
               <w:ind w:left="720" w:hanging="360"/>
@@ -4533,7 +4533,7 @@
               <w:widowControl w:val="0"/>
               <w:numPr>
                 <w:ilvl w:val="0"/>
-                <w:numId w:val="2"/>
+                <w:numId w:val="3"/>
               </w:numPr>
               <w:spacing w:line="240" w:lineRule="auto"/>
               <w:ind w:left="720" w:hanging="360"/>
@@ -4733,7 +4733,7 @@
       <w:pPr>
         <w:numPr>
           <w:ilvl w:val="0"/>
-          <w:numId w:val="3"/>
+          <w:numId w:val="4"/>
         </w:numPr>
         <w:ind w:left="720" w:hanging="360"/>
         <w:jc w:val="both"/>
@@ -4755,7 +4755,7 @@
       <w:pPr>
         <w:numPr>
           <w:ilvl w:val="0"/>
-          <w:numId w:val="3"/>
+          <w:numId w:val="4"/>
         </w:numPr>
         <w:ind w:left="720" w:hanging="360"/>
         <w:jc w:val="both"/>
@@ -4778,7 +4778,7 @@
       <w:pPr>
         <w:numPr>
           <w:ilvl w:val="0"/>
-          <w:numId w:val="3"/>
+          <w:numId w:val="4"/>
         </w:numPr>
         <w:ind w:left="720" w:hanging="360"/>
         <w:jc w:val="both"/>
@@ -4801,7 +4801,7 @@
       <w:pPr>
         <w:numPr>
           <w:ilvl w:val="0"/>
-          <w:numId w:val="3"/>
+          <w:numId w:val="4"/>
         </w:numPr>
         <w:ind w:left="720" w:hanging="360"/>
         <w:jc w:val="both"/>
@@ -6340,8 +6340,262 @@
       </w:pPr>
       <w:r>
         <w:rPr>
-          <w:rtl w:val="0"/>
-        </w:rPr>
+          <w:sz w:val="24"/>
+          <w:szCs w:val="24"/>
+          <w:rtl w:val="0"/>
+        </w:rPr>
+        <w:t xml:space="preserve">The final candidates are the following:</w:t>
+      </w:r>
+    </w:p>
+    <w:p>
+      <w:pPr>
+        <w:numPr>
+          <w:ilvl w:val="0"/>
+          <w:numId w:val="2"/>
+        </w:numPr>
+        <w:shd w:fill="ffffff" w:val="clear"/>
+        <w:spacing w:after="0" w:afterAutospacing="0" w:before="180" w:lineRule="auto"/>
+        <w:ind w:left="720" w:right="300" w:hanging="360"/>
+        <w:jc w:val="both"/>
+        <w:rPr>
+          <w:sz w:val="24"/>
+          <w:szCs w:val="24"/>
+          <w:u w:val="none"/>
+        </w:rPr>
+      </w:pPr>
+      <w:r>
+        <w:rPr>
+          <w:sz w:val="24"/>
+          <w:szCs w:val="24"/>
+          <w:rtl w:val="0"/>
+        </w:rPr>
+        <w:t xml:space="preserve">Alternative C (Hill Climbing alternative)</w:t>
+      </w:r>
+    </w:p>
+    <w:p>
+      <w:pPr>
+        <w:numPr>
+          <w:ilvl w:val="0"/>
+          <w:numId w:val="2"/>
+        </w:numPr>
+        <w:shd w:fill="ffffff" w:val="clear"/>
+        <w:spacing w:after="0" w:afterAutospacing="0" w:before="0" w:beforeAutospacing="0" w:lineRule="auto"/>
+        <w:ind w:left="720" w:right="300" w:hanging="360"/>
+        <w:jc w:val="both"/>
+        <w:rPr>
+          <w:sz w:val="24"/>
+          <w:szCs w:val="24"/>
+        </w:rPr>
+      </w:pPr>
+      <w:r>
+        <w:rPr>
+          <w:sz w:val="24"/>
+          <w:szCs w:val="24"/>
+          <w:rtl w:val="0"/>
+        </w:rPr>
+        <w:t xml:space="preserve">Alternative D (Java alternative)</w:t>
+      </w:r>
+    </w:p>
+    <w:p>
+      <w:pPr>
+        <w:numPr>
+          <w:ilvl w:val="0"/>
+          <w:numId w:val="2"/>
+        </w:numPr>
+        <w:shd w:fill="ffffff" w:val="clear"/>
+        <w:spacing w:after="0" w:afterAutospacing="0" w:before="0" w:beforeAutospacing="0" w:lineRule="auto"/>
+        <w:ind w:left="720" w:right="300" w:hanging="360"/>
+        <w:jc w:val="both"/>
+        <w:rPr>
+          <w:sz w:val="24"/>
+          <w:szCs w:val="24"/>
+        </w:rPr>
+      </w:pPr>
+      <w:r>
+        <w:rPr>
+          <w:sz w:val="24"/>
+          <w:szCs w:val="24"/>
+          <w:rtl w:val="0"/>
+        </w:rPr>
+        <w:t xml:space="preserve">Alternative E (SQL alternative)</w:t>
+      </w:r>
+    </w:p>
+    <w:p>
+      <w:pPr>
+        <w:numPr>
+          <w:ilvl w:val="0"/>
+          <w:numId w:val="2"/>
+        </w:numPr>
+        <w:shd w:fill="ffffff" w:val="clear"/>
+        <w:spacing w:before="0" w:beforeAutospacing="0" w:lineRule="auto"/>
+        <w:ind w:left="720" w:right="300" w:hanging="360"/>
+        <w:jc w:val="both"/>
+        <w:rPr>
+          <w:sz w:val="24"/>
+          <w:szCs w:val="24"/>
+        </w:rPr>
+      </w:pPr>
+      <w:r>
+        <w:rPr>
+          <w:sz w:val="24"/>
+          <w:szCs w:val="24"/>
+          <w:rtl w:val="0"/>
+        </w:rPr>
+        <w:t xml:space="preserve">Alternative F (C# Decision Tree alternative)</w:t>
+      </w:r>
+    </w:p>
+    <w:p>
+      <w:pPr>
+        <w:shd w:fill="ffffff" w:val="clear"/>
+        <w:spacing w:before="180" w:lineRule="auto"/>
+        <w:ind w:right="300"/>
+        <w:jc w:val="both"/>
+        <w:rPr>
+          <w:sz w:val="24"/>
+          <w:szCs w:val="24"/>
+        </w:rPr>
+      </w:pPr>
+      <w:r>
+        <w:rPr>
+          <w:sz w:val="24"/>
+          <w:szCs w:val="24"/>
+          <w:rtl w:val="0"/>
+        </w:rPr>
+        <w:t xml:space="preserve">We will evaluate them and make our final choice based on the following criterions:</w:t>
+      </w:r>
+    </w:p>
+    <w:p>
+      <w:pPr>
+        <w:shd w:fill="ffffff" w:val="clear"/>
+        <w:spacing w:before="180" w:lineRule="auto"/>
+        <w:ind w:right="300"/>
+        <w:jc w:val="both"/>
+        <w:rPr>
+          <w:sz w:val="24"/>
+          <w:szCs w:val="24"/>
+        </w:rPr>
+      </w:pPr>
+      <w:r>
+        <w:rPr>
+          <w:rtl w:val="0"/>
+        </w:rPr>
+      </w:r>
+    </w:p>
+    <w:p>
+      <w:pPr>
+        <w:shd w:fill="ffffff" w:val="clear"/>
+        <w:spacing w:before="180" w:lineRule="auto"/>
+        <w:ind w:right="300"/>
+        <w:jc w:val="both"/>
+        <w:rPr>
+          <w:sz w:val="24"/>
+          <w:szCs w:val="24"/>
+        </w:rPr>
+      </w:pPr>
+      <w:r>
+        <w:rPr>
+          <w:sz w:val="24"/>
+          <w:szCs w:val="24"/>
+          <w:rtl w:val="0"/>
+        </w:rPr>
+        <w:t xml:space="preserve">Criterion A: Time consumption </w:t>
+      </w:r>
+    </w:p>
+    <w:p>
+      <w:pPr>
+        <w:shd w:fill="ffffff" w:val="clear"/>
+        <w:spacing w:before="180" w:lineRule="auto"/>
+        <w:ind w:right="300"/>
+        <w:jc w:val="both"/>
+        <w:rPr>
+          <w:sz w:val="24"/>
+          <w:szCs w:val="24"/>
+        </w:rPr>
+      </w:pPr>
+      <w:r>
+        <w:rPr>
+          <w:sz w:val="24"/>
+          <w:szCs w:val="24"/>
+          <w:rtl w:val="0"/>
+        </w:rPr>
+        <w:t xml:space="preserve">[3] The solution takes a team of four people less than a month to completely implement</w:t>
+      </w:r>
+    </w:p>
+    <w:p>
+      <w:pPr>
+        <w:shd w:fill="ffffff" w:val="clear"/>
+        <w:spacing w:before="180" w:lineRule="auto"/>
+        <w:ind w:right="300"/>
+        <w:jc w:val="both"/>
+        <w:rPr>
+          <w:sz w:val="24"/>
+          <w:szCs w:val="24"/>
+        </w:rPr>
+      </w:pPr>
+      <w:r>
+        <w:rPr>
+          <w:sz w:val="24"/>
+          <w:szCs w:val="24"/>
+          <w:rtl w:val="0"/>
+        </w:rPr>
+        <w:t xml:space="preserve">[2] The solution takes a team of four people between one month and three months to completely implement</w:t>
+      </w:r>
+    </w:p>
+    <w:p>
+      <w:pPr>
+        <w:shd w:fill="ffffff" w:val="clear"/>
+        <w:spacing w:before="180" w:lineRule="auto"/>
+        <w:ind w:right="300"/>
+        <w:jc w:val="both"/>
+        <w:rPr>
+          <w:sz w:val="24"/>
+          <w:szCs w:val="24"/>
+        </w:rPr>
+      </w:pPr>
+      <w:r>
+        <w:rPr>
+          <w:sz w:val="24"/>
+          <w:szCs w:val="24"/>
+          <w:rtl w:val="0"/>
+        </w:rPr>
+        <w:t xml:space="preserve">[1] The solution takes a team of four people more than three months to completely implement</w:t>
+      </w:r>
+    </w:p>
+    <w:p>
+      <w:pPr>
+        <w:shd w:fill="ffffff" w:val="clear"/>
+        <w:spacing w:before="180" w:lineRule="auto"/>
+        <w:ind w:right="300"/>
+        <w:jc w:val="both"/>
+        <w:rPr>
+          <w:sz w:val="24"/>
+          <w:szCs w:val="24"/>
+        </w:rPr>
+      </w:pPr>
+      <w:r>
+        <w:rPr>
+          <w:rtl w:val="0"/>
+        </w:rPr>
+      </w:r>
+    </w:p>
+    <w:p>
+      <w:pPr>
+        <w:shd w:fill="ffffff" w:val="clear"/>
+        <w:spacing w:before="180" w:lineRule="auto"/>
+        <w:ind w:right="300"/>
+        <w:jc w:val="both"/>
+        <w:rPr>
+          <w:sz w:val="24"/>
+          <w:szCs w:val="24"/>
+        </w:rPr>
+      </w:pPr>
+      <w:r>
+        <w:rPr>
+          <w:sz w:val="24"/>
+          <w:szCs w:val="24"/>
+          <w:rtl w:val="0"/>
+        </w:rPr>
+        <w:t xml:space="preserve">Criterior B: Modeling the problem</w:t>
       </w:r>
     </w:p>
     <w:p>
@@ -7042,6 +7296,116 @@
     <w:lvl w:ilvl="0">
       <w:start w:val="1"/>
       <w:numFmt w:val="bullet"/>
+      <w:lvlText w:val="●"/>
+      <w:lvlJc w:val="left"/>
+      <w:pPr>
+        <w:ind w:left="720" w:hanging="360"/>
+      </w:pPr>
+      <w:rPr>
+        <w:u w:val="none"/>
+      </w:rPr>
+    </w:lvl>
+    <w:lvl w:ilvl="1">
+      <w:start w:val="1"/>
+      <w:numFmt w:val="bullet"/>
+      <w:lvlText w:val="○"/>
+      <w:lvlJc w:val="left"/>
+      <w:pPr>
+        <w:ind w:left="1440" w:hanging="360"/>
+      </w:pPr>
+      <w:rPr>
+        <w:u w:val="none"/>
+      </w:rPr>
+    </w:lvl>
+    <w:lvl w:ilvl="2">
+      <w:start w:val="1"/>
+      <w:numFmt w:val="bullet"/>
+      <w:lvlText w:val="■"/>
+      <w:lvlJc w:val="left"/>
+      <w:pPr>
+        <w:ind w:left="2160" w:hanging="360"/>
+      </w:pPr>
+      <w:rPr>
+        <w:u w:val="none"/>
+      </w:rPr>
+    </w:lvl>
+    <w:lvl w:ilvl="3">
+      <w:start w:val="1"/>
+      <w:numFmt w:val="bullet"/>
+      <w:lvlText w:val="●"/>
+      <w:lvlJc w:val="left"/>
+      <w:pPr>
+        <w:ind w:left="2880" w:hanging="360"/>
+      </w:pPr>
+      <w:rPr>
+        <w:u w:val="none"/>
+      </w:rPr>
+    </w:lvl>
+    <w:lvl w:ilvl="4">
+      <w:start w:val="1"/>
+      <w:numFmt w:val="bullet"/>
+      <w:lvlText w:val="○"/>
+      <w:lvlJc w:val="left"/>
+      <w:pPr>
+        <w:ind w:left="3600" w:hanging="360"/>
+      </w:pPr>
+      <w:rPr>
+        <w:u w:val="none"/>
+      </w:rPr>
+    </w:lvl>
+    <w:lvl w:ilvl="5">
+      <w:start w:val="1"/>
+      <w:numFmt w:val="bullet"/>
+      <w:lvlText w:val="■"/>
+      <w:lvlJc w:val="left"/>
+      <w:pPr>
+        <w:ind w:left="4320" w:hanging="360"/>
+      </w:pPr>
+      <w:rPr>
+        <w:u w:val="none"/>
+      </w:rPr>
+    </w:lvl>
+    <w:lvl w:ilvl="6">
+      <w:start w:val="1"/>
+      <w:numFmt w:val="bullet"/>
+      <w:lvlText w:val="●"/>
+      <w:lvlJc w:val="left"/>
+      <w:pPr>
+        <w:ind w:left="5040" w:hanging="360"/>
+      </w:pPr>
+      <w:rPr>
+        <w:u w:val="none"/>
+      </w:rPr>
+    </w:lvl>
+    <w:lvl w:ilvl="7">
+      <w:start w:val="1"/>
+      <w:numFmt w:val="bullet"/>
+      <w:lvlText w:val="○"/>
+      <w:lvlJc w:val="left"/>
+      <w:pPr>
+        <w:ind w:left="5760" w:hanging="360"/>
+      </w:pPr>
+      <w:rPr>
+        <w:u w:val="none"/>
+      </w:rPr>
+    </w:lvl>
+    <w:lvl w:ilvl="8">
+      <w:start w:val="1"/>
+      <w:numFmt w:val="bullet"/>
+      <w:lvlText w:val="■"/>
+      <w:lvlJc w:val="left"/>
+      <w:pPr>
+        <w:ind w:left="6480" w:hanging="360"/>
+      </w:pPr>
+      <w:rPr>
+        <w:u w:val="none"/>
+      </w:rPr>
+    </w:lvl>
+  </w:abstractNum>
+  <w:abstractNum w:abstractNumId="4">
+    <w:lvl w:ilvl="0">
+      <w:start w:val="1"/>
+      <w:numFmt w:val="bullet"/>
       <w:lvlText w:val="-"/>
       <w:lvlJc w:val="left"/>
       <w:pPr>
@@ -7156,6 +7520,9 @@
   </w:num>
   <w:num w:numId="3">
     <w:abstractNumId w:val="3"/>
+  </w:num>
+  <w:num w:numId="4">
+    <w:abstractNumId w:val="4"/>
   </w:num>
 </w:numbering>
 </file>

</xml_diff>

<commit_message>
Engineering method part 5 finished :woman:
</commit_message>
<xml_diff>
--- a/Doc/Engineering Method.docx
+++ b/Doc/Engineering Method.docx
@@ -6595,7 +6595,1814 @@
           <w:szCs w:val="24"/>
           <w:rtl w:val="0"/>
         </w:rPr>
-        <w:t xml:space="preserve">Criterior B: Modeling the problem</w:t>
+        <w:t xml:space="preserve">Criterion B: Modeling of the problem</w:t>
+      </w:r>
+    </w:p>
+    <w:p>
+      <w:pPr>
+        <w:shd w:fill="ffffff" w:val="clear"/>
+        <w:spacing w:before="180" w:lineRule="auto"/>
+        <w:ind w:right="300"/>
+        <w:jc w:val="both"/>
+        <w:rPr>
+          <w:sz w:val="24"/>
+          <w:szCs w:val="24"/>
+        </w:rPr>
+      </w:pPr>
+      <w:r>
+        <w:rPr>
+          <w:sz w:val="24"/>
+          <w:szCs w:val="24"/>
+          <w:rtl w:val="0"/>
+        </w:rPr>
+        <w:t xml:space="preserve">[3] The problem can be modeled with the solution very well</w:t>
+      </w:r>
+    </w:p>
+    <w:p>
+      <w:pPr>
+        <w:shd w:fill="ffffff" w:val="clear"/>
+        <w:spacing w:before="180" w:lineRule="auto"/>
+        <w:ind w:right="300"/>
+        <w:jc w:val="both"/>
+        <w:rPr>
+          <w:sz w:val="24"/>
+          <w:szCs w:val="24"/>
+        </w:rPr>
+      </w:pPr>
+      <w:r>
+        <w:rPr>
+          <w:sz w:val="24"/>
+          <w:szCs w:val="24"/>
+          <w:rtl w:val="0"/>
+        </w:rPr>
+        <w:t xml:space="preserve">[2] The problem can be modeled with the solution</w:t>
+      </w:r>
+    </w:p>
+    <w:p>
+      <w:pPr>
+        <w:shd w:fill="ffffff" w:val="clear"/>
+        <w:spacing w:before="180" w:lineRule="auto"/>
+        <w:ind w:right="300"/>
+        <w:jc w:val="both"/>
+        <w:rPr>
+          <w:sz w:val="24"/>
+          <w:szCs w:val="24"/>
+        </w:rPr>
+      </w:pPr>
+      <w:r>
+        <w:rPr>
+          <w:sz w:val="24"/>
+          <w:szCs w:val="24"/>
+          <w:rtl w:val="0"/>
+        </w:rPr>
+        <w:t xml:space="preserve">[1] The solution does not model the problem well</w:t>
+      </w:r>
+    </w:p>
+    <w:p>
+      <w:pPr>
+        <w:shd w:fill="ffffff" w:val="clear"/>
+        <w:spacing w:before="180" w:lineRule="auto"/>
+        <w:ind w:right="300"/>
+        <w:jc w:val="both"/>
+        <w:rPr>
+          <w:sz w:val="24"/>
+          <w:szCs w:val="24"/>
+        </w:rPr>
+      </w:pPr>
+      <w:r>
+        <w:rPr>
+          <w:rtl w:val="0"/>
+        </w:rPr>
+      </w:r>
+    </w:p>
+    <w:p>
+      <w:pPr>
+        <w:shd w:fill="ffffff" w:val="clear"/>
+        <w:spacing w:before="180" w:lineRule="auto"/>
+        <w:ind w:right="300"/>
+        <w:jc w:val="both"/>
+        <w:rPr>
+          <w:sz w:val="24"/>
+          <w:szCs w:val="24"/>
+        </w:rPr>
+      </w:pPr>
+      <w:r>
+        <w:rPr>
+          <w:sz w:val="24"/>
+          <w:szCs w:val="24"/>
+          <w:rtl w:val="0"/>
+        </w:rPr>
+        <w:t xml:space="preserve">Criterion C: Versatility </w:t>
+      </w:r>
+    </w:p>
+    <w:p>
+      <w:pPr>
+        <w:shd w:fill="ffffff" w:val="clear"/>
+        <w:spacing w:before="180" w:lineRule="auto"/>
+        <w:ind w:right="300"/>
+        <w:jc w:val="both"/>
+        <w:rPr>
+          <w:sz w:val="24"/>
+          <w:szCs w:val="24"/>
+        </w:rPr>
+      </w:pPr>
+      <w:r>
+        <w:rPr>
+          <w:sz w:val="24"/>
+          <w:szCs w:val="24"/>
+          <w:rtl w:val="0"/>
+        </w:rPr>
+        <w:t xml:space="preserve">[3] The solution is very versatile and works in many situations</w:t>
+      </w:r>
+    </w:p>
+    <w:p>
+      <w:pPr>
+        <w:shd w:fill="ffffff" w:val="clear"/>
+        <w:spacing w:before="180" w:lineRule="auto"/>
+        <w:ind w:right="300"/>
+        <w:jc w:val="both"/>
+        <w:rPr>
+          <w:sz w:val="24"/>
+          <w:szCs w:val="24"/>
+        </w:rPr>
+      </w:pPr>
+      <w:r>
+        <w:rPr>
+          <w:sz w:val="24"/>
+          <w:szCs w:val="24"/>
+          <w:rtl w:val="0"/>
+        </w:rPr>
+        <w:t xml:space="preserve">[2] The solution is moderately versatile and only works in certain situations</w:t>
+      </w:r>
+    </w:p>
+    <w:p>
+      <w:pPr>
+        <w:shd w:fill="ffffff" w:val="clear"/>
+        <w:spacing w:before="180" w:lineRule="auto"/>
+        <w:ind w:right="300"/>
+        <w:jc w:val="both"/>
+        <w:rPr>
+          <w:sz w:val="24"/>
+          <w:szCs w:val="24"/>
+        </w:rPr>
+      </w:pPr>
+      <w:r>
+        <w:rPr>
+          <w:sz w:val="24"/>
+          <w:szCs w:val="24"/>
+          <w:rtl w:val="0"/>
+        </w:rPr>
+        <w:t xml:space="preserve">[1] The solution is not versatile at all</w:t>
+      </w:r>
+    </w:p>
+    <w:p>
+      <w:pPr>
+        <w:shd w:fill="ffffff" w:val="clear"/>
+        <w:spacing w:before="180" w:lineRule="auto"/>
+        <w:ind w:right="300"/>
+        <w:jc w:val="both"/>
+        <w:rPr>
+          <w:sz w:val="24"/>
+          <w:szCs w:val="24"/>
+        </w:rPr>
+      </w:pPr>
+      <w:r>
+        <w:rPr>
+          <w:rtl w:val="0"/>
+        </w:rPr>
+      </w:r>
+    </w:p>
+    <w:p>
+      <w:pPr>
+        <w:shd w:fill="ffffff" w:val="clear"/>
+        <w:spacing w:before="180" w:lineRule="auto"/>
+        <w:ind w:right="300"/>
+        <w:jc w:val="both"/>
+        <w:rPr>
+          <w:sz w:val="24"/>
+          <w:szCs w:val="24"/>
+        </w:rPr>
+      </w:pPr>
+      <w:r>
+        <w:rPr>
+          <w:sz w:val="24"/>
+          <w:szCs w:val="24"/>
+          <w:rtl w:val="0"/>
+        </w:rPr>
+        <w:t xml:space="preserve">Criterion D: Difficulty of implementing</w:t>
+      </w:r>
+    </w:p>
+    <w:p>
+      <w:pPr>
+        <w:shd w:fill="ffffff" w:val="clear"/>
+        <w:spacing w:before="180" w:lineRule="auto"/>
+        <w:ind w:right="300"/>
+        <w:jc w:val="both"/>
+        <w:rPr>
+          <w:sz w:val="24"/>
+          <w:szCs w:val="24"/>
+        </w:rPr>
+      </w:pPr>
+      <w:r>
+        <w:rPr>
+          <w:sz w:val="24"/>
+          <w:szCs w:val="24"/>
+          <w:rtl w:val="0"/>
+        </w:rPr>
+        <w:t xml:space="preserve">[3] The solution is not difficult to implement well</w:t>
+      </w:r>
+    </w:p>
+    <w:p>
+      <w:pPr>
+        <w:shd w:fill="ffffff" w:val="clear"/>
+        <w:spacing w:before="180" w:lineRule="auto"/>
+        <w:ind w:right="300"/>
+        <w:jc w:val="both"/>
+        <w:rPr>
+          <w:sz w:val="24"/>
+          <w:szCs w:val="24"/>
+        </w:rPr>
+      </w:pPr>
+      <w:r>
+        <w:rPr>
+          <w:sz w:val="24"/>
+          <w:szCs w:val="24"/>
+          <w:rtl w:val="0"/>
+        </w:rPr>
+        <w:t xml:space="preserve">[2] The solution is moderately difficult to implement well</w:t>
+      </w:r>
+    </w:p>
+    <w:p>
+      <w:pPr>
+        <w:shd w:fill="ffffff" w:val="clear"/>
+        <w:spacing w:before="180" w:lineRule="auto"/>
+        <w:ind w:right="300"/>
+        <w:jc w:val="both"/>
+        <w:rPr>
+          <w:sz w:val="24"/>
+          <w:szCs w:val="24"/>
+        </w:rPr>
+      </w:pPr>
+      <w:r>
+        <w:rPr>
+          <w:sz w:val="24"/>
+          <w:szCs w:val="24"/>
+          <w:rtl w:val="0"/>
+        </w:rPr>
+        <w:t xml:space="preserve">[1] The solution is extremely difficult to implement well</w:t>
+      </w:r>
+    </w:p>
+    <w:p>
+      <w:pPr>
+        <w:shd w:fill="ffffff" w:val="clear"/>
+        <w:spacing w:before="180" w:lineRule="auto"/>
+        <w:ind w:right="300"/>
+        <w:jc w:val="both"/>
+        <w:rPr>
+          <w:sz w:val="24"/>
+          <w:szCs w:val="24"/>
+        </w:rPr>
+      </w:pPr>
+      <w:r>
+        <w:rPr>
+          <w:rtl w:val="0"/>
+        </w:rPr>
+      </w:r>
+    </w:p>
+    <w:p>
+      <w:pPr>
+        <w:shd w:fill="ffffff" w:val="clear"/>
+        <w:spacing w:before="180" w:lineRule="auto"/>
+        <w:ind w:right="300"/>
+        <w:jc w:val="both"/>
+        <w:rPr>
+          <w:sz w:val="24"/>
+          <w:szCs w:val="24"/>
+        </w:rPr>
+      </w:pPr>
+      <w:r>
+        <w:rPr>
+          <w:rtl w:val="0"/>
+        </w:rPr>
+      </w:r>
+    </w:p>
+    <w:tbl>
+      <w:tblPr>
+        <w:tblStyle w:val="Table6"/>
+        <w:tblW w:w="8640.0" w:type="dxa"/>
+        <w:jc w:val="left"/>
+        <w:tblInd w:w="100.0" w:type="pct"/>
+        <w:tblBorders>
+          <w:top w:color="000000" w:space="0" w:sz="8" w:val="single"/>
+          <w:left w:color="000000" w:space="0" w:sz="8" w:val="single"/>
+          <w:bottom w:color="000000" w:space="0" w:sz="8" w:val="single"/>
+          <w:right w:color="000000" w:space="0" w:sz="8" w:val="single"/>
+          <w:insideH w:color="000000" w:space="0" w:sz="8" w:val="single"/>
+          <w:insideV w:color="000000" w:space="0" w:sz="8" w:val="single"/>
+        </w:tblBorders>
+        <w:tblLayout w:type="fixed"/>
+        <w:tblLook w:val="0600"/>
+      </w:tblPr>
+      <w:tblGrid>
+        <w:gridCol w:w="1440"/>
+        <w:gridCol w:w="1665"/>
+        <w:gridCol w:w="1410"/>
+        <w:gridCol w:w="1500"/>
+        <w:gridCol w:w="1395"/>
+        <w:gridCol w:w="1230"/>
+        <w:tblGridChange w:id="0">
+          <w:tblGrid>
+            <w:gridCol w:w="1440"/>
+            <w:gridCol w:w="1665"/>
+            <w:gridCol w:w="1410"/>
+            <w:gridCol w:w="1500"/>
+            <w:gridCol w:w="1395"/>
+            <w:gridCol w:w="1230"/>
+          </w:tblGrid>
+        </w:tblGridChange>
+      </w:tblGrid>
+      <w:tr>
+        <w:trPr>
+          <w:trHeight w:val="1152" w:hRule="atLeast"/>
+        </w:trPr>
+        <w:tc>
+          <w:tcPr>
+            <w:shd w:fill="auto" w:val="clear"/>
+            <w:tcMar>
+              <w:top w:w="100.0" w:type="dxa"/>
+              <w:left w:w="100.0" w:type="dxa"/>
+              <w:bottom w:w="100.0" w:type="dxa"/>
+              <w:right w:w="100.0" w:type="dxa"/>
+            </w:tcMar>
+            <w:vAlign w:val="top"/>
+          </w:tcPr>
+          <w:p>
+            <w:pPr>
+              <w:keepNext w:val="0"/>
+              <w:keepLines w:val="0"/>
+              <w:widowControl w:val="0"/>
+              <w:pBdr>
+                <w:top w:space="0" w:sz="0" w:val="nil"/>
+                <w:left w:space="0" w:sz="0" w:val="nil"/>
+                <w:bottom w:space="0" w:sz="0" w:val="nil"/>
+                <w:right w:space="0" w:sz="0" w:val="nil"/>
+                <w:between w:space="0" w:sz="0" w:val="nil"/>
+              </w:pBdr>
+              <w:shd w:fill="auto" w:val="clear"/>
+              <w:spacing w:after="0" w:before="0" w:line="240" w:lineRule="auto"/>
+              <w:ind w:left="0" w:right="0" w:firstLine="0"/>
+              <w:jc w:val="center"/>
+              <w:rPr>
+                <w:sz w:val="24"/>
+                <w:szCs w:val="24"/>
+              </w:rPr>
+            </w:pPr>
+            <w:r>
+              <w:rPr>
+                <w:sz w:val="24"/>
+                <w:szCs w:val="24"/>
+                <w:rtl w:val="0"/>
+              </w:rPr>
+              <w:t xml:space="preserve">Alternative</w:t>
+            </w:r>
+          </w:p>
+        </w:tc>
+        <w:tc>
+          <w:tcPr>
+            <w:shd w:fill="auto" w:val="clear"/>
+            <w:tcMar>
+              <w:top w:w="100.0" w:type="dxa"/>
+              <w:left w:w="100.0" w:type="dxa"/>
+              <w:bottom w:w="100.0" w:type="dxa"/>
+              <w:right w:w="100.0" w:type="dxa"/>
+            </w:tcMar>
+            <w:vAlign w:val="top"/>
+          </w:tcPr>
+          <w:p>
+            <w:pPr>
+              <w:keepNext w:val="0"/>
+              <w:keepLines w:val="0"/>
+              <w:widowControl w:val="0"/>
+              <w:pBdr>
+                <w:top w:space="0" w:sz="0" w:val="nil"/>
+                <w:left w:space="0" w:sz="0" w:val="nil"/>
+                <w:bottom w:space="0" w:sz="0" w:val="nil"/>
+                <w:right w:space="0" w:sz="0" w:val="nil"/>
+                <w:between w:space="0" w:sz="0" w:val="nil"/>
+              </w:pBdr>
+              <w:shd w:fill="auto" w:val="clear"/>
+              <w:spacing w:after="0" w:before="0" w:line="240" w:lineRule="auto"/>
+              <w:ind w:left="0" w:right="0" w:firstLine="0"/>
+              <w:jc w:val="center"/>
+              <w:rPr>
+                <w:sz w:val="24"/>
+                <w:szCs w:val="24"/>
+              </w:rPr>
+            </w:pPr>
+            <w:r>
+              <w:rPr>
+                <w:sz w:val="24"/>
+                <w:szCs w:val="24"/>
+                <w:rtl w:val="0"/>
+              </w:rPr>
+              <w:t xml:space="preserve">Criterion A (Time consumption)</w:t>
+            </w:r>
+          </w:p>
+        </w:tc>
+        <w:tc>
+          <w:tcPr>
+            <w:shd w:fill="auto" w:val="clear"/>
+            <w:tcMar>
+              <w:top w:w="100.0" w:type="dxa"/>
+              <w:left w:w="100.0" w:type="dxa"/>
+              <w:bottom w:w="100.0" w:type="dxa"/>
+              <w:right w:w="100.0" w:type="dxa"/>
+            </w:tcMar>
+            <w:vAlign w:val="top"/>
+          </w:tcPr>
+          <w:p>
+            <w:pPr>
+              <w:keepNext w:val="0"/>
+              <w:keepLines w:val="0"/>
+              <w:widowControl w:val="0"/>
+              <w:pBdr>
+                <w:top w:space="0" w:sz="0" w:val="nil"/>
+                <w:left w:space="0" w:sz="0" w:val="nil"/>
+                <w:bottom w:space="0" w:sz="0" w:val="nil"/>
+                <w:right w:space="0" w:sz="0" w:val="nil"/>
+                <w:between w:space="0" w:sz="0" w:val="nil"/>
+              </w:pBdr>
+              <w:shd w:fill="auto" w:val="clear"/>
+              <w:spacing w:after="0" w:before="0" w:line="240" w:lineRule="auto"/>
+              <w:ind w:left="0" w:right="0" w:firstLine="0"/>
+              <w:jc w:val="center"/>
+              <w:rPr>
+                <w:sz w:val="24"/>
+                <w:szCs w:val="24"/>
+              </w:rPr>
+            </w:pPr>
+            <w:r>
+              <w:rPr>
+                <w:sz w:val="24"/>
+                <w:szCs w:val="24"/>
+                <w:rtl w:val="0"/>
+              </w:rPr>
+              <w:t xml:space="preserve">Criterion B (Modeling of the problem)</w:t>
+            </w:r>
+          </w:p>
+        </w:tc>
+        <w:tc>
+          <w:tcPr>
+            <w:shd w:fill="auto" w:val="clear"/>
+            <w:tcMar>
+              <w:top w:w="100.0" w:type="dxa"/>
+              <w:left w:w="100.0" w:type="dxa"/>
+              <w:bottom w:w="100.0" w:type="dxa"/>
+              <w:right w:w="100.0" w:type="dxa"/>
+            </w:tcMar>
+            <w:vAlign w:val="top"/>
+          </w:tcPr>
+          <w:p>
+            <w:pPr>
+              <w:keepNext w:val="0"/>
+              <w:keepLines w:val="0"/>
+              <w:widowControl w:val="0"/>
+              <w:pBdr>
+                <w:top w:space="0" w:sz="0" w:val="nil"/>
+                <w:left w:space="0" w:sz="0" w:val="nil"/>
+                <w:bottom w:space="0" w:sz="0" w:val="nil"/>
+                <w:right w:space="0" w:sz="0" w:val="nil"/>
+                <w:between w:space="0" w:sz="0" w:val="nil"/>
+              </w:pBdr>
+              <w:shd w:fill="auto" w:val="clear"/>
+              <w:spacing w:after="0" w:before="0" w:line="240" w:lineRule="auto"/>
+              <w:ind w:left="0" w:right="0" w:firstLine="0"/>
+              <w:jc w:val="center"/>
+              <w:rPr>
+                <w:sz w:val="24"/>
+                <w:szCs w:val="24"/>
+              </w:rPr>
+            </w:pPr>
+            <w:r>
+              <w:rPr>
+                <w:sz w:val="24"/>
+                <w:szCs w:val="24"/>
+                <w:rtl w:val="0"/>
+              </w:rPr>
+              <w:t xml:space="preserve">Criterion C (Versatility)</w:t>
+            </w:r>
+          </w:p>
+          <w:p>
+            <w:pPr>
+              <w:keepNext w:val="0"/>
+              <w:keepLines w:val="0"/>
+              <w:widowControl w:val="0"/>
+              <w:pBdr>
+                <w:top w:space="0" w:sz="0" w:val="nil"/>
+                <w:left w:space="0" w:sz="0" w:val="nil"/>
+                <w:bottom w:space="0" w:sz="0" w:val="nil"/>
+                <w:right w:space="0" w:sz="0" w:val="nil"/>
+                <w:between w:space="0" w:sz="0" w:val="nil"/>
+              </w:pBdr>
+              <w:shd w:fill="auto" w:val="clear"/>
+              <w:spacing w:after="0" w:before="0" w:line="240" w:lineRule="auto"/>
+              <w:ind w:left="0" w:right="0" w:firstLine="0"/>
+              <w:jc w:val="center"/>
+              <w:rPr>
+                <w:sz w:val="24"/>
+                <w:szCs w:val="24"/>
+              </w:rPr>
+            </w:pPr>
+            <w:r>
+              <w:rPr>
+                <w:rtl w:val="0"/>
+              </w:rPr>
+            </w:r>
+          </w:p>
+        </w:tc>
+        <w:tc>
+          <w:tcPr>
+            <w:shd w:fill="auto" w:val="clear"/>
+            <w:tcMar>
+              <w:top w:w="100.0" w:type="dxa"/>
+              <w:left w:w="100.0" w:type="dxa"/>
+              <w:bottom w:w="100.0" w:type="dxa"/>
+              <w:right w:w="100.0" w:type="dxa"/>
+            </w:tcMar>
+            <w:vAlign w:val="top"/>
+          </w:tcPr>
+          <w:p>
+            <w:pPr>
+              <w:keepNext w:val="0"/>
+              <w:keepLines w:val="0"/>
+              <w:widowControl w:val="0"/>
+              <w:pBdr>
+                <w:top w:space="0" w:sz="0" w:val="nil"/>
+                <w:left w:space="0" w:sz="0" w:val="nil"/>
+                <w:bottom w:space="0" w:sz="0" w:val="nil"/>
+                <w:right w:space="0" w:sz="0" w:val="nil"/>
+                <w:between w:space="0" w:sz="0" w:val="nil"/>
+              </w:pBdr>
+              <w:shd w:fill="auto" w:val="clear"/>
+              <w:spacing w:after="0" w:before="0" w:line="240" w:lineRule="auto"/>
+              <w:ind w:left="0" w:right="0" w:firstLine="0"/>
+              <w:jc w:val="center"/>
+              <w:rPr>
+                <w:sz w:val="24"/>
+                <w:szCs w:val="24"/>
+              </w:rPr>
+            </w:pPr>
+            <w:r>
+              <w:rPr>
+                <w:sz w:val="24"/>
+                <w:szCs w:val="24"/>
+                <w:rtl w:val="0"/>
+              </w:rPr>
+              <w:t xml:space="preserve">Criterion D (Difficulty)</w:t>
+            </w:r>
+          </w:p>
+        </w:tc>
+        <w:tc>
+          <w:tcPr>
+            <w:shd w:fill="auto" w:val="clear"/>
+            <w:tcMar>
+              <w:top w:w="100.0" w:type="dxa"/>
+              <w:left w:w="100.0" w:type="dxa"/>
+              <w:bottom w:w="100.0" w:type="dxa"/>
+              <w:right w:w="100.0" w:type="dxa"/>
+            </w:tcMar>
+            <w:vAlign w:val="top"/>
+          </w:tcPr>
+          <w:p>
+            <w:pPr>
+              <w:keepNext w:val="0"/>
+              <w:keepLines w:val="0"/>
+              <w:widowControl w:val="0"/>
+              <w:pBdr>
+                <w:top w:space="0" w:sz="0" w:val="nil"/>
+                <w:left w:space="0" w:sz="0" w:val="nil"/>
+                <w:bottom w:space="0" w:sz="0" w:val="nil"/>
+                <w:right w:space="0" w:sz="0" w:val="nil"/>
+                <w:between w:space="0" w:sz="0" w:val="nil"/>
+              </w:pBdr>
+              <w:shd w:fill="auto" w:val="clear"/>
+              <w:spacing w:after="0" w:before="0" w:line="240" w:lineRule="auto"/>
+              <w:ind w:left="0" w:right="0" w:firstLine="0"/>
+              <w:jc w:val="center"/>
+              <w:rPr>
+                <w:sz w:val="24"/>
+                <w:szCs w:val="24"/>
+              </w:rPr>
+            </w:pPr>
+            <w:r>
+              <w:rPr>
+                <w:sz w:val="24"/>
+                <w:szCs w:val="24"/>
+                <w:rtl w:val="0"/>
+              </w:rPr>
+              <w:t xml:space="preserve">Total</w:t>
+            </w:r>
+          </w:p>
+        </w:tc>
+      </w:tr>
+      <w:tr>
+        <w:trPr>
+          <w:trHeight w:val="1152" w:hRule="atLeast"/>
+        </w:trPr>
+        <w:tc>
+          <w:tcPr>
+            <w:shd w:fill="auto" w:val="clear"/>
+            <w:tcMar>
+              <w:top w:w="100.0" w:type="dxa"/>
+              <w:left w:w="100.0" w:type="dxa"/>
+              <w:bottom w:w="100.0" w:type="dxa"/>
+              <w:right w:w="100.0" w:type="dxa"/>
+            </w:tcMar>
+            <w:vAlign w:val="top"/>
+          </w:tcPr>
+          <w:p>
+            <w:pPr>
+              <w:keepNext w:val="0"/>
+              <w:keepLines w:val="0"/>
+              <w:widowControl w:val="0"/>
+              <w:pBdr>
+                <w:top w:space="0" w:sz="0" w:val="nil"/>
+                <w:left w:space="0" w:sz="0" w:val="nil"/>
+                <w:bottom w:space="0" w:sz="0" w:val="nil"/>
+                <w:right w:space="0" w:sz="0" w:val="nil"/>
+                <w:between w:space="0" w:sz="0" w:val="nil"/>
+              </w:pBdr>
+              <w:shd w:fill="auto" w:val="clear"/>
+              <w:spacing w:after="0" w:before="0" w:line="240" w:lineRule="auto"/>
+              <w:ind w:left="0" w:right="0" w:firstLine="0"/>
+              <w:jc w:val="left"/>
+              <w:rPr>
+                <w:sz w:val="24"/>
+                <w:szCs w:val="24"/>
+              </w:rPr>
+            </w:pPr>
+            <w:r>
+              <w:rPr>
+                <w:sz w:val="24"/>
+                <w:szCs w:val="24"/>
+                <w:rtl w:val="0"/>
+              </w:rPr>
+              <w:t xml:space="preserve">C (Hill Climbing solution)</w:t>
+            </w:r>
+          </w:p>
+        </w:tc>
+        <w:tc>
+          <w:tcPr>
+            <w:shd w:fill="auto" w:val="clear"/>
+            <w:tcMar>
+              <w:top w:w="100.0" w:type="dxa"/>
+              <w:left w:w="100.0" w:type="dxa"/>
+              <w:bottom w:w="100.0" w:type="dxa"/>
+              <w:right w:w="100.0" w:type="dxa"/>
+            </w:tcMar>
+            <w:vAlign w:val="top"/>
+          </w:tcPr>
+          <w:p>
+            <w:pPr>
+              <w:keepNext w:val="0"/>
+              <w:keepLines w:val="0"/>
+              <w:widowControl w:val="0"/>
+              <w:pBdr>
+                <w:top w:space="0" w:sz="0" w:val="nil"/>
+                <w:left w:space="0" w:sz="0" w:val="nil"/>
+                <w:bottom w:space="0" w:sz="0" w:val="nil"/>
+                <w:right w:space="0" w:sz="0" w:val="nil"/>
+                <w:between w:space="0" w:sz="0" w:val="nil"/>
+              </w:pBdr>
+              <w:shd w:fill="auto" w:val="clear"/>
+              <w:spacing w:after="0" w:before="0" w:line="240" w:lineRule="auto"/>
+              <w:ind w:left="0" w:right="0" w:firstLine="0"/>
+              <w:jc w:val="left"/>
+              <w:rPr>
+                <w:sz w:val="24"/>
+                <w:szCs w:val="24"/>
+              </w:rPr>
+            </w:pPr>
+            <w:r>
+              <w:rPr>
+                <w:sz w:val="24"/>
+                <w:szCs w:val="24"/>
+                <w:rtl w:val="0"/>
+              </w:rPr>
+              <w:t xml:space="preserve">2</w:t>
+            </w:r>
+          </w:p>
+        </w:tc>
+        <w:tc>
+          <w:tcPr>
+            <w:shd w:fill="auto" w:val="clear"/>
+            <w:tcMar>
+              <w:top w:w="100.0" w:type="dxa"/>
+              <w:left w:w="100.0" w:type="dxa"/>
+              <w:bottom w:w="100.0" w:type="dxa"/>
+              <w:right w:w="100.0" w:type="dxa"/>
+            </w:tcMar>
+            <w:vAlign w:val="top"/>
+          </w:tcPr>
+          <w:p>
+            <w:pPr>
+              <w:keepNext w:val="0"/>
+              <w:keepLines w:val="0"/>
+              <w:widowControl w:val="0"/>
+              <w:pBdr>
+                <w:top w:space="0" w:sz="0" w:val="nil"/>
+                <w:left w:space="0" w:sz="0" w:val="nil"/>
+                <w:bottom w:space="0" w:sz="0" w:val="nil"/>
+                <w:right w:space="0" w:sz="0" w:val="nil"/>
+                <w:between w:space="0" w:sz="0" w:val="nil"/>
+              </w:pBdr>
+              <w:shd w:fill="auto" w:val="clear"/>
+              <w:spacing w:after="0" w:before="0" w:line="240" w:lineRule="auto"/>
+              <w:ind w:left="0" w:right="0" w:firstLine="0"/>
+              <w:jc w:val="left"/>
+              <w:rPr>
+                <w:sz w:val="24"/>
+                <w:szCs w:val="24"/>
+              </w:rPr>
+            </w:pPr>
+            <w:r>
+              <w:rPr>
+                <w:sz w:val="24"/>
+                <w:szCs w:val="24"/>
+                <w:rtl w:val="0"/>
+              </w:rPr>
+              <w:t xml:space="preserve">3</w:t>
+            </w:r>
+          </w:p>
+        </w:tc>
+        <w:tc>
+          <w:tcPr>
+            <w:shd w:fill="auto" w:val="clear"/>
+            <w:tcMar>
+              <w:top w:w="100.0" w:type="dxa"/>
+              <w:left w:w="100.0" w:type="dxa"/>
+              <w:bottom w:w="100.0" w:type="dxa"/>
+              <w:right w:w="100.0" w:type="dxa"/>
+            </w:tcMar>
+            <w:vAlign w:val="top"/>
+          </w:tcPr>
+          <w:p>
+            <w:pPr>
+              <w:keepNext w:val="0"/>
+              <w:keepLines w:val="0"/>
+              <w:widowControl w:val="0"/>
+              <w:pBdr>
+                <w:top w:space="0" w:sz="0" w:val="nil"/>
+                <w:left w:space="0" w:sz="0" w:val="nil"/>
+                <w:bottom w:space="0" w:sz="0" w:val="nil"/>
+                <w:right w:space="0" w:sz="0" w:val="nil"/>
+                <w:between w:space="0" w:sz="0" w:val="nil"/>
+              </w:pBdr>
+              <w:shd w:fill="auto" w:val="clear"/>
+              <w:spacing w:after="0" w:before="0" w:line="240" w:lineRule="auto"/>
+              <w:ind w:left="0" w:right="0" w:firstLine="0"/>
+              <w:jc w:val="left"/>
+              <w:rPr>
+                <w:sz w:val="24"/>
+                <w:szCs w:val="24"/>
+              </w:rPr>
+            </w:pPr>
+            <w:r>
+              <w:rPr>
+                <w:sz w:val="24"/>
+                <w:szCs w:val="24"/>
+                <w:rtl w:val="0"/>
+              </w:rPr>
+              <w:t xml:space="preserve">2</w:t>
+            </w:r>
+          </w:p>
+        </w:tc>
+        <w:tc>
+          <w:tcPr>
+            <w:shd w:fill="auto" w:val="clear"/>
+            <w:tcMar>
+              <w:top w:w="100.0" w:type="dxa"/>
+              <w:left w:w="100.0" w:type="dxa"/>
+              <w:bottom w:w="100.0" w:type="dxa"/>
+              <w:right w:w="100.0" w:type="dxa"/>
+            </w:tcMar>
+            <w:vAlign w:val="top"/>
+          </w:tcPr>
+          <w:p>
+            <w:pPr>
+              <w:keepNext w:val="0"/>
+              <w:keepLines w:val="0"/>
+              <w:widowControl w:val="0"/>
+              <w:pBdr>
+                <w:top w:space="0" w:sz="0" w:val="nil"/>
+                <w:left w:space="0" w:sz="0" w:val="nil"/>
+                <w:bottom w:space="0" w:sz="0" w:val="nil"/>
+                <w:right w:space="0" w:sz="0" w:val="nil"/>
+                <w:between w:space="0" w:sz="0" w:val="nil"/>
+              </w:pBdr>
+              <w:shd w:fill="auto" w:val="clear"/>
+              <w:spacing w:after="0" w:before="0" w:line="240" w:lineRule="auto"/>
+              <w:ind w:left="0" w:right="0" w:firstLine="0"/>
+              <w:jc w:val="left"/>
+              <w:rPr>
+                <w:sz w:val="24"/>
+                <w:szCs w:val="24"/>
+              </w:rPr>
+            </w:pPr>
+            <w:r>
+              <w:rPr>
+                <w:sz w:val="24"/>
+                <w:szCs w:val="24"/>
+                <w:rtl w:val="0"/>
+              </w:rPr>
+              <w:t xml:space="preserve">2</w:t>
+            </w:r>
+          </w:p>
+        </w:tc>
+        <w:tc>
+          <w:tcPr>
+            <w:shd w:fill="auto" w:val="clear"/>
+            <w:tcMar>
+              <w:top w:w="100.0" w:type="dxa"/>
+              <w:left w:w="100.0" w:type="dxa"/>
+              <w:bottom w:w="100.0" w:type="dxa"/>
+              <w:right w:w="100.0" w:type="dxa"/>
+            </w:tcMar>
+            <w:vAlign w:val="top"/>
+          </w:tcPr>
+          <w:p>
+            <w:pPr>
+              <w:keepNext w:val="0"/>
+              <w:keepLines w:val="0"/>
+              <w:widowControl w:val="0"/>
+              <w:pBdr>
+                <w:top w:space="0" w:sz="0" w:val="nil"/>
+                <w:left w:space="0" w:sz="0" w:val="nil"/>
+                <w:bottom w:space="0" w:sz="0" w:val="nil"/>
+                <w:right w:space="0" w:sz="0" w:val="nil"/>
+                <w:between w:space="0" w:sz="0" w:val="nil"/>
+              </w:pBdr>
+              <w:shd w:fill="auto" w:val="clear"/>
+              <w:spacing w:after="0" w:before="0" w:line="240" w:lineRule="auto"/>
+              <w:ind w:left="0" w:right="0" w:firstLine="0"/>
+              <w:jc w:val="left"/>
+              <w:rPr>
+                <w:sz w:val="24"/>
+                <w:szCs w:val="24"/>
+              </w:rPr>
+            </w:pPr>
+            <w:r>
+              <w:rPr>
+                <w:sz w:val="24"/>
+                <w:szCs w:val="24"/>
+                <w:rtl w:val="0"/>
+              </w:rPr>
+              <w:t xml:space="preserve">9</w:t>
+            </w:r>
+          </w:p>
+        </w:tc>
+      </w:tr>
+      <w:tr>
+        <w:trPr>
+          <w:trHeight w:val="1152" w:hRule="atLeast"/>
+        </w:trPr>
+        <w:tc>
+          <w:tcPr>
+            <w:shd w:fill="auto" w:val="clear"/>
+            <w:tcMar>
+              <w:top w:w="100.0" w:type="dxa"/>
+              <w:left w:w="100.0" w:type="dxa"/>
+              <w:bottom w:w="100.0" w:type="dxa"/>
+              <w:right w:w="100.0" w:type="dxa"/>
+            </w:tcMar>
+            <w:vAlign w:val="top"/>
+          </w:tcPr>
+          <w:p>
+            <w:pPr>
+              <w:keepNext w:val="0"/>
+              <w:keepLines w:val="0"/>
+              <w:widowControl w:val="0"/>
+              <w:pBdr>
+                <w:top w:space="0" w:sz="0" w:val="nil"/>
+                <w:left w:space="0" w:sz="0" w:val="nil"/>
+                <w:bottom w:space="0" w:sz="0" w:val="nil"/>
+                <w:right w:space="0" w:sz="0" w:val="nil"/>
+                <w:between w:space="0" w:sz="0" w:val="nil"/>
+              </w:pBdr>
+              <w:shd w:fill="auto" w:val="clear"/>
+              <w:spacing w:after="0" w:before="0" w:line="240" w:lineRule="auto"/>
+              <w:ind w:left="0" w:right="0" w:firstLine="0"/>
+              <w:jc w:val="left"/>
+              <w:rPr>
+                <w:sz w:val="24"/>
+                <w:szCs w:val="24"/>
+              </w:rPr>
+            </w:pPr>
+            <w:r>
+              <w:rPr>
+                <w:sz w:val="24"/>
+                <w:szCs w:val="24"/>
+                <w:rtl w:val="0"/>
+              </w:rPr>
+              <w:t xml:space="preserve">D (Java solution)</w:t>
+            </w:r>
+          </w:p>
+        </w:tc>
+        <w:tc>
+          <w:tcPr>
+            <w:shd w:fill="auto" w:val="clear"/>
+            <w:tcMar>
+              <w:top w:w="100.0" w:type="dxa"/>
+              <w:left w:w="100.0" w:type="dxa"/>
+              <w:bottom w:w="100.0" w:type="dxa"/>
+              <w:right w:w="100.0" w:type="dxa"/>
+            </w:tcMar>
+            <w:vAlign w:val="top"/>
+          </w:tcPr>
+          <w:p>
+            <w:pPr>
+              <w:keepNext w:val="0"/>
+              <w:keepLines w:val="0"/>
+              <w:widowControl w:val="0"/>
+              <w:pBdr>
+                <w:top w:space="0" w:sz="0" w:val="nil"/>
+                <w:left w:space="0" w:sz="0" w:val="nil"/>
+                <w:bottom w:space="0" w:sz="0" w:val="nil"/>
+                <w:right w:space="0" w:sz="0" w:val="nil"/>
+                <w:between w:space="0" w:sz="0" w:val="nil"/>
+              </w:pBdr>
+              <w:shd w:fill="auto" w:val="clear"/>
+              <w:spacing w:after="0" w:before="0" w:line="240" w:lineRule="auto"/>
+              <w:ind w:left="0" w:right="0" w:firstLine="0"/>
+              <w:jc w:val="left"/>
+              <w:rPr>
+                <w:sz w:val="24"/>
+                <w:szCs w:val="24"/>
+              </w:rPr>
+            </w:pPr>
+            <w:r>
+              <w:rPr>
+                <w:sz w:val="24"/>
+                <w:szCs w:val="24"/>
+                <w:rtl w:val="0"/>
+              </w:rPr>
+              <w:t xml:space="preserve">2</w:t>
+            </w:r>
+          </w:p>
+        </w:tc>
+        <w:tc>
+          <w:tcPr>
+            <w:shd w:fill="auto" w:val="clear"/>
+            <w:tcMar>
+              <w:top w:w="100.0" w:type="dxa"/>
+              <w:left w:w="100.0" w:type="dxa"/>
+              <w:bottom w:w="100.0" w:type="dxa"/>
+              <w:right w:w="100.0" w:type="dxa"/>
+            </w:tcMar>
+            <w:vAlign w:val="top"/>
+          </w:tcPr>
+          <w:p>
+            <w:pPr>
+              <w:keepNext w:val="0"/>
+              <w:keepLines w:val="0"/>
+              <w:widowControl w:val="0"/>
+              <w:pBdr>
+                <w:top w:space="0" w:sz="0" w:val="nil"/>
+                <w:left w:space="0" w:sz="0" w:val="nil"/>
+                <w:bottom w:space="0" w:sz="0" w:val="nil"/>
+                <w:right w:space="0" w:sz="0" w:val="nil"/>
+                <w:between w:space="0" w:sz="0" w:val="nil"/>
+              </w:pBdr>
+              <w:shd w:fill="auto" w:val="clear"/>
+              <w:spacing w:after="0" w:before="0" w:line="240" w:lineRule="auto"/>
+              <w:ind w:left="0" w:right="0" w:firstLine="0"/>
+              <w:jc w:val="left"/>
+              <w:rPr>
+                <w:sz w:val="24"/>
+                <w:szCs w:val="24"/>
+              </w:rPr>
+            </w:pPr>
+            <w:r>
+              <w:rPr>
+                <w:sz w:val="24"/>
+                <w:szCs w:val="24"/>
+                <w:rtl w:val="0"/>
+              </w:rPr>
+              <w:t xml:space="preserve">1</w:t>
+            </w:r>
+          </w:p>
+        </w:tc>
+        <w:tc>
+          <w:tcPr>
+            <w:shd w:fill="auto" w:val="clear"/>
+            <w:tcMar>
+              <w:top w:w="100.0" w:type="dxa"/>
+              <w:left w:w="100.0" w:type="dxa"/>
+              <w:bottom w:w="100.0" w:type="dxa"/>
+              <w:right w:w="100.0" w:type="dxa"/>
+            </w:tcMar>
+            <w:vAlign w:val="top"/>
+          </w:tcPr>
+          <w:p>
+            <w:pPr>
+              <w:keepNext w:val="0"/>
+              <w:keepLines w:val="0"/>
+              <w:widowControl w:val="0"/>
+              <w:pBdr>
+                <w:top w:space="0" w:sz="0" w:val="nil"/>
+                <w:left w:space="0" w:sz="0" w:val="nil"/>
+                <w:bottom w:space="0" w:sz="0" w:val="nil"/>
+                <w:right w:space="0" w:sz="0" w:val="nil"/>
+                <w:between w:space="0" w:sz="0" w:val="nil"/>
+              </w:pBdr>
+              <w:shd w:fill="auto" w:val="clear"/>
+              <w:spacing w:after="0" w:before="0" w:line="240" w:lineRule="auto"/>
+              <w:ind w:left="0" w:right="0" w:firstLine="0"/>
+              <w:jc w:val="left"/>
+              <w:rPr>
+                <w:sz w:val="24"/>
+                <w:szCs w:val="24"/>
+              </w:rPr>
+            </w:pPr>
+            <w:r>
+              <w:rPr>
+                <w:sz w:val="24"/>
+                <w:szCs w:val="24"/>
+                <w:rtl w:val="0"/>
+              </w:rPr>
+              <w:t xml:space="preserve">2</w:t>
+            </w:r>
+          </w:p>
+        </w:tc>
+        <w:tc>
+          <w:tcPr>
+            <w:shd w:fill="auto" w:val="clear"/>
+            <w:tcMar>
+              <w:top w:w="100.0" w:type="dxa"/>
+              <w:left w:w="100.0" w:type="dxa"/>
+              <w:bottom w:w="100.0" w:type="dxa"/>
+              <w:right w:w="100.0" w:type="dxa"/>
+            </w:tcMar>
+            <w:vAlign w:val="top"/>
+          </w:tcPr>
+          <w:p>
+            <w:pPr>
+              <w:keepNext w:val="0"/>
+              <w:keepLines w:val="0"/>
+              <w:widowControl w:val="0"/>
+              <w:pBdr>
+                <w:top w:space="0" w:sz="0" w:val="nil"/>
+                <w:left w:space="0" w:sz="0" w:val="nil"/>
+                <w:bottom w:space="0" w:sz="0" w:val="nil"/>
+                <w:right w:space="0" w:sz="0" w:val="nil"/>
+                <w:between w:space="0" w:sz="0" w:val="nil"/>
+              </w:pBdr>
+              <w:shd w:fill="auto" w:val="clear"/>
+              <w:spacing w:after="0" w:before="0" w:line="240" w:lineRule="auto"/>
+              <w:ind w:left="0" w:right="0" w:firstLine="0"/>
+              <w:jc w:val="left"/>
+              <w:rPr>
+                <w:sz w:val="24"/>
+                <w:szCs w:val="24"/>
+              </w:rPr>
+            </w:pPr>
+            <w:r>
+              <w:rPr>
+                <w:sz w:val="24"/>
+                <w:szCs w:val="24"/>
+                <w:rtl w:val="0"/>
+              </w:rPr>
+              <w:t xml:space="preserve">2</w:t>
+            </w:r>
+          </w:p>
+        </w:tc>
+        <w:tc>
+          <w:tcPr>
+            <w:shd w:fill="auto" w:val="clear"/>
+            <w:tcMar>
+              <w:top w:w="100.0" w:type="dxa"/>
+              <w:left w:w="100.0" w:type="dxa"/>
+              <w:bottom w:w="100.0" w:type="dxa"/>
+              <w:right w:w="100.0" w:type="dxa"/>
+            </w:tcMar>
+            <w:vAlign w:val="top"/>
+          </w:tcPr>
+          <w:p>
+            <w:pPr>
+              <w:keepNext w:val="0"/>
+              <w:keepLines w:val="0"/>
+              <w:widowControl w:val="0"/>
+              <w:pBdr>
+                <w:top w:space="0" w:sz="0" w:val="nil"/>
+                <w:left w:space="0" w:sz="0" w:val="nil"/>
+                <w:bottom w:space="0" w:sz="0" w:val="nil"/>
+                <w:right w:space="0" w:sz="0" w:val="nil"/>
+                <w:between w:space="0" w:sz="0" w:val="nil"/>
+              </w:pBdr>
+              <w:shd w:fill="auto" w:val="clear"/>
+              <w:spacing w:after="0" w:before="0" w:line="240" w:lineRule="auto"/>
+              <w:ind w:left="0" w:right="0" w:firstLine="0"/>
+              <w:jc w:val="left"/>
+              <w:rPr>
+                <w:sz w:val="24"/>
+                <w:szCs w:val="24"/>
+              </w:rPr>
+            </w:pPr>
+            <w:r>
+              <w:rPr>
+                <w:sz w:val="24"/>
+                <w:szCs w:val="24"/>
+                <w:rtl w:val="0"/>
+              </w:rPr>
+              <w:t xml:space="preserve">7</w:t>
+            </w:r>
+          </w:p>
+        </w:tc>
+      </w:tr>
+      <w:tr>
+        <w:trPr>
+          <w:trHeight w:val="1152" w:hRule="atLeast"/>
+        </w:trPr>
+        <w:tc>
+          <w:tcPr>
+            <w:shd w:fill="auto" w:val="clear"/>
+            <w:tcMar>
+              <w:top w:w="100.0" w:type="dxa"/>
+              <w:left w:w="100.0" w:type="dxa"/>
+              <w:bottom w:w="100.0" w:type="dxa"/>
+              <w:right w:w="100.0" w:type="dxa"/>
+            </w:tcMar>
+            <w:vAlign w:val="top"/>
+          </w:tcPr>
+          <w:p>
+            <w:pPr>
+              <w:keepNext w:val="0"/>
+              <w:keepLines w:val="0"/>
+              <w:widowControl w:val="0"/>
+              <w:pBdr>
+                <w:top w:space="0" w:sz="0" w:val="nil"/>
+                <w:left w:space="0" w:sz="0" w:val="nil"/>
+                <w:bottom w:space="0" w:sz="0" w:val="nil"/>
+                <w:right w:space="0" w:sz="0" w:val="nil"/>
+                <w:between w:space="0" w:sz="0" w:val="nil"/>
+              </w:pBdr>
+              <w:shd w:fill="auto" w:val="clear"/>
+              <w:spacing w:after="0" w:before="0" w:line="240" w:lineRule="auto"/>
+              <w:ind w:left="0" w:right="0" w:firstLine="0"/>
+              <w:jc w:val="left"/>
+              <w:rPr>
+                <w:sz w:val="24"/>
+                <w:szCs w:val="24"/>
+              </w:rPr>
+            </w:pPr>
+            <w:r>
+              <w:rPr>
+                <w:sz w:val="24"/>
+                <w:szCs w:val="24"/>
+                <w:rtl w:val="0"/>
+              </w:rPr>
+              <w:t xml:space="preserve">E (SQL solution)</w:t>
+            </w:r>
+          </w:p>
+        </w:tc>
+        <w:tc>
+          <w:tcPr>
+            <w:shd w:fill="auto" w:val="clear"/>
+            <w:tcMar>
+              <w:top w:w="100.0" w:type="dxa"/>
+              <w:left w:w="100.0" w:type="dxa"/>
+              <w:bottom w:w="100.0" w:type="dxa"/>
+              <w:right w:w="100.0" w:type="dxa"/>
+            </w:tcMar>
+            <w:vAlign w:val="top"/>
+          </w:tcPr>
+          <w:p>
+            <w:pPr>
+              <w:keepNext w:val="0"/>
+              <w:keepLines w:val="0"/>
+              <w:widowControl w:val="0"/>
+              <w:pBdr>
+                <w:top w:space="0" w:sz="0" w:val="nil"/>
+                <w:left w:space="0" w:sz="0" w:val="nil"/>
+                <w:bottom w:space="0" w:sz="0" w:val="nil"/>
+                <w:right w:space="0" w:sz="0" w:val="nil"/>
+                <w:between w:space="0" w:sz="0" w:val="nil"/>
+              </w:pBdr>
+              <w:shd w:fill="auto" w:val="clear"/>
+              <w:spacing w:after="0" w:before="0" w:line="240" w:lineRule="auto"/>
+              <w:ind w:left="0" w:right="0" w:firstLine="0"/>
+              <w:jc w:val="left"/>
+              <w:rPr>
+                <w:sz w:val="24"/>
+                <w:szCs w:val="24"/>
+              </w:rPr>
+            </w:pPr>
+            <w:r>
+              <w:rPr>
+                <w:sz w:val="24"/>
+                <w:szCs w:val="24"/>
+                <w:rtl w:val="0"/>
+              </w:rPr>
+              <w:t xml:space="preserve">2</w:t>
+            </w:r>
+          </w:p>
+        </w:tc>
+        <w:tc>
+          <w:tcPr>
+            <w:shd w:fill="auto" w:val="clear"/>
+            <w:tcMar>
+              <w:top w:w="100.0" w:type="dxa"/>
+              <w:left w:w="100.0" w:type="dxa"/>
+              <w:bottom w:w="100.0" w:type="dxa"/>
+              <w:right w:w="100.0" w:type="dxa"/>
+            </w:tcMar>
+            <w:vAlign w:val="top"/>
+          </w:tcPr>
+          <w:p>
+            <w:pPr>
+              <w:keepNext w:val="0"/>
+              <w:keepLines w:val="0"/>
+              <w:widowControl w:val="0"/>
+              <w:pBdr>
+                <w:top w:space="0" w:sz="0" w:val="nil"/>
+                <w:left w:space="0" w:sz="0" w:val="nil"/>
+                <w:bottom w:space="0" w:sz="0" w:val="nil"/>
+                <w:right w:space="0" w:sz="0" w:val="nil"/>
+                <w:between w:space="0" w:sz="0" w:val="nil"/>
+              </w:pBdr>
+              <w:shd w:fill="auto" w:val="clear"/>
+              <w:spacing w:after="0" w:before="0" w:line="240" w:lineRule="auto"/>
+              <w:ind w:left="0" w:right="0" w:firstLine="0"/>
+              <w:jc w:val="left"/>
+              <w:rPr>
+                <w:sz w:val="24"/>
+                <w:szCs w:val="24"/>
+              </w:rPr>
+            </w:pPr>
+            <w:r>
+              <w:rPr>
+                <w:sz w:val="24"/>
+                <w:szCs w:val="24"/>
+                <w:rtl w:val="0"/>
+              </w:rPr>
+              <w:t xml:space="preserve">2</w:t>
+            </w:r>
+          </w:p>
+        </w:tc>
+        <w:tc>
+          <w:tcPr>
+            <w:shd w:fill="auto" w:val="clear"/>
+            <w:tcMar>
+              <w:top w:w="100.0" w:type="dxa"/>
+              <w:left w:w="100.0" w:type="dxa"/>
+              <w:bottom w:w="100.0" w:type="dxa"/>
+              <w:right w:w="100.0" w:type="dxa"/>
+            </w:tcMar>
+            <w:vAlign w:val="top"/>
+          </w:tcPr>
+          <w:p>
+            <w:pPr>
+              <w:keepNext w:val="0"/>
+              <w:keepLines w:val="0"/>
+              <w:widowControl w:val="0"/>
+              <w:pBdr>
+                <w:top w:space="0" w:sz="0" w:val="nil"/>
+                <w:left w:space="0" w:sz="0" w:val="nil"/>
+                <w:bottom w:space="0" w:sz="0" w:val="nil"/>
+                <w:right w:space="0" w:sz="0" w:val="nil"/>
+                <w:between w:space="0" w:sz="0" w:val="nil"/>
+              </w:pBdr>
+              <w:shd w:fill="auto" w:val="clear"/>
+              <w:spacing w:after="0" w:before="0" w:line="240" w:lineRule="auto"/>
+              <w:ind w:left="0" w:right="0" w:firstLine="0"/>
+              <w:jc w:val="left"/>
+              <w:rPr>
+                <w:sz w:val="24"/>
+                <w:szCs w:val="24"/>
+              </w:rPr>
+            </w:pPr>
+            <w:r>
+              <w:rPr>
+                <w:sz w:val="24"/>
+                <w:szCs w:val="24"/>
+                <w:rtl w:val="0"/>
+              </w:rPr>
+              <w:t xml:space="preserve">2</w:t>
+            </w:r>
+          </w:p>
+        </w:tc>
+        <w:tc>
+          <w:tcPr>
+            <w:shd w:fill="auto" w:val="clear"/>
+            <w:tcMar>
+              <w:top w:w="100.0" w:type="dxa"/>
+              <w:left w:w="100.0" w:type="dxa"/>
+              <w:bottom w:w="100.0" w:type="dxa"/>
+              <w:right w:w="100.0" w:type="dxa"/>
+            </w:tcMar>
+            <w:vAlign w:val="top"/>
+          </w:tcPr>
+          <w:p>
+            <w:pPr>
+              <w:keepNext w:val="0"/>
+              <w:keepLines w:val="0"/>
+              <w:widowControl w:val="0"/>
+              <w:pBdr>
+                <w:top w:space="0" w:sz="0" w:val="nil"/>
+                <w:left w:space="0" w:sz="0" w:val="nil"/>
+                <w:bottom w:space="0" w:sz="0" w:val="nil"/>
+                <w:right w:space="0" w:sz="0" w:val="nil"/>
+                <w:between w:space="0" w:sz="0" w:val="nil"/>
+              </w:pBdr>
+              <w:shd w:fill="auto" w:val="clear"/>
+              <w:spacing w:after="0" w:before="0" w:line="240" w:lineRule="auto"/>
+              <w:ind w:left="0" w:right="0" w:firstLine="0"/>
+              <w:jc w:val="left"/>
+              <w:rPr>
+                <w:sz w:val="24"/>
+                <w:szCs w:val="24"/>
+              </w:rPr>
+            </w:pPr>
+            <w:r>
+              <w:rPr>
+                <w:sz w:val="24"/>
+                <w:szCs w:val="24"/>
+                <w:rtl w:val="0"/>
+              </w:rPr>
+              <w:t xml:space="preserve">2</w:t>
+            </w:r>
+          </w:p>
+        </w:tc>
+        <w:tc>
+          <w:tcPr>
+            <w:shd w:fill="auto" w:val="clear"/>
+            <w:tcMar>
+              <w:top w:w="100.0" w:type="dxa"/>
+              <w:left w:w="100.0" w:type="dxa"/>
+              <w:bottom w:w="100.0" w:type="dxa"/>
+              <w:right w:w="100.0" w:type="dxa"/>
+            </w:tcMar>
+            <w:vAlign w:val="top"/>
+          </w:tcPr>
+          <w:p>
+            <w:pPr>
+              <w:keepNext w:val="0"/>
+              <w:keepLines w:val="0"/>
+              <w:widowControl w:val="0"/>
+              <w:pBdr>
+                <w:top w:space="0" w:sz="0" w:val="nil"/>
+                <w:left w:space="0" w:sz="0" w:val="nil"/>
+                <w:bottom w:space="0" w:sz="0" w:val="nil"/>
+                <w:right w:space="0" w:sz="0" w:val="nil"/>
+                <w:between w:space="0" w:sz="0" w:val="nil"/>
+              </w:pBdr>
+              <w:shd w:fill="auto" w:val="clear"/>
+              <w:spacing w:after="0" w:before="0" w:line="240" w:lineRule="auto"/>
+              <w:ind w:left="0" w:right="0" w:firstLine="0"/>
+              <w:jc w:val="left"/>
+              <w:rPr>
+                <w:sz w:val="24"/>
+                <w:szCs w:val="24"/>
+              </w:rPr>
+            </w:pPr>
+            <w:r>
+              <w:rPr>
+                <w:sz w:val="24"/>
+                <w:szCs w:val="24"/>
+                <w:rtl w:val="0"/>
+              </w:rPr>
+              <w:t xml:space="preserve">8</w:t>
+            </w:r>
+          </w:p>
+        </w:tc>
+      </w:tr>
+      <w:tr>
+        <w:trPr>
+          <w:trHeight w:val="1152" w:hRule="atLeast"/>
+        </w:trPr>
+        <w:tc>
+          <w:tcPr>
+            <w:shd w:fill="auto" w:val="clear"/>
+            <w:tcMar>
+              <w:top w:w="100.0" w:type="dxa"/>
+              <w:left w:w="100.0" w:type="dxa"/>
+              <w:bottom w:w="100.0" w:type="dxa"/>
+              <w:right w:w="100.0" w:type="dxa"/>
+            </w:tcMar>
+            <w:vAlign w:val="top"/>
+          </w:tcPr>
+          <w:p>
+            <w:pPr>
+              <w:keepNext w:val="0"/>
+              <w:keepLines w:val="0"/>
+              <w:widowControl w:val="0"/>
+              <w:pBdr>
+                <w:top w:space="0" w:sz="0" w:val="nil"/>
+                <w:left w:space="0" w:sz="0" w:val="nil"/>
+                <w:bottom w:space="0" w:sz="0" w:val="nil"/>
+                <w:right w:space="0" w:sz="0" w:val="nil"/>
+                <w:between w:space="0" w:sz="0" w:val="nil"/>
+              </w:pBdr>
+              <w:shd w:fill="auto" w:val="clear"/>
+              <w:spacing w:after="0" w:before="0" w:line="240" w:lineRule="auto"/>
+              <w:ind w:left="0" w:right="0" w:firstLine="0"/>
+              <w:jc w:val="left"/>
+              <w:rPr>
+                <w:sz w:val="24"/>
+                <w:szCs w:val="24"/>
+              </w:rPr>
+            </w:pPr>
+            <w:r>
+              <w:rPr>
+                <w:sz w:val="24"/>
+                <w:szCs w:val="24"/>
+                <w:rtl w:val="0"/>
+              </w:rPr>
+              <w:t xml:space="preserve">F (C# Decision Tree solution)</w:t>
+            </w:r>
+          </w:p>
+        </w:tc>
+        <w:tc>
+          <w:tcPr>
+            <w:shd w:fill="auto" w:val="clear"/>
+            <w:tcMar>
+              <w:top w:w="100.0" w:type="dxa"/>
+              <w:left w:w="100.0" w:type="dxa"/>
+              <w:bottom w:w="100.0" w:type="dxa"/>
+              <w:right w:w="100.0" w:type="dxa"/>
+            </w:tcMar>
+            <w:vAlign w:val="top"/>
+          </w:tcPr>
+          <w:p>
+            <w:pPr>
+              <w:keepNext w:val="0"/>
+              <w:keepLines w:val="0"/>
+              <w:widowControl w:val="0"/>
+              <w:pBdr>
+                <w:top w:space="0" w:sz="0" w:val="nil"/>
+                <w:left w:space="0" w:sz="0" w:val="nil"/>
+                <w:bottom w:space="0" w:sz="0" w:val="nil"/>
+                <w:right w:space="0" w:sz="0" w:val="nil"/>
+                <w:between w:space="0" w:sz="0" w:val="nil"/>
+              </w:pBdr>
+              <w:shd w:fill="auto" w:val="clear"/>
+              <w:spacing w:after="0" w:before="0" w:line="240" w:lineRule="auto"/>
+              <w:ind w:left="0" w:right="0" w:firstLine="0"/>
+              <w:jc w:val="left"/>
+              <w:rPr>
+                <w:sz w:val="24"/>
+                <w:szCs w:val="24"/>
+              </w:rPr>
+            </w:pPr>
+            <w:r>
+              <w:rPr>
+                <w:sz w:val="24"/>
+                <w:szCs w:val="24"/>
+                <w:rtl w:val="0"/>
+              </w:rPr>
+              <w:t xml:space="preserve">2</w:t>
+            </w:r>
+          </w:p>
+        </w:tc>
+        <w:tc>
+          <w:tcPr>
+            <w:shd w:fill="auto" w:val="clear"/>
+            <w:tcMar>
+              <w:top w:w="100.0" w:type="dxa"/>
+              <w:left w:w="100.0" w:type="dxa"/>
+              <w:bottom w:w="100.0" w:type="dxa"/>
+              <w:right w:w="100.0" w:type="dxa"/>
+            </w:tcMar>
+            <w:vAlign w:val="top"/>
+          </w:tcPr>
+          <w:p>
+            <w:pPr>
+              <w:keepNext w:val="0"/>
+              <w:keepLines w:val="0"/>
+              <w:widowControl w:val="0"/>
+              <w:pBdr>
+                <w:top w:space="0" w:sz="0" w:val="nil"/>
+                <w:left w:space="0" w:sz="0" w:val="nil"/>
+                <w:bottom w:space="0" w:sz="0" w:val="nil"/>
+                <w:right w:space="0" w:sz="0" w:val="nil"/>
+                <w:between w:space="0" w:sz="0" w:val="nil"/>
+              </w:pBdr>
+              <w:shd w:fill="auto" w:val="clear"/>
+              <w:spacing w:after="0" w:before="0" w:line="240" w:lineRule="auto"/>
+              <w:ind w:left="0" w:right="0" w:firstLine="0"/>
+              <w:jc w:val="left"/>
+              <w:rPr>
+                <w:sz w:val="24"/>
+                <w:szCs w:val="24"/>
+              </w:rPr>
+            </w:pPr>
+            <w:r>
+              <w:rPr>
+                <w:sz w:val="24"/>
+                <w:szCs w:val="24"/>
+                <w:rtl w:val="0"/>
+              </w:rPr>
+              <w:t xml:space="preserve">3</w:t>
+            </w:r>
+          </w:p>
+        </w:tc>
+        <w:tc>
+          <w:tcPr>
+            <w:shd w:fill="auto" w:val="clear"/>
+            <w:tcMar>
+              <w:top w:w="100.0" w:type="dxa"/>
+              <w:left w:w="100.0" w:type="dxa"/>
+              <w:bottom w:w="100.0" w:type="dxa"/>
+              <w:right w:w="100.0" w:type="dxa"/>
+            </w:tcMar>
+            <w:vAlign w:val="top"/>
+          </w:tcPr>
+          <w:p>
+            <w:pPr>
+              <w:keepNext w:val="0"/>
+              <w:keepLines w:val="0"/>
+              <w:widowControl w:val="0"/>
+              <w:pBdr>
+                <w:top w:space="0" w:sz="0" w:val="nil"/>
+                <w:left w:space="0" w:sz="0" w:val="nil"/>
+                <w:bottom w:space="0" w:sz="0" w:val="nil"/>
+                <w:right w:space="0" w:sz="0" w:val="nil"/>
+                <w:between w:space="0" w:sz="0" w:val="nil"/>
+              </w:pBdr>
+              <w:shd w:fill="auto" w:val="clear"/>
+              <w:spacing w:after="0" w:before="0" w:line="240" w:lineRule="auto"/>
+              <w:ind w:left="0" w:right="0" w:firstLine="0"/>
+              <w:jc w:val="left"/>
+              <w:rPr>
+                <w:sz w:val="24"/>
+                <w:szCs w:val="24"/>
+              </w:rPr>
+            </w:pPr>
+            <w:r>
+              <w:rPr>
+                <w:sz w:val="24"/>
+                <w:szCs w:val="24"/>
+                <w:rtl w:val="0"/>
+              </w:rPr>
+              <w:t xml:space="preserve">3</w:t>
+            </w:r>
+          </w:p>
+        </w:tc>
+        <w:tc>
+          <w:tcPr>
+            <w:shd w:fill="auto" w:val="clear"/>
+            <w:tcMar>
+              <w:top w:w="100.0" w:type="dxa"/>
+              <w:left w:w="100.0" w:type="dxa"/>
+              <w:bottom w:w="100.0" w:type="dxa"/>
+              <w:right w:w="100.0" w:type="dxa"/>
+            </w:tcMar>
+            <w:vAlign w:val="top"/>
+          </w:tcPr>
+          <w:p>
+            <w:pPr>
+              <w:keepNext w:val="0"/>
+              <w:keepLines w:val="0"/>
+              <w:widowControl w:val="0"/>
+              <w:pBdr>
+                <w:top w:space="0" w:sz="0" w:val="nil"/>
+                <w:left w:space="0" w:sz="0" w:val="nil"/>
+                <w:bottom w:space="0" w:sz="0" w:val="nil"/>
+                <w:right w:space="0" w:sz="0" w:val="nil"/>
+                <w:between w:space="0" w:sz="0" w:val="nil"/>
+              </w:pBdr>
+              <w:shd w:fill="auto" w:val="clear"/>
+              <w:spacing w:after="0" w:before="0" w:line="240" w:lineRule="auto"/>
+              <w:ind w:left="0" w:right="0" w:firstLine="0"/>
+              <w:jc w:val="left"/>
+              <w:rPr>
+                <w:sz w:val="24"/>
+                <w:szCs w:val="24"/>
+              </w:rPr>
+            </w:pPr>
+            <w:r>
+              <w:rPr>
+                <w:sz w:val="24"/>
+                <w:szCs w:val="24"/>
+                <w:rtl w:val="0"/>
+              </w:rPr>
+              <w:t xml:space="preserve">2</w:t>
+            </w:r>
+          </w:p>
+        </w:tc>
+        <w:tc>
+          <w:tcPr>
+            <w:shd w:fill="auto" w:val="clear"/>
+            <w:tcMar>
+              <w:top w:w="100.0" w:type="dxa"/>
+              <w:left w:w="100.0" w:type="dxa"/>
+              <w:bottom w:w="100.0" w:type="dxa"/>
+              <w:right w:w="100.0" w:type="dxa"/>
+            </w:tcMar>
+            <w:vAlign w:val="top"/>
+          </w:tcPr>
+          <w:p>
+            <w:pPr>
+              <w:keepNext w:val="0"/>
+              <w:keepLines w:val="0"/>
+              <w:widowControl w:val="0"/>
+              <w:pBdr>
+                <w:top w:space="0" w:sz="0" w:val="nil"/>
+                <w:left w:space="0" w:sz="0" w:val="nil"/>
+                <w:bottom w:space="0" w:sz="0" w:val="nil"/>
+                <w:right w:space="0" w:sz="0" w:val="nil"/>
+                <w:between w:space="0" w:sz="0" w:val="nil"/>
+              </w:pBdr>
+              <w:shd w:fill="auto" w:val="clear"/>
+              <w:spacing w:after="0" w:before="0" w:line="240" w:lineRule="auto"/>
+              <w:ind w:left="0" w:right="0" w:firstLine="0"/>
+              <w:jc w:val="left"/>
+              <w:rPr>
+                <w:sz w:val="24"/>
+                <w:szCs w:val="24"/>
+              </w:rPr>
+            </w:pPr>
+            <w:r>
+              <w:rPr>
+                <w:sz w:val="24"/>
+                <w:szCs w:val="24"/>
+                <w:rtl w:val="0"/>
+              </w:rPr>
+              <w:t xml:space="preserve">10</w:t>
+            </w:r>
+          </w:p>
+        </w:tc>
+      </w:tr>
+    </w:tbl>
+    <w:p>
+      <w:pPr>
+        <w:shd w:fill="ffffff" w:val="clear"/>
+        <w:spacing w:before="180" w:lineRule="auto"/>
+        <w:ind w:right="300"/>
+        <w:jc w:val="both"/>
+        <w:rPr>
+          <w:sz w:val="24"/>
+          <w:szCs w:val="24"/>
+        </w:rPr>
+      </w:pPr>
+      <w:r>
+        <w:rPr>
+          <w:rtl w:val="0"/>
+        </w:rPr>
+      </w:r>
+    </w:p>
+    <w:p>
+      <w:pPr>
+        <w:shd w:fill="ffffff" w:val="clear"/>
+        <w:spacing w:before="180" w:lineRule="auto"/>
+        <w:ind w:right="300"/>
+        <w:jc w:val="both"/>
+        <w:rPr>
+          <w:sz w:val="24"/>
+          <w:szCs w:val="24"/>
+        </w:rPr>
+      </w:pPr>
+      <w:r>
+        <w:rPr>
+          <w:sz w:val="24"/>
+          <w:szCs w:val="24"/>
+          <w:rtl w:val="0"/>
+        </w:rPr>
+        <w:t xml:space="preserve">Justification:</w:t>
+      </w:r>
+    </w:p>
+    <w:p>
+      <w:pPr>
+        <w:shd w:fill="ffffff" w:val="clear"/>
+        <w:spacing w:before="180" w:lineRule="auto"/>
+        <w:ind w:right="300"/>
+        <w:jc w:val="both"/>
+        <w:rPr>
+          <w:sz w:val="24"/>
+          <w:szCs w:val="24"/>
+        </w:rPr>
+      </w:pPr>
+      <w:r>
+        <w:rPr>
+          <w:sz w:val="24"/>
+          <w:szCs w:val="24"/>
+          <w:rtl w:val="0"/>
+        </w:rPr>
+        <w:t xml:space="preserve">Alternative C (Hill Climbing solution): This solution gets a very high score (9 out of 12) because the hill climbing algorithm can model our problem very well, is moderately versatile, and is not extremely difficult or time consuming to implement. The only problem is that, while the C# Decision Tree solution can generate a decision tree that we can actually see and show to our client, this solution in particular is difficult to accurately visualize and obtain all the information about how it got to its result. </w:t>
+      </w:r>
+    </w:p>
+    <w:p>
+      <w:pPr>
+        <w:shd w:fill="ffffff" w:val="clear"/>
+        <w:spacing w:before="180" w:lineRule="auto"/>
+        <w:ind w:right="300"/>
+        <w:jc w:val="both"/>
+        <w:rPr>
+          <w:sz w:val="24"/>
+          <w:szCs w:val="24"/>
+        </w:rPr>
+      </w:pPr>
+      <w:r>
+        <w:rPr>
+          <w:sz w:val="24"/>
+          <w:szCs w:val="24"/>
+          <w:rtl w:val="0"/>
+        </w:rPr>
+        <w:t xml:space="preserve"> </w:t>
+      </w:r>
+    </w:p>
+    <w:p>
+      <w:pPr>
+        <w:shd w:fill="ffffff" w:val="clear"/>
+        <w:spacing w:before="180" w:lineRule="auto"/>
+        <w:ind w:right="300"/>
+        <w:jc w:val="both"/>
+        <w:rPr>
+          <w:sz w:val="24"/>
+          <w:szCs w:val="24"/>
+        </w:rPr>
+      </w:pPr>
+      <w:r>
+        <w:rPr>
+          <w:sz w:val="24"/>
+          <w:szCs w:val="24"/>
+          <w:rtl w:val="0"/>
+        </w:rPr>
+        <w:t xml:space="preserve">Alternative D (Java solution): This solution gets a medium score (7 out of 12) because, even though it is not too difficult or time consuming, it does not model the problem well. Java is too verbose and lacks many important features that C# has that can help us solve this problem. When compared to the other solutions, Java does not seem to be the right tool for the job. </w:t>
+      </w:r>
+    </w:p>
+    <w:p>
+      <w:pPr>
+        <w:shd w:fill="ffffff" w:val="clear"/>
+        <w:spacing w:before="180" w:lineRule="auto"/>
+        <w:ind w:right="300"/>
+        <w:jc w:val="both"/>
+        <w:rPr>
+          <w:sz w:val="24"/>
+          <w:szCs w:val="24"/>
+        </w:rPr>
+      </w:pPr>
+      <w:r>
+        <w:rPr>
+          <w:rtl w:val="0"/>
+        </w:rPr>
+      </w:r>
+    </w:p>
+    <w:p>
+      <w:pPr>
+        <w:shd w:fill="ffffff" w:val="clear"/>
+        <w:spacing w:before="180" w:lineRule="auto"/>
+        <w:ind w:right="300"/>
+        <w:jc w:val="both"/>
+        <w:rPr>
+          <w:sz w:val="24"/>
+          <w:szCs w:val="24"/>
+        </w:rPr>
+      </w:pPr>
+      <w:r>
+        <w:rPr>
+          <w:sz w:val="24"/>
+          <w:szCs w:val="24"/>
+          <w:rtl w:val="0"/>
+        </w:rPr>
+        <w:t xml:space="preserve">Alternative E (SQL solution): This solution gets a medium-high score (8 out of 12) because SQL is great for creating large databases and handling all sorts of data. SQL is not hard to use and creating a database using SQL will not take very long in most cases. The problem is that, while we are dealing with a lot of data, we also need to create powerful algorithms and use external libraries that are found in programming languages such as C# or Python and not in SQL.</w:t>
+      </w:r>
+    </w:p>
+    <w:p>
+      <w:pPr>
+        <w:shd w:fill="ffffff" w:val="clear"/>
+        <w:spacing w:before="180" w:lineRule="auto"/>
+        <w:ind w:right="300"/>
+        <w:jc w:val="both"/>
+        <w:rPr>
+          <w:sz w:val="24"/>
+          <w:szCs w:val="24"/>
+        </w:rPr>
+      </w:pPr>
+      <w:r>
+        <w:rPr>
+          <w:rtl w:val="0"/>
+        </w:rPr>
+      </w:r>
+    </w:p>
+    <w:p>
+      <w:pPr>
+        <w:shd w:fill="ffffff" w:val="clear"/>
+        <w:spacing w:before="180" w:lineRule="auto"/>
+        <w:ind w:right="300"/>
+        <w:jc w:val="both"/>
+        <w:rPr>
+          <w:sz w:val="24"/>
+          <w:szCs w:val="24"/>
+        </w:rPr>
+      </w:pPr>
+      <w:r>
+        <w:rPr>
+          <w:sz w:val="24"/>
+          <w:szCs w:val="24"/>
+          <w:rtl w:val="0"/>
+        </w:rPr>
+        <w:t xml:space="preserve">Alternative F (C# Decision Tree solution): This solution gets a very high score (10 out of 12) because it models the problem extremely well, it is very versatile, and it can be completely implemented in less than 3 months without much difficulty. An added bonus is that the decision tree can be visualized and shown to the client so that he understands each step required to classify the mushroom.</w:t>
       </w:r>
     </w:p>
     <w:p>
@@ -7725,6 +9532,19 @@
     </w:tblPr>
   </w:style>
   <w:style w:type="table" w:styleId="Table5">
+    <w:basedOn w:val="TableNormal"/>
+    <w:tblPr>
+      <w:tblStyleRowBandSize w:val="1"/>
+      <w:tblStyleColBandSize w:val="1"/>
+      <w:tblCellMar>
+        <w:top w:w="100.0" w:type="dxa"/>
+        <w:left w:w="100.0" w:type="dxa"/>
+        <w:bottom w:w="100.0" w:type="dxa"/>
+        <w:right w:w="100.0" w:type="dxa"/>
+      </w:tblCellMar>
+    </w:tblPr>
+  </w:style>
+  <w:style w:type="table" w:styleId="Table6">
     <w:basedOn w:val="TableNormal"/>
     <w:tblPr>
       <w:tblStyleRowBandSize w:val="1"/>

</xml_diff>